<commit_message>
INT-432 INT-429 Doc Updates for changes in UI.
</commit_message>
<xml_diff>
--- a/fn_cisco_umbrella_inv/doc/Resilient Integrations Function Guide for Cisco Umbrella Investigate.docx
+++ b/fn_cisco_umbrella_inv/doc/Resilient Integrations Function Guide for Cisco Umbrella Investigate.docx
@@ -503,9 +503,19 @@
           <w:color w:val="000000"/>
           <w:szCs w:val="20"/>
         </w:rPr>
-        <w:t xml:space="preserve">demonstrate usage of the Resilient Investigate Functions to update data tables. </w:t>
-      </w:r>
-    </w:p>
+        <w:t xml:space="preserve">demonstrate usage of the </w:t>
+      </w:r>
+      <w:bookmarkStart w:id="1" w:name="_GoBack"/>
+      <w:r>
+        <w:rPr>
+          <w:rFonts w:eastAsia="Arial" w:cs="Arial"/>
+          <w:color w:val="000000"/>
+          <w:szCs w:val="20"/>
+        </w:rPr>
+        <w:t xml:space="preserve">Resilient Investigate Functions to update data tables. </w:t>
+      </w:r>
+    </w:p>
+    <w:bookmarkEnd w:id="1"/>
     <w:p>
       <w:pPr>
         <w:pStyle w:val="BodyText"/>
@@ -618,7 +628,7 @@
         <w:pStyle w:val="BodyText"/>
         <w:keepNext/>
       </w:pPr>
-      <w:bookmarkStart w:id="1" w:name="_Toc510253265"/>
+      <w:bookmarkStart w:id="2" w:name="_Toc510253265"/>
       <w:r>
         <w:rPr>
           <w:rFonts w:cs="Arial"/>
@@ -694,7 +704,7 @@
           <w:lang w:val="en-GB"/>
         </w:rPr>
       </w:pPr>
-      <w:bookmarkStart w:id="2" w:name="_Toc509305886"/>
+      <w:bookmarkStart w:id="3" w:name="_Toc509305886"/>
       <w:r>
         <w:t xml:space="preserve">Configure </w:t>
       </w:r>
@@ -895,7 +905,7 @@
         </w:rPr>
         <w:t>Install the Python components</w:t>
       </w:r>
-      <w:bookmarkEnd w:id="2"/>
+      <w:bookmarkEnd w:id="3"/>
     </w:p>
     <w:p>
       <w:pPr>
@@ -951,8 +961,13 @@
         <w:ind w:left="547"/>
         <w:contextualSpacing/>
       </w:pPr>
-      <w:r>
-        <w:t>sudo pip install --upgrade pip</w:t>
+      <w:proofErr w:type="spellStart"/>
+      <w:r>
+        <w:t>sudo</w:t>
+      </w:r>
+      <w:proofErr w:type="spellEnd"/>
+      <w:r>
+        <w:t xml:space="preserve"> pip install --upgrade pip</w:t>
       </w:r>
     </w:p>
     <w:p>
@@ -961,9 +976,19 @@
         <w:ind w:left="547"/>
         <w:contextualSpacing/>
       </w:pPr>
-      <w:r>
-        <w:t>sudo pip install --upgrade setuptools</w:t>
-      </w:r>
+      <w:proofErr w:type="spellStart"/>
+      <w:r>
+        <w:t>sudo</w:t>
+      </w:r>
+      <w:proofErr w:type="spellEnd"/>
+      <w:r>
+        <w:t xml:space="preserve"> pip install --upgrade </w:t>
+      </w:r>
+      <w:proofErr w:type="spellStart"/>
+      <w:r>
+        <w:t>setuptools</w:t>
+      </w:r>
+      <w:proofErr w:type="spellEnd"/>
     </w:p>
     <w:p>
       <w:pPr>
@@ -971,8 +996,13 @@
         <w:ind w:left="547"/>
         <w:contextualSpacing/>
       </w:pPr>
-      <w:r>
-        <w:t>sudo pip install --upgrade resilient-circuits</w:t>
+      <w:proofErr w:type="spellStart"/>
+      <w:r>
+        <w:t>sudo</w:t>
+      </w:r>
+      <w:proofErr w:type="spellEnd"/>
+      <w:r>
+        <w:t xml:space="preserve"> pip install --upgrade resilient-circuits</w:t>
       </w:r>
     </w:p>
     <w:p>
@@ -1002,8 +1032,13 @@
         <w:ind w:left="547"/>
         <w:contextualSpacing/>
       </w:pPr>
-      <w:r>
-        <w:t xml:space="preserve">sudo pip install --upgrade </w:t>
+      <w:proofErr w:type="spellStart"/>
+      <w:r>
+        <w:t>sudo</w:t>
+      </w:r>
+      <w:proofErr w:type="spellEnd"/>
+      <w:r>
+        <w:t xml:space="preserve"> pip install --upgrade </w:t>
       </w:r>
       <w:r>
         <w:t>fn_cisco_umbrella_inv-1.0.0.tar.gz</w:t>
@@ -1177,7 +1212,23 @@
           <w:rFonts w:cs="Arial"/>
           <w:color w:val="000000"/>
         </w:rPr>
-        <w:t xml:space="preserve">Using sudo, </w:t>
+        <w:t xml:space="preserve">Using </w:t>
+      </w:r>
+      <w:proofErr w:type="spellStart"/>
+      <w:r>
+        <w:rPr>
+          <w:rFonts w:cs="Arial"/>
+          <w:color w:val="000000"/>
+        </w:rPr>
+        <w:t>sudo</w:t>
+      </w:r>
+      <w:proofErr w:type="spellEnd"/>
+      <w:r>
+        <w:rPr>
+          <w:rFonts w:cs="Arial"/>
+          <w:color w:val="000000"/>
+        </w:rPr>
+        <w:t xml:space="preserve">, </w:t>
       </w:r>
       <w:r>
         <w:rPr>
@@ -1193,8 +1244,21 @@
         <w:keepNext/>
         <w:ind w:left="720"/>
       </w:pPr>
-      <w:r>
-        <w:t>sudo su - integration</w:t>
+      <w:proofErr w:type="spellStart"/>
+      <w:r>
+        <w:t>sudo</w:t>
+      </w:r>
+      <w:proofErr w:type="spellEnd"/>
+      <w:r>
+        <w:t xml:space="preserve"> </w:t>
+      </w:r>
+      <w:proofErr w:type="spellStart"/>
+      <w:r>
+        <w:t>su</w:t>
+      </w:r>
+      <w:proofErr w:type="spellEnd"/>
+      <w:r>
+        <w:t xml:space="preserve"> - integration</w:t>
       </w:r>
     </w:p>
     <w:p>
@@ -1263,7 +1327,15 @@
         <w:ind w:left="720"/>
       </w:pPr>
       <w:r>
-        <w:t>resilient-circuits config -c</w:t>
+        <w:t xml:space="preserve">resilient-circuits </w:t>
+      </w:r>
+      <w:proofErr w:type="spellStart"/>
+      <w:r>
+        <w:t>config</w:t>
+      </w:r>
+      <w:proofErr w:type="spellEnd"/>
+      <w:r>
+        <w:t xml:space="preserve"> -c</w:t>
       </w:r>
     </w:p>
     <w:p>
@@ -1283,7 +1355,15 @@
         <w:ind w:left="720"/>
       </w:pPr>
       <w:r>
-        <w:t>resilient-circuits config -u</w:t>
+        <w:t xml:space="preserve">resilient-circuits </w:t>
+      </w:r>
+      <w:proofErr w:type="spellStart"/>
+      <w:r>
+        <w:t>config</w:t>
+      </w:r>
+      <w:proofErr w:type="spellEnd"/>
+      <w:r>
+        <w:t xml:space="preserve"> -u</w:t>
       </w:r>
     </w:p>
     <w:p>
@@ -1369,7 +1449,23 @@
           <w:rFonts w:cs="Arial"/>
           <w:color w:val="000000"/>
         </w:rPr>
-        <w:t>[fn_cisco_umbrella_inv]</w:t>
+        <w:t>[</w:t>
+      </w:r>
+      <w:proofErr w:type="spellStart"/>
+      <w:r>
+        <w:rPr>
+          <w:rFonts w:cs="Arial"/>
+          <w:color w:val="000000"/>
+        </w:rPr>
+        <w:t>fn_cisco_umbrella_inv</w:t>
+      </w:r>
+      <w:proofErr w:type="spellEnd"/>
+      <w:r>
+        <w:rPr>
+          <w:rFonts w:cs="Arial"/>
+          <w:color w:val="000000"/>
+        </w:rPr>
+        <w:t>]</w:t>
       </w:r>
       <w:r>
         <w:rPr>
@@ -1385,8 +1481,13 @@
         <w:ind w:left="720"/>
         <w:contextualSpacing/>
       </w:pPr>
-      <w:r>
-        <w:t>base_url=https://investigate.api.umbrella.com/</w:t>
+      <w:proofErr w:type="spellStart"/>
+      <w:r>
+        <w:t>base_url</w:t>
+      </w:r>
+      <w:proofErr w:type="spellEnd"/>
+      <w:r>
+        <w:t>=https://investigate.api.umbrella.com/</w:t>
       </w:r>
     </w:p>
     <w:p>
@@ -1396,7 +1497,23 @@
         <w:contextualSpacing/>
       </w:pPr>
       <w:r>
-        <w:t># The api_token will be supplied by Cisco will be in uuid format.</w:t>
+        <w:t xml:space="preserve"># The </w:t>
+      </w:r>
+      <w:proofErr w:type="spellStart"/>
+      <w:r>
+        <w:t>api_token</w:t>
+      </w:r>
+      <w:proofErr w:type="spellEnd"/>
+      <w:r>
+        <w:t xml:space="preserve"> will be supplied by Cisco will be in </w:t>
+      </w:r>
+      <w:proofErr w:type="spellStart"/>
+      <w:r>
+        <w:t>uuid</w:t>
+      </w:r>
+      <w:proofErr w:type="spellEnd"/>
+      <w:r>
+        <w:t xml:space="preserve"> format.</w:t>
       </w:r>
     </w:p>
     <w:p>
@@ -1408,8 +1525,13 @@
           <w:lang w:val="en-GB"/>
         </w:rPr>
       </w:pPr>
-      <w:r>
-        <w:t>api_token=</w:t>
+      <w:proofErr w:type="spellStart"/>
+      <w:r>
+        <w:t>api_token</w:t>
+      </w:r>
+      <w:proofErr w:type="spellEnd"/>
+      <w:r>
+        <w:t>=</w:t>
       </w:r>
       <w:r>
         <w:rPr>
@@ -1424,6 +1546,30 @@
           <w:lang w:val="en-GB"/>
         </w:rPr>
         <w:t>abcd1234-a123-123a-123a-123456abcdef</w:t>
+      </w:r>
+    </w:p>
+    <w:p>
+      <w:pPr>
+        <w:pStyle w:val="Code0"/>
+        <w:ind w:left="720"/>
+        <w:contextualSpacing/>
+        <w:rPr>
+          <w:lang w:val="en-GB"/>
+        </w:rPr>
+      </w:pPr>
+      <w:proofErr w:type="spellStart"/>
+      <w:r>
+        <w:rPr>
+          <w:lang w:val="en-GB"/>
+        </w:rPr>
+        <w:t>results_limit</w:t>
+      </w:r>
+      <w:proofErr w:type="spellEnd"/>
+      <w:r>
+        <w:rPr>
+          <w:lang w:val="en-GB"/>
+        </w:rPr>
+        <w:t>=20</w:t>
       </w:r>
     </w:p>
     <w:p>
@@ -1494,7 +1640,7 @@
         <w:t>Respond to the prompts to deploy functions, message destinations, workflows and rules.</w:t>
       </w:r>
     </w:p>
-    <w:bookmarkEnd w:id="1"/>
+    <w:bookmarkEnd w:id="2"/>
     <w:p>
       <w:pPr>
         <w:pStyle w:val="Heading20"/>
@@ -1665,6 +1811,7 @@
         </w:rPr>
         <w:t xml:space="preserve">. The recommended way to do this is to configure it to automatically run at start up. On a Red Hat appliance, you can do this using a </w:t>
       </w:r>
+      <w:proofErr w:type="spellStart"/>
       <w:r>
         <w:rPr>
           <w:rFonts w:ascii="Courier New" w:hAnsi="Courier New" w:cs="Courier New"/>
@@ -1672,6 +1819,7 @@
         </w:rPr>
         <w:t>systemd</w:t>
       </w:r>
+      <w:proofErr w:type="spellEnd"/>
       <w:r>
         <w:rPr>
           <w:rFonts w:cs="Arial"/>
@@ -1679,6 +1827,7 @@
         </w:rPr>
         <w:t xml:space="preserve"> unit file such as the one below. You might need to change the paths to your working directory and </w:t>
       </w:r>
+      <w:proofErr w:type="spellStart"/>
       <w:r>
         <w:rPr>
           <w:rFonts w:cs="Arial"/>
@@ -1686,6 +1835,7 @@
         </w:rPr>
         <w:t>app.config</w:t>
       </w:r>
+      <w:proofErr w:type="spellEnd"/>
       <w:r>
         <w:rPr>
           <w:rFonts w:cs="Arial"/>
@@ -1714,12 +1864,22 @@
         </w:rPr>
         <w:t xml:space="preserve">The unit file must be named </w:t>
       </w:r>
+      <w:proofErr w:type="spellStart"/>
       <w:r>
         <w:rPr>
           <w:rFonts w:ascii="Courier New" w:hAnsi="Courier New" w:cs="Courier New"/>
         </w:rPr>
-        <w:t>resilient_circuits.service</w:t>
-      </w:r>
+        <w:t>resilient_</w:t>
+      </w:r>
+      <w:proofErr w:type="gramStart"/>
+      <w:r>
+        <w:rPr>
+          <w:rFonts w:ascii="Courier New" w:hAnsi="Courier New" w:cs="Courier New"/>
+        </w:rPr>
+        <w:t>circuits.service</w:t>
+      </w:r>
+      <w:proofErr w:type="spellEnd"/>
+      <w:proofErr w:type="gramEnd"/>
       <w:r>
         <w:rPr>
           <w:rFonts w:cs="Arial"/>
@@ -1734,9 +1894,35 @@
         <w:keepNext/>
         <w:ind w:left="360"/>
       </w:pPr>
-      <w:r>
-        <w:t>sudo vi /etc/systemd/system/resilient_circuits.service</w:t>
-      </w:r>
+      <w:proofErr w:type="spellStart"/>
+      <w:r>
+        <w:t>sudo</w:t>
+      </w:r>
+      <w:proofErr w:type="spellEnd"/>
+      <w:r>
+        <w:t xml:space="preserve"> vi /</w:t>
+      </w:r>
+      <w:proofErr w:type="spellStart"/>
+      <w:r>
+        <w:t>etc</w:t>
+      </w:r>
+      <w:proofErr w:type="spellEnd"/>
+      <w:r>
+        <w:t>/</w:t>
+      </w:r>
+      <w:proofErr w:type="spellStart"/>
+      <w:r>
+        <w:t>systemd</w:t>
+      </w:r>
+      <w:proofErr w:type="spellEnd"/>
+      <w:r>
+        <w:t>/system/</w:t>
+      </w:r>
+      <w:proofErr w:type="spellStart"/>
+      <w:r>
+        <w:t>resilient_circuits.service</w:t>
+      </w:r>
+      <w:proofErr w:type="spellEnd"/>
     </w:p>
     <w:p>
       <w:pPr>
@@ -1779,14 +1965,24 @@
         <w:br/>
       </w:r>
       <w:r>
-        <w:t>After=resilient.service</w:t>
-      </w:r>
+        <w:t>After=</w:t>
+      </w:r>
+      <w:proofErr w:type="spellStart"/>
+      <w:r>
+        <w:t>resilient.service</w:t>
+      </w:r>
+      <w:proofErr w:type="spellEnd"/>
       <w:r>
         <w:br/>
       </w:r>
       <w:r>
-        <w:t>Requires=resilient.service</w:t>
-      </w:r>
+        <w:t>Requires=</w:t>
+      </w:r>
+      <w:proofErr w:type="spellStart"/>
+      <w:r>
+        <w:t>resilient.service</w:t>
+      </w:r>
+      <w:proofErr w:type="spellEnd"/>
     </w:p>
     <w:p>
       <w:pPr>
@@ -1812,14 +2008,32 @@
       <w:r>
         <w:br/>
       </w:r>
-      <w:r>
-        <w:t>WorkingDirectory=/home/integration</w:t>
+      <w:proofErr w:type="spellStart"/>
+      <w:r>
+        <w:t>WorkingDirectory</w:t>
+      </w:r>
+      <w:proofErr w:type="spellEnd"/>
+      <w:r>
+        <w:t>=/home/integration</w:t>
       </w:r>
       <w:r>
         <w:br/>
       </w:r>
-      <w:r>
-        <w:t>ExecStart=/usr/local/bin/resilient-circuits run</w:t>
+      <w:proofErr w:type="spellStart"/>
+      <w:r>
+        <w:t>ExecStart</w:t>
+      </w:r>
+      <w:proofErr w:type="spellEnd"/>
+      <w:r>
+        <w:t>=/</w:t>
+      </w:r>
+      <w:proofErr w:type="spellStart"/>
+      <w:r>
+        <w:t>usr</w:t>
+      </w:r>
+      <w:proofErr w:type="spellEnd"/>
+      <w:r>
+        <w:t>/local/bin/resilient-circuits run</w:t>
       </w:r>
       <w:r>
         <w:br/>
@@ -1830,8 +2044,13 @@
       <w:r>
         <w:br/>
       </w:r>
-      <w:r>
-        <w:t>TimeoutSec=10</w:t>
+      <w:proofErr w:type="spellStart"/>
+      <w:r>
+        <w:t>TimeoutSec</w:t>
+      </w:r>
+      <w:proofErr w:type="spellEnd"/>
+      <w:r>
+        <w:t>=10</w:t>
       </w:r>
       <w:r>
         <w:br/>
@@ -1861,9 +2080,21 @@
       <w:r>
         <w:br/>
       </w:r>
-      <w:r>
-        <w:t>WantedBy=multi-user.target</w:t>
-      </w:r>
+      <w:proofErr w:type="spellStart"/>
+      <w:r>
+        <w:t>WantedBy</w:t>
+      </w:r>
+      <w:proofErr w:type="spellEnd"/>
+      <w:r>
+        <w:t>=multi-</w:t>
+      </w:r>
+      <w:proofErr w:type="spellStart"/>
+      <w:proofErr w:type="gramStart"/>
+      <w:r>
+        <w:t>user.target</w:t>
+      </w:r>
+      <w:proofErr w:type="spellEnd"/>
+      <w:proofErr w:type="gramEnd"/>
     </w:p>
     <w:p>
       <w:pPr>
@@ -1904,9 +2135,43 @@
         <w:pStyle w:val="Code0"/>
         <w:ind w:left="360"/>
       </w:pPr>
-      <w:r>
-        <w:t>sudo chmod 664 /etc/systemd/system/resilient_circuits.service</w:t>
-      </w:r>
+      <w:proofErr w:type="spellStart"/>
+      <w:r>
+        <w:t>sudo</w:t>
+      </w:r>
+      <w:proofErr w:type="spellEnd"/>
+      <w:r>
+        <w:t xml:space="preserve"> </w:t>
+      </w:r>
+      <w:proofErr w:type="spellStart"/>
+      <w:r>
+        <w:t>chmod</w:t>
+      </w:r>
+      <w:proofErr w:type="spellEnd"/>
+      <w:r>
+        <w:t xml:space="preserve"> 664 /</w:t>
+      </w:r>
+      <w:proofErr w:type="spellStart"/>
+      <w:r>
+        <w:t>etc</w:t>
+      </w:r>
+      <w:proofErr w:type="spellEnd"/>
+      <w:r>
+        <w:t>/</w:t>
+      </w:r>
+      <w:proofErr w:type="spellStart"/>
+      <w:r>
+        <w:t>systemd</w:t>
+      </w:r>
+      <w:proofErr w:type="spellEnd"/>
+      <w:r>
+        <w:t>/system/</w:t>
+      </w:r>
+      <w:proofErr w:type="spellStart"/>
+      <w:r>
+        <w:t>resilient_circuits.service</w:t>
+      </w:r>
+      <w:proofErr w:type="spellEnd"/>
     </w:p>
     <w:p>
       <w:pPr>
@@ -1920,7 +2185,7 @@
           <w:color w:val="000000"/>
         </w:rPr>
       </w:pPr>
-      <w:bookmarkStart w:id="3" w:name="_Toc510253268"/>
+      <w:bookmarkStart w:id="4" w:name="_Toc510253268"/>
       <w:r>
         <w:rPr>
           <w:rFonts w:cs="Arial"/>
@@ -1928,6 +2193,7 @@
         </w:rPr>
         <w:t xml:space="preserve">Use the </w:t>
       </w:r>
+      <w:proofErr w:type="spellStart"/>
       <w:r>
         <w:rPr>
           <w:rFonts w:ascii="Courier New" w:hAnsi="Courier New" w:cs="Courier New"/>
@@ -1935,6 +2201,7 @@
         </w:rPr>
         <w:t>systemctl</w:t>
       </w:r>
+      <w:proofErr w:type="spellEnd"/>
       <w:r>
         <w:rPr>
           <w:rFonts w:cs="Arial"/>
@@ -1948,8 +2215,37 @@
         <w:pStyle w:val="Code0"/>
         <w:ind w:left="360"/>
       </w:pPr>
-      <w:r>
-        <w:t>sudo systemctl resilient_circuits [start|stop|restart|status]</w:t>
+      <w:proofErr w:type="spellStart"/>
+      <w:r>
+        <w:t>sudo</w:t>
+      </w:r>
+      <w:proofErr w:type="spellEnd"/>
+      <w:r>
+        <w:t xml:space="preserve"> </w:t>
+      </w:r>
+      <w:proofErr w:type="spellStart"/>
+      <w:r>
+        <w:t>systemctl</w:t>
+      </w:r>
+      <w:proofErr w:type="spellEnd"/>
+      <w:r>
+        <w:t xml:space="preserve"> </w:t>
+      </w:r>
+      <w:proofErr w:type="spellStart"/>
+      <w:r>
+        <w:t>resilient_circuits</w:t>
+      </w:r>
+      <w:proofErr w:type="spellEnd"/>
+      <w:r>
+        <w:t xml:space="preserve"> [</w:t>
+      </w:r>
+      <w:proofErr w:type="spellStart"/>
+      <w:r>
+        <w:t>start|stop|restart|status</w:t>
+      </w:r>
+      <w:proofErr w:type="spellEnd"/>
+      <w:r>
+        <w:t>]</w:t>
       </w:r>
     </w:p>
     <w:p>
@@ -1974,6 +2270,7 @@
         </w:rPr>
         <w:t xml:space="preserve">or </w:t>
       </w:r>
+      <w:proofErr w:type="spellStart"/>
       <w:r>
         <w:rPr>
           <w:rFonts w:ascii="Courier New" w:hAnsi="Courier New" w:cs="Courier New"/>
@@ -1981,6 +2278,7 @@
         </w:rPr>
         <w:t>systemd</w:t>
       </w:r>
+      <w:proofErr w:type="spellEnd"/>
       <w:r>
         <w:rPr>
           <w:rFonts w:cs="Arial"/>
@@ -2016,6 +2314,7 @@
         </w:rPr>
         <w:t xml:space="preserve">the </w:t>
       </w:r>
+      <w:proofErr w:type="spellStart"/>
       <w:r>
         <w:rPr>
           <w:rFonts w:ascii="Courier New" w:hAnsi="Courier New" w:cs="Courier New"/>
@@ -2023,6 +2322,7 @@
         </w:rPr>
         <w:t>journalctl</w:t>
       </w:r>
+      <w:proofErr w:type="spellEnd"/>
       <w:r>
         <w:rPr>
           <w:rFonts w:cs="Arial"/>
@@ -2050,11 +2350,32 @@
         <w:pStyle w:val="Code0"/>
         <w:ind w:left="0"/>
       </w:pPr>
-      <w:r>
-        <w:t>sudo journalct</w:t>
-      </w:r>
-      <w:r>
-        <w:t>l -u resilient_circuits --since "</w:t>
+      <w:proofErr w:type="spellStart"/>
+      <w:r>
+        <w:t>sudo</w:t>
+      </w:r>
+      <w:proofErr w:type="spellEnd"/>
+      <w:r>
+        <w:t xml:space="preserve"> </w:t>
+      </w:r>
+      <w:proofErr w:type="spellStart"/>
+      <w:r>
+        <w:t>journalct</w:t>
+      </w:r>
+      <w:r>
+        <w:t>l</w:t>
+      </w:r>
+      <w:proofErr w:type="spellEnd"/>
+      <w:r>
+        <w:t xml:space="preserve"> -u </w:t>
+      </w:r>
+      <w:proofErr w:type="spellStart"/>
+      <w:r>
+        <w:t>resilient_circuits</w:t>
+      </w:r>
+      <w:proofErr w:type="spellEnd"/>
+      <w:r>
+        <w:t xml:space="preserve"> --since "</w:t>
       </w:r>
       <w:r>
         <w:t>2 hours ag</w:t>
@@ -2063,7 +2384,7 @@
         <w:t>o"</w:t>
       </w:r>
     </w:p>
-    <w:bookmarkEnd w:id="3"/>
+    <w:bookmarkEnd w:id="4"/>
     <w:p>
       <w:pPr>
         <w:pStyle w:val="Heading10"/>
@@ -2092,12 +2413,20 @@
         <w:pStyle w:val="BodyText"/>
         <w:keepNext/>
       </w:pPr>
-      <w:bookmarkStart w:id="4" w:name="_Toc510253269"/>
-      <w:r>
-        <w:t>Once the function package deploys the functions, you can view them in the Resilient platform Functions tab, as shown below.</w:t>
-      </w:r>
-    </w:p>
-    <w:bookmarkEnd w:id="4"/>
+      <w:bookmarkStart w:id="5" w:name="_Toc510253269"/>
+      <w:r>
+        <w:t xml:space="preserve">Once the function package deploys the functions, you can view them in the Resilient </w:t>
+      </w:r>
+      <w:proofErr w:type="gramStart"/>
+      <w:r>
+        <w:t>platform</w:t>
+      </w:r>
+      <w:proofErr w:type="gramEnd"/>
+      <w:r>
+        <w:t xml:space="preserve"> Functions tab, as shown below.</w:t>
+      </w:r>
+    </w:p>
+    <w:bookmarkEnd w:id="5"/>
     <w:p>
       <w:pPr>
         <w:pStyle w:val="Heading20"/>
@@ -2187,7 +2516,7 @@
       <w:pPr>
         <w:pStyle w:val="Heading20"/>
       </w:pPr>
-      <w:bookmarkStart w:id="5" w:name="_Toc510253270"/>
+      <w:bookmarkStart w:id="6" w:name="_Toc510253270"/>
       <w:r>
         <w:t>Functions and Components</w:t>
       </w:r>
@@ -2382,6 +2711,7 @@
                 <w:lang w:val="en-GB" w:eastAsia="en-GB"/>
               </w:rPr>
             </w:pPr>
+            <w:proofErr w:type="spellStart"/>
             <w:r>
               <w:rPr>
                 <w:rFonts w:ascii="Arial" w:hAnsi="Arial" w:cs="Menlo"/>
@@ -2393,6 +2723,7 @@
               </w:rPr>
               <w:t>umbrella_ip_as_info</w:t>
             </w:r>
+            <w:proofErr w:type="spellEnd"/>
           </w:p>
         </w:tc>
         <w:tc>
@@ -2419,7 +2750,31 @@
                 <w:szCs w:val="18"/>
                 <w:lang w:val="en-GB" w:eastAsia="en-GB"/>
               </w:rPr>
-              <w:t>Example: AS Information for an ip address or ASN</w:t>
+              <w:t xml:space="preserve">Example: AS Information for an </w:t>
+            </w:r>
+            <w:proofErr w:type="spellStart"/>
+            <w:r>
+              <w:rPr>
+                <w:rFonts w:ascii="Arial" w:hAnsi="Arial" w:cs="Menlo"/>
+                <w:iCs/>
+                <w:color w:val="000000" w:themeColor="text1"/>
+                <w:sz w:val="18"/>
+                <w:szCs w:val="18"/>
+                <w:lang w:val="en-GB" w:eastAsia="en-GB"/>
+              </w:rPr>
+              <w:t>ip</w:t>
+            </w:r>
+            <w:proofErr w:type="spellEnd"/>
+            <w:r>
+              <w:rPr>
+                <w:rFonts w:ascii="Arial" w:hAnsi="Arial" w:cs="Menlo"/>
+                <w:iCs/>
+                <w:color w:val="000000" w:themeColor="text1"/>
+                <w:sz w:val="18"/>
+                <w:szCs w:val="18"/>
+                <w:lang w:val="en-GB" w:eastAsia="en-GB"/>
+              </w:rPr>
+              <w:t xml:space="preserve"> address or ASN</w:t>
             </w:r>
           </w:p>
         </w:tc>
@@ -2444,7 +2799,31 @@
                 <w:szCs w:val="18"/>
                 <w:lang w:val="en-GB" w:eastAsia="en-GB"/>
               </w:rPr>
-              <w:t>Example: AS Information for an ip address or ASN</w:t>
+              <w:t xml:space="preserve">Example: AS Information for an </w:t>
+            </w:r>
+            <w:proofErr w:type="spellStart"/>
+            <w:r>
+              <w:rPr>
+                <w:rFonts w:ascii="Arial" w:hAnsi="Arial" w:cs="Menlo"/>
+                <w:iCs/>
+                <w:color w:val="000000" w:themeColor="text1"/>
+                <w:sz w:val="18"/>
+                <w:szCs w:val="18"/>
+                <w:lang w:val="en-GB" w:eastAsia="en-GB"/>
+              </w:rPr>
+              <w:t>ip</w:t>
+            </w:r>
+            <w:proofErr w:type="spellEnd"/>
+            <w:r>
+              <w:rPr>
+                <w:rFonts w:ascii="Arial" w:hAnsi="Arial" w:cs="Menlo"/>
+                <w:iCs/>
+                <w:color w:val="000000" w:themeColor="text1"/>
+                <w:sz w:val="18"/>
+                <w:szCs w:val="18"/>
+                <w:lang w:val="en-GB" w:eastAsia="en-GB"/>
+              </w:rPr>
+              <w:t xml:space="preserve"> address or ASN</w:t>
             </w:r>
           </w:p>
         </w:tc>
@@ -2469,7 +2848,31 @@
                 <w:szCs w:val="18"/>
                 <w:lang w:val="en-GB" w:eastAsia="en-GB"/>
               </w:rPr>
-              <w:t>Umbrella Investigate - AS Information for an ip address or ASN</w:t>
+              <w:t xml:space="preserve">Umbrella Investigate - AS Information for an </w:t>
+            </w:r>
+            <w:proofErr w:type="spellStart"/>
+            <w:r>
+              <w:rPr>
+                <w:rFonts w:ascii="Arial" w:hAnsi="Arial" w:cs="Menlo"/>
+                <w:iCs/>
+                <w:color w:val="000000" w:themeColor="text1"/>
+                <w:sz w:val="18"/>
+                <w:szCs w:val="18"/>
+                <w:lang w:val="en-GB" w:eastAsia="en-GB"/>
+              </w:rPr>
+              <w:t>ip</w:t>
+            </w:r>
+            <w:proofErr w:type="spellEnd"/>
+            <w:r>
+              <w:rPr>
+                <w:rFonts w:ascii="Arial" w:hAnsi="Arial" w:cs="Menlo"/>
+                <w:iCs/>
+                <w:color w:val="000000" w:themeColor="text1"/>
+                <w:sz w:val="18"/>
+                <w:szCs w:val="18"/>
+                <w:lang w:val="en-GB" w:eastAsia="en-GB"/>
+              </w:rPr>
+              <w:t xml:space="preserve"> address or ASN</w:t>
             </w:r>
           </w:p>
         </w:tc>
@@ -2493,6 +2896,7 @@
                 <w:lang w:val="en-GB" w:eastAsia="en-GB"/>
               </w:rPr>
             </w:pPr>
+            <w:proofErr w:type="spellStart"/>
             <w:r>
               <w:rPr>
                 <w:rFonts w:ascii="Arial" w:hAnsi="Arial" w:cs="Menlo"/>
@@ -2504,6 +2908,7 @@
               </w:rPr>
               <w:t>umbrella_domain_status_and_category</w:t>
             </w:r>
+            <w:proofErr w:type="spellEnd"/>
           </w:p>
         </w:tc>
         <w:tc>
@@ -2610,6 +3015,7 @@
                 <w:lang w:val="en-GB" w:eastAsia="en-GB"/>
               </w:rPr>
             </w:pPr>
+            <w:proofErr w:type="spellStart"/>
             <w:r>
               <w:rPr>
                 <w:rFonts w:ascii="Arial" w:hAnsi="Arial" w:cs="Menlo"/>
@@ -2621,6 +3027,7 @@
               </w:rPr>
               <w:t>umbrella_domain_status_and_category</w:t>
             </w:r>
+            <w:proofErr w:type="spellEnd"/>
           </w:p>
         </w:tc>
         <w:tc>
@@ -2727,6 +3134,7 @@
                 <w:lang w:val="en-GB" w:eastAsia="en-GB"/>
               </w:rPr>
             </w:pPr>
+            <w:proofErr w:type="spellStart"/>
             <w:r>
               <w:rPr>
                 <w:rFonts w:ascii="Arial" w:hAnsi="Arial" w:cs="Menlo"/>
@@ -2738,6 +3146,7 @@
               </w:rPr>
               <w:t>umbrella_classifiers</w:t>
             </w:r>
+            <w:proofErr w:type="spellEnd"/>
           </w:p>
         </w:tc>
         <w:tc>
@@ -2841,16 +3250,29 @@
                 <w:lang w:val="en-GB" w:eastAsia="en-GB"/>
               </w:rPr>
             </w:pPr>
-            <w:r>
-              <w:rPr>
-                <w:rFonts w:ascii="Arial" w:hAnsi="Arial" w:cs="Menlo"/>
-                <w:iCs/>
-                <w:color w:val="000000" w:themeColor="text1"/>
-                <w:sz w:val="18"/>
-                <w:szCs w:val="18"/>
-                <w:lang w:val="en-GB" w:eastAsia="en-GB"/>
-              </w:rPr>
-              <w:t>umbrella_domain_co_</w:t>
+            <w:proofErr w:type="spellStart"/>
+            <w:r>
+              <w:rPr>
+                <w:rFonts w:ascii="Arial" w:hAnsi="Arial" w:cs="Menlo"/>
+                <w:iCs/>
+                <w:color w:val="000000" w:themeColor="text1"/>
+                <w:sz w:val="18"/>
+                <w:szCs w:val="18"/>
+                <w:lang w:val="en-GB" w:eastAsia="en-GB"/>
+              </w:rPr>
+              <w:t>umbrella_domain_co</w:t>
+            </w:r>
+            <w:proofErr w:type="spellEnd"/>
+            <w:r>
+              <w:rPr>
+                <w:rFonts w:ascii="Arial" w:hAnsi="Arial" w:cs="Menlo"/>
+                <w:iCs/>
+                <w:color w:val="000000" w:themeColor="text1"/>
+                <w:sz w:val="18"/>
+                <w:szCs w:val="18"/>
+                <w:lang w:val="en-GB" w:eastAsia="en-GB"/>
+              </w:rPr>
+              <w:t>_</w:t>
             </w:r>
             <w:r>
               <w:rPr>
@@ -3002,6 +3424,7 @@
                 <w:lang w:val="en-GB" w:eastAsia="en-GB"/>
               </w:rPr>
             </w:pPr>
+            <w:proofErr w:type="spellStart"/>
             <w:r>
               <w:rPr>
                 <w:rFonts w:ascii="Arial" w:hAnsi="Arial" w:cs="Menlo"/>
@@ -3013,6 +3436,7 @@
               </w:rPr>
               <w:t>umbrella_dns_rr_hist</w:t>
             </w:r>
+            <w:proofErr w:type="spellEnd"/>
           </w:p>
         </w:tc>
         <w:tc>
@@ -3119,6 +3543,7 @@
                 <w:lang w:val="en-GB" w:eastAsia="en-GB"/>
               </w:rPr>
             </w:pPr>
+            <w:proofErr w:type="spellStart"/>
             <w:r>
               <w:rPr>
                 <w:rFonts w:ascii="Arial" w:hAnsi="Arial" w:cs="Menlo"/>
@@ -3130,6 +3555,7 @@
               </w:rPr>
               <w:t>umbrella_dns_rr_hist</w:t>
             </w:r>
+            <w:proofErr w:type="spellEnd"/>
           </w:p>
         </w:tc>
         <w:tc>
@@ -3156,7 +3582,31 @@
                 <w:szCs w:val="18"/>
                 <w:lang w:val="en-GB" w:eastAsia="en-GB"/>
               </w:rPr>
-              <w:t>Example: DNS RR history for an ip address</w:t>
+              <w:t xml:space="preserve">Example: DNS RR history for an </w:t>
+            </w:r>
+            <w:proofErr w:type="spellStart"/>
+            <w:r>
+              <w:rPr>
+                <w:rFonts w:ascii="Arial" w:hAnsi="Arial" w:cs="Menlo"/>
+                <w:iCs/>
+                <w:color w:val="000000" w:themeColor="text1"/>
+                <w:sz w:val="18"/>
+                <w:szCs w:val="18"/>
+                <w:lang w:val="en-GB" w:eastAsia="en-GB"/>
+              </w:rPr>
+              <w:t>ip</w:t>
+            </w:r>
+            <w:proofErr w:type="spellEnd"/>
+            <w:r>
+              <w:rPr>
+                <w:rFonts w:ascii="Arial" w:hAnsi="Arial" w:cs="Menlo"/>
+                <w:iCs/>
+                <w:color w:val="000000" w:themeColor="text1"/>
+                <w:sz w:val="18"/>
+                <w:szCs w:val="18"/>
+                <w:lang w:val="en-GB" w:eastAsia="en-GB"/>
+              </w:rPr>
+              <w:t xml:space="preserve"> address</w:t>
             </w:r>
           </w:p>
         </w:tc>
@@ -3184,7 +3634,31 @@
                 <w:szCs w:val="18"/>
                 <w:lang w:val="en-GB" w:eastAsia="en-GB"/>
               </w:rPr>
-              <w:t>Example: DNS RR history for an ip address</w:t>
+              <w:t xml:space="preserve">Example: DNS RR history for an </w:t>
+            </w:r>
+            <w:proofErr w:type="spellStart"/>
+            <w:r>
+              <w:rPr>
+                <w:rFonts w:ascii="Arial" w:hAnsi="Arial" w:cs="Menlo"/>
+                <w:iCs/>
+                <w:color w:val="000000" w:themeColor="text1"/>
+                <w:sz w:val="18"/>
+                <w:szCs w:val="18"/>
+                <w:lang w:val="en-GB" w:eastAsia="en-GB"/>
+              </w:rPr>
+              <w:t>ip</w:t>
+            </w:r>
+            <w:proofErr w:type="spellEnd"/>
+            <w:r>
+              <w:rPr>
+                <w:rFonts w:ascii="Arial" w:hAnsi="Arial" w:cs="Menlo"/>
+                <w:iCs/>
+                <w:color w:val="000000" w:themeColor="text1"/>
+                <w:sz w:val="18"/>
+                <w:szCs w:val="18"/>
+                <w:lang w:val="en-GB" w:eastAsia="en-GB"/>
+              </w:rPr>
+              <w:t xml:space="preserve"> address</w:t>
             </w:r>
           </w:p>
         </w:tc>
@@ -3212,7 +3686,31 @@
                 <w:szCs w:val="18"/>
                 <w:lang w:val="en-GB" w:eastAsia="en-GB"/>
               </w:rPr>
-              <w:t>Umbrella Investigate - DNS RR history for an ip address</w:t>
+              <w:t xml:space="preserve">Umbrella Investigate - DNS RR history for an </w:t>
+            </w:r>
+            <w:proofErr w:type="spellStart"/>
+            <w:r>
+              <w:rPr>
+                <w:rFonts w:ascii="Arial" w:hAnsi="Arial" w:cs="Menlo"/>
+                <w:iCs/>
+                <w:color w:val="000000" w:themeColor="text1"/>
+                <w:sz w:val="18"/>
+                <w:szCs w:val="18"/>
+                <w:lang w:val="en-GB" w:eastAsia="en-GB"/>
+              </w:rPr>
+              <w:t>ip</w:t>
+            </w:r>
+            <w:proofErr w:type="spellEnd"/>
+            <w:r>
+              <w:rPr>
+                <w:rFonts w:ascii="Arial" w:hAnsi="Arial" w:cs="Menlo"/>
+                <w:iCs/>
+                <w:color w:val="000000" w:themeColor="text1"/>
+                <w:sz w:val="18"/>
+                <w:szCs w:val="18"/>
+                <w:lang w:val="en-GB" w:eastAsia="en-GB"/>
+              </w:rPr>
+              <w:t xml:space="preserve"> address</w:t>
             </w:r>
           </w:p>
         </w:tc>
@@ -3236,6 +3734,7 @@
                 <w:lang w:val="en-GB" w:eastAsia="en-GB"/>
               </w:rPr>
             </w:pPr>
+            <w:proofErr w:type="spellStart"/>
             <w:r>
               <w:rPr>
                 <w:rFonts w:ascii="Arial" w:hAnsi="Arial" w:cs="Menlo"/>
@@ -3248,6 +3747,7 @@
               <w:lastRenderedPageBreak/>
               <w:t>umbrella_domain_volume</w:t>
             </w:r>
+            <w:proofErr w:type="spellEnd"/>
           </w:p>
         </w:tc>
         <w:tc>
@@ -3351,16 +3851,29 @@
                 <w:lang w:val="en-GB" w:eastAsia="en-GB"/>
               </w:rPr>
             </w:pPr>
-            <w:r>
-              <w:rPr>
-                <w:rFonts w:ascii="Arial" w:hAnsi="Arial" w:cs="Menlo"/>
-                <w:iCs/>
-                <w:color w:val="000000" w:themeColor="text1"/>
-                <w:sz w:val="18"/>
-                <w:szCs w:val="18"/>
-                <w:lang w:val="en-GB" w:eastAsia="en-GB"/>
-              </w:rPr>
-              <w:t>umbrella_domain_whois_</w:t>
+            <w:proofErr w:type="spellStart"/>
+            <w:r>
+              <w:rPr>
+                <w:rFonts w:ascii="Arial" w:hAnsi="Arial" w:cs="Menlo"/>
+                <w:iCs/>
+                <w:color w:val="000000" w:themeColor="text1"/>
+                <w:sz w:val="18"/>
+                <w:szCs w:val="18"/>
+                <w:lang w:val="en-GB" w:eastAsia="en-GB"/>
+              </w:rPr>
+              <w:t>umbrella_domain_whois</w:t>
+            </w:r>
+            <w:proofErr w:type="spellEnd"/>
+            <w:r>
+              <w:rPr>
+                <w:rFonts w:ascii="Arial" w:hAnsi="Arial" w:cs="Menlo"/>
+                <w:iCs/>
+                <w:color w:val="000000" w:themeColor="text1"/>
+                <w:sz w:val="18"/>
+                <w:szCs w:val="18"/>
+                <w:lang w:val="en-GB" w:eastAsia="en-GB"/>
+              </w:rPr>
+              <w:t>_</w:t>
             </w:r>
             <w:r>
               <w:rPr>
@@ -3490,16 +4003,29 @@
                 <w:lang w:val="en-GB" w:eastAsia="en-GB"/>
               </w:rPr>
             </w:pPr>
-            <w:r>
-              <w:rPr>
-                <w:rFonts w:ascii="Arial" w:hAnsi="Arial" w:cs="Menlo"/>
-                <w:iCs/>
-                <w:color w:val="000000" w:themeColor="text1"/>
-                <w:sz w:val="18"/>
-                <w:szCs w:val="18"/>
-                <w:lang w:val="en-GB" w:eastAsia="en-GB"/>
-              </w:rPr>
-              <w:t>umbrella_ip_latest_</w:t>
+            <w:proofErr w:type="spellStart"/>
+            <w:r>
+              <w:rPr>
+                <w:rFonts w:ascii="Arial" w:hAnsi="Arial" w:cs="Menlo"/>
+                <w:iCs/>
+                <w:color w:val="000000" w:themeColor="text1"/>
+                <w:sz w:val="18"/>
+                <w:szCs w:val="18"/>
+                <w:lang w:val="en-GB" w:eastAsia="en-GB"/>
+              </w:rPr>
+              <w:t>umbrella_ip_latest</w:t>
+            </w:r>
+            <w:proofErr w:type="spellEnd"/>
+            <w:r>
+              <w:rPr>
+                <w:rFonts w:ascii="Arial" w:hAnsi="Arial" w:cs="Menlo"/>
+                <w:iCs/>
+                <w:color w:val="000000" w:themeColor="text1"/>
+                <w:sz w:val="18"/>
+                <w:szCs w:val="18"/>
+                <w:lang w:val="en-GB" w:eastAsia="en-GB"/>
+              </w:rPr>
+              <w:t>_</w:t>
             </w:r>
             <w:r>
               <w:rPr>
@@ -3512,6 +4038,7 @@
               </w:rPr>
               <w:br/>
             </w:r>
+            <w:proofErr w:type="spellStart"/>
             <w:r>
               <w:rPr>
                 <w:rFonts w:ascii="Arial" w:hAnsi="Arial" w:cs="Menlo"/>
@@ -3523,6 +4050,7 @@
               </w:rPr>
               <w:t>malicious_domains</w:t>
             </w:r>
+            <w:proofErr w:type="spellEnd"/>
           </w:p>
         </w:tc>
         <w:tc>
@@ -3549,7 +4077,31 @@
                 <w:szCs w:val="18"/>
                 <w:lang w:val="en-GB" w:eastAsia="en-GB"/>
               </w:rPr>
-              <w:t>Example: Latest Malicious Domains for an ip address</w:t>
+              <w:t xml:space="preserve">Example: Latest Malicious Domains for an </w:t>
+            </w:r>
+            <w:proofErr w:type="spellStart"/>
+            <w:r>
+              <w:rPr>
+                <w:rFonts w:ascii="Arial" w:hAnsi="Arial" w:cs="Menlo"/>
+                <w:iCs/>
+                <w:color w:val="000000" w:themeColor="text1"/>
+                <w:sz w:val="18"/>
+                <w:szCs w:val="18"/>
+                <w:lang w:val="en-GB" w:eastAsia="en-GB"/>
+              </w:rPr>
+              <w:t>ip</w:t>
+            </w:r>
+            <w:proofErr w:type="spellEnd"/>
+            <w:r>
+              <w:rPr>
+                <w:rFonts w:ascii="Arial" w:hAnsi="Arial" w:cs="Menlo"/>
+                <w:iCs/>
+                <w:color w:val="000000" w:themeColor="text1"/>
+                <w:sz w:val="18"/>
+                <w:szCs w:val="18"/>
+                <w:lang w:val="en-GB" w:eastAsia="en-GB"/>
+              </w:rPr>
+              <w:t xml:space="preserve"> address</w:t>
             </w:r>
           </w:p>
         </w:tc>
@@ -3577,7 +4129,31 @@
                 <w:szCs w:val="18"/>
                 <w:lang w:val="en-GB" w:eastAsia="en-GB"/>
               </w:rPr>
-              <w:t>Example: Latest Malicious Domains for an ip address</w:t>
+              <w:t xml:space="preserve">Example: Latest Malicious Domains for an </w:t>
+            </w:r>
+            <w:proofErr w:type="spellStart"/>
+            <w:r>
+              <w:rPr>
+                <w:rFonts w:ascii="Arial" w:hAnsi="Arial" w:cs="Menlo"/>
+                <w:iCs/>
+                <w:color w:val="000000" w:themeColor="text1"/>
+                <w:sz w:val="18"/>
+                <w:szCs w:val="18"/>
+                <w:lang w:val="en-GB" w:eastAsia="en-GB"/>
+              </w:rPr>
+              <w:t>ip</w:t>
+            </w:r>
+            <w:proofErr w:type="spellEnd"/>
+            <w:r>
+              <w:rPr>
+                <w:rFonts w:ascii="Arial" w:hAnsi="Arial" w:cs="Menlo"/>
+                <w:iCs/>
+                <w:color w:val="000000" w:themeColor="text1"/>
+                <w:sz w:val="18"/>
+                <w:szCs w:val="18"/>
+                <w:lang w:val="en-GB" w:eastAsia="en-GB"/>
+              </w:rPr>
+              <w:t xml:space="preserve"> address</w:t>
             </w:r>
           </w:p>
         </w:tc>
@@ -3629,6 +4205,7 @@
                 <w:lang w:val="en-GB" w:eastAsia="en-GB"/>
               </w:rPr>
             </w:pPr>
+            <w:proofErr w:type="spellStart"/>
             <w:r>
               <w:rPr>
                 <w:rFonts w:ascii="Arial" w:hAnsi="Arial" w:cs="Menlo"/>
@@ -3640,6 +4217,7 @@
               </w:rPr>
               <w:t>umbrella_pattern_search</w:t>
             </w:r>
+            <w:proofErr w:type="spellEnd"/>
           </w:p>
         </w:tc>
         <w:tc>
@@ -3746,6 +4324,7 @@
                 <w:lang w:val="en-GB" w:eastAsia="en-GB"/>
               </w:rPr>
             </w:pPr>
+            <w:proofErr w:type="spellStart"/>
             <w:r>
               <w:rPr>
                 <w:rFonts w:ascii="Arial" w:hAnsi="Arial" w:cs="Menlo"/>
@@ -3757,6 +4336,7 @@
               </w:rPr>
               <w:t>umbrella_pattern_search</w:t>
             </w:r>
+            <w:proofErr w:type="spellEnd"/>
           </w:p>
         </w:tc>
         <w:tc>
@@ -3863,6 +4443,7 @@
                 <w:lang w:val="en-GB" w:eastAsia="en-GB"/>
               </w:rPr>
             </w:pPr>
+            <w:proofErr w:type="spellStart"/>
             <w:r>
               <w:rPr>
                 <w:rFonts w:ascii="Arial" w:hAnsi="Arial" w:cs="Menlo"/>
@@ -3874,6 +4455,7 @@
               </w:rPr>
               <w:t>umbrella_domain_related_domains</w:t>
             </w:r>
+            <w:proofErr w:type="spellEnd"/>
           </w:p>
         </w:tc>
         <w:tc>
@@ -3980,6 +4562,7 @@
                 <w:lang w:val="en-GB" w:eastAsia="en-GB"/>
               </w:rPr>
             </w:pPr>
+            <w:proofErr w:type="spellStart"/>
             <w:r>
               <w:rPr>
                 <w:rFonts w:ascii="Arial" w:hAnsi="Arial" w:cs="Menlo"/>
@@ -3991,6 +4574,7 @@
               </w:rPr>
               <w:t>umbrella_domain_security_info</w:t>
             </w:r>
+            <w:proofErr w:type="spellEnd"/>
           </w:p>
         </w:tc>
         <w:tc>
@@ -4097,16 +4681,29 @@
                 <w:lang w:val="en-GB" w:eastAsia="en-GB"/>
               </w:rPr>
             </w:pPr>
-            <w:r>
-              <w:rPr>
-                <w:rFonts w:ascii="Arial" w:hAnsi="Arial" w:cs="Menlo"/>
-                <w:iCs/>
-                <w:color w:val="000000" w:themeColor="text1"/>
-                <w:sz w:val="18"/>
-                <w:szCs w:val="18"/>
-                <w:lang w:val="en-GB" w:eastAsia="en-GB"/>
-              </w:rPr>
-              <w:t>umbrella_threat_grid_</w:t>
+            <w:proofErr w:type="spellStart"/>
+            <w:r>
+              <w:rPr>
+                <w:rFonts w:ascii="Arial" w:hAnsi="Arial" w:cs="Menlo"/>
+                <w:iCs/>
+                <w:color w:val="000000" w:themeColor="text1"/>
+                <w:sz w:val="18"/>
+                <w:szCs w:val="18"/>
+                <w:lang w:val="en-GB" w:eastAsia="en-GB"/>
+              </w:rPr>
+              <w:t>umbrella_threat_grid</w:t>
+            </w:r>
+            <w:proofErr w:type="spellEnd"/>
+            <w:r>
+              <w:rPr>
+                <w:rFonts w:ascii="Arial" w:hAnsi="Arial" w:cs="Menlo"/>
+                <w:iCs/>
+                <w:color w:val="000000" w:themeColor="text1"/>
+                <w:sz w:val="18"/>
+                <w:szCs w:val="18"/>
+                <w:lang w:val="en-GB" w:eastAsia="en-GB"/>
+              </w:rPr>
+              <w:t>_</w:t>
             </w:r>
             <w:r>
               <w:rPr>
@@ -4156,7 +4753,31 @@
                 <w:szCs w:val="18"/>
                 <w:lang w:val="en-GB" w:eastAsia="en-GB"/>
               </w:rPr>
-              <w:t>Example: ThreadGrid sample info for a hash</w:t>
+              <w:t xml:space="preserve">Example: </w:t>
+            </w:r>
+            <w:proofErr w:type="spellStart"/>
+            <w:r>
+              <w:rPr>
+                <w:rFonts w:ascii="Arial" w:hAnsi="Arial" w:cs="Menlo"/>
+                <w:iCs/>
+                <w:color w:val="000000" w:themeColor="text1"/>
+                <w:sz w:val="18"/>
+                <w:szCs w:val="18"/>
+                <w:lang w:val="en-GB" w:eastAsia="en-GB"/>
+              </w:rPr>
+              <w:t>ThreadGrid</w:t>
+            </w:r>
+            <w:proofErr w:type="spellEnd"/>
+            <w:r>
+              <w:rPr>
+                <w:rFonts w:ascii="Arial" w:hAnsi="Arial" w:cs="Menlo"/>
+                <w:iCs/>
+                <w:color w:val="000000" w:themeColor="text1"/>
+                <w:sz w:val="18"/>
+                <w:szCs w:val="18"/>
+                <w:lang w:val="en-GB" w:eastAsia="en-GB"/>
+              </w:rPr>
+              <w:t xml:space="preserve"> sample info for a hash</w:t>
             </w:r>
           </w:p>
         </w:tc>
@@ -4184,7 +4805,31 @@
                 <w:szCs w:val="18"/>
                 <w:lang w:val="en-GB" w:eastAsia="en-GB"/>
               </w:rPr>
-              <w:t>Example: ThreadGrid sample info for a hash</w:t>
+              <w:t xml:space="preserve">Example: </w:t>
+            </w:r>
+            <w:proofErr w:type="spellStart"/>
+            <w:r>
+              <w:rPr>
+                <w:rFonts w:ascii="Arial" w:hAnsi="Arial" w:cs="Menlo"/>
+                <w:iCs/>
+                <w:color w:val="000000" w:themeColor="text1"/>
+                <w:sz w:val="18"/>
+                <w:szCs w:val="18"/>
+                <w:lang w:val="en-GB" w:eastAsia="en-GB"/>
+              </w:rPr>
+              <w:t>ThreadGrid</w:t>
+            </w:r>
+            <w:proofErr w:type="spellEnd"/>
+            <w:r>
+              <w:rPr>
+                <w:rFonts w:ascii="Arial" w:hAnsi="Arial" w:cs="Menlo"/>
+                <w:iCs/>
+                <w:color w:val="000000" w:themeColor="text1"/>
+                <w:sz w:val="18"/>
+                <w:szCs w:val="18"/>
+                <w:lang w:val="en-GB" w:eastAsia="en-GB"/>
+              </w:rPr>
+              <w:t xml:space="preserve"> sample info for a hash</w:t>
             </w:r>
           </w:p>
         </w:tc>
@@ -4212,7 +4857,31 @@
                 <w:szCs w:val="18"/>
                 <w:lang w:val="en-GB" w:eastAsia="en-GB"/>
               </w:rPr>
-              <w:t>Umbrella Investigate - ThreadGrid sample info for a hash</w:t>
+              <w:t xml:space="preserve">Umbrella Investigate - </w:t>
+            </w:r>
+            <w:proofErr w:type="spellStart"/>
+            <w:r>
+              <w:rPr>
+                <w:rFonts w:ascii="Arial" w:hAnsi="Arial" w:cs="Menlo"/>
+                <w:iCs/>
+                <w:color w:val="000000" w:themeColor="text1"/>
+                <w:sz w:val="18"/>
+                <w:szCs w:val="18"/>
+                <w:lang w:val="en-GB" w:eastAsia="en-GB"/>
+              </w:rPr>
+              <w:t>ThreadGrid</w:t>
+            </w:r>
+            <w:proofErr w:type="spellEnd"/>
+            <w:r>
+              <w:rPr>
+                <w:rFonts w:ascii="Arial" w:hAnsi="Arial" w:cs="Menlo"/>
+                <w:iCs/>
+                <w:color w:val="000000" w:themeColor="text1"/>
+                <w:sz w:val="18"/>
+                <w:szCs w:val="18"/>
+                <w:lang w:val="en-GB" w:eastAsia="en-GB"/>
+              </w:rPr>
+              <w:t xml:space="preserve"> sample info for a hash</w:t>
             </w:r>
           </w:p>
         </w:tc>
@@ -4236,16 +4905,29 @@
                 <w:lang w:val="en-GB" w:eastAsia="en-GB"/>
               </w:rPr>
             </w:pPr>
-            <w:r>
-              <w:rPr>
-                <w:rFonts w:ascii="Arial" w:hAnsi="Arial" w:cs="Menlo"/>
-                <w:iCs/>
-                <w:color w:val="000000" w:themeColor="text1"/>
-                <w:sz w:val="18"/>
-                <w:szCs w:val="18"/>
-                <w:lang w:val="en-GB" w:eastAsia="en-GB"/>
-              </w:rPr>
-              <w:t>umbrella_threat_grid_</w:t>
+            <w:proofErr w:type="spellStart"/>
+            <w:r>
+              <w:rPr>
+                <w:rFonts w:ascii="Arial" w:hAnsi="Arial" w:cs="Menlo"/>
+                <w:iCs/>
+                <w:color w:val="000000" w:themeColor="text1"/>
+                <w:sz w:val="18"/>
+                <w:szCs w:val="18"/>
+                <w:lang w:val="en-GB" w:eastAsia="en-GB"/>
+              </w:rPr>
+              <w:t>umbrella_threat_grid</w:t>
+            </w:r>
+            <w:proofErr w:type="spellEnd"/>
+            <w:r>
+              <w:rPr>
+                <w:rFonts w:ascii="Arial" w:hAnsi="Arial" w:cs="Menlo"/>
+                <w:iCs/>
+                <w:color w:val="000000" w:themeColor="text1"/>
+                <w:sz w:val="18"/>
+                <w:szCs w:val="18"/>
+                <w:lang w:val="en-GB" w:eastAsia="en-GB"/>
+              </w:rPr>
+              <w:t>_</w:t>
             </w:r>
             <w:r>
               <w:rPr>
@@ -4295,7 +4977,31 @@
                 <w:szCs w:val="18"/>
                 <w:lang w:val="en-GB" w:eastAsia="en-GB"/>
               </w:rPr>
-              <w:t>Example: ThreadGrid samples for a resource</w:t>
+              <w:t xml:space="preserve">Example: </w:t>
+            </w:r>
+            <w:proofErr w:type="spellStart"/>
+            <w:r>
+              <w:rPr>
+                <w:rFonts w:ascii="Arial" w:hAnsi="Arial" w:cs="Menlo"/>
+                <w:iCs/>
+                <w:color w:val="000000" w:themeColor="text1"/>
+                <w:sz w:val="18"/>
+                <w:szCs w:val="18"/>
+                <w:lang w:val="en-GB" w:eastAsia="en-GB"/>
+              </w:rPr>
+              <w:t>ThreadGrid</w:t>
+            </w:r>
+            <w:proofErr w:type="spellEnd"/>
+            <w:r>
+              <w:rPr>
+                <w:rFonts w:ascii="Arial" w:hAnsi="Arial" w:cs="Menlo"/>
+                <w:iCs/>
+                <w:color w:val="000000" w:themeColor="text1"/>
+                <w:sz w:val="18"/>
+                <w:szCs w:val="18"/>
+                <w:lang w:val="en-GB" w:eastAsia="en-GB"/>
+              </w:rPr>
+              <w:t xml:space="preserve"> samples for a resource</w:t>
             </w:r>
           </w:p>
         </w:tc>
@@ -4323,7 +5029,31 @@
                 <w:szCs w:val="18"/>
                 <w:lang w:val="en-GB" w:eastAsia="en-GB"/>
               </w:rPr>
-              <w:t>Example: ThreadGrid samples for a resource</w:t>
+              <w:t xml:space="preserve">Example: </w:t>
+            </w:r>
+            <w:proofErr w:type="spellStart"/>
+            <w:r>
+              <w:rPr>
+                <w:rFonts w:ascii="Arial" w:hAnsi="Arial" w:cs="Menlo"/>
+                <w:iCs/>
+                <w:color w:val="000000" w:themeColor="text1"/>
+                <w:sz w:val="18"/>
+                <w:szCs w:val="18"/>
+                <w:lang w:val="en-GB" w:eastAsia="en-GB"/>
+              </w:rPr>
+              <w:t>ThreadGrid</w:t>
+            </w:r>
+            <w:proofErr w:type="spellEnd"/>
+            <w:r>
+              <w:rPr>
+                <w:rFonts w:ascii="Arial" w:hAnsi="Arial" w:cs="Menlo"/>
+                <w:iCs/>
+                <w:color w:val="000000" w:themeColor="text1"/>
+                <w:sz w:val="18"/>
+                <w:szCs w:val="18"/>
+                <w:lang w:val="en-GB" w:eastAsia="en-GB"/>
+              </w:rPr>
+              <w:t xml:space="preserve"> samples for a resource</w:t>
             </w:r>
           </w:p>
         </w:tc>
@@ -4351,7 +5081,31 @@
                 <w:szCs w:val="18"/>
                 <w:lang w:val="en-GB" w:eastAsia="en-GB"/>
               </w:rPr>
-              <w:t>Umbrella Investigate - ThreadGrid samples for a resource</w:t>
+              <w:t xml:space="preserve">Umbrella Investigate - </w:t>
+            </w:r>
+            <w:proofErr w:type="spellStart"/>
+            <w:r>
+              <w:rPr>
+                <w:rFonts w:ascii="Arial" w:hAnsi="Arial" w:cs="Menlo"/>
+                <w:iCs/>
+                <w:color w:val="000000" w:themeColor="text1"/>
+                <w:sz w:val="18"/>
+                <w:szCs w:val="18"/>
+                <w:lang w:val="en-GB" w:eastAsia="en-GB"/>
+              </w:rPr>
+              <w:t>ThreadGrid</w:t>
+            </w:r>
+            <w:proofErr w:type="spellEnd"/>
+            <w:r>
+              <w:rPr>
+                <w:rFonts w:ascii="Arial" w:hAnsi="Arial" w:cs="Menlo"/>
+                <w:iCs/>
+                <w:color w:val="000000" w:themeColor="text1"/>
+                <w:sz w:val="18"/>
+                <w:szCs w:val="18"/>
+                <w:lang w:val="en-GB" w:eastAsia="en-GB"/>
+              </w:rPr>
+              <w:t xml:space="preserve"> samples for a resource</w:t>
             </w:r>
           </w:p>
         </w:tc>
@@ -4375,6 +5129,7 @@
                 <w:lang w:val="en-GB" w:eastAsia="en-GB"/>
               </w:rPr>
             </w:pPr>
+            <w:proofErr w:type="spellStart"/>
             <w:r>
               <w:rPr>
                 <w:rFonts w:ascii="Arial" w:hAnsi="Arial" w:cs="Menlo"/>
@@ -4386,6 +5141,7 @@
               </w:rPr>
               <w:t>umbrella_timeline</w:t>
             </w:r>
+            <w:proofErr w:type="spellEnd"/>
           </w:p>
         </w:tc>
         <w:tc>
@@ -4474,7 +5230,7 @@
         </w:tc>
       </w:tr>
     </w:tbl>
-    <w:bookmarkEnd w:id="5"/>
+    <w:bookmarkEnd w:id="6"/>
     <w:p>
       <w:pPr>
         <w:pStyle w:val="Heading20"/>
@@ -4507,62 +5263,77 @@
       <w:r>
         <w:t xml:space="preserve">The Resilient functions use input parameters starting with </w:t>
       </w:r>
+      <w:proofErr w:type="spellStart"/>
       <w:r>
         <w:rPr>
           <w:rFonts w:ascii="Courier New" w:hAnsi="Courier New"/>
           <w:sz w:val="18"/>
         </w:rPr>
-        <w:t>umbinv_</w:t>
-      </w:r>
+        <w:t>umbinv</w:t>
+      </w:r>
+      <w:proofErr w:type="spellEnd"/>
       <w:r>
         <w:rPr>
           <w:rFonts w:ascii="Courier New" w:hAnsi="Courier New"/>
           <w:sz w:val="18"/>
         </w:rPr>
-        <w:t xml:space="preserve">, </w:t>
-      </w:r>
-      <w:r>
-        <w:t>examples</w:t>
-      </w:r>
-      <w:r>
-        <w:t xml:space="preserve"> include </w:t>
+        <w:t>_</w:t>
       </w:r>
       <w:r>
         <w:rPr>
           <w:rFonts w:ascii="Courier New" w:hAnsi="Courier New"/>
           <w:sz w:val="18"/>
         </w:rPr>
-        <w:t>umbinv_domains</w:t>
-      </w:r>
-      <w:r>
-        <w:rPr>
-          <w:rFonts w:ascii="Courier New" w:hAnsi="Courier New"/>
-        </w:rPr>
-        <w:t>,</w:t>
-      </w:r>
-      <w:r>
-        <w:t xml:space="preserve"> </w:t>
-      </w:r>
+        <w:t xml:space="preserve">, </w:t>
+      </w:r>
+      <w:r>
+        <w:t>examples</w:t>
+      </w:r>
+      <w:r>
+        <w:t xml:space="preserve"> include </w:t>
+      </w:r>
+      <w:proofErr w:type="spellStart"/>
       <w:r>
         <w:rPr>
           <w:rFonts w:ascii="Courier New" w:hAnsi="Courier New"/>
           <w:sz w:val="18"/>
         </w:rPr>
-        <w:t>umbinv_showlabels</w:t>
+        <w:t>umbinv_domains</w:t>
+      </w:r>
+      <w:proofErr w:type="spellEnd"/>
+      <w:r>
+        <w:rPr>
+          <w:rFonts w:ascii="Courier New" w:hAnsi="Courier New"/>
+        </w:rPr>
+        <w:t>,</w:t>
       </w:r>
       <w:r>
         <w:t xml:space="preserve"> </w:t>
       </w:r>
-      <w:r>
-        <w:t xml:space="preserve">and </w:t>
-      </w:r>
+      <w:proofErr w:type="spellStart"/>
       <w:r>
         <w:rPr>
           <w:rFonts w:ascii="Courier New" w:hAnsi="Courier New"/>
           <w:sz w:val="18"/>
         </w:rPr>
+        <w:t>umbinv_showlabels</w:t>
+      </w:r>
+      <w:proofErr w:type="spellEnd"/>
+      <w:r>
+        <w:t xml:space="preserve"> </w:t>
+      </w:r>
+      <w:r>
+        <w:t xml:space="preserve">and </w:t>
+      </w:r>
+      <w:proofErr w:type="spellStart"/>
+      <w:r>
+        <w:rPr>
+          <w:rFonts w:ascii="Courier New" w:hAnsi="Courier New"/>
+          <w:sz w:val="18"/>
+        </w:rPr>
         <w:t>umbinv_status_endpoint</w:t>
       </w:r>
+      <w:proofErr w:type="spellEnd"/>
       <w:r>
         <w:t xml:space="preserve">. These are equivalent to the input parameters, endpoints, and qualifiers used in the REST API call. Refer to </w:t>
       </w:r>
@@ -4584,7 +5355,16 @@
         <w:keepNext/>
       </w:pPr>
       <w:r>
-        <w:t xml:space="preserve">The following input parameters used in the Resilient functions are additional qualifiers specific to the Resilient functions and do not a have a direct equivalent in the REST API. </w:t>
+        <w:t>The following input parameter</w:t>
+      </w:r>
+      <w:r>
+        <w:t xml:space="preserve"> </w:t>
+      </w:r>
+      <w:r>
+        <w:t>is used in the Resilient functions where the input can be one of several different types</w:t>
+      </w:r>
+      <w:r>
+        <w:t xml:space="preserve">. </w:t>
       </w:r>
     </w:p>
     <w:p>
@@ -4594,51 +5374,38 @@
         <w:keepLines/>
         <w:ind w:left="353"/>
       </w:pPr>
-      <w:r>
-        <w:t>unbinv_resource_type – Used to s</w:t>
-      </w:r>
-      <w:r>
-        <w:t>elect res</w:t>
-      </w:r>
-      <w:r>
-        <w:t>ource type for parameter umbinv_resource e.g. ip_</w:t>
-      </w:r>
-      <w:r>
-        <w:t>address, domain</w:t>
-      </w:r>
-      <w:r>
-        <w:t>_</w:t>
-      </w:r>
-      <w:r>
-        <w:t xml:space="preserve"> name or url</w:t>
-      </w:r>
-      <w:r>
-        <w:br/>
-      </w:r>
-      <w:r>
-        <w:t>umbinv_whois_type</w:t>
-      </w:r>
-      <w:r>
-        <w:t xml:space="preserve"> – Also used to s</w:t>
-      </w:r>
-      <w:r>
-        <w:t>elect res</w:t>
-      </w:r>
-      <w:r>
-        <w:t>ource type for parameter umbinv_resource e.g. ip_</w:t>
-      </w:r>
-      <w:r>
-        <w:t xml:space="preserve">address, </w:t>
-      </w:r>
+      <w:proofErr w:type="spellStart"/>
+      <w:r>
+        <w:t>umbinv_resource</w:t>
+      </w:r>
+      <w:proofErr w:type="spellEnd"/>
+      <w:r>
+        <w:t xml:space="preserve"> e.g. </w:t>
+      </w:r>
+      <w:proofErr w:type="spellStart"/>
+      <w:r>
+        <w:t>ip_</w:t>
+      </w:r>
+      <w:r>
+        <w:t>address</w:t>
+      </w:r>
+      <w:proofErr w:type="spellEnd"/>
+      <w:r>
+        <w:t xml:space="preserve">, </w:t>
+      </w:r>
+      <w:proofErr w:type="spellStart"/>
       <w:r>
         <w:t>email_address</w:t>
       </w:r>
+      <w:proofErr w:type="spellEnd"/>
       <w:r>
         <w:t xml:space="preserve"> or </w:t>
       </w:r>
+      <w:proofErr w:type="spellStart"/>
       <w:r>
         <w:t>nameserver</w:t>
       </w:r>
+      <w:proofErr w:type="spellEnd"/>
     </w:p>
     <w:p>
       <w:pPr>
@@ -4656,18 +5423,38 @@
         <w:keepLines/>
         <w:ind w:left="353"/>
       </w:pPr>
-      <w:r>
-        <w:t>unbinv_start_epoch or unbinv_stop_epoch</w:t>
-      </w:r>
+      <w:proofErr w:type="spellStart"/>
+      <w:r>
+        <w:t>unbinv_start_epoch</w:t>
+      </w:r>
+      <w:proofErr w:type="spellEnd"/>
+      <w:r>
+        <w:t xml:space="preserve"> or </w:t>
+      </w:r>
+      <w:proofErr w:type="spellStart"/>
+      <w:r>
+        <w:t>unbinv_stop_epoch</w:t>
+      </w:r>
+      <w:proofErr w:type="spellEnd"/>
       <w:r>
         <w:br/>
       </w:r>
+      <w:proofErr w:type="spellStart"/>
       <w:r>
         <w:t>umbinv_</w:t>
       </w:r>
       <w:r>
-        <w:t>start_relative or umbinv_stop_relative</w:t>
-      </w:r>
+        <w:t>start_relative</w:t>
+      </w:r>
+      <w:proofErr w:type="spellEnd"/>
+      <w:r>
+        <w:t xml:space="preserve"> or </w:t>
+      </w:r>
+      <w:proofErr w:type="spellStart"/>
+      <w:r>
+        <w:t>umbinv_stop_relative</w:t>
+      </w:r>
+      <w:proofErr w:type="spellEnd"/>
     </w:p>
     <w:p>
       <w:pPr>
@@ -4677,6 +5464,7 @@
       <w:r>
         <w:t xml:space="preserve">Parameters </w:t>
       </w:r>
+      <w:proofErr w:type="spellStart"/>
       <w:r>
         <w:rPr>
           <w:rFonts w:ascii="Courier New" w:hAnsi="Courier New"/>
@@ -4684,9 +5472,11 @@
         </w:rPr>
         <w:t>umbinv_start_epoch</w:t>
       </w:r>
+      <w:proofErr w:type="spellEnd"/>
       <w:r>
         <w:t xml:space="preserve"> and </w:t>
       </w:r>
+      <w:proofErr w:type="spellStart"/>
       <w:r>
         <w:rPr>
           <w:rFonts w:ascii="Courier New" w:hAnsi="Courier New"/>
@@ -4694,8 +5484,17 @@
         </w:rPr>
         <w:t>umbinv_stop_epoch</w:t>
       </w:r>
-      <w:r>
-        <w:t xml:space="preserve"> use a Datepicker to populate the value in the Workflow Input tab. This value is translated to a Unix epoch</w:t>
+      <w:proofErr w:type="spellEnd"/>
+      <w:r>
+        <w:t xml:space="preserve"> use a </w:t>
+      </w:r>
+      <w:proofErr w:type="spellStart"/>
+      <w:r>
+        <w:t>Datepicker</w:t>
+      </w:r>
+      <w:proofErr w:type="spellEnd"/>
+      <w:r>
+        <w:t xml:space="preserve"> to populate the value in the Workflow Input tab. This value is translated to a Unix epoch</w:t>
       </w:r>
       <w:r>
         <w:t xml:space="preserve"> timestamp</w:t>
@@ -4718,14 +5517,17 @@
       <w:r>
         <w:t>timestamp</w:t>
       </w:r>
-      <w:bookmarkStart w:id="6" w:name="_GoBack"/>
-      <w:bookmarkEnd w:id="6"/>
       <w:r>
         <w:t xml:space="preserve"> value</w:t>
       </w:r>
       <w:r>
-        <w:t xml:space="preserve"> in miliseconds</w:t>
-      </w:r>
+        <w:t xml:space="preserve"> in </w:t>
+      </w:r>
+      <w:proofErr w:type="spellStart"/>
+      <w:r>
+        <w:t>miliseconds</w:t>
+      </w:r>
+      <w:proofErr w:type="spellEnd"/>
       <w:r>
         <w:t xml:space="preserve">. </w:t>
       </w:r>
@@ -4738,6 +5540,7 @@
       <w:r>
         <w:t xml:space="preserve">Parameters </w:t>
       </w:r>
+      <w:proofErr w:type="spellStart"/>
       <w:r>
         <w:rPr>
           <w:rFonts w:ascii="Courier New" w:hAnsi="Courier New"/>
@@ -4745,9 +5548,11 @@
         </w:rPr>
         <w:t>umbinv_start_relative</w:t>
       </w:r>
+      <w:proofErr w:type="spellEnd"/>
       <w:r>
         <w:t xml:space="preserve"> and </w:t>
       </w:r>
+      <w:proofErr w:type="spellStart"/>
       <w:r>
         <w:rPr>
           <w:rFonts w:ascii="Courier New" w:hAnsi="Courier New"/>
@@ -4755,6 +5560,7 @@
         </w:rPr>
         <w:t>umbinv_stop_relative</w:t>
       </w:r>
+      <w:proofErr w:type="spellEnd"/>
       <w:r>
         <w:t xml:space="preserve"> use a text string, in English, to denote a point in time in the past using seconds, minutes, hours, days or weeks with a number and minus sign in front.</w:t>
       </w:r>
@@ -4764,6 +5570,7 @@
       <w:r>
         <w:t>Acceptable values include: ‘now’ (</w:t>
       </w:r>
+      <w:proofErr w:type="spellStart"/>
       <w:r>
         <w:rPr>
           <w:rFonts w:ascii="Courier New" w:hAnsi="Courier New"/>
@@ -4771,6 +5578,7 @@
         </w:rPr>
         <w:t>umbinv_stop_relative</w:t>
       </w:r>
+      <w:proofErr w:type="spellEnd"/>
       <w:r>
         <w:t xml:space="preserve"> only), ‘-2hours’, ‘-1days’, </w:t>
       </w:r>
@@ -4789,23 +5597,34 @@
       <w:r>
         <w:t xml:space="preserve">. Parameter </w:t>
       </w:r>
+      <w:proofErr w:type="spellStart"/>
       <w:r>
         <w:rPr>
           <w:rFonts w:ascii="Courier New" w:hAnsi="Courier New"/>
           <w:sz w:val="18"/>
         </w:rPr>
-        <w:t xml:space="preserve">umbinv_start_relative </w:t>
-      </w:r>
-      <w:r>
-        <w:t xml:space="preserve">must be &lt;= parameter </w:t>
-      </w:r>
+        <w:t>umbinv_start_relative</w:t>
+      </w:r>
+      <w:proofErr w:type="spellEnd"/>
       <w:r>
         <w:rPr>
           <w:rFonts w:ascii="Courier New" w:hAnsi="Courier New"/>
           <w:sz w:val="18"/>
         </w:rPr>
+        <w:t xml:space="preserve"> </w:t>
+      </w:r>
+      <w:r>
+        <w:t xml:space="preserve">must be &lt;= parameter </w:t>
+      </w:r>
+      <w:proofErr w:type="spellStart"/>
+      <w:r>
+        <w:rPr>
+          <w:rFonts w:ascii="Courier New" w:hAnsi="Courier New"/>
+          <w:sz w:val="18"/>
+        </w:rPr>
         <w:t>umbinv_stop_relative</w:t>
       </w:r>
+      <w:proofErr w:type="spellEnd"/>
       <w:r>
         <w:t>. The max allowable value is -30 days.</w:t>
       </w:r>
@@ -4834,12 +5653,11 @@
           <w:noProof/>
           <w:lang w:val="en-GB" w:eastAsia="en-GB"/>
         </w:rPr>
-        <w:lastRenderedPageBreak/>
         <w:drawing>
-          <wp:inline distT="0" distB="0" distL="0" distR="0" wp14:anchorId="247302C6" wp14:editId="085D4E0B">
-            <wp:extent cx="5830085" cy="2580640"/>
-            <wp:effectExtent l="152400" t="152400" r="164465" b="187960"/>
-            <wp:docPr id="6" name="Picture 6" descr="/Users/johnpren/Desktop/Screen Shot 2018-06-05 at 11.00.18.png"/>
+          <wp:inline distT="0" distB="0" distL="0" distR="0" wp14:anchorId="20F328CF" wp14:editId="09BEA823">
+            <wp:extent cx="5473700" cy="2514600"/>
+            <wp:effectExtent l="152400" t="152400" r="165100" b="177800"/>
+            <wp:docPr id="4" name="Picture 4" descr="/Users/johnpren/Desktop/Screen Shot 2018-06-21 at 11.35.41.png"/>
             <wp:cNvGraphicFramePr>
               <a:graphicFrameLocks xmlns:a="http://schemas.openxmlformats.org/drawingml/2006/main" noChangeAspect="1"/>
             </wp:cNvGraphicFramePr>
@@ -4847,7 +5665,7 @@
               <a:graphicData uri="http://schemas.openxmlformats.org/drawingml/2006/picture">
                 <pic:pic xmlns:pic="http://schemas.openxmlformats.org/drawingml/2006/picture">
                   <pic:nvPicPr>
-                    <pic:cNvPr id="0" name="Picture 3" descr="/Users/johnpren/Desktop/Screen Shot 2018-06-05 at 11.00.18.png"/>
+                    <pic:cNvPr id="0" name="Picture 2" descr="/Users/johnpren/Desktop/Screen Shot 2018-06-21 at 11.35.41.png"/>
                     <pic:cNvPicPr>
                       <a:picLocks noChangeAspect="1" noChangeArrowheads="1"/>
                     </pic:cNvPicPr>
@@ -4868,7 +5686,7 @@
                   <pic:spPr bwMode="auto">
                     <a:xfrm>
                       <a:off x="0" y="0"/>
-                      <a:ext cx="5833255" cy="2582043"/>
+                      <a:ext cx="5473700" cy="2514600"/>
                     </a:xfrm>
                     <a:prstGeom prst="rect">
                       <a:avLst/>
@@ -5252,7 +6070,6 @@
         </w:rPr>
       </w:pPr>
       <w:r>
-        <w:lastRenderedPageBreak/>
         <w:t xml:space="preserve">Users can run </w:t>
       </w:r>
       <w:r>
@@ -5322,6 +6139,19 @@
           <w:i w:val="0"/>
           <w:iCs w:val="0"/>
           <w:color w:val="auto"/>
+        </w:rPr>
+      </w:pPr>
+    </w:p>
+    <w:p>
+      <w:pPr>
+        <w:pStyle w:val="BodyText"/>
+        <w:rPr>
+          <w:rStyle w:val="IntenseEmphasis"/>
+          <w:rFonts w:ascii="Cambria" w:eastAsia="Cambria" w:hAnsi="Cambria" w:cs="Cambria"/>
+          <w:i w:val="0"/>
+          <w:iCs w:val="0"/>
+          <w:color w:val="auto"/>
+          <w:sz w:val="24"/>
         </w:rPr>
       </w:pPr>
       <w:r>
@@ -5333,11 +6163,12 @@
           <w:color w:val="auto"/>
           <w:lang w:val="en-GB" w:eastAsia="en-GB"/>
         </w:rPr>
+        <w:lastRenderedPageBreak/>
         <w:drawing>
-          <wp:inline distT="0" distB="0" distL="0" distR="0" wp14:anchorId="3D15437E" wp14:editId="73CB195A">
-            <wp:extent cx="5480050" cy="2825750"/>
-            <wp:effectExtent l="152400" t="152400" r="368300" b="355600"/>
-            <wp:docPr id="43" name="Picture 43" descr="/Users/johnpren/Desktop/Screen Shot 2018-05-21 at 11.56.12.png"/>
+          <wp:inline distT="0" distB="0" distL="0" distR="0" wp14:anchorId="243140E9" wp14:editId="524A3D92">
+            <wp:extent cx="5486400" cy="3822700"/>
+            <wp:effectExtent l="152400" t="152400" r="152400" b="190500"/>
+            <wp:docPr id="7" name="Picture 7" descr="/Users/johnpren/Desktop/Screen Shot 2018-06-21 at 11.40.45.png"/>
             <wp:cNvGraphicFramePr>
               <a:graphicFrameLocks xmlns:a="http://schemas.openxmlformats.org/drawingml/2006/main" noChangeAspect="1"/>
             </wp:cNvGraphicFramePr>
@@ -5345,7 +6176,7 @@
               <a:graphicData uri="http://schemas.openxmlformats.org/drawingml/2006/picture">
                 <pic:pic xmlns:pic="http://schemas.openxmlformats.org/drawingml/2006/picture">
                   <pic:nvPicPr>
-                    <pic:cNvPr id="0" name="Picture 28" descr="/Users/johnpren/Desktop/Screen Shot 2018-05-21 at 11.56.12.png"/>
+                    <pic:cNvPr id="0" name="Picture 3" descr="/Users/johnpren/Desktop/Screen Shot 2018-06-21 at 11.40.45.png"/>
                     <pic:cNvPicPr>
                       <a:picLocks noChangeAspect="1" noChangeArrowheads="1"/>
                     </pic:cNvPicPr>
@@ -5366,104 +6197,7 @@
                   <pic:spPr bwMode="auto">
                     <a:xfrm>
                       <a:off x="0" y="0"/>
-                      <a:ext cx="5480050" cy="2825750"/>
-                    </a:xfrm>
-                    <a:prstGeom prst="rect">
-                      <a:avLst/>
-                    </a:prstGeom>
-                    <a:ln>
-                      <a:noFill/>
-                    </a:ln>
-                    <a:effectLst>
-                      <a:outerShdw blurRad="292100" dist="139700" dir="2700000" algn="tl" rotWithShape="0">
-                        <a:srgbClr val="333333">
-                          <a:alpha val="65000"/>
-                        </a:srgbClr>
-                      </a:outerShdw>
-                    </a:effectLst>
-                  </pic:spPr>
-                </pic:pic>
-              </a:graphicData>
-            </a:graphic>
-          </wp:inline>
-        </w:drawing>
-      </w:r>
-    </w:p>
-    <w:p>
-      <w:pPr>
-        <w:pStyle w:val="BodyText"/>
-        <w:rPr>
-          <w:rStyle w:val="IntenseEmphasis"/>
-          <w:rFonts w:ascii="Cambria" w:eastAsia="Cambria" w:hAnsi="Cambria" w:cs="Cambria"/>
-          <w:i w:val="0"/>
-          <w:iCs w:val="0"/>
-          <w:color w:val="auto"/>
-          <w:sz w:val="24"/>
-        </w:rPr>
-      </w:pPr>
-      <w:r>
-        <w:rPr>
-          <w:rStyle w:val="IntenseEmphasis"/>
-          <w:i w:val="0"/>
-          <w:iCs w:val="0"/>
-          <w:color w:val="auto"/>
-        </w:rPr>
-        <w:t>Some workflows add more than one row per artifact for each execution. For example:</w:t>
-      </w:r>
-    </w:p>
-    <w:p>
-      <w:pPr>
-        <w:pStyle w:val="BodyText"/>
-        <w:rPr>
-          <w:rStyle w:val="IntenseEmphasis"/>
-          <w:i w:val="0"/>
-          <w:iCs w:val="0"/>
-          <w:color w:val="auto"/>
-        </w:rPr>
-      </w:pPr>
-      <w:r>
-        <w:rPr>
-          <w:rStyle w:val="IntenseEmphasis"/>
-          <w:i w:val="0"/>
-          <w:iCs w:val="0"/>
-          <w:noProof/>
-          <w:color w:val="auto"/>
-          <w:lang w:val="en-GB" w:eastAsia="en-GB"/>
-        </w:rPr>
-        <w:drawing>
-          <wp:inline distT="0" distB="0" distL="0" distR="0" wp14:anchorId="51989711" wp14:editId="65E84D4D">
-            <wp:extent cx="5480050" cy="2540000"/>
-            <wp:effectExtent l="133350" t="133350" r="139700" b="165100"/>
-            <wp:docPr id="45" name="Picture 45" descr="/Users/johnpren/Desktop/Screen Shot 2018-05-21 at 11.58.33.png"/>
-            <wp:cNvGraphicFramePr>
-              <a:graphicFrameLocks xmlns:a="http://schemas.openxmlformats.org/drawingml/2006/main" noChangeAspect="1"/>
-            </wp:cNvGraphicFramePr>
-            <a:graphic xmlns:a="http://schemas.openxmlformats.org/drawingml/2006/main">
-              <a:graphicData uri="http://schemas.openxmlformats.org/drawingml/2006/picture">
-                <pic:pic xmlns:pic="http://schemas.openxmlformats.org/drawingml/2006/picture">
-                  <pic:nvPicPr>
-                    <pic:cNvPr id="0" name="Picture 30" descr="/Users/johnpren/Desktop/Screen Shot 2018-05-21 at 11.58.33.png"/>
-                    <pic:cNvPicPr>
-                      <a:picLocks noChangeAspect="1" noChangeArrowheads="1"/>
-                    </pic:cNvPicPr>
-                  </pic:nvPicPr>
-                  <pic:blipFill>
-                    <a:blip r:embed="rId18">
-                      <a:extLst>
-                        <a:ext uri="{28A0092B-C50C-407E-A947-70E740481C1C}">
-                          <a14:useLocalDpi xmlns:a14="http://schemas.microsoft.com/office/drawing/2010/main" val="0"/>
-                        </a:ext>
-                      </a:extLst>
-                    </a:blip>
-                    <a:srcRect/>
-                    <a:stretch>
-                      <a:fillRect/>
-                    </a:stretch>
-                  </pic:blipFill>
-                  <pic:spPr bwMode="auto">
-                    <a:xfrm>
-                      <a:off x="0" y="0"/>
-                      <a:ext cx="5480050" cy="2540000"/>
+                      <a:ext cx="5486400" cy="3822700"/>
                     </a:xfrm>
                     <a:prstGeom prst="rect">
                       <a:avLst/>
@@ -5505,6 +6239,110 @@
           </wp:inline>
         </w:drawing>
       </w:r>
+      <w:r>
+        <w:rPr>
+          <w:rStyle w:val="IntenseEmphasis"/>
+          <w:i w:val="0"/>
+          <w:iCs w:val="0"/>
+          <w:color w:val="auto"/>
+        </w:rPr>
+        <w:t>Some workflows add more than one row per artifact for each execution. For example:</w:t>
+      </w:r>
+    </w:p>
+    <w:p>
+      <w:pPr>
+        <w:pStyle w:val="BodyText"/>
+        <w:rPr>
+          <w:rStyle w:val="IntenseEmphasis"/>
+          <w:i w:val="0"/>
+          <w:iCs w:val="0"/>
+          <w:color w:val="auto"/>
+        </w:rPr>
+      </w:pPr>
+      <w:r>
+        <w:rPr>
+          <w:rStyle w:val="IntenseEmphasis"/>
+          <w:i w:val="0"/>
+          <w:iCs w:val="0"/>
+          <w:noProof/>
+          <w:color w:val="auto"/>
+          <w:lang w:val="en-GB" w:eastAsia="en-GB"/>
+        </w:rPr>
+        <w:drawing>
+          <wp:inline distT="0" distB="0" distL="0" distR="0" wp14:anchorId="7F7F84BF" wp14:editId="5822D46D">
+            <wp:extent cx="5486400" cy="2825750"/>
+            <wp:effectExtent l="152400" t="152400" r="152400" b="171450"/>
+            <wp:docPr id="9" name="Picture 9" descr="/Users/johnpren/Desktop/Screen Shot 2018-06-21 at 11.43.30.png"/>
+            <wp:cNvGraphicFramePr>
+              <a:graphicFrameLocks xmlns:a="http://schemas.openxmlformats.org/drawingml/2006/main" noChangeAspect="1"/>
+            </wp:cNvGraphicFramePr>
+            <a:graphic xmlns:a="http://schemas.openxmlformats.org/drawingml/2006/main">
+              <a:graphicData uri="http://schemas.openxmlformats.org/drawingml/2006/picture">
+                <pic:pic xmlns:pic="http://schemas.openxmlformats.org/drawingml/2006/picture">
+                  <pic:nvPicPr>
+                    <pic:cNvPr id="0" name="Picture 5" descr="/Users/johnpren/Desktop/Screen Shot 2018-06-21 at 11.43.30.png"/>
+                    <pic:cNvPicPr>
+                      <a:picLocks noChangeAspect="1" noChangeArrowheads="1"/>
+                    </pic:cNvPicPr>
+                  </pic:nvPicPr>
+                  <pic:blipFill>
+                    <a:blip r:embed="rId18">
+                      <a:extLst>
+                        <a:ext uri="{28A0092B-C50C-407E-A947-70E740481C1C}">
+                          <a14:useLocalDpi xmlns:a14="http://schemas.microsoft.com/office/drawing/2010/main" val="0"/>
+                        </a:ext>
+                      </a:extLst>
+                    </a:blip>
+                    <a:srcRect/>
+                    <a:stretch>
+                      <a:fillRect/>
+                    </a:stretch>
+                  </pic:blipFill>
+                  <pic:spPr bwMode="auto">
+                    <a:xfrm>
+                      <a:off x="0" y="0"/>
+                      <a:ext cx="5486400" cy="2825750"/>
+                    </a:xfrm>
+                    <a:prstGeom prst="rect">
+                      <a:avLst/>
+                    </a:prstGeom>
+                    <a:solidFill>
+                      <a:srgbClr val="FFFFFF">
+                        <a:shade val="85000"/>
+                      </a:srgbClr>
+                    </a:solidFill>
+                    <a:ln w="88900" cap="sq">
+                      <a:solidFill>
+                        <a:srgbClr val="FFFFFF"/>
+                      </a:solidFill>
+                      <a:miter lim="800000"/>
+                    </a:ln>
+                    <a:effectLst>
+                      <a:outerShdw blurRad="55000" dist="18000" dir="5400000" algn="tl" rotWithShape="0">
+                        <a:srgbClr val="000000">
+                          <a:alpha val="40000"/>
+                        </a:srgbClr>
+                      </a:outerShdw>
+                    </a:effectLst>
+                    <a:scene3d>
+                      <a:camera prst="orthographicFront"/>
+                      <a:lightRig rig="twoPt" dir="t">
+                        <a:rot lat="0" lon="0" rev="7200000"/>
+                      </a:lightRig>
+                    </a:scene3d>
+                    <a:sp3d>
+                      <a:bevelT w="25400" h="19050"/>
+                      <a:contourClr>
+                        <a:srgbClr val="FFFFFF"/>
+                      </a:contourClr>
+                    </a:sp3d>
+                  </pic:spPr>
+                </pic:pic>
+              </a:graphicData>
+            </a:graphic>
+          </wp:inline>
+        </w:drawing>
+      </w:r>
     </w:p>
     <w:p>
       <w:pPr>
@@ -5574,7 +6412,21 @@
         <w:rPr>
           <w:rStyle w:val="codeChar"/>
         </w:rPr>
-        <w:t>/var/log/resilient-scripting/resilient-scripting.log</w:t>
+        <w:t>/</w:t>
+      </w:r>
+      <w:proofErr w:type="spellStart"/>
+      <w:r>
+        <w:rPr>
+          <w:rStyle w:val="codeChar"/>
+        </w:rPr>
+        <w:t>var</w:t>
+      </w:r>
+      <w:proofErr w:type="spellEnd"/>
+      <w:r>
+        <w:rPr>
+          <w:rStyle w:val="codeChar"/>
+        </w:rPr>
+        <w:t>/log/resilient-scripting/resilient-scripting.log</w:t>
       </w:r>
     </w:p>
     <w:p>
@@ -5597,7 +6449,21 @@
         <w:rPr>
           <w:rStyle w:val="codeChar"/>
         </w:rPr>
-        <w:t>/usr/share/co3/logs</w:t>
+        <w:t>/</w:t>
+      </w:r>
+      <w:proofErr w:type="spellStart"/>
+      <w:r>
+        <w:rPr>
+          <w:rStyle w:val="codeChar"/>
+        </w:rPr>
+        <w:t>usr</w:t>
+      </w:r>
+      <w:proofErr w:type="spellEnd"/>
+      <w:r>
+        <w:rPr>
+          <w:rStyle w:val="codeChar"/>
+        </w:rPr>
+        <w:t>/share/co3/logs</w:t>
       </w:r>
       <w:r>
         <w:t xml:space="preserve">. The </w:t>
@@ -5632,8 +6498,16 @@
         <w:rPr>
           <w:rStyle w:val="codeChar"/>
         </w:rPr>
-        <w:t>.resilient/app.config</w:t>
-      </w:r>
+        <w:t>.resilient/</w:t>
+      </w:r>
+      <w:proofErr w:type="spellStart"/>
+      <w:r>
+        <w:rPr>
+          <w:rStyle w:val="codeChar"/>
+        </w:rPr>
+        <w:t>app.config</w:t>
+      </w:r>
+      <w:proofErr w:type="spellEnd"/>
       <w:r>
         <w:t xml:space="preserve"> file under the section </w:t>
       </w:r>
@@ -5646,12 +6520,14 @@
       <w:r>
         <w:t xml:space="preserve"> and the property </w:t>
       </w:r>
+      <w:proofErr w:type="spellStart"/>
       <w:r>
         <w:rPr>
           <w:rStyle w:val="codeChar"/>
         </w:rPr>
         <w:t>logdir</w:t>
       </w:r>
+      <w:proofErr w:type="spellEnd"/>
       <w:r>
         <w:t xml:space="preserve">. The default file name is </w:t>
       </w:r>
@@ -5808,7 +6684,7 @@
         <w:sz w:val="18"/>
         <w:szCs w:val="18"/>
       </w:rPr>
-      <w:t>7</w:t>
+      <w:t>2</w:t>
     </w:r>
     <w:r>
       <w:rPr>
@@ -10566,7 +11442,7 @@
 </file>
 
 <file path=customXml/itemProps1.xml><?xml version="1.0" encoding="utf-8"?>
-<ds:datastoreItem xmlns:ds="http://schemas.openxmlformats.org/officeDocument/2006/customXml" ds:itemID="{F880DD7F-7E0F-1342-9D86-BE69D4BFCB3F}">
+<ds:datastoreItem xmlns:ds="http://schemas.openxmlformats.org/officeDocument/2006/customXml" ds:itemID="{57F688E5-5A0F-0D4F-B196-8C0181E0B940}">
   <ds:schemaRefs>
     <ds:schemaRef ds:uri="http://schemas.openxmlformats.org/officeDocument/2006/bibliography"/>
   </ds:schemaRefs>

</xml_diff>

<commit_message>
INT-475 - Updates to Workflowe names
</commit_message>
<xml_diff>
--- a/fn_cisco_umbrella_inv/doc/Resilient Integrations Function Guide for Cisco Umbrella Investigate.docx
+++ b/fn_cisco_umbrella_inv/doc/Resilient Integrations Function Guide for Cisco Umbrella Investigate.docx
@@ -503,19 +503,9 @@
           <w:color w:val="000000"/>
           <w:szCs w:val="20"/>
         </w:rPr>
-        <w:t xml:space="preserve">demonstrate usage of the </w:t>
-      </w:r>
-      <w:bookmarkStart w:id="1" w:name="_GoBack"/>
-      <w:r>
-        <w:rPr>
-          <w:rFonts w:eastAsia="Arial" w:cs="Arial"/>
-          <w:color w:val="000000"/>
-          <w:szCs w:val="20"/>
-        </w:rPr>
-        <w:t xml:space="preserve">Resilient Investigate Functions to update data tables. </w:t>
-      </w:r>
-    </w:p>
-    <w:bookmarkEnd w:id="1"/>
+        <w:t xml:space="preserve">demonstrate usage of the Resilient Investigate Functions to update data tables. </w:t>
+      </w:r>
+    </w:p>
     <w:p>
       <w:pPr>
         <w:pStyle w:val="BodyText"/>
@@ -628,7 +618,7 @@
         <w:pStyle w:val="BodyText"/>
         <w:keepNext/>
       </w:pPr>
-      <w:bookmarkStart w:id="2" w:name="_Toc510253265"/>
+      <w:bookmarkStart w:id="1" w:name="_Toc510253265"/>
       <w:r>
         <w:rPr>
           <w:rFonts w:cs="Arial"/>
@@ -704,7 +694,7 @@
           <w:lang w:val="en-GB"/>
         </w:rPr>
       </w:pPr>
-      <w:bookmarkStart w:id="3" w:name="_Toc509305886"/>
+      <w:bookmarkStart w:id="2" w:name="_Toc509305886"/>
       <w:r>
         <w:t xml:space="preserve">Configure </w:t>
       </w:r>
@@ -905,7 +895,7 @@
         </w:rPr>
         <w:t>Install the Python components</w:t>
       </w:r>
-      <w:bookmarkEnd w:id="3"/>
+      <w:bookmarkEnd w:id="2"/>
     </w:p>
     <w:p>
       <w:pPr>
@@ -1640,7 +1630,7 @@
         <w:t>Respond to the prompts to deploy functions, message destinations, workflows and rules.</w:t>
       </w:r>
     </w:p>
-    <w:bookmarkEnd w:id="2"/>
+    <w:bookmarkEnd w:id="1"/>
     <w:p>
       <w:pPr>
         <w:pStyle w:val="Heading20"/>
@@ -2185,7 +2175,7 @@
           <w:color w:val="000000"/>
         </w:rPr>
       </w:pPr>
-      <w:bookmarkStart w:id="4" w:name="_Toc510253268"/>
+      <w:bookmarkStart w:id="3" w:name="_Toc510253268"/>
       <w:r>
         <w:rPr>
           <w:rFonts w:cs="Arial"/>
@@ -2384,7 +2374,7 @@
         <w:t>o"</w:t>
       </w:r>
     </w:p>
-    <w:bookmarkEnd w:id="4"/>
+    <w:bookmarkEnd w:id="3"/>
     <w:p>
       <w:pPr>
         <w:pStyle w:val="Heading10"/>
@@ -2413,7 +2403,7 @@
         <w:pStyle w:val="BodyText"/>
         <w:keepNext/>
       </w:pPr>
-      <w:bookmarkStart w:id="5" w:name="_Toc510253269"/>
+      <w:bookmarkStart w:id="4" w:name="_Toc510253269"/>
       <w:r>
         <w:t xml:space="preserve">Once the function package deploys the functions, you can view them in the Resilient </w:t>
       </w:r>
@@ -2426,7 +2416,7 @@
         <w:t xml:space="preserve"> Functions tab, as shown below.</w:t>
       </w:r>
     </w:p>
-    <w:bookmarkEnd w:id="5"/>
+    <w:bookmarkEnd w:id="4"/>
     <w:p>
       <w:pPr>
         <w:pStyle w:val="Heading20"/>
@@ -2516,7 +2506,7 @@
       <w:pPr>
         <w:pStyle w:val="Heading20"/>
       </w:pPr>
-      <w:bookmarkStart w:id="6" w:name="_Toc510253270"/>
+      <w:bookmarkStart w:id="5" w:name="_Toc510253270"/>
       <w:r>
         <w:t>Functions and Components</w:t>
       </w:r>
@@ -2599,8 +2589,8 @@
       </w:tblPr>
       <w:tblGrid>
         <w:gridCol w:w="2335"/>
-        <w:gridCol w:w="2340"/>
-        <w:gridCol w:w="2120"/>
+        <w:gridCol w:w="2338"/>
+        <w:gridCol w:w="2122"/>
         <w:gridCol w:w="2730"/>
       </w:tblGrid>
       <w:tr>
@@ -2630,7 +2620,7 @@
         </w:tc>
         <w:tc>
           <w:tcPr>
-            <w:tcW w:w="2340" w:type="dxa"/>
+            <w:tcW w:w="2338" w:type="dxa"/>
             <w:shd w:val="clear" w:color="auto" w:fill="BFBFBF" w:themeFill="background1" w:themeFillShade="BF"/>
           </w:tcPr>
           <w:p>
@@ -2651,7 +2641,7 @@
         </w:tc>
         <w:tc>
           <w:tcPr>
-            <w:tcW w:w="2120" w:type="dxa"/>
+            <w:tcW w:w="2122" w:type="dxa"/>
             <w:shd w:val="clear" w:color="auto" w:fill="BFBFBF" w:themeFill="background1" w:themeFillShade="BF"/>
           </w:tcPr>
           <w:p>
@@ -2728,7 +2718,7 @@
         </w:tc>
         <w:tc>
           <w:tcPr>
-            <w:tcW w:w="2340" w:type="dxa"/>
+            <w:tcW w:w="2338" w:type="dxa"/>
           </w:tcPr>
           <w:p>
             <w:pPr>
@@ -2780,7 +2770,7 @@
         </w:tc>
         <w:tc>
           <w:tcPr>
-            <w:tcW w:w="2120" w:type="dxa"/>
+            <w:tcW w:w="2122" w:type="dxa"/>
           </w:tcPr>
           <w:p>
             <w:pPr>
@@ -2913,7 +2903,7 @@
         </w:tc>
         <w:tc>
           <w:tcPr>
-            <w:tcW w:w="2340" w:type="dxa"/>
+            <w:tcW w:w="2338" w:type="dxa"/>
           </w:tcPr>
           <w:p>
             <w:pPr>
@@ -2941,7 +2931,7 @@
         </w:tc>
         <w:tc>
           <w:tcPr>
-            <w:tcW w:w="2120" w:type="dxa"/>
+            <w:tcW w:w="2122" w:type="dxa"/>
           </w:tcPr>
           <w:p>
             <w:pPr>
@@ -3032,7 +3022,7 @@
         </w:tc>
         <w:tc>
           <w:tcPr>
-            <w:tcW w:w="2340" w:type="dxa"/>
+            <w:tcW w:w="2338" w:type="dxa"/>
           </w:tcPr>
           <w:p>
             <w:pPr>
@@ -3060,7 +3050,7 @@
         </w:tc>
         <w:tc>
           <w:tcPr>
-            <w:tcW w:w="2120" w:type="dxa"/>
+            <w:tcW w:w="2122" w:type="dxa"/>
           </w:tcPr>
           <w:p>
             <w:pPr>
@@ -3151,7 +3141,7 @@
         </w:tc>
         <w:tc>
           <w:tcPr>
-            <w:tcW w:w="2340" w:type="dxa"/>
+            <w:tcW w:w="2338" w:type="dxa"/>
           </w:tcPr>
           <w:p>
             <w:pPr>
@@ -3179,7 +3169,7 @@
         </w:tc>
         <w:tc>
           <w:tcPr>
-            <w:tcW w:w="2120" w:type="dxa"/>
+            <w:tcW w:w="2122" w:type="dxa"/>
           </w:tcPr>
           <w:p>
             <w:pPr>
@@ -3300,7 +3290,7 @@
         </w:tc>
         <w:tc>
           <w:tcPr>
-            <w:tcW w:w="2340" w:type="dxa"/>
+            <w:tcW w:w="2338" w:type="dxa"/>
           </w:tcPr>
           <w:p>
             <w:pPr>
@@ -3328,7 +3318,7 @@
         </w:tc>
         <w:tc>
           <w:tcPr>
-            <w:tcW w:w="2120" w:type="dxa"/>
+            <w:tcW w:w="2122" w:type="dxa"/>
           </w:tcPr>
           <w:p>
             <w:pPr>
@@ -3441,7 +3431,7 @@
         </w:tc>
         <w:tc>
           <w:tcPr>
-            <w:tcW w:w="2340" w:type="dxa"/>
+            <w:tcW w:w="2338" w:type="dxa"/>
           </w:tcPr>
           <w:p>
             <w:pPr>
@@ -3469,7 +3459,7 @@
         </w:tc>
         <w:tc>
           <w:tcPr>
-            <w:tcW w:w="2120" w:type="dxa"/>
+            <w:tcW w:w="2122" w:type="dxa"/>
           </w:tcPr>
           <w:p>
             <w:pPr>
@@ -3560,7 +3550,7 @@
         </w:tc>
         <w:tc>
           <w:tcPr>
-            <w:tcW w:w="2340" w:type="dxa"/>
+            <w:tcW w:w="2338" w:type="dxa"/>
           </w:tcPr>
           <w:p>
             <w:pPr>
@@ -3612,7 +3602,7 @@
         </w:tc>
         <w:tc>
           <w:tcPr>
-            <w:tcW w:w="2120" w:type="dxa"/>
+            <w:tcW w:w="2122" w:type="dxa"/>
           </w:tcPr>
           <w:p>
             <w:pPr>
@@ -3752,7 +3742,7 @@
         </w:tc>
         <w:tc>
           <w:tcPr>
-            <w:tcW w:w="2340" w:type="dxa"/>
+            <w:tcW w:w="2338" w:type="dxa"/>
           </w:tcPr>
           <w:p>
             <w:pPr>
@@ -3780,7 +3770,7 @@
         </w:tc>
         <w:tc>
           <w:tcPr>
-            <w:tcW w:w="2120" w:type="dxa"/>
+            <w:tcW w:w="2122" w:type="dxa"/>
           </w:tcPr>
           <w:p>
             <w:pPr>
@@ -3901,7 +3891,7 @@
         </w:tc>
         <w:tc>
           <w:tcPr>
-            <w:tcW w:w="2340" w:type="dxa"/>
+            <w:tcW w:w="2338" w:type="dxa"/>
           </w:tcPr>
           <w:p>
             <w:pPr>
@@ -3923,13 +3913,35 @@
                 <w:szCs w:val="18"/>
                 <w:lang w:val="en-GB" w:eastAsia="en-GB"/>
               </w:rPr>
-              <w:t>Example: Domain WHOIS info for a domain</w:t>
+              <w:t>Example: Domain WHOIS info</w:t>
+            </w:r>
+            <w:r>
+              <w:rPr>
+                <w:rFonts w:ascii="Arial" w:hAnsi="Arial" w:cs="Menlo"/>
+                <w:iCs/>
+                <w:color w:val="000000" w:themeColor="text1"/>
+                <w:sz w:val="18"/>
+                <w:szCs w:val="18"/>
+                <w:lang w:val="en-GB" w:eastAsia="en-GB"/>
+              </w:rPr>
+              <w:t>rmation</w:t>
+            </w:r>
+            <w:r>
+              <w:rPr>
+                <w:rFonts w:ascii="Arial" w:hAnsi="Arial" w:cs="Menlo"/>
+                <w:iCs/>
+                <w:color w:val="000000" w:themeColor="text1"/>
+                <w:sz w:val="18"/>
+                <w:szCs w:val="18"/>
+                <w:lang w:val="en-GB" w:eastAsia="en-GB"/>
+              </w:rPr>
+              <w:t xml:space="preserve"> for a domain</w:t>
             </w:r>
           </w:p>
         </w:tc>
         <w:tc>
           <w:tcPr>
-            <w:tcW w:w="2120" w:type="dxa"/>
+            <w:tcW w:w="2122" w:type="dxa"/>
           </w:tcPr>
           <w:p>
             <w:pPr>
@@ -3951,7 +3963,29 @@
                 <w:szCs w:val="18"/>
                 <w:lang w:val="en-GB" w:eastAsia="en-GB"/>
               </w:rPr>
-              <w:t>Example: Domain WHOIS info for a domain</w:t>
+              <w:t>Example: Domain WHOIS info</w:t>
+            </w:r>
+            <w:r>
+              <w:rPr>
+                <w:rFonts w:ascii="Arial" w:hAnsi="Arial" w:cs="Menlo"/>
+                <w:iCs/>
+                <w:color w:val="000000" w:themeColor="text1"/>
+                <w:sz w:val="18"/>
+                <w:szCs w:val="18"/>
+                <w:lang w:val="en-GB" w:eastAsia="en-GB"/>
+              </w:rPr>
+              <w:t>rmation</w:t>
+            </w:r>
+            <w:r>
+              <w:rPr>
+                <w:rFonts w:ascii="Arial" w:hAnsi="Arial" w:cs="Menlo"/>
+                <w:iCs/>
+                <w:color w:val="000000" w:themeColor="text1"/>
+                <w:sz w:val="18"/>
+                <w:szCs w:val="18"/>
+                <w:lang w:val="en-GB" w:eastAsia="en-GB"/>
+              </w:rPr>
+              <w:t xml:space="preserve"> for a domain</w:t>
             </w:r>
           </w:p>
         </w:tc>
@@ -4055,7 +4089,7 @@
         </w:tc>
         <w:tc>
           <w:tcPr>
-            <w:tcW w:w="2340" w:type="dxa"/>
+            <w:tcW w:w="2338" w:type="dxa"/>
           </w:tcPr>
           <w:p>
             <w:pPr>
@@ -4107,7 +4141,7 @@
         </w:tc>
         <w:tc>
           <w:tcPr>
-            <w:tcW w:w="2120" w:type="dxa"/>
+            <w:tcW w:w="2122" w:type="dxa"/>
           </w:tcPr>
           <w:p>
             <w:pPr>
@@ -4222,7 +4256,7 @@
         </w:tc>
         <w:tc>
           <w:tcPr>
-            <w:tcW w:w="2340" w:type="dxa"/>
+            <w:tcW w:w="2338" w:type="dxa"/>
           </w:tcPr>
           <w:p>
             <w:pPr>
@@ -4250,7 +4284,7 @@
         </w:tc>
         <w:tc>
           <w:tcPr>
-            <w:tcW w:w="2120" w:type="dxa"/>
+            <w:tcW w:w="2122" w:type="dxa"/>
           </w:tcPr>
           <w:p>
             <w:pPr>
@@ -4341,7 +4375,7 @@
         </w:tc>
         <w:tc>
           <w:tcPr>
-            <w:tcW w:w="2340" w:type="dxa"/>
+            <w:tcW w:w="2338" w:type="dxa"/>
           </w:tcPr>
           <w:p>
             <w:pPr>
@@ -4369,7 +4403,7 @@
         </w:tc>
         <w:tc>
           <w:tcPr>
-            <w:tcW w:w="2120" w:type="dxa"/>
+            <w:tcW w:w="2122" w:type="dxa"/>
           </w:tcPr>
           <w:p>
             <w:pPr>
@@ -4460,7 +4494,7 @@
         </w:tc>
         <w:tc>
           <w:tcPr>
-            <w:tcW w:w="2340" w:type="dxa"/>
+            <w:tcW w:w="2338" w:type="dxa"/>
           </w:tcPr>
           <w:p>
             <w:pPr>
@@ -4488,7 +4522,7 @@
         </w:tc>
         <w:tc>
           <w:tcPr>
-            <w:tcW w:w="2120" w:type="dxa"/>
+            <w:tcW w:w="2122" w:type="dxa"/>
           </w:tcPr>
           <w:p>
             <w:pPr>
@@ -4579,7 +4613,7 @@
         </w:tc>
         <w:tc>
           <w:tcPr>
-            <w:tcW w:w="2340" w:type="dxa"/>
+            <w:tcW w:w="2338" w:type="dxa"/>
           </w:tcPr>
           <w:p>
             <w:pPr>
@@ -4607,7 +4641,7 @@
         </w:tc>
         <w:tc>
           <w:tcPr>
-            <w:tcW w:w="2120" w:type="dxa"/>
+            <w:tcW w:w="2122" w:type="dxa"/>
           </w:tcPr>
           <w:p>
             <w:pPr>
@@ -4731,7 +4765,7 @@
         </w:tc>
         <w:tc>
           <w:tcPr>
-            <w:tcW w:w="2340" w:type="dxa"/>
+            <w:tcW w:w="2338" w:type="dxa"/>
           </w:tcPr>
           <w:p>
             <w:pPr>
@@ -4777,13 +4811,35 @@
                 <w:szCs w:val="18"/>
                 <w:lang w:val="en-GB" w:eastAsia="en-GB"/>
               </w:rPr>
-              <w:t xml:space="preserve"> sample info for a hash</w:t>
+              <w:t xml:space="preserve"> sample info</w:t>
+            </w:r>
+            <w:r>
+              <w:rPr>
+                <w:rFonts w:ascii="Arial" w:hAnsi="Arial" w:cs="Menlo"/>
+                <w:iCs/>
+                <w:color w:val="000000" w:themeColor="text1"/>
+                <w:sz w:val="18"/>
+                <w:szCs w:val="18"/>
+                <w:lang w:val="en-GB" w:eastAsia="en-GB"/>
+              </w:rPr>
+              <w:t>rmation</w:t>
+            </w:r>
+            <w:r>
+              <w:rPr>
+                <w:rFonts w:ascii="Arial" w:hAnsi="Arial" w:cs="Menlo"/>
+                <w:iCs/>
+                <w:color w:val="000000" w:themeColor="text1"/>
+                <w:sz w:val="18"/>
+                <w:szCs w:val="18"/>
+                <w:lang w:val="en-GB" w:eastAsia="en-GB"/>
+              </w:rPr>
+              <w:t xml:space="preserve"> for a hash</w:t>
             </w:r>
           </w:p>
         </w:tc>
         <w:tc>
           <w:tcPr>
-            <w:tcW w:w="2120" w:type="dxa"/>
+            <w:tcW w:w="2122" w:type="dxa"/>
           </w:tcPr>
           <w:p>
             <w:pPr>
@@ -4829,7 +4885,29 @@
                 <w:szCs w:val="18"/>
                 <w:lang w:val="en-GB" w:eastAsia="en-GB"/>
               </w:rPr>
-              <w:t xml:space="preserve"> sample info for a hash</w:t>
+              <w:t xml:space="preserve"> sample info</w:t>
+            </w:r>
+            <w:r>
+              <w:rPr>
+                <w:rFonts w:ascii="Arial" w:hAnsi="Arial" w:cs="Menlo"/>
+                <w:iCs/>
+                <w:color w:val="000000" w:themeColor="text1"/>
+                <w:sz w:val="18"/>
+                <w:szCs w:val="18"/>
+                <w:lang w:val="en-GB" w:eastAsia="en-GB"/>
+              </w:rPr>
+              <w:t>rmation</w:t>
+            </w:r>
+            <w:r>
+              <w:rPr>
+                <w:rFonts w:ascii="Arial" w:hAnsi="Arial" w:cs="Menlo"/>
+                <w:iCs/>
+                <w:color w:val="000000" w:themeColor="text1"/>
+                <w:sz w:val="18"/>
+                <w:szCs w:val="18"/>
+                <w:lang w:val="en-GB" w:eastAsia="en-GB"/>
+              </w:rPr>
+              <w:t xml:space="preserve"> for a hash</w:t>
             </w:r>
           </w:p>
         </w:tc>
@@ -4955,7 +5033,7 @@
         </w:tc>
         <w:tc>
           <w:tcPr>
-            <w:tcW w:w="2340" w:type="dxa"/>
+            <w:tcW w:w="2338" w:type="dxa"/>
           </w:tcPr>
           <w:p>
             <w:pPr>
@@ -5007,7 +5085,7 @@
         </w:tc>
         <w:tc>
           <w:tcPr>
-            <w:tcW w:w="2120" w:type="dxa"/>
+            <w:tcW w:w="2122" w:type="dxa"/>
           </w:tcPr>
           <w:p>
             <w:pPr>
@@ -5146,7 +5224,7 @@
         </w:tc>
         <w:tc>
           <w:tcPr>
-            <w:tcW w:w="2340" w:type="dxa"/>
+            <w:tcW w:w="2338" w:type="dxa"/>
           </w:tcPr>
           <w:p>
             <w:pPr>
@@ -5174,7 +5252,7 @@
         </w:tc>
         <w:tc>
           <w:tcPr>
-            <w:tcW w:w="2120" w:type="dxa"/>
+            <w:tcW w:w="2122" w:type="dxa"/>
           </w:tcPr>
           <w:p>
             <w:pPr>
@@ -5196,7 +5274,20 @@
                 <w:szCs w:val="18"/>
                 <w:lang w:val="en-GB" w:eastAsia="en-GB"/>
               </w:rPr>
-              <w:t>Example: Timeline for a resource</w:t>
+              <w:t>Example: Timeline for a resourc</w:t>
+            </w:r>
+            <w:bookmarkStart w:id="6" w:name="_GoBack"/>
+            <w:bookmarkEnd w:id="6"/>
+            <w:r>
+              <w:rPr>
+                <w:rFonts w:ascii="Arial" w:hAnsi="Arial" w:cs="Menlo"/>
+                <w:iCs/>
+                <w:color w:val="000000" w:themeColor="text1"/>
+                <w:sz w:val="18"/>
+                <w:szCs w:val="18"/>
+                <w:lang w:val="en-GB" w:eastAsia="en-GB"/>
+              </w:rPr>
+              <w:t>e</w:t>
             </w:r>
           </w:p>
         </w:tc>
@@ -5230,7 +5321,7 @@
         </w:tc>
       </w:tr>
     </w:tbl>
-    <w:bookmarkEnd w:id="6"/>
+    <w:bookmarkEnd w:id="5"/>
     <w:p>
       <w:pPr>
         <w:pStyle w:val="Heading20"/>
@@ -6684,7 +6775,7 @@
         <w:sz w:val="18"/>
         <w:szCs w:val="18"/>
       </w:rPr>
-      <w:t>2</w:t>
+      <w:t>5</w:t>
     </w:r>
     <w:r>
       <w:rPr>
@@ -11442,7 +11533,7 @@
 </file>
 
 <file path=customXml/itemProps1.xml><?xml version="1.0" encoding="utf-8"?>
-<ds:datastoreItem xmlns:ds="http://schemas.openxmlformats.org/officeDocument/2006/customXml" ds:itemID="{57F688E5-5A0F-0D4F-B196-8C0181E0B940}">
+<ds:datastoreItem xmlns:ds="http://schemas.openxmlformats.org/officeDocument/2006/customXml" ds:itemID="{3D9A4836-2AD2-8342-ABA8-0DF897CD7444}">
   <ds:schemaRefs>
     <ds:schemaRef ds:uri="http://schemas.openxmlformats.org/officeDocument/2006/bibliography"/>
   </ds:schemaRefs>

</xml_diff>

<commit_message>
Increased default for results_limit config option to 200
</commit_message>
<xml_diff>
--- a/fn_cisco_umbrella_inv/doc/Resilient Integrations Function Guide for Cisco Umbrella Investigate.docx
+++ b/fn_cisco_umbrella_inv/doc/Resilient Integrations Function Guide for Cisco Umbrella Investigate.docx
@@ -473,8 +473,6 @@
         </w:rPr>
         <w:t>here are 14</w:t>
       </w:r>
-      <w:bookmarkStart w:id="1" w:name="_GoBack"/>
-      <w:bookmarkEnd w:id="1"/>
       <w:r>
         <w:rPr>
           <w:rFonts w:eastAsia="Arial" w:cs="Arial"/>
@@ -628,7 +626,7 @@
         <w:pStyle w:val="BodyText"/>
         <w:keepNext/>
       </w:pPr>
-      <w:bookmarkStart w:id="2" w:name="_Toc510253265"/>
+      <w:bookmarkStart w:id="1" w:name="_Toc510253265"/>
       <w:r>
         <w:rPr>
           <w:rFonts w:cs="Arial"/>
@@ -704,7 +702,7 @@
           <w:lang w:val="en-GB"/>
         </w:rPr>
       </w:pPr>
-      <w:bookmarkStart w:id="3" w:name="_Toc509305886"/>
+      <w:bookmarkStart w:id="2" w:name="_Toc509305886"/>
       <w:r>
         <w:t xml:space="preserve">Configure </w:t>
       </w:r>
@@ -905,7 +903,7 @@
         </w:rPr>
         <w:t>Install the Python components</w:t>
       </w:r>
-      <w:bookmarkEnd w:id="3"/>
+      <w:bookmarkEnd w:id="2"/>
     </w:p>
     <w:p>
       <w:pPr>
@@ -1272,6 +1270,8 @@
         <w:keepNext/>
         <w:ind w:left="720"/>
       </w:pPr>
+      <w:bookmarkStart w:id="3" w:name="_GoBack"/>
+      <w:bookmarkEnd w:id="3"/>
       <w:r>
         <w:t>resilient-circuits config -c</w:t>
       </w:r>
@@ -1451,6 +1451,12 @@
         </w:rPr>
         <w:t>results_limit=20</w:t>
       </w:r>
+      <w:r>
+        <w:rPr>
+          <w:lang w:val="en-GB"/>
+        </w:rPr>
+        <w:t>0</w:t>
+      </w:r>
     </w:p>
     <w:p>
       <w:pPr>
@@ -1520,7 +1526,7 @@
         <w:t>Respond to the prompts to deploy functions, message destinations, workflows and rules.</w:t>
       </w:r>
     </w:p>
-    <w:bookmarkEnd w:id="2"/>
+    <w:bookmarkEnd w:id="1"/>
     <w:p>
       <w:pPr>
         <w:pStyle w:val="Heading20"/>
@@ -5918,7 +5924,7 @@
         <w:sz w:val="18"/>
         <w:szCs w:val="18"/>
       </w:rPr>
-      <w:t>2</w:t>
+      <w:t>3</w:t>
     </w:r>
     <w:r>
       <w:rPr>
@@ -10676,7 +10682,7 @@
 </file>
 
 <file path=customXml/itemProps1.xml><?xml version="1.0" encoding="utf-8"?>
-<ds:datastoreItem xmlns:ds="http://schemas.openxmlformats.org/officeDocument/2006/customXml" ds:itemID="{A24F57F1-A2CC-DD4B-9E09-951A9B5B8C47}">
+<ds:datastoreItem xmlns:ds="http://schemas.openxmlformats.org/officeDocument/2006/customXml" ds:itemID="{BF97D24F-9AD2-1C41-8A66-7A6CA15CB7EC}">
   <ds:schemaRefs>
     <ds:schemaRef ds:uri="http://schemas.openxmlformats.org/officeDocument/2006/bibliography"/>
   </ds:schemaRefs>

</xml_diff>

<commit_message>
INT-1562 - Udated version for  opt checking less restrictive
</commit_message>
<xml_diff>
--- a/fn_cisco_umbrella_inv/doc/Resilient Integrations Function Guide for Cisco Umbrella Investigate.docx
+++ b/fn_cisco_umbrella_inv/doc/Resilient Integrations Function Guide for Cisco Umbrella Investigate.docx
@@ -1,6 +1,6 @@
 
 <file path=word/document.xml><?xml version="1.0" encoding="utf-8"?>
-<w:document xmlns:wpc="http://schemas.microsoft.com/office/word/2010/wordprocessingCanvas" xmlns:mo="http://schemas.microsoft.com/office/mac/office/2008/main" xmlns:mc="http://schemas.openxmlformats.org/markup-compatibility/2006" xmlns:mv="urn:schemas-microsoft-com:mac:vml" xmlns:o="urn:schemas-microsoft-com:office:office" xmlns:r="http://schemas.openxmlformats.org/officeDocument/2006/relationships" xmlns:m="http://schemas.openxmlformats.org/officeDocument/2006/math" xmlns:v="urn:schemas-microsoft-com:vml" xmlns:wp14="http://schemas.microsoft.com/office/word/2010/wordprocessingDrawing" xmlns:wp="http://schemas.openxmlformats.org/drawingml/2006/wordprocessingDrawing" xmlns:w10="urn:schemas-microsoft-com:office:word" xmlns:w="http://schemas.openxmlformats.org/wordprocessingml/2006/main" xmlns:w14="http://schemas.microsoft.com/office/word/2010/wordml" xmlns:w15="http://schemas.microsoft.com/office/word/2012/wordml" xmlns:wpg="http://schemas.microsoft.com/office/word/2010/wordprocessingGroup" xmlns:wpi="http://schemas.microsoft.com/office/word/2010/wordprocessingInk" xmlns:wne="http://schemas.microsoft.com/office/word/2006/wordml" xmlns:wps="http://schemas.microsoft.com/office/word/2010/wordprocessingShape" mc:Ignorable="w14 w15 wp14">
+<w:document xmlns:wpc="http://schemas.microsoft.com/office/word/2010/wordprocessingCanvas" xmlns:cx="http://schemas.microsoft.com/office/drawing/2014/chartex" xmlns:cx1="http://schemas.microsoft.com/office/drawing/2015/9/8/chartex" xmlns:cx2="http://schemas.microsoft.com/office/drawing/2015/10/21/chartex" xmlns:cx3="http://schemas.microsoft.com/office/drawing/2016/5/9/chartex" xmlns:cx4="http://schemas.microsoft.com/office/drawing/2016/5/10/chartex" xmlns:cx5="http://schemas.microsoft.com/office/drawing/2016/5/11/chartex" xmlns:cx6="http://schemas.microsoft.com/office/drawing/2016/5/12/chartex" xmlns:cx7="http://schemas.microsoft.com/office/drawing/2016/5/13/chartex" xmlns:cx8="http://schemas.microsoft.com/office/drawing/2016/5/14/chartex" xmlns:mc="http://schemas.openxmlformats.org/markup-compatibility/2006" xmlns:aink="http://schemas.microsoft.com/office/drawing/2016/ink" xmlns:am3d="http://schemas.microsoft.com/office/drawing/2017/model3d" xmlns:o="urn:schemas-microsoft-com:office:office" xmlns:r="http://schemas.openxmlformats.org/officeDocument/2006/relationships" xmlns:m="http://schemas.openxmlformats.org/officeDocument/2006/math" xmlns:v="urn:schemas-microsoft-com:vml" xmlns:wp14="http://schemas.microsoft.com/office/word/2010/wordprocessingDrawing" xmlns:wp="http://schemas.openxmlformats.org/drawingml/2006/wordprocessingDrawing" xmlns:w10="urn:schemas-microsoft-com:office:word" xmlns:w="http://schemas.openxmlformats.org/wordprocessingml/2006/main" xmlns:w14="http://schemas.microsoft.com/office/word/2010/wordml" xmlns:w15="http://schemas.microsoft.com/office/word/2012/wordml" xmlns:w16cid="http://schemas.microsoft.com/office/word/2016/wordml/cid" xmlns:w16se="http://schemas.microsoft.com/office/word/2015/wordml/symex" xmlns:wpg="http://schemas.microsoft.com/office/word/2010/wordprocessingGroup" xmlns:wpi="http://schemas.microsoft.com/office/word/2010/wordprocessingInk" xmlns:wne="http://schemas.microsoft.com/office/word/2006/wordml" xmlns:wps="http://schemas.microsoft.com/office/word/2010/wordprocessingShape" mc:Ignorable="w14 w15 w16se w16cid wp14">
   <w:background w:color="FFFFFF"/>
   <w:body>
     <w:p>
@@ -175,7 +175,14 @@
           <w:rFonts w:ascii="Arial" w:hAnsi="Arial"/>
           <w:color w:val="FF8300"/>
         </w:rPr>
-        <w:t xml:space="preserve"> Function V1.0.0</w:t>
+        <w:t xml:space="preserve"> Function V1.0.</w:t>
+      </w:r>
+      <w:r>
+        <w:rPr>
+          <w:rFonts w:ascii="Arial" w:hAnsi="Arial"/>
+          <w:color w:val="FF8300"/>
+        </w:rPr>
+        <w:t>1</w:t>
       </w:r>
     </w:p>
     <w:p>
@@ -205,7 +212,13 @@
         <w:rPr>
           <w:rFonts w:ascii="Times New Roman" w:eastAsia="Times New Roman" w:hAnsi="Times New Roman" w:cs="Times New Roman"/>
         </w:rPr>
-        <w:t>2018</w:t>
+        <w:t>201</w:t>
+      </w:r>
+      <w:r>
+        <w:rPr>
+          <w:rFonts w:ascii="Times New Roman" w:eastAsia="Times New Roman" w:hAnsi="Times New Roman" w:cs="Times New Roman"/>
+        </w:rPr>
+        <w:t>9</w:t>
       </w:r>
     </w:p>
     <w:p>
@@ -667,10 +680,18 @@
         <w:t>You must have a Resilient account to use for the integrations. T</w:t>
       </w:r>
       <w:r>
-        <w:t>his can be any account that has the permission to view and modify administrator and customization settings</w:t>
-      </w:r>
-      <w:r>
-        <w:t>, and read and update incidents</w:t>
+        <w:t xml:space="preserve">his can be any account that has the permission to view and modify administrator and customization </w:t>
+      </w:r>
+      <w:proofErr w:type="gramStart"/>
+      <w:r>
+        <w:t>settings</w:t>
+      </w:r>
+      <w:r>
+        <w:t>, and</w:t>
+      </w:r>
+      <w:proofErr w:type="gramEnd"/>
+      <w:r>
+        <w:t xml:space="preserve"> read and update incidents</w:t>
       </w:r>
       <w:r>
         <w:t xml:space="preserve">. You </w:t>
@@ -959,8 +980,13 @@
         <w:ind w:left="547"/>
         <w:contextualSpacing/>
       </w:pPr>
-      <w:r>
-        <w:t>sudo pip install --upgrade pip</w:t>
+      <w:proofErr w:type="spellStart"/>
+      <w:r>
+        <w:t>sudo</w:t>
+      </w:r>
+      <w:proofErr w:type="spellEnd"/>
+      <w:r>
+        <w:t xml:space="preserve"> pip install --upgrade pip</w:t>
       </w:r>
     </w:p>
     <w:p>
@@ -969,9 +995,19 @@
         <w:ind w:left="547"/>
         <w:contextualSpacing/>
       </w:pPr>
-      <w:r>
-        <w:t>sudo pip install --upgrade setuptools</w:t>
-      </w:r>
+      <w:proofErr w:type="spellStart"/>
+      <w:r>
+        <w:t>sudo</w:t>
+      </w:r>
+      <w:proofErr w:type="spellEnd"/>
+      <w:r>
+        <w:t xml:space="preserve"> pip install --upgrade </w:t>
+      </w:r>
+      <w:proofErr w:type="spellStart"/>
+      <w:r>
+        <w:t>setuptools</w:t>
+      </w:r>
+      <w:proofErr w:type="spellEnd"/>
     </w:p>
     <w:p>
       <w:pPr>
@@ -979,8 +1015,13 @@
         <w:ind w:left="547"/>
         <w:contextualSpacing/>
       </w:pPr>
-      <w:r>
-        <w:t>sudo pip install --upgrade resilient-circuits</w:t>
+      <w:proofErr w:type="spellStart"/>
+      <w:r>
+        <w:t>sudo</w:t>
+      </w:r>
+      <w:proofErr w:type="spellEnd"/>
+      <w:r>
+        <w:t xml:space="preserve"> pip install --upgrade resilient-circuits</w:t>
       </w:r>
     </w:p>
     <w:p>
@@ -1010,11 +1051,22 @@
         <w:ind w:left="547"/>
         <w:contextualSpacing/>
       </w:pPr>
-      <w:r>
-        <w:t xml:space="preserve">sudo pip install --upgrade </w:t>
-      </w:r>
-      <w:r>
-        <w:t>fn_cisco_umbrella_inv-1.0.0.tar.gz</w:t>
+      <w:proofErr w:type="spellStart"/>
+      <w:r>
+        <w:t>sudo</w:t>
+      </w:r>
+      <w:proofErr w:type="spellEnd"/>
+      <w:r>
+        <w:t xml:space="preserve"> pip install --upgrade </w:t>
+      </w:r>
+      <w:r>
+        <w:t>fn_cisco_umbrella_inv-1.0.</w:t>
+      </w:r>
+      <w:r>
+        <w:t>1</w:t>
+      </w:r>
+      <w:r>
+        <w:t>.tar.gz</w:t>
       </w:r>
     </w:p>
     <w:p>
@@ -1185,7 +1237,23 @@
           <w:rFonts w:cs="Arial"/>
           <w:color w:val="000000"/>
         </w:rPr>
-        <w:t xml:space="preserve">Using sudo, </w:t>
+        <w:t xml:space="preserve">Using </w:t>
+      </w:r>
+      <w:proofErr w:type="spellStart"/>
+      <w:r>
+        <w:rPr>
+          <w:rFonts w:cs="Arial"/>
+          <w:color w:val="000000"/>
+        </w:rPr>
+        <w:t>sudo</w:t>
+      </w:r>
+      <w:proofErr w:type="spellEnd"/>
+      <w:r>
+        <w:rPr>
+          <w:rFonts w:cs="Arial"/>
+          <w:color w:val="000000"/>
+        </w:rPr>
+        <w:t xml:space="preserve">, </w:t>
       </w:r>
       <w:r>
         <w:rPr>
@@ -1201,8 +1269,21 @@
         <w:keepNext/>
         <w:ind w:left="720"/>
       </w:pPr>
-      <w:r>
-        <w:t>sudo su - integration</w:t>
+      <w:proofErr w:type="spellStart"/>
+      <w:r>
+        <w:t>sudo</w:t>
+      </w:r>
+      <w:proofErr w:type="spellEnd"/>
+      <w:r>
+        <w:t xml:space="preserve"> </w:t>
+      </w:r>
+      <w:proofErr w:type="spellStart"/>
+      <w:r>
+        <w:t>su</w:t>
+      </w:r>
+      <w:proofErr w:type="spellEnd"/>
+      <w:r>
+        <w:t xml:space="preserve"> - integration</w:t>
       </w:r>
     </w:p>
     <w:p>
@@ -1243,7 +1324,12 @@
         <w:t xml:space="preserve"> configuration file</w:t>
       </w:r>
       <w:r>
-        <w:t xml:space="preserve">. Use </w:t>
+        <w:t>. Us</w:t>
+      </w:r>
+      <w:bookmarkStart w:id="3" w:name="_GoBack"/>
+      <w:bookmarkEnd w:id="3"/>
+      <w:r>
+        <w:t xml:space="preserve">e </w:t>
       </w:r>
       <w:r>
         <w:rPr>
@@ -1270,8 +1356,6 @@
         <w:keepNext/>
         <w:ind w:left="720"/>
       </w:pPr>
-      <w:bookmarkStart w:id="3" w:name="_GoBack"/>
-      <w:bookmarkEnd w:id="3"/>
       <w:r>
         <w:t>resilient-circuits config -c</w:t>
       </w:r>
@@ -1379,7 +1463,23 @@
           <w:rFonts w:cs="Arial"/>
           <w:color w:val="000000"/>
         </w:rPr>
-        <w:t>[fn_cisco_umbrella_inv]</w:t>
+        <w:t>[</w:t>
+      </w:r>
+      <w:proofErr w:type="spellStart"/>
+      <w:r>
+        <w:rPr>
+          <w:rFonts w:cs="Arial"/>
+          <w:color w:val="000000"/>
+        </w:rPr>
+        <w:t>fn_cisco_umbrella_inv</w:t>
+      </w:r>
+      <w:proofErr w:type="spellEnd"/>
+      <w:r>
+        <w:rPr>
+          <w:rFonts w:cs="Arial"/>
+          <w:color w:val="000000"/>
+        </w:rPr>
+        <w:t>]</w:t>
       </w:r>
       <w:r>
         <w:rPr>
@@ -1395,8 +1495,13 @@
         <w:ind w:left="720"/>
         <w:contextualSpacing/>
       </w:pPr>
-      <w:r>
-        <w:t>base_url=https://investigate.api.umbrella.com/</w:t>
+      <w:proofErr w:type="spellStart"/>
+      <w:r>
+        <w:t>base_url</w:t>
+      </w:r>
+      <w:proofErr w:type="spellEnd"/>
+      <w:r>
+        <w:t>=https://investigate.api.umbrella.com/</w:t>
       </w:r>
     </w:p>
     <w:p>
@@ -1406,7 +1511,23 @@
         <w:contextualSpacing/>
       </w:pPr>
       <w:r>
-        <w:t># The api_token will be supplied by Cisco will be in uuid format.</w:t>
+        <w:t xml:space="preserve"># The </w:t>
+      </w:r>
+      <w:proofErr w:type="spellStart"/>
+      <w:r>
+        <w:t>api_token</w:t>
+      </w:r>
+      <w:proofErr w:type="spellEnd"/>
+      <w:r>
+        <w:t xml:space="preserve"> will be supplied by Cisco will be in </w:t>
+      </w:r>
+      <w:proofErr w:type="spellStart"/>
+      <w:r>
+        <w:t>uuid</w:t>
+      </w:r>
+      <w:proofErr w:type="spellEnd"/>
+      <w:r>
+        <w:t xml:space="preserve"> format.</w:t>
       </w:r>
     </w:p>
     <w:p>
@@ -1418,16 +1539,13 @@
           <w:lang w:val="en-GB"/>
         </w:rPr>
       </w:pPr>
-      <w:r>
-        <w:t>api_token=</w:t>
-      </w:r>
-      <w:r>
-        <w:rPr>
-          <w:rFonts w:ascii="Menlo" w:hAnsi="Menlo" w:cs="Menlo"/>
-          <w:szCs w:val="18"/>
-          <w:lang w:val="en-GB" w:eastAsia="en-GB"/>
-        </w:rPr>
-        <w:t xml:space="preserve"> </w:t>
+      <w:proofErr w:type="spellStart"/>
+      <w:r>
+        <w:t>api_token</w:t>
+      </w:r>
+      <w:proofErr w:type="spellEnd"/>
+      <w:r>
+        <w:t>=</w:t>
       </w:r>
       <w:r>
         <w:rPr>
@@ -1445,16 +1563,24 @@
           <w:lang w:val="en-GB"/>
         </w:rPr>
       </w:pPr>
+      <w:proofErr w:type="spellStart"/>
       <w:r>
         <w:rPr>
           <w:lang w:val="en-GB"/>
         </w:rPr>
-        <w:t>results_limit=20</w:t>
-      </w:r>
+        <w:t>results_limit</w:t>
+      </w:r>
+      <w:proofErr w:type="spellEnd"/>
       <w:r>
         <w:rPr>
           <w:lang w:val="en-GB"/>
         </w:rPr>
+        <w:t>=20</w:t>
+      </w:r>
+      <w:r>
+        <w:rPr>
+          <w:lang w:val="en-GB"/>
+        </w:rPr>
         <w:t>0</w:t>
       </w:r>
     </w:p>
@@ -1477,7 +1603,15 @@
         <w:pStyle w:val="BodyText"/>
       </w:pPr>
       <w:r>
-        <w:t>The package contains function definitions that you can use in workflows, and includes example workflows and rules that show how to use these functions.</w:t>
+        <w:t xml:space="preserve">The package contains function definitions that you can use in </w:t>
+      </w:r>
+      <w:proofErr w:type="gramStart"/>
+      <w:r>
+        <w:t>workflows, and</w:t>
+      </w:r>
+      <w:proofErr w:type="gramEnd"/>
+      <w:r>
+        <w:t xml:space="preserve"> includes example workflows and rules that show how to use these functions.</w:t>
       </w:r>
     </w:p>
     <w:p>
@@ -1697,6 +1831,7 @@
         </w:rPr>
         <w:t xml:space="preserve">. The recommended way to do this is to configure it to automatically run at start up. On a Red Hat appliance, you can do this using a </w:t>
       </w:r>
+      <w:proofErr w:type="spellStart"/>
       <w:r>
         <w:rPr>
           <w:rFonts w:ascii="Courier New" w:hAnsi="Courier New" w:cs="Courier New"/>
@@ -1704,6 +1839,7 @@
         </w:rPr>
         <w:t>systemd</w:t>
       </w:r>
+      <w:proofErr w:type="spellEnd"/>
       <w:r>
         <w:rPr>
           <w:rFonts w:cs="Arial"/>
@@ -1711,6 +1847,7 @@
         </w:rPr>
         <w:t xml:space="preserve"> unit file such as the one below. You might need to change the paths to your working directory and </w:t>
       </w:r>
+      <w:proofErr w:type="spellStart"/>
       <w:r>
         <w:rPr>
           <w:rFonts w:cs="Arial"/>
@@ -1718,6 +1855,7 @@
         </w:rPr>
         <w:t>app.config</w:t>
       </w:r>
+      <w:proofErr w:type="spellEnd"/>
       <w:r>
         <w:rPr>
           <w:rFonts w:cs="Arial"/>
@@ -1746,12 +1884,22 @@
         </w:rPr>
         <w:t xml:space="preserve">The unit file must be named </w:t>
       </w:r>
+      <w:proofErr w:type="spellStart"/>
       <w:r>
         <w:rPr>
           <w:rFonts w:ascii="Courier New" w:hAnsi="Courier New" w:cs="Courier New"/>
         </w:rPr>
-        <w:t>resilient_circuits.service</w:t>
-      </w:r>
+        <w:t>resilient_</w:t>
+      </w:r>
+      <w:proofErr w:type="gramStart"/>
+      <w:r>
+        <w:rPr>
+          <w:rFonts w:ascii="Courier New" w:hAnsi="Courier New" w:cs="Courier New"/>
+        </w:rPr>
+        <w:t>circuits.service</w:t>
+      </w:r>
+      <w:proofErr w:type="spellEnd"/>
+      <w:proofErr w:type="gramEnd"/>
       <w:r>
         <w:rPr>
           <w:rFonts w:cs="Arial"/>
@@ -1766,9 +1914,35 @@
         <w:keepNext/>
         <w:ind w:left="360"/>
       </w:pPr>
-      <w:r>
-        <w:t>sudo vi /etc/systemd/system/resilient_circuits.service</w:t>
-      </w:r>
+      <w:proofErr w:type="spellStart"/>
+      <w:r>
+        <w:t>sudo</w:t>
+      </w:r>
+      <w:proofErr w:type="spellEnd"/>
+      <w:r>
+        <w:t xml:space="preserve"> vi /</w:t>
+      </w:r>
+      <w:proofErr w:type="spellStart"/>
+      <w:r>
+        <w:t>etc</w:t>
+      </w:r>
+      <w:proofErr w:type="spellEnd"/>
+      <w:r>
+        <w:t>/</w:t>
+      </w:r>
+      <w:proofErr w:type="spellStart"/>
+      <w:r>
+        <w:t>systemd</w:t>
+      </w:r>
+      <w:proofErr w:type="spellEnd"/>
+      <w:r>
+        <w:t>/system/</w:t>
+      </w:r>
+      <w:proofErr w:type="spellStart"/>
+      <w:r>
+        <w:t>resilient_circuits.service</w:t>
+      </w:r>
+      <w:proofErr w:type="spellEnd"/>
     </w:p>
     <w:p>
       <w:pPr>
@@ -1811,14 +1985,24 @@
         <w:br/>
       </w:r>
       <w:r>
-        <w:t>After=resilient.service</w:t>
-      </w:r>
+        <w:t>After=</w:t>
+      </w:r>
+      <w:proofErr w:type="spellStart"/>
+      <w:r>
+        <w:t>resilient.service</w:t>
+      </w:r>
+      <w:proofErr w:type="spellEnd"/>
       <w:r>
         <w:br/>
       </w:r>
       <w:r>
-        <w:t>Requires=resilient.service</w:t>
-      </w:r>
+        <w:t>Requires=</w:t>
+      </w:r>
+      <w:proofErr w:type="spellStart"/>
+      <w:r>
+        <w:t>resilient.service</w:t>
+      </w:r>
+      <w:proofErr w:type="spellEnd"/>
     </w:p>
     <w:p>
       <w:pPr>
@@ -1844,14 +2028,32 @@
       <w:r>
         <w:br/>
       </w:r>
-      <w:r>
-        <w:t>WorkingDirectory=/home/integration</w:t>
+      <w:proofErr w:type="spellStart"/>
+      <w:r>
+        <w:t>WorkingDirectory</w:t>
+      </w:r>
+      <w:proofErr w:type="spellEnd"/>
+      <w:r>
+        <w:t>=/home/integration</w:t>
       </w:r>
       <w:r>
         <w:br/>
       </w:r>
-      <w:r>
-        <w:t>ExecStart=/usr/local/bin/resilient-circuits run</w:t>
+      <w:proofErr w:type="spellStart"/>
+      <w:r>
+        <w:t>ExecStart</w:t>
+      </w:r>
+      <w:proofErr w:type="spellEnd"/>
+      <w:r>
+        <w:t>=/</w:t>
+      </w:r>
+      <w:proofErr w:type="spellStart"/>
+      <w:r>
+        <w:t>usr</w:t>
+      </w:r>
+      <w:proofErr w:type="spellEnd"/>
+      <w:r>
+        <w:t>/local/bin/resilient-circuits run</w:t>
       </w:r>
       <w:r>
         <w:br/>
@@ -1862,8 +2064,13 @@
       <w:r>
         <w:br/>
       </w:r>
-      <w:r>
-        <w:t>TimeoutSec=10</w:t>
+      <w:proofErr w:type="spellStart"/>
+      <w:r>
+        <w:t>TimeoutSec</w:t>
+      </w:r>
+      <w:proofErr w:type="spellEnd"/>
+      <w:r>
+        <w:t>=10</w:t>
       </w:r>
       <w:r>
         <w:br/>
@@ -1893,9 +2100,21 @@
       <w:r>
         <w:br/>
       </w:r>
-      <w:r>
-        <w:t>WantedBy=multi-user.target</w:t>
-      </w:r>
+      <w:proofErr w:type="spellStart"/>
+      <w:r>
+        <w:t>WantedBy</w:t>
+      </w:r>
+      <w:proofErr w:type="spellEnd"/>
+      <w:r>
+        <w:t>=multi-</w:t>
+      </w:r>
+      <w:proofErr w:type="spellStart"/>
+      <w:proofErr w:type="gramStart"/>
+      <w:r>
+        <w:t>user.target</w:t>
+      </w:r>
+      <w:proofErr w:type="spellEnd"/>
+      <w:proofErr w:type="gramEnd"/>
     </w:p>
     <w:p>
       <w:pPr>
@@ -1936,9 +2155,43 @@
         <w:pStyle w:val="Code0"/>
         <w:ind w:left="360"/>
       </w:pPr>
-      <w:r>
-        <w:t>sudo chmod 664 /etc/systemd/system/resilient_circuits.service</w:t>
-      </w:r>
+      <w:proofErr w:type="spellStart"/>
+      <w:r>
+        <w:t>sudo</w:t>
+      </w:r>
+      <w:proofErr w:type="spellEnd"/>
+      <w:r>
+        <w:t xml:space="preserve"> </w:t>
+      </w:r>
+      <w:proofErr w:type="spellStart"/>
+      <w:r>
+        <w:t>chmod</w:t>
+      </w:r>
+      <w:proofErr w:type="spellEnd"/>
+      <w:r>
+        <w:t xml:space="preserve"> 664 /</w:t>
+      </w:r>
+      <w:proofErr w:type="spellStart"/>
+      <w:r>
+        <w:t>etc</w:t>
+      </w:r>
+      <w:proofErr w:type="spellEnd"/>
+      <w:r>
+        <w:t>/</w:t>
+      </w:r>
+      <w:proofErr w:type="spellStart"/>
+      <w:r>
+        <w:t>systemd</w:t>
+      </w:r>
+      <w:proofErr w:type="spellEnd"/>
+      <w:r>
+        <w:t>/system/</w:t>
+      </w:r>
+      <w:proofErr w:type="spellStart"/>
+      <w:r>
+        <w:t>resilient_circuits.service</w:t>
+      </w:r>
+      <w:proofErr w:type="spellEnd"/>
     </w:p>
     <w:p>
       <w:pPr>
@@ -1960,6 +2213,7 @@
         </w:rPr>
         <w:t xml:space="preserve">Use the </w:t>
       </w:r>
+      <w:proofErr w:type="spellStart"/>
       <w:r>
         <w:rPr>
           <w:rFonts w:ascii="Courier New" w:hAnsi="Courier New" w:cs="Courier New"/>
@@ -1967,6 +2221,7 @@
         </w:rPr>
         <w:t>systemctl</w:t>
       </w:r>
+      <w:proofErr w:type="spellEnd"/>
       <w:r>
         <w:rPr>
           <w:rFonts w:cs="Arial"/>
@@ -1980,8 +2235,37 @@
         <w:pStyle w:val="Code0"/>
         <w:ind w:left="360"/>
       </w:pPr>
-      <w:r>
-        <w:t>sudo systemctl resilient_circuits [start|stop|restart|status]</w:t>
+      <w:proofErr w:type="spellStart"/>
+      <w:r>
+        <w:t>sudo</w:t>
+      </w:r>
+      <w:proofErr w:type="spellEnd"/>
+      <w:r>
+        <w:t xml:space="preserve"> </w:t>
+      </w:r>
+      <w:proofErr w:type="spellStart"/>
+      <w:r>
+        <w:t>systemctl</w:t>
+      </w:r>
+      <w:proofErr w:type="spellEnd"/>
+      <w:r>
+        <w:t xml:space="preserve"> </w:t>
+      </w:r>
+      <w:proofErr w:type="spellStart"/>
+      <w:r>
+        <w:t>resilient_circuits</w:t>
+      </w:r>
+      <w:proofErr w:type="spellEnd"/>
+      <w:r>
+        <w:t xml:space="preserve"> [</w:t>
+      </w:r>
+      <w:proofErr w:type="spellStart"/>
+      <w:r>
+        <w:t>start|stop|restart|status</w:t>
+      </w:r>
+      <w:proofErr w:type="spellEnd"/>
+      <w:r>
+        <w:t>]</w:t>
       </w:r>
     </w:p>
     <w:p>
@@ -2006,6 +2290,7 @@
         </w:rPr>
         <w:t xml:space="preserve">or </w:t>
       </w:r>
+      <w:proofErr w:type="spellStart"/>
       <w:r>
         <w:rPr>
           <w:rFonts w:ascii="Courier New" w:hAnsi="Courier New" w:cs="Courier New"/>
@@ -2013,6 +2298,7 @@
         </w:rPr>
         <w:t>systemd</w:t>
       </w:r>
+      <w:proofErr w:type="spellEnd"/>
       <w:r>
         <w:rPr>
           <w:rFonts w:cs="Arial"/>
@@ -2048,6 +2334,7 @@
         </w:rPr>
         <w:t xml:space="preserve">the </w:t>
       </w:r>
+      <w:proofErr w:type="spellStart"/>
       <w:r>
         <w:rPr>
           <w:rFonts w:ascii="Courier New" w:hAnsi="Courier New" w:cs="Courier New"/>
@@ -2055,6 +2342,7 @@
         </w:rPr>
         <w:t>journalctl</w:t>
       </w:r>
+      <w:proofErr w:type="spellEnd"/>
       <w:r>
         <w:rPr>
           <w:rFonts w:cs="Arial"/>
@@ -2082,11 +2370,32 @@
         <w:pStyle w:val="Code0"/>
         <w:ind w:left="0"/>
       </w:pPr>
-      <w:r>
-        <w:t>sudo journalct</w:t>
-      </w:r>
-      <w:r>
-        <w:t>l -u resilient_circuits --since "</w:t>
+      <w:proofErr w:type="spellStart"/>
+      <w:r>
+        <w:t>sudo</w:t>
+      </w:r>
+      <w:proofErr w:type="spellEnd"/>
+      <w:r>
+        <w:t xml:space="preserve"> </w:t>
+      </w:r>
+      <w:proofErr w:type="spellStart"/>
+      <w:r>
+        <w:t>journalct</w:t>
+      </w:r>
+      <w:r>
+        <w:t>l</w:t>
+      </w:r>
+      <w:proofErr w:type="spellEnd"/>
+      <w:r>
+        <w:t xml:space="preserve"> -u </w:t>
+      </w:r>
+      <w:proofErr w:type="spellStart"/>
+      <w:r>
+        <w:t>resilient_circuits</w:t>
+      </w:r>
+      <w:proofErr w:type="spellEnd"/>
+      <w:r>
+        <w:t xml:space="preserve"> --since "</w:t>
       </w:r>
       <w:r>
         <w:t>2 hours ag</w:t>
@@ -2238,7 +2547,15 @@
         <w:t xml:space="preserve">The package </w:t>
       </w:r>
       <w:r>
-        <w:t xml:space="preserve">includes example workflows, rules and data tables that show how you can use the functions, as shown in the following table. Resilient users can view the rules in the Rules tab and the workflows in the Workflows tab, and modify them as needed. The </w:t>
+        <w:t xml:space="preserve">includes example workflows, rules and data tables that show how you can use the functions, as shown in the following table. Resilient users can view the rules in the Rules tab and the workflows in the Workflows </w:t>
+      </w:r>
+      <w:proofErr w:type="gramStart"/>
+      <w:r>
+        <w:t>tab, and</w:t>
+      </w:r>
+      <w:proofErr w:type="gramEnd"/>
+      <w:r>
+        <w:t xml:space="preserve"> modify them as needed. The </w:t>
       </w:r>
       <w:r>
         <w:t xml:space="preserve">object type for the </w:t>
@@ -2414,6 +2731,7 @@
                 <w:lang w:val="en-GB" w:eastAsia="en-GB"/>
               </w:rPr>
             </w:pPr>
+            <w:proofErr w:type="spellStart"/>
             <w:r>
               <w:rPr>
                 <w:rFonts w:ascii="Arial" w:hAnsi="Arial" w:cs="Menlo"/>
@@ -2425,6 +2743,7 @@
               </w:rPr>
               <w:t>umbrella_ip_as_info</w:t>
             </w:r>
+            <w:proofErr w:type="spellEnd"/>
           </w:p>
         </w:tc>
         <w:tc>
@@ -2451,7 +2770,31 @@
                 <w:szCs w:val="18"/>
                 <w:lang w:val="en-GB" w:eastAsia="en-GB"/>
               </w:rPr>
-              <w:t>Example: AS Information for an ip address or ASN</w:t>
+              <w:t xml:space="preserve">Example: AS Information for an </w:t>
+            </w:r>
+            <w:proofErr w:type="spellStart"/>
+            <w:r>
+              <w:rPr>
+                <w:rFonts w:ascii="Arial" w:hAnsi="Arial" w:cs="Menlo"/>
+                <w:iCs/>
+                <w:color w:val="000000" w:themeColor="text1"/>
+                <w:sz w:val="18"/>
+                <w:szCs w:val="18"/>
+                <w:lang w:val="en-GB" w:eastAsia="en-GB"/>
+              </w:rPr>
+              <w:t>ip</w:t>
+            </w:r>
+            <w:proofErr w:type="spellEnd"/>
+            <w:r>
+              <w:rPr>
+                <w:rFonts w:ascii="Arial" w:hAnsi="Arial" w:cs="Menlo"/>
+                <w:iCs/>
+                <w:color w:val="000000" w:themeColor="text1"/>
+                <w:sz w:val="18"/>
+                <w:szCs w:val="18"/>
+                <w:lang w:val="en-GB" w:eastAsia="en-GB"/>
+              </w:rPr>
+              <w:t xml:space="preserve"> address or ASN</w:t>
             </w:r>
           </w:p>
         </w:tc>
@@ -2476,7 +2819,31 @@
                 <w:szCs w:val="18"/>
                 <w:lang w:val="en-GB" w:eastAsia="en-GB"/>
               </w:rPr>
-              <w:t>Example: AS Information for an ip address or ASN</w:t>
+              <w:t xml:space="preserve">Example: AS Information for an </w:t>
+            </w:r>
+            <w:proofErr w:type="spellStart"/>
+            <w:r>
+              <w:rPr>
+                <w:rFonts w:ascii="Arial" w:hAnsi="Arial" w:cs="Menlo"/>
+                <w:iCs/>
+                <w:color w:val="000000" w:themeColor="text1"/>
+                <w:sz w:val="18"/>
+                <w:szCs w:val="18"/>
+                <w:lang w:val="en-GB" w:eastAsia="en-GB"/>
+              </w:rPr>
+              <w:t>ip</w:t>
+            </w:r>
+            <w:proofErr w:type="spellEnd"/>
+            <w:r>
+              <w:rPr>
+                <w:rFonts w:ascii="Arial" w:hAnsi="Arial" w:cs="Menlo"/>
+                <w:iCs/>
+                <w:color w:val="000000" w:themeColor="text1"/>
+                <w:sz w:val="18"/>
+                <w:szCs w:val="18"/>
+                <w:lang w:val="en-GB" w:eastAsia="en-GB"/>
+              </w:rPr>
+              <w:t xml:space="preserve"> address or ASN</w:t>
             </w:r>
           </w:p>
         </w:tc>
@@ -2501,7 +2868,31 @@
                 <w:szCs w:val="18"/>
                 <w:lang w:val="en-GB" w:eastAsia="en-GB"/>
               </w:rPr>
-              <w:t>Umbrella Investigate - AS Information for an ip address or ASN</w:t>
+              <w:t xml:space="preserve">Umbrella Investigate - AS Information for an </w:t>
+            </w:r>
+            <w:proofErr w:type="spellStart"/>
+            <w:r>
+              <w:rPr>
+                <w:rFonts w:ascii="Arial" w:hAnsi="Arial" w:cs="Menlo"/>
+                <w:iCs/>
+                <w:color w:val="000000" w:themeColor="text1"/>
+                <w:sz w:val="18"/>
+                <w:szCs w:val="18"/>
+                <w:lang w:val="en-GB" w:eastAsia="en-GB"/>
+              </w:rPr>
+              <w:t>ip</w:t>
+            </w:r>
+            <w:proofErr w:type="spellEnd"/>
+            <w:r>
+              <w:rPr>
+                <w:rFonts w:ascii="Arial" w:hAnsi="Arial" w:cs="Menlo"/>
+                <w:iCs/>
+                <w:color w:val="000000" w:themeColor="text1"/>
+                <w:sz w:val="18"/>
+                <w:szCs w:val="18"/>
+                <w:lang w:val="en-GB" w:eastAsia="en-GB"/>
+              </w:rPr>
+              <w:t xml:space="preserve"> address or ASN</w:t>
             </w:r>
           </w:p>
         </w:tc>
@@ -2525,6 +2916,7 @@
                 <w:lang w:val="en-GB" w:eastAsia="en-GB"/>
               </w:rPr>
             </w:pPr>
+            <w:proofErr w:type="spellStart"/>
             <w:r>
               <w:rPr>
                 <w:rFonts w:ascii="Arial" w:hAnsi="Arial" w:cs="Menlo"/>
@@ -2536,6 +2928,7 @@
               </w:rPr>
               <w:t>umbrella_domain_status_and_category</w:t>
             </w:r>
+            <w:proofErr w:type="spellEnd"/>
           </w:p>
         </w:tc>
         <w:tc>
@@ -2642,6 +3035,7 @@
                 <w:lang w:val="en-GB" w:eastAsia="en-GB"/>
               </w:rPr>
             </w:pPr>
+            <w:proofErr w:type="spellStart"/>
             <w:r>
               <w:rPr>
                 <w:rFonts w:ascii="Arial" w:hAnsi="Arial" w:cs="Menlo"/>
@@ -2653,6 +3047,7 @@
               </w:rPr>
               <w:t>umbrella_domain_status_and_category</w:t>
             </w:r>
+            <w:proofErr w:type="spellEnd"/>
           </w:p>
         </w:tc>
         <w:tc>
@@ -2759,6 +3154,7 @@
                 <w:lang w:val="en-GB" w:eastAsia="en-GB"/>
               </w:rPr>
             </w:pPr>
+            <w:proofErr w:type="spellStart"/>
             <w:r>
               <w:rPr>
                 <w:rFonts w:ascii="Arial" w:hAnsi="Arial" w:cs="Menlo"/>
@@ -2770,6 +3166,7 @@
               </w:rPr>
               <w:t>umbrella_classifiers</w:t>
             </w:r>
+            <w:proofErr w:type="spellEnd"/>
           </w:p>
         </w:tc>
         <w:tc>
@@ -2873,16 +3270,29 @@
                 <w:lang w:val="en-GB" w:eastAsia="en-GB"/>
               </w:rPr>
             </w:pPr>
-            <w:r>
-              <w:rPr>
-                <w:rFonts w:ascii="Arial" w:hAnsi="Arial" w:cs="Menlo"/>
-                <w:iCs/>
-                <w:color w:val="000000" w:themeColor="text1"/>
-                <w:sz w:val="18"/>
-                <w:szCs w:val="18"/>
-                <w:lang w:val="en-GB" w:eastAsia="en-GB"/>
-              </w:rPr>
-              <w:t>umbrella_domain_co_</w:t>
+            <w:proofErr w:type="spellStart"/>
+            <w:r>
+              <w:rPr>
+                <w:rFonts w:ascii="Arial" w:hAnsi="Arial" w:cs="Menlo"/>
+                <w:iCs/>
+                <w:color w:val="000000" w:themeColor="text1"/>
+                <w:sz w:val="18"/>
+                <w:szCs w:val="18"/>
+                <w:lang w:val="en-GB" w:eastAsia="en-GB"/>
+              </w:rPr>
+              <w:t>umbrella_domain_co</w:t>
+            </w:r>
+            <w:proofErr w:type="spellEnd"/>
+            <w:r>
+              <w:rPr>
+                <w:rFonts w:ascii="Arial" w:hAnsi="Arial" w:cs="Menlo"/>
+                <w:iCs/>
+                <w:color w:val="000000" w:themeColor="text1"/>
+                <w:sz w:val="18"/>
+                <w:szCs w:val="18"/>
+                <w:lang w:val="en-GB" w:eastAsia="en-GB"/>
+              </w:rPr>
+              <w:t>_</w:t>
             </w:r>
             <w:r>
               <w:rPr>
@@ -3034,6 +3444,7 @@
                 <w:lang w:val="en-GB" w:eastAsia="en-GB"/>
               </w:rPr>
             </w:pPr>
+            <w:proofErr w:type="spellStart"/>
             <w:r>
               <w:rPr>
                 <w:rFonts w:ascii="Arial" w:hAnsi="Arial" w:cs="Menlo"/>
@@ -3045,6 +3456,7 @@
               </w:rPr>
               <w:t>umbrella_dns_rr_hist</w:t>
             </w:r>
+            <w:proofErr w:type="spellEnd"/>
           </w:p>
         </w:tc>
         <w:tc>
@@ -3151,6 +3563,7 @@
                 <w:lang w:val="en-GB" w:eastAsia="en-GB"/>
               </w:rPr>
             </w:pPr>
+            <w:proofErr w:type="spellStart"/>
             <w:r>
               <w:rPr>
                 <w:rFonts w:ascii="Arial" w:hAnsi="Arial" w:cs="Menlo"/>
@@ -3162,6 +3575,7 @@
               </w:rPr>
               <w:t>umbrella_dns_rr_hist</w:t>
             </w:r>
+            <w:proofErr w:type="spellEnd"/>
           </w:p>
         </w:tc>
         <w:tc>
@@ -3188,7 +3602,31 @@
                 <w:szCs w:val="18"/>
                 <w:lang w:val="en-GB" w:eastAsia="en-GB"/>
               </w:rPr>
-              <w:t>Example: DNS RR history for an ip address</w:t>
+              <w:t xml:space="preserve">Example: DNS RR history for an </w:t>
+            </w:r>
+            <w:proofErr w:type="spellStart"/>
+            <w:r>
+              <w:rPr>
+                <w:rFonts w:ascii="Arial" w:hAnsi="Arial" w:cs="Menlo"/>
+                <w:iCs/>
+                <w:color w:val="000000" w:themeColor="text1"/>
+                <w:sz w:val="18"/>
+                <w:szCs w:val="18"/>
+                <w:lang w:val="en-GB" w:eastAsia="en-GB"/>
+              </w:rPr>
+              <w:t>ip</w:t>
+            </w:r>
+            <w:proofErr w:type="spellEnd"/>
+            <w:r>
+              <w:rPr>
+                <w:rFonts w:ascii="Arial" w:hAnsi="Arial" w:cs="Menlo"/>
+                <w:iCs/>
+                <w:color w:val="000000" w:themeColor="text1"/>
+                <w:sz w:val="18"/>
+                <w:szCs w:val="18"/>
+                <w:lang w:val="en-GB" w:eastAsia="en-GB"/>
+              </w:rPr>
+              <w:t xml:space="preserve"> address</w:t>
             </w:r>
           </w:p>
         </w:tc>
@@ -3216,7 +3654,31 @@
                 <w:szCs w:val="18"/>
                 <w:lang w:val="en-GB" w:eastAsia="en-GB"/>
               </w:rPr>
-              <w:t>Example: DNS RR history for an ip address</w:t>
+              <w:t xml:space="preserve">Example: DNS RR history for an </w:t>
+            </w:r>
+            <w:proofErr w:type="spellStart"/>
+            <w:r>
+              <w:rPr>
+                <w:rFonts w:ascii="Arial" w:hAnsi="Arial" w:cs="Menlo"/>
+                <w:iCs/>
+                <w:color w:val="000000" w:themeColor="text1"/>
+                <w:sz w:val="18"/>
+                <w:szCs w:val="18"/>
+                <w:lang w:val="en-GB" w:eastAsia="en-GB"/>
+              </w:rPr>
+              <w:t>ip</w:t>
+            </w:r>
+            <w:proofErr w:type="spellEnd"/>
+            <w:r>
+              <w:rPr>
+                <w:rFonts w:ascii="Arial" w:hAnsi="Arial" w:cs="Menlo"/>
+                <w:iCs/>
+                <w:color w:val="000000" w:themeColor="text1"/>
+                <w:sz w:val="18"/>
+                <w:szCs w:val="18"/>
+                <w:lang w:val="en-GB" w:eastAsia="en-GB"/>
+              </w:rPr>
+              <w:t xml:space="preserve"> address</w:t>
             </w:r>
           </w:p>
         </w:tc>
@@ -3244,7 +3706,31 @@
                 <w:szCs w:val="18"/>
                 <w:lang w:val="en-GB" w:eastAsia="en-GB"/>
               </w:rPr>
-              <w:t>Umbrella Investigate - DNS RR history for an ip address</w:t>
+              <w:t xml:space="preserve">Umbrella Investigate - DNS RR history for an </w:t>
+            </w:r>
+            <w:proofErr w:type="spellStart"/>
+            <w:r>
+              <w:rPr>
+                <w:rFonts w:ascii="Arial" w:hAnsi="Arial" w:cs="Menlo"/>
+                <w:iCs/>
+                <w:color w:val="000000" w:themeColor="text1"/>
+                <w:sz w:val="18"/>
+                <w:szCs w:val="18"/>
+                <w:lang w:val="en-GB" w:eastAsia="en-GB"/>
+              </w:rPr>
+              <w:t>ip</w:t>
+            </w:r>
+            <w:proofErr w:type="spellEnd"/>
+            <w:r>
+              <w:rPr>
+                <w:rFonts w:ascii="Arial" w:hAnsi="Arial" w:cs="Menlo"/>
+                <w:iCs/>
+                <w:color w:val="000000" w:themeColor="text1"/>
+                <w:sz w:val="18"/>
+                <w:szCs w:val="18"/>
+                <w:lang w:val="en-GB" w:eastAsia="en-GB"/>
+              </w:rPr>
+              <w:t xml:space="preserve"> address</w:t>
             </w:r>
           </w:p>
         </w:tc>
@@ -3268,6 +3754,7 @@
                 <w:lang w:val="en-GB" w:eastAsia="en-GB"/>
               </w:rPr>
             </w:pPr>
+            <w:proofErr w:type="spellStart"/>
             <w:r>
               <w:rPr>
                 <w:rFonts w:ascii="Arial" w:hAnsi="Arial" w:cs="Menlo"/>
@@ -3280,6 +3767,7 @@
               <w:lastRenderedPageBreak/>
               <w:t>umbrella_domain_volume</w:t>
             </w:r>
+            <w:proofErr w:type="spellEnd"/>
           </w:p>
         </w:tc>
         <w:tc>
@@ -3383,16 +3871,29 @@
                 <w:lang w:val="en-GB" w:eastAsia="en-GB"/>
               </w:rPr>
             </w:pPr>
-            <w:r>
-              <w:rPr>
-                <w:rFonts w:ascii="Arial" w:hAnsi="Arial" w:cs="Menlo"/>
-                <w:iCs/>
-                <w:color w:val="000000" w:themeColor="text1"/>
-                <w:sz w:val="18"/>
-                <w:szCs w:val="18"/>
-                <w:lang w:val="en-GB" w:eastAsia="en-GB"/>
-              </w:rPr>
-              <w:t>umbrella_domain_whois_</w:t>
+            <w:proofErr w:type="spellStart"/>
+            <w:r>
+              <w:rPr>
+                <w:rFonts w:ascii="Arial" w:hAnsi="Arial" w:cs="Menlo"/>
+                <w:iCs/>
+                <w:color w:val="000000" w:themeColor="text1"/>
+                <w:sz w:val="18"/>
+                <w:szCs w:val="18"/>
+                <w:lang w:val="en-GB" w:eastAsia="en-GB"/>
+              </w:rPr>
+              <w:t>umbrella_domain_whois</w:t>
+            </w:r>
+            <w:proofErr w:type="spellEnd"/>
+            <w:r>
+              <w:rPr>
+                <w:rFonts w:ascii="Arial" w:hAnsi="Arial" w:cs="Menlo"/>
+                <w:iCs/>
+                <w:color w:val="000000" w:themeColor="text1"/>
+                <w:sz w:val="18"/>
+                <w:szCs w:val="18"/>
+                <w:lang w:val="en-GB" w:eastAsia="en-GB"/>
+              </w:rPr>
+              <w:t>_</w:t>
             </w:r>
             <w:r>
               <w:rPr>
@@ -3566,16 +4067,29 @@
                 <w:lang w:val="en-GB" w:eastAsia="en-GB"/>
               </w:rPr>
             </w:pPr>
-            <w:r>
-              <w:rPr>
-                <w:rFonts w:ascii="Arial" w:hAnsi="Arial" w:cs="Menlo"/>
-                <w:iCs/>
-                <w:color w:val="000000" w:themeColor="text1"/>
-                <w:sz w:val="18"/>
-                <w:szCs w:val="18"/>
-                <w:lang w:val="en-GB" w:eastAsia="en-GB"/>
-              </w:rPr>
-              <w:t>umbrella_ip_latest_</w:t>
+            <w:proofErr w:type="spellStart"/>
+            <w:r>
+              <w:rPr>
+                <w:rFonts w:ascii="Arial" w:hAnsi="Arial" w:cs="Menlo"/>
+                <w:iCs/>
+                <w:color w:val="000000" w:themeColor="text1"/>
+                <w:sz w:val="18"/>
+                <w:szCs w:val="18"/>
+                <w:lang w:val="en-GB" w:eastAsia="en-GB"/>
+              </w:rPr>
+              <w:t>umbrella_ip_latest</w:t>
+            </w:r>
+            <w:proofErr w:type="spellEnd"/>
+            <w:r>
+              <w:rPr>
+                <w:rFonts w:ascii="Arial" w:hAnsi="Arial" w:cs="Menlo"/>
+                <w:iCs/>
+                <w:color w:val="000000" w:themeColor="text1"/>
+                <w:sz w:val="18"/>
+                <w:szCs w:val="18"/>
+                <w:lang w:val="en-GB" w:eastAsia="en-GB"/>
+              </w:rPr>
+              <w:t>_</w:t>
             </w:r>
             <w:r>
               <w:rPr>
@@ -3588,6 +4102,7 @@
               </w:rPr>
               <w:br/>
             </w:r>
+            <w:proofErr w:type="spellStart"/>
             <w:r>
               <w:rPr>
                 <w:rFonts w:ascii="Arial" w:hAnsi="Arial" w:cs="Menlo"/>
@@ -3599,6 +4114,7 @@
               </w:rPr>
               <w:t>malicious_domains</w:t>
             </w:r>
+            <w:proofErr w:type="spellEnd"/>
           </w:p>
         </w:tc>
         <w:tc>
@@ -3625,7 +4141,31 @@
                 <w:szCs w:val="18"/>
                 <w:lang w:val="en-GB" w:eastAsia="en-GB"/>
               </w:rPr>
-              <w:t>Example: Latest Malicious Domains for an ip address</w:t>
+              <w:t xml:space="preserve">Example: Latest Malicious Domains for an </w:t>
+            </w:r>
+            <w:proofErr w:type="spellStart"/>
+            <w:r>
+              <w:rPr>
+                <w:rFonts w:ascii="Arial" w:hAnsi="Arial" w:cs="Menlo"/>
+                <w:iCs/>
+                <w:color w:val="000000" w:themeColor="text1"/>
+                <w:sz w:val="18"/>
+                <w:szCs w:val="18"/>
+                <w:lang w:val="en-GB" w:eastAsia="en-GB"/>
+              </w:rPr>
+              <w:t>ip</w:t>
+            </w:r>
+            <w:proofErr w:type="spellEnd"/>
+            <w:r>
+              <w:rPr>
+                <w:rFonts w:ascii="Arial" w:hAnsi="Arial" w:cs="Menlo"/>
+                <w:iCs/>
+                <w:color w:val="000000" w:themeColor="text1"/>
+                <w:sz w:val="18"/>
+                <w:szCs w:val="18"/>
+                <w:lang w:val="en-GB" w:eastAsia="en-GB"/>
+              </w:rPr>
+              <w:t xml:space="preserve"> address</w:t>
             </w:r>
           </w:p>
         </w:tc>
@@ -3653,7 +4193,31 @@
                 <w:szCs w:val="18"/>
                 <w:lang w:val="en-GB" w:eastAsia="en-GB"/>
               </w:rPr>
-              <w:t>Example: Latest Malicious Domains for an ip address</w:t>
+              <w:t xml:space="preserve">Example: Latest Malicious Domains for an </w:t>
+            </w:r>
+            <w:proofErr w:type="spellStart"/>
+            <w:r>
+              <w:rPr>
+                <w:rFonts w:ascii="Arial" w:hAnsi="Arial" w:cs="Menlo"/>
+                <w:iCs/>
+                <w:color w:val="000000" w:themeColor="text1"/>
+                <w:sz w:val="18"/>
+                <w:szCs w:val="18"/>
+                <w:lang w:val="en-GB" w:eastAsia="en-GB"/>
+              </w:rPr>
+              <w:t>ip</w:t>
+            </w:r>
+            <w:proofErr w:type="spellEnd"/>
+            <w:r>
+              <w:rPr>
+                <w:rFonts w:ascii="Arial" w:hAnsi="Arial" w:cs="Menlo"/>
+                <w:iCs/>
+                <w:color w:val="000000" w:themeColor="text1"/>
+                <w:sz w:val="18"/>
+                <w:szCs w:val="18"/>
+                <w:lang w:val="en-GB" w:eastAsia="en-GB"/>
+              </w:rPr>
+              <w:t xml:space="preserve"> address</w:t>
             </w:r>
           </w:p>
         </w:tc>
@@ -3705,6 +4269,7 @@
                 <w:lang w:val="en-GB" w:eastAsia="en-GB"/>
               </w:rPr>
             </w:pPr>
+            <w:proofErr w:type="spellStart"/>
             <w:r>
               <w:rPr>
                 <w:rFonts w:ascii="Arial" w:hAnsi="Arial" w:cs="Menlo"/>
@@ -3716,6 +4281,7 @@
               </w:rPr>
               <w:t>umbrella_pattern_search</w:t>
             </w:r>
+            <w:proofErr w:type="spellEnd"/>
           </w:p>
         </w:tc>
         <w:tc>
@@ -3822,6 +4388,7 @@
                 <w:lang w:val="en-GB" w:eastAsia="en-GB"/>
               </w:rPr>
             </w:pPr>
+            <w:proofErr w:type="spellStart"/>
             <w:r>
               <w:rPr>
                 <w:rFonts w:ascii="Arial" w:hAnsi="Arial" w:cs="Menlo"/>
@@ -3833,6 +4400,7 @@
               </w:rPr>
               <w:t>umbrella_pattern_search</w:t>
             </w:r>
+            <w:proofErr w:type="spellEnd"/>
           </w:p>
         </w:tc>
         <w:tc>
@@ -3939,6 +4507,7 @@
                 <w:lang w:val="en-GB" w:eastAsia="en-GB"/>
               </w:rPr>
             </w:pPr>
+            <w:proofErr w:type="spellStart"/>
             <w:r>
               <w:rPr>
                 <w:rFonts w:ascii="Arial" w:hAnsi="Arial" w:cs="Menlo"/>
@@ -3950,6 +4519,7 @@
               </w:rPr>
               <w:t>umbrella_domain_related_domains</w:t>
             </w:r>
+            <w:proofErr w:type="spellEnd"/>
           </w:p>
         </w:tc>
         <w:tc>
@@ -4056,6 +4626,7 @@
                 <w:lang w:val="en-GB" w:eastAsia="en-GB"/>
               </w:rPr>
             </w:pPr>
+            <w:proofErr w:type="spellStart"/>
             <w:r>
               <w:rPr>
                 <w:rFonts w:ascii="Arial" w:hAnsi="Arial" w:cs="Menlo"/>
@@ -4067,6 +4638,7 @@
               </w:rPr>
               <w:t>umbrella_domain_security_info</w:t>
             </w:r>
+            <w:proofErr w:type="spellEnd"/>
           </w:p>
         </w:tc>
         <w:tc>
@@ -4173,16 +4745,29 @@
                 <w:lang w:val="en-GB" w:eastAsia="en-GB"/>
               </w:rPr>
             </w:pPr>
-            <w:r>
-              <w:rPr>
-                <w:rFonts w:ascii="Arial" w:hAnsi="Arial" w:cs="Menlo"/>
-                <w:iCs/>
-                <w:color w:val="000000" w:themeColor="text1"/>
-                <w:sz w:val="18"/>
-                <w:szCs w:val="18"/>
-                <w:lang w:val="en-GB" w:eastAsia="en-GB"/>
-              </w:rPr>
-              <w:t>umbrella_threat_grid_</w:t>
+            <w:proofErr w:type="spellStart"/>
+            <w:r>
+              <w:rPr>
+                <w:rFonts w:ascii="Arial" w:hAnsi="Arial" w:cs="Menlo"/>
+                <w:iCs/>
+                <w:color w:val="000000" w:themeColor="text1"/>
+                <w:sz w:val="18"/>
+                <w:szCs w:val="18"/>
+                <w:lang w:val="en-GB" w:eastAsia="en-GB"/>
+              </w:rPr>
+              <w:t>umbrella_threat_grid</w:t>
+            </w:r>
+            <w:proofErr w:type="spellEnd"/>
+            <w:r>
+              <w:rPr>
+                <w:rFonts w:ascii="Arial" w:hAnsi="Arial" w:cs="Menlo"/>
+                <w:iCs/>
+                <w:color w:val="000000" w:themeColor="text1"/>
+                <w:sz w:val="18"/>
+                <w:szCs w:val="18"/>
+                <w:lang w:val="en-GB" w:eastAsia="en-GB"/>
+              </w:rPr>
+              <w:t>_</w:t>
             </w:r>
             <w:r>
               <w:rPr>
@@ -4232,7 +4817,31 @@
                 <w:szCs w:val="18"/>
                 <w:lang w:val="en-GB" w:eastAsia="en-GB"/>
               </w:rPr>
-              <w:t>Example: ThreadGrid sample info</w:t>
+              <w:t xml:space="preserve">Example: </w:t>
+            </w:r>
+            <w:proofErr w:type="spellStart"/>
+            <w:r>
+              <w:rPr>
+                <w:rFonts w:ascii="Arial" w:hAnsi="Arial" w:cs="Menlo"/>
+                <w:iCs/>
+                <w:color w:val="000000" w:themeColor="text1"/>
+                <w:sz w:val="18"/>
+                <w:szCs w:val="18"/>
+                <w:lang w:val="en-GB" w:eastAsia="en-GB"/>
+              </w:rPr>
+              <w:t>ThreadGrid</w:t>
+            </w:r>
+            <w:proofErr w:type="spellEnd"/>
+            <w:r>
+              <w:rPr>
+                <w:rFonts w:ascii="Arial" w:hAnsi="Arial" w:cs="Menlo"/>
+                <w:iCs/>
+                <w:color w:val="000000" w:themeColor="text1"/>
+                <w:sz w:val="18"/>
+                <w:szCs w:val="18"/>
+                <w:lang w:val="en-GB" w:eastAsia="en-GB"/>
+              </w:rPr>
+              <w:t xml:space="preserve"> sample info</w:t>
             </w:r>
             <w:r>
               <w:rPr>
@@ -4282,7 +4891,31 @@
                 <w:szCs w:val="18"/>
                 <w:lang w:val="en-GB" w:eastAsia="en-GB"/>
               </w:rPr>
-              <w:t>Example: ThreadGrid sample info</w:t>
+              <w:t xml:space="preserve">Example: </w:t>
+            </w:r>
+            <w:proofErr w:type="spellStart"/>
+            <w:r>
+              <w:rPr>
+                <w:rFonts w:ascii="Arial" w:hAnsi="Arial" w:cs="Menlo"/>
+                <w:iCs/>
+                <w:color w:val="000000" w:themeColor="text1"/>
+                <w:sz w:val="18"/>
+                <w:szCs w:val="18"/>
+                <w:lang w:val="en-GB" w:eastAsia="en-GB"/>
+              </w:rPr>
+              <w:t>ThreadGrid</w:t>
+            </w:r>
+            <w:proofErr w:type="spellEnd"/>
+            <w:r>
+              <w:rPr>
+                <w:rFonts w:ascii="Arial" w:hAnsi="Arial" w:cs="Menlo"/>
+                <w:iCs/>
+                <w:color w:val="000000" w:themeColor="text1"/>
+                <w:sz w:val="18"/>
+                <w:szCs w:val="18"/>
+                <w:lang w:val="en-GB" w:eastAsia="en-GB"/>
+              </w:rPr>
+              <w:t xml:space="preserve"> sample info</w:t>
             </w:r>
             <w:r>
               <w:rPr>
@@ -4332,7 +4965,31 @@
                 <w:szCs w:val="18"/>
                 <w:lang w:val="en-GB" w:eastAsia="en-GB"/>
               </w:rPr>
-              <w:t>Umbrella Investigate - ThreadGrid sample info for a hash</w:t>
+              <w:t xml:space="preserve">Umbrella Investigate - </w:t>
+            </w:r>
+            <w:proofErr w:type="spellStart"/>
+            <w:r>
+              <w:rPr>
+                <w:rFonts w:ascii="Arial" w:hAnsi="Arial" w:cs="Menlo"/>
+                <w:iCs/>
+                <w:color w:val="000000" w:themeColor="text1"/>
+                <w:sz w:val="18"/>
+                <w:szCs w:val="18"/>
+                <w:lang w:val="en-GB" w:eastAsia="en-GB"/>
+              </w:rPr>
+              <w:t>ThreadGrid</w:t>
+            </w:r>
+            <w:proofErr w:type="spellEnd"/>
+            <w:r>
+              <w:rPr>
+                <w:rFonts w:ascii="Arial" w:hAnsi="Arial" w:cs="Menlo"/>
+                <w:iCs/>
+                <w:color w:val="000000" w:themeColor="text1"/>
+                <w:sz w:val="18"/>
+                <w:szCs w:val="18"/>
+                <w:lang w:val="en-GB" w:eastAsia="en-GB"/>
+              </w:rPr>
+              <w:t xml:space="preserve"> sample info for a hash</w:t>
             </w:r>
           </w:p>
         </w:tc>
@@ -4356,16 +5013,29 @@
                 <w:lang w:val="en-GB" w:eastAsia="en-GB"/>
               </w:rPr>
             </w:pPr>
-            <w:r>
-              <w:rPr>
-                <w:rFonts w:ascii="Arial" w:hAnsi="Arial" w:cs="Menlo"/>
-                <w:iCs/>
-                <w:color w:val="000000" w:themeColor="text1"/>
-                <w:sz w:val="18"/>
-                <w:szCs w:val="18"/>
-                <w:lang w:val="en-GB" w:eastAsia="en-GB"/>
-              </w:rPr>
-              <w:t>umbrella_threat_grid_</w:t>
+            <w:proofErr w:type="spellStart"/>
+            <w:r>
+              <w:rPr>
+                <w:rFonts w:ascii="Arial" w:hAnsi="Arial" w:cs="Menlo"/>
+                <w:iCs/>
+                <w:color w:val="000000" w:themeColor="text1"/>
+                <w:sz w:val="18"/>
+                <w:szCs w:val="18"/>
+                <w:lang w:val="en-GB" w:eastAsia="en-GB"/>
+              </w:rPr>
+              <w:t>umbrella_threat_grid</w:t>
+            </w:r>
+            <w:proofErr w:type="spellEnd"/>
+            <w:r>
+              <w:rPr>
+                <w:rFonts w:ascii="Arial" w:hAnsi="Arial" w:cs="Menlo"/>
+                <w:iCs/>
+                <w:color w:val="000000" w:themeColor="text1"/>
+                <w:sz w:val="18"/>
+                <w:szCs w:val="18"/>
+                <w:lang w:val="en-GB" w:eastAsia="en-GB"/>
+              </w:rPr>
+              <w:t>_</w:t>
             </w:r>
             <w:r>
               <w:rPr>
@@ -4415,7 +5085,31 @@
                 <w:szCs w:val="18"/>
                 <w:lang w:val="en-GB" w:eastAsia="en-GB"/>
               </w:rPr>
-              <w:t>Example: ThreadGrid samples for a resource</w:t>
+              <w:t xml:space="preserve">Example: </w:t>
+            </w:r>
+            <w:proofErr w:type="spellStart"/>
+            <w:r>
+              <w:rPr>
+                <w:rFonts w:ascii="Arial" w:hAnsi="Arial" w:cs="Menlo"/>
+                <w:iCs/>
+                <w:color w:val="000000" w:themeColor="text1"/>
+                <w:sz w:val="18"/>
+                <w:szCs w:val="18"/>
+                <w:lang w:val="en-GB" w:eastAsia="en-GB"/>
+              </w:rPr>
+              <w:t>ThreadGrid</w:t>
+            </w:r>
+            <w:proofErr w:type="spellEnd"/>
+            <w:r>
+              <w:rPr>
+                <w:rFonts w:ascii="Arial" w:hAnsi="Arial" w:cs="Menlo"/>
+                <w:iCs/>
+                <w:color w:val="000000" w:themeColor="text1"/>
+                <w:sz w:val="18"/>
+                <w:szCs w:val="18"/>
+                <w:lang w:val="en-GB" w:eastAsia="en-GB"/>
+              </w:rPr>
+              <w:t xml:space="preserve"> samples for a resource</w:t>
             </w:r>
           </w:p>
         </w:tc>
@@ -4443,7 +5137,31 @@
                 <w:szCs w:val="18"/>
                 <w:lang w:val="en-GB" w:eastAsia="en-GB"/>
               </w:rPr>
-              <w:t>Example: ThreadGrid samples for a resource</w:t>
+              <w:t xml:space="preserve">Example: </w:t>
+            </w:r>
+            <w:proofErr w:type="spellStart"/>
+            <w:r>
+              <w:rPr>
+                <w:rFonts w:ascii="Arial" w:hAnsi="Arial" w:cs="Menlo"/>
+                <w:iCs/>
+                <w:color w:val="000000" w:themeColor="text1"/>
+                <w:sz w:val="18"/>
+                <w:szCs w:val="18"/>
+                <w:lang w:val="en-GB" w:eastAsia="en-GB"/>
+              </w:rPr>
+              <w:t>ThreadGrid</w:t>
+            </w:r>
+            <w:proofErr w:type="spellEnd"/>
+            <w:r>
+              <w:rPr>
+                <w:rFonts w:ascii="Arial" w:hAnsi="Arial" w:cs="Menlo"/>
+                <w:iCs/>
+                <w:color w:val="000000" w:themeColor="text1"/>
+                <w:sz w:val="18"/>
+                <w:szCs w:val="18"/>
+                <w:lang w:val="en-GB" w:eastAsia="en-GB"/>
+              </w:rPr>
+              <w:t xml:space="preserve"> samples for a resource</w:t>
             </w:r>
           </w:p>
         </w:tc>
@@ -4471,7 +5189,31 @@
                 <w:szCs w:val="18"/>
                 <w:lang w:val="en-GB" w:eastAsia="en-GB"/>
               </w:rPr>
-              <w:t>Umbrella Investigate - ThreadGrid samples for a resource</w:t>
+              <w:t xml:space="preserve">Umbrella Investigate - </w:t>
+            </w:r>
+            <w:proofErr w:type="spellStart"/>
+            <w:r>
+              <w:rPr>
+                <w:rFonts w:ascii="Arial" w:hAnsi="Arial" w:cs="Menlo"/>
+                <w:iCs/>
+                <w:color w:val="000000" w:themeColor="text1"/>
+                <w:sz w:val="18"/>
+                <w:szCs w:val="18"/>
+                <w:lang w:val="en-GB" w:eastAsia="en-GB"/>
+              </w:rPr>
+              <w:t>ThreadGrid</w:t>
+            </w:r>
+            <w:proofErr w:type="spellEnd"/>
+            <w:r>
+              <w:rPr>
+                <w:rFonts w:ascii="Arial" w:hAnsi="Arial" w:cs="Menlo"/>
+                <w:iCs/>
+                <w:color w:val="000000" w:themeColor="text1"/>
+                <w:sz w:val="18"/>
+                <w:szCs w:val="18"/>
+                <w:lang w:val="en-GB" w:eastAsia="en-GB"/>
+              </w:rPr>
+              <w:t xml:space="preserve"> samples for a resource</w:t>
             </w:r>
           </w:p>
         </w:tc>
@@ -4495,6 +5237,7 @@
                 <w:lang w:val="en-GB" w:eastAsia="en-GB"/>
               </w:rPr>
             </w:pPr>
+            <w:proofErr w:type="spellStart"/>
             <w:r>
               <w:rPr>
                 <w:rFonts w:ascii="Arial" w:hAnsi="Arial" w:cs="Menlo"/>
@@ -4506,6 +5249,7 @@
               </w:rPr>
               <w:t>umbrella_timeline</w:t>
             </w:r>
+            <w:proofErr w:type="spellEnd"/>
           </w:p>
         </w:tc>
         <w:tc>
@@ -4627,62 +5371,77 @@
       <w:r>
         <w:t xml:space="preserve">The Resilient functions use input parameters starting with </w:t>
       </w:r>
+      <w:proofErr w:type="spellStart"/>
       <w:r>
         <w:rPr>
           <w:rFonts w:ascii="Courier New" w:hAnsi="Courier New"/>
           <w:sz w:val="18"/>
         </w:rPr>
-        <w:t>umbinv_</w:t>
-      </w:r>
+        <w:t>umbinv</w:t>
+      </w:r>
+      <w:proofErr w:type="spellEnd"/>
       <w:r>
         <w:rPr>
           <w:rFonts w:ascii="Courier New" w:hAnsi="Courier New"/>
           <w:sz w:val="18"/>
         </w:rPr>
-        <w:t xml:space="preserve">, </w:t>
-      </w:r>
-      <w:r>
-        <w:t>examples</w:t>
-      </w:r>
-      <w:r>
-        <w:t xml:space="preserve"> include </w:t>
+        <w:t>_</w:t>
       </w:r>
       <w:r>
         <w:rPr>
           <w:rFonts w:ascii="Courier New" w:hAnsi="Courier New"/>
           <w:sz w:val="18"/>
         </w:rPr>
-        <w:t>umbinv_domains</w:t>
-      </w:r>
-      <w:r>
-        <w:rPr>
-          <w:rFonts w:ascii="Courier New" w:hAnsi="Courier New"/>
-        </w:rPr>
-        <w:t>,</w:t>
-      </w:r>
-      <w:r>
-        <w:t xml:space="preserve"> </w:t>
-      </w:r>
+        <w:t xml:space="preserve">, </w:t>
+      </w:r>
+      <w:r>
+        <w:t>examples</w:t>
+      </w:r>
+      <w:r>
+        <w:t xml:space="preserve"> include </w:t>
+      </w:r>
+      <w:proofErr w:type="spellStart"/>
       <w:r>
         <w:rPr>
           <w:rFonts w:ascii="Courier New" w:hAnsi="Courier New"/>
           <w:sz w:val="18"/>
         </w:rPr>
-        <w:t>umbinv_showlabels</w:t>
+        <w:t>umbinv_domains</w:t>
+      </w:r>
+      <w:proofErr w:type="spellEnd"/>
+      <w:r>
+        <w:rPr>
+          <w:rFonts w:ascii="Courier New" w:hAnsi="Courier New"/>
+        </w:rPr>
+        <w:t>,</w:t>
       </w:r>
       <w:r>
         <w:t xml:space="preserve"> </w:t>
       </w:r>
-      <w:r>
-        <w:t xml:space="preserve">and </w:t>
-      </w:r>
+      <w:proofErr w:type="spellStart"/>
       <w:r>
         <w:rPr>
           <w:rFonts w:ascii="Courier New" w:hAnsi="Courier New"/>
           <w:sz w:val="18"/>
         </w:rPr>
+        <w:t>umbinv_showlabels</w:t>
+      </w:r>
+      <w:proofErr w:type="spellEnd"/>
+      <w:r>
+        <w:t xml:space="preserve"> </w:t>
+      </w:r>
+      <w:r>
+        <w:t xml:space="preserve">and </w:t>
+      </w:r>
+      <w:proofErr w:type="spellStart"/>
+      <w:r>
+        <w:rPr>
+          <w:rFonts w:ascii="Courier New" w:hAnsi="Courier New"/>
+          <w:sz w:val="18"/>
+        </w:rPr>
         <w:t>umbinv_status_endpoint</w:t>
       </w:r>
+      <w:proofErr w:type="spellEnd"/>
       <w:r>
         <w:t xml:space="preserve">. These are equivalent to the input parameters, endpoints, and qualifiers used in the REST API call. Refer to </w:t>
       </w:r>
@@ -4723,15 +5482,30 @@
         <w:keepLines/>
         <w:ind w:left="353"/>
       </w:pPr>
-      <w:r>
-        <w:t>umbinv_resource e.g. ip_</w:t>
-      </w:r>
-      <w:r>
-        <w:t xml:space="preserve">address, </w:t>
-      </w:r>
+      <w:proofErr w:type="spellStart"/>
+      <w:r>
+        <w:t>umbinv_resource</w:t>
+      </w:r>
+      <w:proofErr w:type="spellEnd"/>
+      <w:r>
+        <w:t xml:space="preserve"> e.g. </w:t>
+      </w:r>
+      <w:proofErr w:type="spellStart"/>
+      <w:r>
+        <w:t>ip_</w:t>
+      </w:r>
+      <w:r>
+        <w:t>address</w:t>
+      </w:r>
+      <w:proofErr w:type="spellEnd"/>
+      <w:r>
+        <w:t xml:space="preserve">, </w:t>
+      </w:r>
+      <w:proofErr w:type="spellStart"/>
       <w:r>
         <w:t>email_address</w:t>
       </w:r>
+      <w:proofErr w:type="spellEnd"/>
       <w:r>
         <w:t xml:space="preserve"> or </w:t>
       </w:r>
@@ -4755,18 +5529,38 @@
         <w:keepLines/>
         <w:ind w:left="353"/>
       </w:pPr>
-      <w:r>
-        <w:t>unbinv_start_epoch or unbinv_stop_epoch</w:t>
-      </w:r>
+      <w:proofErr w:type="spellStart"/>
+      <w:r>
+        <w:t>unbinv_start_epoch</w:t>
+      </w:r>
+      <w:proofErr w:type="spellEnd"/>
+      <w:r>
+        <w:t xml:space="preserve"> or </w:t>
+      </w:r>
+      <w:proofErr w:type="spellStart"/>
+      <w:r>
+        <w:t>unbinv_stop_epoch</w:t>
+      </w:r>
+      <w:proofErr w:type="spellEnd"/>
       <w:r>
         <w:br/>
       </w:r>
+      <w:proofErr w:type="spellStart"/>
       <w:r>
         <w:t>umbinv_</w:t>
       </w:r>
       <w:r>
-        <w:t>start_relative or umbinv_stop_relative</w:t>
-      </w:r>
+        <w:t>start_relative</w:t>
+      </w:r>
+      <w:proofErr w:type="spellEnd"/>
+      <w:r>
+        <w:t xml:space="preserve"> or </w:t>
+      </w:r>
+      <w:proofErr w:type="spellStart"/>
+      <w:r>
+        <w:t>umbinv_stop_relative</w:t>
+      </w:r>
+      <w:proofErr w:type="spellEnd"/>
     </w:p>
     <w:p>
       <w:pPr>
@@ -4776,6 +5570,7 @@
       <w:r>
         <w:t xml:space="preserve">Parameters </w:t>
       </w:r>
+      <w:proofErr w:type="spellStart"/>
       <w:r>
         <w:rPr>
           <w:rFonts w:ascii="Courier New" w:hAnsi="Courier New"/>
@@ -4783,9 +5578,11 @@
         </w:rPr>
         <w:t>umbinv_start_epoch</w:t>
       </w:r>
+      <w:proofErr w:type="spellEnd"/>
       <w:r>
         <w:t xml:space="preserve"> and </w:t>
       </w:r>
+      <w:proofErr w:type="spellStart"/>
       <w:r>
         <w:rPr>
           <w:rFonts w:ascii="Courier New" w:hAnsi="Courier New"/>
@@ -4793,8 +5590,17 @@
         </w:rPr>
         <w:t>umbinv_stop_epoch</w:t>
       </w:r>
-      <w:r>
-        <w:t xml:space="preserve"> use a Datepicker to populate the value in the Workflow Input tab. This value is translated to a Unix epoch</w:t>
+      <w:proofErr w:type="spellEnd"/>
+      <w:r>
+        <w:t xml:space="preserve"> use a </w:t>
+      </w:r>
+      <w:proofErr w:type="spellStart"/>
+      <w:r>
+        <w:t>Datepicker</w:t>
+      </w:r>
+      <w:proofErr w:type="spellEnd"/>
+      <w:r>
+        <w:t xml:space="preserve"> to populate the value in the Workflow Input tab. This value is translated to a Unix epoch</w:t>
       </w:r>
       <w:r>
         <w:t xml:space="preserve"> timestamp</w:t>
@@ -4821,8 +5627,13 @@
         <w:t xml:space="preserve"> value</w:t>
       </w:r>
       <w:r>
-        <w:t xml:space="preserve"> in miliseconds</w:t>
-      </w:r>
+        <w:t xml:space="preserve"> in </w:t>
+      </w:r>
+      <w:proofErr w:type="spellStart"/>
+      <w:r>
+        <w:t>miliseconds</w:t>
+      </w:r>
+      <w:proofErr w:type="spellEnd"/>
       <w:r>
         <w:t xml:space="preserve">. </w:t>
       </w:r>
@@ -4835,6 +5646,7 @@
       <w:r>
         <w:t xml:space="preserve">Parameters </w:t>
       </w:r>
+      <w:proofErr w:type="spellStart"/>
       <w:r>
         <w:rPr>
           <w:rFonts w:ascii="Courier New" w:hAnsi="Courier New"/>
@@ -4842,9 +5654,11 @@
         </w:rPr>
         <w:t>umbinv_start_relative</w:t>
       </w:r>
+      <w:proofErr w:type="spellEnd"/>
       <w:r>
         <w:t xml:space="preserve"> and </w:t>
       </w:r>
+      <w:proofErr w:type="spellStart"/>
       <w:r>
         <w:rPr>
           <w:rFonts w:ascii="Courier New" w:hAnsi="Courier New"/>
@@ -4852,6 +5666,7 @@
         </w:rPr>
         <w:t>umbinv_stop_relative</w:t>
       </w:r>
+      <w:proofErr w:type="spellEnd"/>
       <w:r>
         <w:t xml:space="preserve"> use a text string, in English, to denote a point in time in the past using seconds, minutes, hours, days or weeks with a number and minus sign in front.</w:t>
       </w:r>
@@ -4861,6 +5676,7 @@
       <w:r>
         <w:t>Acceptable values include: ‘now’ (</w:t>
       </w:r>
+      <w:proofErr w:type="spellStart"/>
       <w:r>
         <w:rPr>
           <w:rFonts w:ascii="Courier New" w:hAnsi="Courier New"/>
@@ -4868,6 +5684,7 @@
         </w:rPr>
         <w:t>umbinv_stop_relative</w:t>
       </w:r>
+      <w:proofErr w:type="spellEnd"/>
       <w:r>
         <w:t xml:space="preserve"> only), ‘-2hours’, ‘-1days’, </w:t>
       </w:r>
@@ -4886,23 +5703,34 @@
       <w:r>
         <w:t xml:space="preserve">. Parameter </w:t>
       </w:r>
+      <w:proofErr w:type="spellStart"/>
       <w:r>
         <w:rPr>
           <w:rFonts w:ascii="Courier New" w:hAnsi="Courier New"/>
           <w:sz w:val="18"/>
         </w:rPr>
-        <w:t xml:space="preserve">umbinv_start_relative </w:t>
-      </w:r>
-      <w:r>
-        <w:t xml:space="preserve">must be &lt;= parameter </w:t>
-      </w:r>
+        <w:t>umbinv_start_relative</w:t>
+      </w:r>
+      <w:proofErr w:type="spellEnd"/>
       <w:r>
         <w:rPr>
           <w:rFonts w:ascii="Courier New" w:hAnsi="Courier New"/>
           <w:sz w:val="18"/>
         </w:rPr>
+        <w:t xml:space="preserve"> </w:t>
+      </w:r>
+      <w:r>
+        <w:t xml:space="preserve">must be &lt;= parameter </w:t>
+      </w:r>
+      <w:proofErr w:type="spellStart"/>
+      <w:r>
+        <w:rPr>
+          <w:rFonts w:ascii="Courier New" w:hAnsi="Courier New"/>
+          <w:sz w:val="18"/>
+        </w:rPr>
         <w:t>umbinv_stop_relative</w:t>
       </w:r>
+      <w:proofErr w:type="spellEnd"/>
       <w:r>
         <w:t>. The max allowable value is -30 days.</w:t>
       </w:r>
@@ -5713,7 +6541,21 @@
         <w:rPr>
           <w:rStyle w:val="codeChar"/>
         </w:rPr>
-        <w:t>/usr/share/co3/logs</w:t>
+        <w:t>/</w:t>
+      </w:r>
+      <w:proofErr w:type="spellStart"/>
+      <w:r>
+        <w:rPr>
+          <w:rStyle w:val="codeChar"/>
+        </w:rPr>
+        <w:t>usr</w:t>
+      </w:r>
+      <w:proofErr w:type="spellEnd"/>
+      <w:r>
+        <w:rPr>
+          <w:rStyle w:val="codeChar"/>
+        </w:rPr>
+        <w:t>/share/co3/logs</w:t>
       </w:r>
       <w:r>
         <w:t xml:space="preserve">. The </w:t>
@@ -5748,8 +6590,16 @@
         <w:rPr>
           <w:rStyle w:val="codeChar"/>
         </w:rPr>
-        <w:t>.resilient/app.config</w:t>
-      </w:r>
+        <w:t>.resilient/</w:t>
+      </w:r>
+      <w:proofErr w:type="spellStart"/>
+      <w:r>
+        <w:rPr>
+          <w:rStyle w:val="codeChar"/>
+        </w:rPr>
+        <w:t>app.config</w:t>
+      </w:r>
+      <w:proofErr w:type="spellEnd"/>
       <w:r>
         <w:t xml:space="preserve"> file under the section </w:t>
       </w:r>
@@ -5762,12 +6612,14 @@
       <w:r>
         <w:t xml:space="preserve"> and the property </w:t>
       </w:r>
+      <w:proofErr w:type="spellStart"/>
       <w:r>
         <w:rPr>
           <w:rStyle w:val="codeChar"/>
         </w:rPr>
         <w:t>logdir</w:t>
       </w:r>
+      <w:proofErr w:type="spellEnd"/>
       <w:r>
         <w:t xml:space="preserve">. The default file name is </w:t>
       </w:r>
@@ -5832,8 +6684,12 @@
       </w:r>
     </w:p>
     <w:sectPr>
-      <w:footerReference w:type="default" r:id="rId20"/>
-      <w:footerReference w:type="first" r:id="rId21"/>
+      <w:headerReference w:type="even" r:id="rId20"/>
+      <w:headerReference w:type="default" r:id="rId21"/>
+      <w:footerReference w:type="even" r:id="rId22"/>
+      <w:footerReference w:type="default" r:id="rId23"/>
+      <w:headerReference w:type="first" r:id="rId24"/>
+      <w:footerReference w:type="first" r:id="rId25"/>
       <w:pgSz w:w="12240" w:h="15840"/>
       <w:pgMar w:top="1440" w:right="1800" w:bottom="1440" w:left="1800" w:header="720" w:footer="144" w:gutter="0"/>
       <w:pgNumType w:start="1"/>
@@ -5846,7 +6702,7 @@
 </file>
 
 <file path=word/endnotes.xml><?xml version="1.0" encoding="utf-8"?>
-<w:endnotes xmlns:wpc="http://schemas.microsoft.com/office/word/2010/wordprocessingCanvas" xmlns:mo="http://schemas.microsoft.com/office/mac/office/2008/main" xmlns:mc="http://schemas.openxmlformats.org/markup-compatibility/2006" xmlns:mv="urn:schemas-microsoft-com:mac:vml" xmlns:o="urn:schemas-microsoft-com:office:office" xmlns:r="http://schemas.openxmlformats.org/officeDocument/2006/relationships" xmlns:m="http://schemas.openxmlformats.org/officeDocument/2006/math" xmlns:v="urn:schemas-microsoft-com:vml" xmlns:wp14="http://schemas.microsoft.com/office/word/2010/wordprocessingDrawing" xmlns:wp="http://schemas.openxmlformats.org/drawingml/2006/wordprocessingDrawing" xmlns:w10="urn:schemas-microsoft-com:office:word" xmlns:w="http://schemas.openxmlformats.org/wordprocessingml/2006/main" xmlns:w14="http://schemas.microsoft.com/office/word/2010/wordml" xmlns:w15="http://schemas.microsoft.com/office/word/2012/wordml" xmlns:wpg="http://schemas.microsoft.com/office/word/2010/wordprocessingGroup" xmlns:wpi="http://schemas.microsoft.com/office/word/2010/wordprocessingInk" xmlns:wne="http://schemas.microsoft.com/office/word/2006/wordml" xmlns:wps="http://schemas.microsoft.com/office/word/2010/wordprocessingShape" mc:Ignorable="w14 w15 wp14">
+<w:endnotes xmlns:wpc="http://schemas.microsoft.com/office/word/2010/wordprocessingCanvas" xmlns:cx="http://schemas.microsoft.com/office/drawing/2014/chartex" xmlns:cx1="http://schemas.microsoft.com/office/drawing/2015/9/8/chartex" xmlns:cx2="http://schemas.microsoft.com/office/drawing/2015/10/21/chartex" xmlns:cx3="http://schemas.microsoft.com/office/drawing/2016/5/9/chartex" xmlns:cx4="http://schemas.microsoft.com/office/drawing/2016/5/10/chartex" xmlns:cx5="http://schemas.microsoft.com/office/drawing/2016/5/11/chartex" xmlns:cx6="http://schemas.microsoft.com/office/drawing/2016/5/12/chartex" xmlns:cx7="http://schemas.microsoft.com/office/drawing/2016/5/13/chartex" xmlns:cx8="http://schemas.microsoft.com/office/drawing/2016/5/14/chartex" xmlns:mc="http://schemas.openxmlformats.org/markup-compatibility/2006" xmlns:aink="http://schemas.microsoft.com/office/drawing/2016/ink" xmlns:am3d="http://schemas.microsoft.com/office/drawing/2017/model3d" xmlns:o="urn:schemas-microsoft-com:office:office" xmlns:r="http://schemas.openxmlformats.org/officeDocument/2006/relationships" xmlns:m="http://schemas.openxmlformats.org/officeDocument/2006/math" xmlns:v="urn:schemas-microsoft-com:vml" xmlns:wp14="http://schemas.microsoft.com/office/word/2010/wordprocessingDrawing" xmlns:wp="http://schemas.openxmlformats.org/drawingml/2006/wordprocessingDrawing" xmlns:w10="urn:schemas-microsoft-com:office:word" xmlns:w="http://schemas.openxmlformats.org/wordprocessingml/2006/main" xmlns:w14="http://schemas.microsoft.com/office/word/2010/wordml" xmlns:w15="http://schemas.microsoft.com/office/word/2012/wordml" xmlns:w16cid="http://schemas.microsoft.com/office/word/2016/wordml/cid" xmlns:w16se="http://schemas.microsoft.com/office/word/2015/wordml/symex" xmlns:wpg="http://schemas.microsoft.com/office/word/2010/wordprocessingGroup" xmlns:wpi="http://schemas.microsoft.com/office/word/2010/wordprocessingInk" xmlns:wne="http://schemas.microsoft.com/office/word/2006/wordml" xmlns:wps="http://schemas.microsoft.com/office/word/2010/wordprocessingShape" mc:Ignorable="w14 w15 w16se w16cid wp14">
   <w:endnote w:type="separator" w:id="-1">
     <w:p>
       <w:r>
@@ -5865,7 +6721,17 @@
 </file>
 
 <file path=word/footer1.xml><?xml version="1.0" encoding="utf-8"?>
-<w:ftr xmlns:wpc="http://schemas.microsoft.com/office/word/2010/wordprocessingCanvas" xmlns:mo="http://schemas.microsoft.com/office/mac/office/2008/main" xmlns:mc="http://schemas.openxmlformats.org/markup-compatibility/2006" xmlns:mv="urn:schemas-microsoft-com:mac:vml" xmlns:o="urn:schemas-microsoft-com:office:office" xmlns:r="http://schemas.openxmlformats.org/officeDocument/2006/relationships" xmlns:m="http://schemas.openxmlformats.org/officeDocument/2006/math" xmlns:v="urn:schemas-microsoft-com:vml" xmlns:wp14="http://schemas.microsoft.com/office/word/2010/wordprocessingDrawing" xmlns:wp="http://schemas.openxmlformats.org/drawingml/2006/wordprocessingDrawing" xmlns:w10="urn:schemas-microsoft-com:office:word" xmlns:w="http://schemas.openxmlformats.org/wordprocessingml/2006/main" xmlns:w14="http://schemas.microsoft.com/office/word/2010/wordml" xmlns:w15="http://schemas.microsoft.com/office/word/2012/wordml" xmlns:wpg="http://schemas.microsoft.com/office/word/2010/wordprocessingGroup" xmlns:wpi="http://schemas.microsoft.com/office/word/2010/wordprocessingInk" xmlns:wne="http://schemas.microsoft.com/office/word/2006/wordml" xmlns:wps="http://schemas.microsoft.com/office/word/2010/wordprocessingShape" mc:Ignorable="w14 w15 wp14">
+<w:ftr xmlns:wpc="http://schemas.microsoft.com/office/word/2010/wordprocessingCanvas" xmlns:cx="http://schemas.microsoft.com/office/drawing/2014/chartex" xmlns:cx1="http://schemas.microsoft.com/office/drawing/2015/9/8/chartex" xmlns:cx2="http://schemas.microsoft.com/office/drawing/2015/10/21/chartex" xmlns:cx3="http://schemas.microsoft.com/office/drawing/2016/5/9/chartex" xmlns:cx4="http://schemas.microsoft.com/office/drawing/2016/5/10/chartex" xmlns:cx5="http://schemas.microsoft.com/office/drawing/2016/5/11/chartex" xmlns:cx6="http://schemas.microsoft.com/office/drawing/2016/5/12/chartex" xmlns:cx7="http://schemas.microsoft.com/office/drawing/2016/5/13/chartex" xmlns:cx8="http://schemas.microsoft.com/office/drawing/2016/5/14/chartex" xmlns:mc="http://schemas.openxmlformats.org/markup-compatibility/2006" xmlns:aink="http://schemas.microsoft.com/office/drawing/2016/ink" xmlns:am3d="http://schemas.microsoft.com/office/drawing/2017/model3d" xmlns:o="urn:schemas-microsoft-com:office:office" xmlns:r="http://schemas.openxmlformats.org/officeDocument/2006/relationships" xmlns:m="http://schemas.openxmlformats.org/officeDocument/2006/math" xmlns:v="urn:schemas-microsoft-com:vml" xmlns:wp14="http://schemas.microsoft.com/office/word/2010/wordprocessingDrawing" xmlns:wp="http://schemas.openxmlformats.org/drawingml/2006/wordprocessingDrawing" xmlns:w10="urn:schemas-microsoft-com:office:word" xmlns:w="http://schemas.openxmlformats.org/wordprocessingml/2006/main" xmlns:w14="http://schemas.microsoft.com/office/word/2010/wordml" xmlns:w15="http://schemas.microsoft.com/office/word/2012/wordml" xmlns:w16cid="http://schemas.microsoft.com/office/word/2016/wordml/cid" xmlns:w16se="http://schemas.microsoft.com/office/word/2015/wordml/symex" xmlns:wpg="http://schemas.microsoft.com/office/word/2010/wordprocessingGroup" xmlns:wpi="http://schemas.microsoft.com/office/word/2010/wordprocessingInk" xmlns:wne="http://schemas.microsoft.com/office/word/2006/wordml" xmlns:wps="http://schemas.microsoft.com/office/word/2010/wordprocessingShape" mc:Ignorable="w14 w15 w16se w16cid wp14">
+  <w:p>
+    <w:pPr>
+      <w:pStyle w:val="Footer"/>
+    </w:pPr>
+  </w:p>
+</w:ftr>
+</file>
+
+<file path=word/footer2.xml><?xml version="1.0" encoding="utf-8"?>
+<w:ftr xmlns:wpc="http://schemas.microsoft.com/office/word/2010/wordprocessingCanvas" xmlns:cx="http://schemas.microsoft.com/office/drawing/2014/chartex" xmlns:cx1="http://schemas.microsoft.com/office/drawing/2015/9/8/chartex" xmlns:cx2="http://schemas.microsoft.com/office/drawing/2015/10/21/chartex" xmlns:cx3="http://schemas.microsoft.com/office/drawing/2016/5/9/chartex" xmlns:cx4="http://schemas.microsoft.com/office/drawing/2016/5/10/chartex" xmlns:cx5="http://schemas.microsoft.com/office/drawing/2016/5/11/chartex" xmlns:cx6="http://schemas.microsoft.com/office/drawing/2016/5/12/chartex" xmlns:cx7="http://schemas.microsoft.com/office/drawing/2016/5/13/chartex" xmlns:cx8="http://schemas.microsoft.com/office/drawing/2016/5/14/chartex" xmlns:mc="http://schemas.openxmlformats.org/markup-compatibility/2006" xmlns:aink="http://schemas.microsoft.com/office/drawing/2016/ink" xmlns:am3d="http://schemas.microsoft.com/office/drawing/2017/model3d" xmlns:o="urn:schemas-microsoft-com:office:office" xmlns:r="http://schemas.openxmlformats.org/officeDocument/2006/relationships" xmlns:m="http://schemas.openxmlformats.org/officeDocument/2006/math" xmlns:v="urn:schemas-microsoft-com:vml" xmlns:wp14="http://schemas.microsoft.com/office/word/2010/wordprocessingDrawing" xmlns:wp="http://schemas.openxmlformats.org/drawingml/2006/wordprocessingDrawing" xmlns:w10="urn:schemas-microsoft-com:office:word" xmlns:w="http://schemas.openxmlformats.org/wordprocessingml/2006/main" xmlns:w14="http://schemas.microsoft.com/office/word/2010/wordml" xmlns:w15="http://schemas.microsoft.com/office/word/2012/wordml" xmlns:w16cid="http://schemas.microsoft.com/office/word/2016/wordml/cid" xmlns:w16se="http://schemas.microsoft.com/office/word/2015/wordml/symex" xmlns:wpg="http://schemas.microsoft.com/office/word/2010/wordprocessingGroup" xmlns:wpi="http://schemas.microsoft.com/office/word/2010/wordprocessingInk" xmlns:wne="http://schemas.microsoft.com/office/word/2006/wordml" xmlns:wps="http://schemas.microsoft.com/office/word/2010/wordprocessingShape" mc:Ignorable="w14 w15 w16se w16cid wp14">
   <w:p>
     <w:pPr>
       <w:pStyle w:val="Normal1"/>
@@ -5937,8 +6803,8 @@
 </w:ftr>
 </file>
 
-<file path=word/footer2.xml><?xml version="1.0" encoding="utf-8"?>
-<w:ftr xmlns:wpc="http://schemas.microsoft.com/office/word/2010/wordprocessingCanvas" xmlns:mo="http://schemas.microsoft.com/office/mac/office/2008/main" xmlns:mc="http://schemas.openxmlformats.org/markup-compatibility/2006" xmlns:mv="urn:schemas-microsoft-com:mac:vml" xmlns:o="urn:schemas-microsoft-com:office:office" xmlns:r="http://schemas.openxmlformats.org/officeDocument/2006/relationships" xmlns:m="http://schemas.openxmlformats.org/officeDocument/2006/math" xmlns:v="urn:schemas-microsoft-com:vml" xmlns:wp14="http://schemas.microsoft.com/office/word/2010/wordprocessingDrawing" xmlns:wp="http://schemas.openxmlformats.org/drawingml/2006/wordprocessingDrawing" xmlns:w10="urn:schemas-microsoft-com:office:word" xmlns:w="http://schemas.openxmlformats.org/wordprocessingml/2006/main" xmlns:w14="http://schemas.microsoft.com/office/word/2010/wordml" xmlns:w15="http://schemas.microsoft.com/office/word/2012/wordml" xmlns:wpg="http://schemas.microsoft.com/office/word/2010/wordprocessingGroup" xmlns:wpi="http://schemas.microsoft.com/office/word/2010/wordprocessingInk" xmlns:wne="http://schemas.microsoft.com/office/word/2006/wordml" xmlns:wps="http://schemas.microsoft.com/office/word/2010/wordprocessingShape" mc:Ignorable="w14 w15 wp14">
+<file path=word/footer3.xml><?xml version="1.0" encoding="utf-8"?>
+<w:ftr xmlns:wpc="http://schemas.microsoft.com/office/word/2010/wordprocessingCanvas" xmlns:cx="http://schemas.microsoft.com/office/drawing/2014/chartex" xmlns:cx1="http://schemas.microsoft.com/office/drawing/2015/9/8/chartex" xmlns:cx2="http://schemas.microsoft.com/office/drawing/2015/10/21/chartex" xmlns:cx3="http://schemas.microsoft.com/office/drawing/2016/5/9/chartex" xmlns:cx4="http://schemas.microsoft.com/office/drawing/2016/5/10/chartex" xmlns:cx5="http://schemas.microsoft.com/office/drawing/2016/5/11/chartex" xmlns:cx6="http://schemas.microsoft.com/office/drawing/2016/5/12/chartex" xmlns:cx7="http://schemas.microsoft.com/office/drawing/2016/5/13/chartex" xmlns:cx8="http://schemas.microsoft.com/office/drawing/2016/5/14/chartex" xmlns:mc="http://schemas.openxmlformats.org/markup-compatibility/2006" xmlns:aink="http://schemas.microsoft.com/office/drawing/2016/ink" xmlns:am3d="http://schemas.microsoft.com/office/drawing/2017/model3d" xmlns:o="urn:schemas-microsoft-com:office:office" xmlns:r="http://schemas.openxmlformats.org/officeDocument/2006/relationships" xmlns:m="http://schemas.openxmlformats.org/officeDocument/2006/math" xmlns:v="urn:schemas-microsoft-com:vml" xmlns:wp14="http://schemas.microsoft.com/office/word/2010/wordprocessingDrawing" xmlns:wp="http://schemas.openxmlformats.org/drawingml/2006/wordprocessingDrawing" xmlns:w10="urn:schemas-microsoft-com:office:word" xmlns:w="http://schemas.openxmlformats.org/wordprocessingml/2006/main" xmlns:w14="http://schemas.microsoft.com/office/word/2010/wordml" xmlns:w15="http://schemas.microsoft.com/office/word/2012/wordml" xmlns:w16cid="http://schemas.microsoft.com/office/word/2016/wordml/cid" xmlns:w16se="http://schemas.microsoft.com/office/word/2015/wordml/symex" xmlns:wpg="http://schemas.microsoft.com/office/word/2010/wordprocessingGroup" xmlns:wpi="http://schemas.microsoft.com/office/word/2010/wordprocessingInk" xmlns:wne="http://schemas.microsoft.com/office/word/2006/wordml" xmlns:wps="http://schemas.microsoft.com/office/word/2010/wordprocessingShape" mc:Ignorable="w14 w15 w16se w16cid wp14">
   <w:p>
     <w:pPr>
       <w:tabs>
@@ -6091,7 +6957,7 @@
 </file>
 
 <file path=word/footnotes.xml><?xml version="1.0" encoding="utf-8"?>
-<w:footnotes xmlns:wpc="http://schemas.microsoft.com/office/word/2010/wordprocessingCanvas" xmlns:mo="http://schemas.microsoft.com/office/mac/office/2008/main" xmlns:mc="http://schemas.openxmlformats.org/markup-compatibility/2006" xmlns:mv="urn:schemas-microsoft-com:mac:vml" xmlns:o="urn:schemas-microsoft-com:office:office" xmlns:r="http://schemas.openxmlformats.org/officeDocument/2006/relationships" xmlns:m="http://schemas.openxmlformats.org/officeDocument/2006/math" xmlns:v="urn:schemas-microsoft-com:vml" xmlns:wp14="http://schemas.microsoft.com/office/word/2010/wordprocessingDrawing" xmlns:wp="http://schemas.openxmlformats.org/drawingml/2006/wordprocessingDrawing" xmlns:w10="urn:schemas-microsoft-com:office:word" xmlns:w="http://schemas.openxmlformats.org/wordprocessingml/2006/main" xmlns:w14="http://schemas.microsoft.com/office/word/2010/wordml" xmlns:w15="http://schemas.microsoft.com/office/word/2012/wordml" xmlns:wpg="http://schemas.microsoft.com/office/word/2010/wordprocessingGroup" xmlns:wpi="http://schemas.microsoft.com/office/word/2010/wordprocessingInk" xmlns:wne="http://schemas.microsoft.com/office/word/2006/wordml" xmlns:wps="http://schemas.microsoft.com/office/word/2010/wordprocessingShape" mc:Ignorable="w14 w15 wp14">
+<w:footnotes xmlns:wpc="http://schemas.microsoft.com/office/word/2010/wordprocessingCanvas" xmlns:cx="http://schemas.microsoft.com/office/drawing/2014/chartex" xmlns:cx1="http://schemas.microsoft.com/office/drawing/2015/9/8/chartex" xmlns:cx2="http://schemas.microsoft.com/office/drawing/2015/10/21/chartex" xmlns:cx3="http://schemas.microsoft.com/office/drawing/2016/5/9/chartex" xmlns:cx4="http://schemas.microsoft.com/office/drawing/2016/5/10/chartex" xmlns:cx5="http://schemas.microsoft.com/office/drawing/2016/5/11/chartex" xmlns:cx6="http://schemas.microsoft.com/office/drawing/2016/5/12/chartex" xmlns:cx7="http://schemas.microsoft.com/office/drawing/2016/5/13/chartex" xmlns:cx8="http://schemas.microsoft.com/office/drawing/2016/5/14/chartex" xmlns:mc="http://schemas.openxmlformats.org/markup-compatibility/2006" xmlns:aink="http://schemas.microsoft.com/office/drawing/2016/ink" xmlns:am3d="http://schemas.microsoft.com/office/drawing/2017/model3d" xmlns:o="urn:schemas-microsoft-com:office:office" xmlns:r="http://schemas.openxmlformats.org/officeDocument/2006/relationships" xmlns:m="http://schemas.openxmlformats.org/officeDocument/2006/math" xmlns:v="urn:schemas-microsoft-com:vml" xmlns:wp14="http://schemas.microsoft.com/office/word/2010/wordprocessingDrawing" xmlns:wp="http://schemas.openxmlformats.org/drawingml/2006/wordprocessingDrawing" xmlns:w10="urn:schemas-microsoft-com:office:word" xmlns:w="http://schemas.openxmlformats.org/wordprocessingml/2006/main" xmlns:w14="http://schemas.microsoft.com/office/word/2010/wordml" xmlns:w15="http://schemas.microsoft.com/office/word/2012/wordml" xmlns:w16cid="http://schemas.microsoft.com/office/word/2016/wordml/cid" xmlns:w16se="http://schemas.microsoft.com/office/word/2015/wordml/symex" xmlns:wpg="http://schemas.microsoft.com/office/word/2010/wordprocessingGroup" xmlns:wpi="http://schemas.microsoft.com/office/word/2010/wordprocessingInk" xmlns:wne="http://schemas.microsoft.com/office/word/2006/wordml" xmlns:wps="http://schemas.microsoft.com/office/word/2010/wordprocessingShape" mc:Ignorable="w14 w15 w16se w16cid wp14">
   <w:footnote w:type="separator" w:id="-1">
     <w:p>
       <w:r>
@@ -6109,9 +6975,39 @@
 </w:footnotes>
 </file>
 
+<file path=word/header1.xml><?xml version="1.0" encoding="utf-8"?>
+<w:hdr xmlns:wpc="http://schemas.microsoft.com/office/word/2010/wordprocessingCanvas" xmlns:cx="http://schemas.microsoft.com/office/drawing/2014/chartex" xmlns:cx1="http://schemas.microsoft.com/office/drawing/2015/9/8/chartex" xmlns:cx2="http://schemas.microsoft.com/office/drawing/2015/10/21/chartex" xmlns:cx3="http://schemas.microsoft.com/office/drawing/2016/5/9/chartex" xmlns:cx4="http://schemas.microsoft.com/office/drawing/2016/5/10/chartex" xmlns:cx5="http://schemas.microsoft.com/office/drawing/2016/5/11/chartex" xmlns:cx6="http://schemas.microsoft.com/office/drawing/2016/5/12/chartex" xmlns:cx7="http://schemas.microsoft.com/office/drawing/2016/5/13/chartex" xmlns:cx8="http://schemas.microsoft.com/office/drawing/2016/5/14/chartex" xmlns:mc="http://schemas.openxmlformats.org/markup-compatibility/2006" xmlns:aink="http://schemas.microsoft.com/office/drawing/2016/ink" xmlns:am3d="http://schemas.microsoft.com/office/drawing/2017/model3d" xmlns:o="urn:schemas-microsoft-com:office:office" xmlns:r="http://schemas.openxmlformats.org/officeDocument/2006/relationships" xmlns:m="http://schemas.openxmlformats.org/officeDocument/2006/math" xmlns:v="urn:schemas-microsoft-com:vml" xmlns:wp14="http://schemas.microsoft.com/office/word/2010/wordprocessingDrawing" xmlns:wp="http://schemas.openxmlformats.org/drawingml/2006/wordprocessingDrawing" xmlns:w10="urn:schemas-microsoft-com:office:word" xmlns:w="http://schemas.openxmlformats.org/wordprocessingml/2006/main" xmlns:w14="http://schemas.microsoft.com/office/word/2010/wordml" xmlns:w15="http://schemas.microsoft.com/office/word/2012/wordml" xmlns:w16cid="http://schemas.microsoft.com/office/word/2016/wordml/cid" xmlns:w16se="http://schemas.microsoft.com/office/word/2015/wordml/symex" xmlns:wpg="http://schemas.microsoft.com/office/word/2010/wordprocessingGroup" xmlns:wpi="http://schemas.microsoft.com/office/word/2010/wordprocessingInk" xmlns:wne="http://schemas.microsoft.com/office/word/2006/wordml" xmlns:wps="http://schemas.microsoft.com/office/word/2010/wordprocessingShape" mc:Ignorable="w14 w15 w16se w16cid wp14">
+  <w:p>
+    <w:pPr>
+      <w:pStyle w:val="Header"/>
+    </w:pPr>
+  </w:p>
+</w:hdr>
+</file>
+
+<file path=word/header2.xml><?xml version="1.0" encoding="utf-8"?>
+<w:hdr xmlns:wpc="http://schemas.microsoft.com/office/word/2010/wordprocessingCanvas" xmlns:cx="http://schemas.microsoft.com/office/drawing/2014/chartex" xmlns:cx1="http://schemas.microsoft.com/office/drawing/2015/9/8/chartex" xmlns:cx2="http://schemas.microsoft.com/office/drawing/2015/10/21/chartex" xmlns:cx3="http://schemas.microsoft.com/office/drawing/2016/5/9/chartex" xmlns:cx4="http://schemas.microsoft.com/office/drawing/2016/5/10/chartex" xmlns:cx5="http://schemas.microsoft.com/office/drawing/2016/5/11/chartex" xmlns:cx6="http://schemas.microsoft.com/office/drawing/2016/5/12/chartex" xmlns:cx7="http://schemas.microsoft.com/office/drawing/2016/5/13/chartex" xmlns:cx8="http://schemas.microsoft.com/office/drawing/2016/5/14/chartex" xmlns:mc="http://schemas.openxmlformats.org/markup-compatibility/2006" xmlns:aink="http://schemas.microsoft.com/office/drawing/2016/ink" xmlns:am3d="http://schemas.microsoft.com/office/drawing/2017/model3d" xmlns:o="urn:schemas-microsoft-com:office:office" xmlns:r="http://schemas.openxmlformats.org/officeDocument/2006/relationships" xmlns:m="http://schemas.openxmlformats.org/officeDocument/2006/math" xmlns:v="urn:schemas-microsoft-com:vml" xmlns:wp14="http://schemas.microsoft.com/office/word/2010/wordprocessingDrawing" xmlns:wp="http://schemas.openxmlformats.org/drawingml/2006/wordprocessingDrawing" xmlns:w10="urn:schemas-microsoft-com:office:word" xmlns:w="http://schemas.openxmlformats.org/wordprocessingml/2006/main" xmlns:w14="http://schemas.microsoft.com/office/word/2010/wordml" xmlns:w15="http://schemas.microsoft.com/office/word/2012/wordml" xmlns:w16cid="http://schemas.microsoft.com/office/word/2016/wordml/cid" xmlns:w16se="http://schemas.microsoft.com/office/word/2015/wordml/symex" xmlns:wpg="http://schemas.microsoft.com/office/word/2010/wordprocessingGroup" xmlns:wpi="http://schemas.microsoft.com/office/word/2010/wordprocessingInk" xmlns:wne="http://schemas.microsoft.com/office/word/2006/wordml" xmlns:wps="http://schemas.microsoft.com/office/word/2010/wordprocessingShape" mc:Ignorable="w14 w15 w16se w16cid wp14">
+  <w:p>
+    <w:pPr>
+      <w:pStyle w:val="Header"/>
+    </w:pPr>
+  </w:p>
+</w:hdr>
+</file>
+
+<file path=word/header3.xml><?xml version="1.0" encoding="utf-8"?>
+<w:hdr xmlns:wpc="http://schemas.microsoft.com/office/word/2010/wordprocessingCanvas" xmlns:cx="http://schemas.microsoft.com/office/drawing/2014/chartex" xmlns:cx1="http://schemas.microsoft.com/office/drawing/2015/9/8/chartex" xmlns:cx2="http://schemas.microsoft.com/office/drawing/2015/10/21/chartex" xmlns:cx3="http://schemas.microsoft.com/office/drawing/2016/5/9/chartex" xmlns:cx4="http://schemas.microsoft.com/office/drawing/2016/5/10/chartex" xmlns:cx5="http://schemas.microsoft.com/office/drawing/2016/5/11/chartex" xmlns:cx6="http://schemas.microsoft.com/office/drawing/2016/5/12/chartex" xmlns:cx7="http://schemas.microsoft.com/office/drawing/2016/5/13/chartex" xmlns:cx8="http://schemas.microsoft.com/office/drawing/2016/5/14/chartex" xmlns:mc="http://schemas.openxmlformats.org/markup-compatibility/2006" xmlns:aink="http://schemas.microsoft.com/office/drawing/2016/ink" xmlns:am3d="http://schemas.microsoft.com/office/drawing/2017/model3d" xmlns:o="urn:schemas-microsoft-com:office:office" xmlns:r="http://schemas.openxmlformats.org/officeDocument/2006/relationships" xmlns:m="http://schemas.openxmlformats.org/officeDocument/2006/math" xmlns:v="urn:schemas-microsoft-com:vml" xmlns:wp14="http://schemas.microsoft.com/office/word/2010/wordprocessingDrawing" xmlns:wp="http://schemas.openxmlformats.org/drawingml/2006/wordprocessingDrawing" xmlns:w10="urn:schemas-microsoft-com:office:word" xmlns:w="http://schemas.openxmlformats.org/wordprocessingml/2006/main" xmlns:w14="http://schemas.microsoft.com/office/word/2010/wordml" xmlns:w15="http://schemas.microsoft.com/office/word/2012/wordml" xmlns:w16cid="http://schemas.microsoft.com/office/word/2016/wordml/cid" xmlns:w16se="http://schemas.microsoft.com/office/word/2015/wordml/symex" xmlns:wpg="http://schemas.microsoft.com/office/word/2010/wordprocessingGroup" xmlns:wpi="http://schemas.microsoft.com/office/word/2010/wordprocessingInk" xmlns:wne="http://schemas.microsoft.com/office/word/2006/wordml" xmlns:wps="http://schemas.microsoft.com/office/word/2010/wordprocessingShape" mc:Ignorable="w14 w15 w16se w16cid wp14">
+  <w:p>
+    <w:pPr>
+      <w:pStyle w:val="Header"/>
+    </w:pPr>
+  </w:p>
+</w:hdr>
+</file>
+
 <file path=word/numbering.xml><?xml version="1.0" encoding="utf-8"?>
-<w:numbering xmlns:wpc="http://schemas.microsoft.com/office/word/2010/wordprocessingCanvas" xmlns:mo="http://schemas.microsoft.com/office/mac/office/2008/main" xmlns:mc="http://schemas.openxmlformats.org/markup-compatibility/2006" xmlns:mv="urn:schemas-microsoft-com:mac:vml" xmlns:o="urn:schemas-microsoft-com:office:office" xmlns:r="http://schemas.openxmlformats.org/officeDocument/2006/relationships" xmlns:m="http://schemas.openxmlformats.org/officeDocument/2006/math" xmlns:v="urn:schemas-microsoft-com:vml" xmlns:wp14="http://schemas.microsoft.com/office/word/2010/wordprocessingDrawing" xmlns:wp="http://schemas.openxmlformats.org/drawingml/2006/wordprocessingDrawing" xmlns:w10="urn:schemas-microsoft-com:office:word" xmlns:w="http://schemas.openxmlformats.org/wordprocessingml/2006/main" xmlns:w14="http://schemas.microsoft.com/office/word/2010/wordml" xmlns:w15="http://schemas.microsoft.com/office/word/2012/wordml" xmlns:wpg="http://schemas.microsoft.com/office/word/2010/wordprocessingGroup" xmlns:wpi="http://schemas.microsoft.com/office/word/2010/wordprocessingInk" xmlns:wne="http://schemas.microsoft.com/office/word/2006/wordml" xmlns:wps="http://schemas.microsoft.com/office/word/2010/wordprocessingShape" mc:Ignorable="w14 w15 wp14">
-  <w:abstractNum w:abstractNumId="0">
+<w:numbering xmlns:wpc="http://schemas.microsoft.com/office/word/2010/wordprocessingCanvas" xmlns:cx="http://schemas.microsoft.com/office/drawing/2014/chartex" xmlns:cx1="http://schemas.microsoft.com/office/drawing/2015/9/8/chartex" xmlns:cx2="http://schemas.microsoft.com/office/drawing/2015/10/21/chartex" xmlns:cx3="http://schemas.microsoft.com/office/drawing/2016/5/9/chartex" xmlns:cx4="http://schemas.microsoft.com/office/drawing/2016/5/10/chartex" xmlns:cx5="http://schemas.microsoft.com/office/drawing/2016/5/11/chartex" xmlns:cx6="http://schemas.microsoft.com/office/drawing/2016/5/12/chartex" xmlns:cx7="http://schemas.microsoft.com/office/drawing/2016/5/13/chartex" xmlns:cx8="http://schemas.microsoft.com/office/drawing/2016/5/14/chartex" xmlns:mc="http://schemas.openxmlformats.org/markup-compatibility/2006" xmlns:aink="http://schemas.microsoft.com/office/drawing/2016/ink" xmlns:am3d="http://schemas.microsoft.com/office/drawing/2017/model3d" xmlns:o="urn:schemas-microsoft-com:office:office" xmlns:r="http://schemas.openxmlformats.org/officeDocument/2006/relationships" xmlns:m="http://schemas.openxmlformats.org/officeDocument/2006/math" xmlns:v="urn:schemas-microsoft-com:vml" xmlns:wp14="http://schemas.microsoft.com/office/word/2010/wordprocessingDrawing" xmlns:wp="http://schemas.openxmlformats.org/drawingml/2006/wordprocessingDrawing" xmlns:w10="urn:schemas-microsoft-com:office:word" xmlns:w="http://schemas.openxmlformats.org/wordprocessingml/2006/main" xmlns:w14="http://schemas.microsoft.com/office/word/2010/wordml" xmlns:w15="http://schemas.microsoft.com/office/word/2012/wordml" xmlns:w16cid="http://schemas.microsoft.com/office/word/2016/wordml/cid" xmlns:w16se="http://schemas.microsoft.com/office/word/2015/wordml/symex" xmlns:wpg="http://schemas.microsoft.com/office/word/2010/wordprocessingGroup" xmlns:wpi="http://schemas.microsoft.com/office/word/2010/wordprocessingInk" xmlns:wne="http://schemas.microsoft.com/office/word/2006/wordml" xmlns:wps="http://schemas.microsoft.com/office/word/2010/wordprocessingShape" mc:Ignorable="w14 w15 w16se w16cid wp14">
+  <w:abstractNum w:abstractNumId="0" w15:restartNumberingAfterBreak="0">
     <w:nsid w:val="FFFFFF89"/>
     <w:multiLevelType w:val="singleLevel"/>
     <w:tmpl w:val="CBB6866E"/>
@@ -6131,7 +7027,7 @@
       </w:rPr>
     </w:lvl>
   </w:abstractNum>
-  <w:abstractNum w:abstractNumId="1">
+  <w:abstractNum w:abstractNumId="1" w15:restartNumberingAfterBreak="0">
     <w:nsid w:val="00000001"/>
     <w:multiLevelType w:val="hybridMultilevel"/>
     <w:tmpl w:val="00000001"/>
@@ -6185,7 +7081,7 @@
       <w:lvlJc w:val="left"/>
     </w:lvl>
   </w:abstractNum>
-  <w:abstractNum w:abstractNumId="2">
+  <w:abstractNum w:abstractNumId="2" w15:restartNumberingAfterBreak="0">
     <w:nsid w:val="006B3401"/>
     <w:multiLevelType w:val="multilevel"/>
     <w:tmpl w:val="99A4D4FC"/>
@@ -6298,7 +7194,7 @@
       </w:rPr>
     </w:lvl>
   </w:abstractNum>
-  <w:abstractNum w:abstractNumId="3">
+  <w:abstractNum w:abstractNumId="3" w15:restartNumberingAfterBreak="0">
     <w:nsid w:val="07807899"/>
     <w:multiLevelType w:val="hybridMultilevel"/>
     <w:tmpl w:val="9DB0F5F6"/>
@@ -6384,7 +7280,7 @@
       </w:pPr>
     </w:lvl>
   </w:abstractNum>
-  <w:abstractNum w:abstractNumId="4">
+  <w:abstractNum w:abstractNumId="4" w15:restartNumberingAfterBreak="0">
     <w:nsid w:val="0B0A3FA6"/>
     <w:multiLevelType w:val="hybridMultilevel"/>
     <w:tmpl w:val="0680A61E"/>
@@ -6497,7 +7393,7 @@
       </w:rPr>
     </w:lvl>
   </w:abstractNum>
-  <w:abstractNum w:abstractNumId="5">
+  <w:abstractNum w:abstractNumId="5" w15:restartNumberingAfterBreak="0">
     <w:nsid w:val="0CEF6077"/>
     <w:multiLevelType w:val="hybridMultilevel"/>
     <w:tmpl w:val="B914E82E"/>
@@ -6583,7 +7479,7 @@
       </w:pPr>
     </w:lvl>
   </w:abstractNum>
-  <w:abstractNum w:abstractNumId="6">
+  <w:abstractNum w:abstractNumId="6" w15:restartNumberingAfterBreak="0">
     <w:nsid w:val="0E7C642B"/>
     <w:multiLevelType w:val="hybridMultilevel"/>
     <w:tmpl w:val="2C2CF044"/>
@@ -6672,7 +7568,7 @@
       </w:pPr>
     </w:lvl>
   </w:abstractNum>
-  <w:abstractNum w:abstractNumId="7">
+  <w:abstractNum w:abstractNumId="7" w15:restartNumberingAfterBreak="0">
     <w:nsid w:val="0EDE12E2"/>
     <w:multiLevelType w:val="hybridMultilevel"/>
     <w:tmpl w:val="428A159C"/>
@@ -6785,7 +7681,7 @@
       </w:rPr>
     </w:lvl>
   </w:abstractNum>
-  <w:abstractNum w:abstractNumId="8">
+  <w:abstractNum w:abstractNumId="8" w15:restartNumberingAfterBreak="0">
     <w:nsid w:val="13240AFC"/>
     <w:multiLevelType w:val="hybridMultilevel"/>
     <w:tmpl w:val="359CECB0"/>
@@ -6898,7 +7794,7 @@
       </w:rPr>
     </w:lvl>
   </w:abstractNum>
-  <w:abstractNum w:abstractNumId="9">
+  <w:abstractNum w:abstractNumId="9" w15:restartNumberingAfterBreak="0">
     <w:nsid w:val="1AE5697B"/>
     <w:multiLevelType w:val="hybridMultilevel"/>
     <w:tmpl w:val="0F72E3D4"/>
@@ -6987,7 +7883,7 @@
       </w:pPr>
     </w:lvl>
   </w:abstractNum>
-  <w:abstractNum w:abstractNumId="10">
+  <w:abstractNum w:abstractNumId="10" w15:restartNumberingAfterBreak="0">
     <w:nsid w:val="1C4002DD"/>
     <w:multiLevelType w:val="hybridMultilevel"/>
     <w:tmpl w:val="092654E2"/>
@@ -7100,7 +7996,7 @@
       </w:rPr>
     </w:lvl>
   </w:abstractNum>
-  <w:abstractNum w:abstractNumId="11">
+  <w:abstractNum w:abstractNumId="11" w15:restartNumberingAfterBreak="0">
     <w:nsid w:val="1EC76384"/>
     <w:multiLevelType w:val="hybridMultilevel"/>
     <w:tmpl w:val="15E0893C"/>
@@ -7213,7 +8109,7 @@
       </w:rPr>
     </w:lvl>
   </w:abstractNum>
-  <w:abstractNum w:abstractNumId="12">
+  <w:abstractNum w:abstractNumId="12" w15:restartNumberingAfterBreak="0">
     <w:nsid w:val="2D152AD4"/>
     <w:multiLevelType w:val="hybridMultilevel"/>
     <w:tmpl w:val="56D47CBE"/>
@@ -7299,7 +8195,7 @@
       </w:pPr>
     </w:lvl>
   </w:abstractNum>
-  <w:abstractNum w:abstractNumId="13">
+  <w:abstractNum w:abstractNumId="13" w15:restartNumberingAfterBreak="0">
     <w:nsid w:val="316D5A22"/>
     <w:multiLevelType w:val="multilevel"/>
     <w:tmpl w:val="1F14B29A"/>
@@ -7448,7 +8344,7 @@
       </w:rPr>
     </w:lvl>
   </w:abstractNum>
-  <w:abstractNum w:abstractNumId="14">
+  <w:abstractNum w:abstractNumId="14" w15:restartNumberingAfterBreak="0">
     <w:nsid w:val="32662758"/>
     <w:multiLevelType w:val="multilevel"/>
     <w:tmpl w:val="23AE2340"/>
@@ -7561,7 +8457,7 @@
       </w:rPr>
     </w:lvl>
   </w:abstractNum>
-  <w:abstractNum w:abstractNumId="15">
+  <w:abstractNum w:abstractNumId="15" w15:restartNumberingAfterBreak="0">
     <w:nsid w:val="352632C8"/>
     <w:multiLevelType w:val="hybridMultilevel"/>
     <w:tmpl w:val="9DB0F5F6"/>
@@ -7647,7 +8543,7 @@
       </w:pPr>
     </w:lvl>
   </w:abstractNum>
-  <w:abstractNum w:abstractNumId="16">
+  <w:abstractNum w:abstractNumId="16" w15:restartNumberingAfterBreak="0">
     <w:nsid w:val="3C2225E6"/>
     <w:multiLevelType w:val="hybridMultilevel"/>
     <w:tmpl w:val="85C0AA42"/>
@@ -7733,7 +8629,7 @@
       </w:pPr>
     </w:lvl>
   </w:abstractNum>
-  <w:abstractNum w:abstractNumId="17">
+  <w:abstractNum w:abstractNumId="17" w15:restartNumberingAfterBreak="0">
     <w:nsid w:val="3E40625F"/>
     <w:multiLevelType w:val="hybridMultilevel"/>
     <w:tmpl w:val="7D4413D4"/>
@@ -7819,7 +8715,7 @@
       </w:pPr>
     </w:lvl>
   </w:abstractNum>
-  <w:abstractNum w:abstractNumId="18">
+  <w:abstractNum w:abstractNumId="18" w15:restartNumberingAfterBreak="0">
     <w:nsid w:val="4B3C7B62"/>
     <w:multiLevelType w:val="hybridMultilevel"/>
     <w:tmpl w:val="D0B64FFA"/>
@@ -7932,7 +8828,7 @@
       </w:rPr>
     </w:lvl>
   </w:abstractNum>
-  <w:abstractNum w:abstractNumId="19">
+  <w:abstractNum w:abstractNumId="19" w15:restartNumberingAfterBreak="0">
     <w:nsid w:val="4DB26FB9"/>
     <w:multiLevelType w:val="hybridMultilevel"/>
     <w:tmpl w:val="CE56314E"/>
@@ -8018,7 +8914,7 @@
       </w:pPr>
     </w:lvl>
   </w:abstractNum>
-  <w:abstractNum w:abstractNumId="20">
+  <w:abstractNum w:abstractNumId="20" w15:restartNumberingAfterBreak="0">
     <w:nsid w:val="545763FA"/>
     <w:multiLevelType w:val="hybridMultilevel"/>
     <w:tmpl w:val="52B8EDF2"/>
@@ -8131,7 +9027,7 @@
       </w:rPr>
     </w:lvl>
   </w:abstractNum>
-  <w:abstractNum w:abstractNumId="21">
+  <w:abstractNum w:abstractNumId="21" w15:restartNumberingAfterBreak="0">
     <w:nsid w:val="5A315452"/>
     <w:multiLevelType w:val="hybridMultilevel"/>
     <w:tmpl w:val="23723A64"/>
@@ -8220,7 +9116,7 @@
       </w:pPr>
     </w:lvl>
   </w:abstractNum>
-  <w:abstractNum w:abstractNumId="22">
+  <w:abstractNum w:abstractNumId="22" w15:restartNumberingAfterBreak="0">
     <w:nsid w:val="6A4070EB"/>
     <w:multiLevelType w:val="hybridMultilevel"/>
     <w:tmpl w:val="61D226EA"/>
@@ -8309,7 +9205,7 @@
       </w:pPr>
     </w:lvl>
   </w:abstractNum>
-  <w:abstractNum w:abstractNumId="23">
+  <w:abstractNum w:abstractNumId="23" w15:restartNumberingAfterBreak="0">
     <w:nsid w:val="6B336021"/>
     <w:multiLevelType w:val="multilevel"/>
     <w:tmpl w:val="3974804C"/>
@@ -8458,7 +9354,7 @@
       </w:rPr>
     </w:lvl>
   </w:abstractNum>
-  <w:abstractNum w:abstractNumId="24">
+  <w:abstractNum w:abstractNumId="24" w15:restartNumberingAfterBreak="0">
     <w:nsid w:val="6EA04465"/>
     <w:multiLevelType w:val="hybridMultilevel"/>
     <w:tmpl w:val="6C3806E2"/>
@@ -8571,7 +9467,7 @@
       </w:rPr>
     </w:lvl>
   </w:abstractNum>
-  <w:abstractNum w:abstractNumId="25">
+  <w:abstractNum w:abstractNumId="25" w15:restartNumberingAfterBreak="0">
     <w:nsid w:val="73BB1991"/>
     <w:multiLevelType w:val="hybridMultilevel"/>
     <w:tmpl w:val="3D58C05E"/>
@@ -8685,7 +9581,7 @@
       </w:rPr>
     </w:lvl>
   </w:abstractNum>
-  <w:abstractNum w:abstractNumId="26">
+  <w:abstractNum w:abstractNumId="26" w15:restartNumberingAfterBreak="0">
     <w:nsid w:val="78337C56"/>
     <w:multiLevelType w:val="multilevel"/>
     <w:tmpl w:val="23AE2340"/>
@@ -8798,7 +9694,7 @@
       </w:rPr>
     </w:lvl>
   </w:abstractNum>
-  <w:abstractNum w:abstractNumId="27">
+  <w:abstractNum w:abstractNumId="27" w15:restartNumberingAfterBreak="0">
     <w:nsid w:val="795C0914"/>
     <w:multiLevelType w:val="multilevel"/>
     <w:tmpl w:val="DC3A327C"/>
@@ -8947,7 +9843,7 @@
       </w:rPr>
     </w:lvl>
   </w:abstractNum>
-  <w:abstractNum w:abstractNumId="28">
+  <w:abstractNum w:abstractNumId="28" w15:restartNumberingAfterBreak="0">
     <w:nsid w:val="7E21193F"/>
     <w:multiLevelType w:val="multilevel"/>
     <w:tmpl w:val="23AE2340"/>
@@ -9060,7 +9956,7 @@
       </w:rPr>
     </w:lvl>
   </w:abstractNum>
-  <w:abstractNum w:abstractNumId="29">
+  <w:abstractNum w:abstractNumId="29" w15:restartNumberingAfterBreak="0">
     <w:nsid w:val="7FB773C7"/>
     <w:multiLevelType w:val="hybridMultilevel"/>
     <w:tmpl w:val="C68A27AC"/>
@@ -9282,7 +10178,7 @@
 </file>
 
 <file path=word/styles.xml><?xml version="1.0" encoding="utf-8"?>
-<w:styles xmlns:mc="http://schemas.openxmlformats.org/markup-compatibility/2006" xmlns:r="http://schemas.openxmlformats.org/officeDocument/2006/relationships" xmlns:w="http://schemas.openxmlformats.org/wordprocessingml/2006/main" xmlns:w14="http://schemas.microsoft.com/office/word/2010/wordml" xmlns:w15="http://schemas.microsoft.com/office/word/2012/wordml" mc:Ignorable="w14 w15">
+<w:styles xmlns:mc="http://schemas.openxmlformats.org/markup-compatibility/2006" xmlns:r="http://schemas.openxmlformats.org/officeDocument/2006/relationships" xmlns:w="http://schemas.openxmlformats.org/wordprocessingml/2006/main" xmlns:w14="http://schemas.microsoft.com/office/word/2010/wordml" xmlns:w15="http://schemas.microsoft.com/office/word/2012/wordml" xmlns:w16cid="http://schemas.microsoft.com/office/word/2016/wordml/cid" xmlns:w16se="http://schemas.microsoft.com/office/word/2015/wordml/symex" mc:Ignorable="w14 w15 w16se w16cid">
   <w:docDefaults>
     <w:rPrDefault>
       <w:rPr>
@@ -9295,7 +10191,7 @@
     </w:rPrDefault>
     <w:pPrDefault/>
   </w:docDefaults>
-  <w:latentStyles w:defLockedState="0" w:defUIPriority="99" w:defSemiHidden="0" w:defUnhideWhenUsed="0" w:defQFormat="0" w:count="382">
+  <w:latentStyles w:defLockedState="0" w:defUIPriority="99" w:defSemiHidden="0" w:defUnhideWhenUsed="0" w:defQFormat="0" w:count="376">
     <w:lsdException w:name="Normal" w:uiPriority="0" w:qFormat="1"/>
     <w:lsdException w:name="heading 1" w:uiPriority="0" w:qFormat="1"/>
     <w:lsdException w:name="heading 2" w:semiHidden="1" w:uiPriority="9" w:unhideWhenUsed="1" w:qFormat="1"/>
@@ -9847,11 +10743,8 @@
     <w:tblPr>
       <w:tblStyleRowBandSize w:val="1"/>
       <w:tblStyleColBandSize w:val="1"/>
-      <w:tblInd w:w="0" w:type="dxa"/>
       <w:tblCellMar>
-        <w:top w:w="0" w:type="dxa"/>
         <w:left w:w="115" w:type="dxa"/>
-        <w:bottom w:w="0" w:type="dxa"/>
         <w:right w:w="115" w:type="dxa"/>
       </w:tblCellMar>
     </w:tblPr>
@@ -9862,11 +10755,8 @@
     <w:tblPr>
       <w:tblStyleRowBandSize w:val="1"/>
       <w:tblStyleColBandSize w:val="1"/>
-      <w:tblInd w:w="0" w:type="dxa"/>
       <w:tblCellMar>
-        <w:top w:w="0" w:type="dxa"/>
         <w:left w:w="115" w:type="dxa"/>
-        <w:bottom w:w="0" w:type="dxa"/>
         <w:right w:w="115" w:type="dxa"/>
       </w:tblCellMar>
     </w:tblPr>
@@ -10294,8 +11184,8 @@
       <w:shd w:val="clear" w:color="auto" w:fill="F2F2F2" w:themeFill="background1" w:themeFillShade="F2"/>
     </w:rPr>
   </w:style>
-  <w:style w:type="character" w:customStyle="1" w:styleId="UnresolvedMention">
-    <w:name w:val="Unresolved Mention"/>
+  <w:style w:type="character" w:customStyle="1" w:styleId="UnresolvedMention2">
+    <w:name w:val="Unresolved Mention2"/>
     <w:basedOn w:val="DefaultParagraphFont"/>
     <w:uiPriority w:val="99"/>
     <w:semiHidden/>
@@ -10337,7 +11227,6 @@
     <w:uiPriority w:val="59"/>
     <w:rsid w:val="00D604D5"/>
     <w:tblPr>
-      <w:tblInd w:w="0" w:type="dxa"/>
       <w:tblBorders>
         <w:top w:val="single" w:sz="4" w:space="0" w:color="auto"/>
         <w:left w:val="single" w:sz="4" w:space="0" w:color="auto"/>
@@ -10346,12 +11235,6 @@
         <w:insideH w:val="single" w:sz="4" w:space="0" w:color="auto"/>
         <w:insideV w:val="single" w:sz="4" w:space="0" w:color="auto"/>
       </w:tblBorders>
-      <w:tblCellMar>
-        <w:top w:w="0" w:type="dxa"/>
-        <w:left w:w="108" w:type="dxa"/>
-        <w:bottom w:w="0" w:type="dxa"/>
-        <w:right w:w="108" w:type="dxa"/>
-      </w:tblCellMar>
     </w:tblPr>
   </w:style>
 </w:styles>
@@ -10682,7 +11565,7 @@
 </file>
 
 <file path=customXml/itemProps1.xml><?xml version="1.0" encoding="utf-8"?>
-<ds:datastoreItem xmlns:ds="http://schemas.openxmlformats.org/officeDocument/2006/customXml" ds:itemID="{BF97D24F-9AD2-1C41-8A66-7A6CA15CB7EC}">
+<ds:datastoreItem xmlns:ds="http://schemas.openxmlformats.org/officeDocument/2006/customXml" ds:itemID="{A561ECA4-E9FE-144C-A91F-BA85CB18A0D5}">
   <ds:schemaRefs>
     <ds:schemaRef ds:uri="http://schemas.openxmlformats.org/officeDocument/2006/bibliography"/>
   </ds:schemaRefs>

</xml_diff>

<commit_message>
INT-1562 - Updated doc and Readme with version info.
</commit_message>
<xml_diff>
--- a/fn_cisco_umbrella_inv/doc/Resilient Integrations Function Guide for Cisco Umbrella Investigate.docx
+++ b/fn_cisco_umbrella_inv/doc/Resilient Integrations Function Guide for Cisco Umbrella Investigate.docx
@@ -189,18 +189,21 @@
       <w:pPr>
         <w:pStyle w:val="Normal1"/>
         <w:jc w:val="center"/>
-      </w:pPr>
-      <w:r>
         <w:rPr>
           <w:rFonts w:ascii="Times New Roman" w:eastAsia="Times New Roman" w:hAnsi="Times New Roman" w:cs="Times New Roman"/>
         </w:rPr>
+      </w:pPr>
+      <w:r>
+        <w:rPr>
+          <w:rFonts w:ascii="Times New Roman" w:eastAsia="Times New Roman" w:hAnsi="Times New Roman" w:cs="Times New Roman"/>
+        </w:rPr>
         <w:t xml:space="preserve">Release Date: </w:t>
       </w:r>
       <w:r>
         <w:rPr>
           <w:rFonts w:ascii="Times New Roman" w:eastAsia="Times New Roman" w:hAnsi="Times New Roman" w:cs="Times New Roman"/>
         </w:rPr>
-        <w:t>June</w:t>
+        <w:t>August</w:t>
       </w:r>
       <w:r>
         <w:rPr>
@@ -221,6 +224,258 @@
         <w:t>9</w:t>
       </w:r>
     </w:p>
+    <w:p>
+      <w:pPr>
+        <w:pStyle w:val="Normal1"/>
+        <w:jc w:val="center"/>
+      </w:pPr>
+    </w:p>
+    <w:tbl>
+      <w:tblPr>
+        <w:tblStyle w:val="ICITABLE"/>
+        <w:tblW w:w="8817" w:type="dxa"/>
+        <w:tblInd w:w="-15" w:type="dxa"/>
+        <w:tblLook w:val="04A0" w:firstRow="1" w:lastRow="0" w:firstColumn="1" w:lastColumn="0" w:noHBand="0" w:noVBand="1"/>
+      </w:tblPr>
+      <w:tblGrid>
+        <w:gridCol w:w="987"/>
+        <w:gridCol w:w="1556"/>
+        <w:gridCol w:w="6274"/>
+      </w:tblGrid>
+      <w:tr>
+        <w:trPr>
+          <w:cnfStyle w:val="100000000000" w:firstRow="1" w:lastRow="0" w:firstColumn="0" w:lastColumn="0" w:oddVBand="0" w:evenVBand="0" w:oddHBand="0" w:evenHBand="0" w:firstRowFirstColumn="0" w:firstRowLastColumn="0" w:lastRowFirstColumn="0" w:lastRowLastColumn="0"/>
+        </w:trPr>
+        <w:tc>
+          <w:tcPr>
+            <w:tcW w:w="987" w:type="dxa"/>
+          </w:tcPr>
+          <w:p>
+            <w:pPr>
+              <w:adjustRightInd w:val="0"/>
+              <w:rPr>
+                <w:rFonts w:cs="Arial"/>
+                <w:szCs w:val="18"/>
+              </w:rPr>
+            </w:pPr>
+            <w:r>
+              <w:rPr>
+                <w:rFonts w:cs="Arial"/>
+                <w:szCs w:val="18"/>
+              </w:rPr>
+              <w:t>Version</w:t>
+            </w:r>
+          </w:p>
+        </w:tc>
+        <w:tc>
+          <w:tcPr>
+            <w:tcW w:w="1556" w:type="dxa"/>
+          </w:tcPr>
+          <w:p>
+            <w:pPr>
+              <w:adjustRightInd w:val="0"/>
+              <w:rPr>
+                <w:rFonts w:cs="Arial"/>
+                <w:szCs w:val="18"/>
+              </w:rPr>
+            </w:pPr>
+            <w:r>
+              <w:rPr>
+                <w:rFonts w:cs="Arial"/>
+                <w:szCs w:val="18"/>
+              </w:rPr>
+              <w:t>Publication</w:t>
+            </w:r>
+          </w:p>
+        </w:tc>
+        <w:tc>
+          <w:tcPr>
+            <w:tcW w:w="6274" w:type="dxa"/>
+          </w:tcPr>
+          <w:p>
+            <w:pPr>
+              <w:adjustRightInd w:val="0"/>
+              <w:rPr>
+                <w:rFonts w:cs="Arial"/>
+                <w:szCs w:val="18"/>
+              </w:rPr>
+            </w:pPr>
+            <w:r>
+              <w:rPr>
+                <w:rFonts w:cs="Arial"/>
+                <w:szCs w:val="18"/>
+              </w:rPr>
+              <w:t>Notes</w:t>
+            </w:r>
+          </w:p>
+        </w:tc>
+      </w:tr>
+      <w:tr>
+        <w:tc>
+          <w:tcPr>
+            <w:tcW w:w="987" w:type="dxa"/>
+          </w:tcPr>
+          <w:p>
+            <w:pPr>
+              <w:adjustRightInd w:val="0"/>
+              <w:rPr>
+                <w:rFonts w:cs="Arial"/>
+                <w:szCs w:val="18"/>
+              </w:rPr>
+            </w:pPr>
+            <w:r>
+              <w:rPr>
+                <w:rFonts w:cs="Arial"/>
+                <w:szCs w:val="18"/>
+              </w:rPr>
+              <w:t>1.0</w:t>
+            </w:r>
+            <w:r>
+              <w:rPr>
+                <w:rFonts w:cs="Arial"/>
+                <w:szCs w:val="18"/>
+              </w:rPr>
+              <w:t>.1</w:t>
+            </w:r>
+          </w:p>
+        </w:tc>
+        <w:tc>
+          <w:tcPr>
+            <w:tcW w:w="1556" w:type="dxa"/>
+          </w:tcPr>
+          <w:p>
+            <w:pPr>
+              <w:adjustRightInd w:val="0"/>
+              <w:rPr>
+                <w:rFonts w:cs="Arial"/>
+                <w:szCs w:val="18"/>
+              </w:rPr>
+            </w:pPr>
+            <w:r>
+              <w:rPr>
+                <w:rFonts w:cs="Arial"/>
+                <w:szCs w:val="18"/>
+              </w:rPr>
+              <w:t>August 2019</w:t>
+            </w:r>
+          </w:p>
+        </w:tc>
+        <w:tc>
+          <w:tcPr>
+            <w:tcW w:w="6274" w:type="dxa"/>
+          </w:tcPr>
+          <w:p>
+            <w:pPr>
+              <w:adjustRightInd w:val="0"/>
+              <w:rPr>
+                <w:rFonts w:cs="Arial"/>
+                <w:szCs w:val="18"/>
+              </w:rPr>
+            </w:pPr>
+            <w:r>
+              <w:rPr>
+                <w:rFonts w:cs="Arial"/>
+                <w:szCs w:val="18"/>
+              </w:rPr>
+              <w:t>Configuration settings</w:t>
+            </w:r>
+            <w:r>
+              <w:rPr>
+                <w:rFonts w:cs="Arial"/>
+                <w:szCs w:val="18"/>
+              </w:rPr>
+              <w:t xml:space="preserve"> checking</w:t>
+            </w:r>
+            <w:r>
+              <w:rPr>
+                <w:rFonts w:cs="Arial"/>
+                <w:szCs w:val="18"/>
+              </w:rPr>
+              <w:t xml:space="preserve"> </w:t>
+            </w:r>
+            <w:r>
+              <w:rPr>
+                <w:rFonts w:cs="Arial"/>
+                <w:szCs w:val="18"/>
+              </w:rPr>
+              <w:t>less restrictive.</w:t>
+            </w:r>
+          </w:p>
+        </w:tc>
+      </w:tr>
+      <w:tr>
+        <w:tc>
+          <w:tcPr>
+            <w:tcW w:w="987" w:type="dxa"/>
+          </w:tcPr>
+          <w:p>
+            <w:pPr>
+              <w:adjustRightInd w:val="0"/>
+              <w:rPr>
+                <w:rFonts w:cs="Arial"/>
+                <w:szCs w:val="18"/>
+              </w:rPr>
+            </w:pPr>
+            <w:r>
+              <w:rPr>
+                <w:rFonts w:cs="Arial"/>
+                <w:szCs w:val="18"/>
+              </w:rPr>
+              <w:t>1.0</w:t>
+            </w:r>
+            <w:r>
+              <w:rPr>
+                <w:rFonts w:cs="Arial"/>
+                <w:szCs w:val="18"/>
+              </w:rPr>
+              <w:t>.0</w:t>
+            </w:r>
+          </w:p>
+        </w:tc>
+        <w:tc>
+          <w:tcPr>
+            <w:tcW w:w="1556" w:type="dxa"/>
+          </w:tcPr>
+          <w:p>
+            <w:pPr>
+              <w:adjustRightInd w:val="0"/>
+              <w:rPr>
+                <w:rFonts w:cs="Arial"/>
+                <w:szCs w:val="18"/>
+              </w:rPr>
+            </w:pPr>
+            <w:r>
+              <w:rPr>
+                <w:rFonts w:cs="Arial"/>
+                <w:szCs w:val="18"/>
+              </w:rPr>
+              <w:t>June 2018</w:t>
+            </w:r>
+          </w:p>
+        </w:tc>
+        <w:tc>
+          <w:tcPr>
+            <w:tcW w:w="6274" w:type="dxa"/>
+          </w:tcPr>
+          <w:p>
+            <w:pPr>
+              <w:adjustRightInd w:val="0"/>
+              <w:rPr>
+                <w:rFonts w:cs="Arial"/>
+                <w:szCs w:val="18"/>
+              </w:rPr>
+            </w:pPr>
+            <w:r>
+              <w:rPr>
+                <w:rFonts w:cs="Arial"/>
+                <w:szCs w:val="18"/>
+              </w:rPr>
+              <w:t>Initial publication.</w:t>
+            </w:r>
+          </w:p>
+        </w:tc>
+      </w:tr>
+    </w:tbl>
     <w:p>
       <w:pPr>
         <w:pStyle w:val="Normal1"/>
@@ -1324,12 +1579,7 @@
         <w:t xml:space="preserve"> configuration file</w:t>
       </w:r>
       <w:r>
-        <w:t>. Us</w:t>
-      </w:r>
-      <w:bookmarkStart w:id="3" w:name="_GoBack"/>
-      <w:bookmarkEnd w:id="3"/>
-      <w:r>
-        <w:t xml:space="preserve">e </w:t>
+        <w:t xml:space="preserve">. Use </w:t>
       </w:r>
       <w:r>
         <w:rPr>
@@ -2205,7 +2455,7 @@
           <w:color w:val="000000"/>
         </w:rPr>
       </w:pPr>
-      <w:bookmarkStart w:id="4" w:name="_Toc510253268"/>
+      <w:bookmarkStart w:id="3" w:name="_Toc510253268"/>
       <w:r>
         <w:rPr>
           <w:rFonts w:cs="Arial"/>
@@ -2404,7 +2654,7 @@
         <w:t>o"</w:t>
       </w:r>
     </w:p>
-    <w:bookmarkEnd w:id="4"/>
+    <w:bookmarkEnd w:id="3"/>
     <w:p>
       <w:pPr>
         <w:pStyle w:val="Heading10"/>
@@ -2433,12 +2683,12 @@
         <w:pStyle w:val="BodyText"/>
         <w:keepNext/>
       </w:pPr>
-      <w:bookmarkStart w:id="5" w:name="_Toc510253269"/>
+      <w:bookmarkStart w:id="4" w:name="_Toc510253269"/>
       <w:r>
         <w:t>Once the function package deploys the functions, you can view them in the Resilient platform Functions tab, as shown below.</w:t>
       </w:r>
     </w:p>
-    <w:bookmarkEnd w:id="5"/>
+    <w:bookmarkEnd w:id="4"/>
     <w:p>
       <w:pPr>
         <w:pStyle w:val="Heading20"/>
@@ -2528,7 +2778,7 @@
       <w:pPr>
         <w:pStyle w:val="Heading20"/>
       </w:pPr>
-      <w:bookmarkStart w:id="6" w:name="_Toc510253270"/>
+      <w:bookmarkStart w:id="5" w:name="_Toc510253270"/>
       <w:r>
         <w:t>Functions and Components</w:t>
       </w:r>
@@ -5338,7 +5588,7 @@
         </w:tc>
       </w:tr>
     </w:tbl>
-    <w:bookmarkEnd w:id="6"/>
+    <w:bookmarkEnd w:id="5"/>
     <w:p>
       <w:pPr>
         <w:pStyle w:val="Heading20"/>
@@ -5840,7 +6090,7 @@
         <w:pStyle w:val="Heading10"/>
         <w:pageBreakBefore/>
       </w:pPr>
-      <w:bookmarkStart w:id="7" w:name="_Toc510253273"/>
+      <w:bookmarkStart w:id="6" w:name="_Toc510253273"/>
       <w:r>
         <w:lastRenderedPageBreak/>
         <w:t xml:space="preserve">Resilient </w:t>
@@ -6080,6 +6330,7 @@
       <w:pPr>
         <w:pStyle w:val="BodyText"/>
       </w:pPr>
+      <w:bookmarkStart w:id="7" w:name="_GoBack"/>
       <w:r>
         <w:rPr>
           <w:noProof/>
@@ -6160,6 +6411,7 @@
           </wp:inline>
         </w:drawing>
       </w:r>
+      <w:bookmarkEnd w:id="7"/>
     </w:p>
     <w:p>
       <w:pPr>
@@ -6464,7 +6716,7 @@
         <w:lastRenderedPageBreak/>
         <w:t>Troubleshooting</w:t>
       </w:r>
-      <w:bookmarkEnd w:id="7"/>
+      <w:bookmarkEnd w:id="6"/>
     </w:p>
     <w:p>
       <w:pPr>
@@ -6686,10 +6938,9 @@
     <w:sectPr>
       <w:headerReference w:type="even" r:id="rId20"/>
       <w:headerReference w:type="default" r:id="rId21"/>
-      <w:footerReference w:type="even" r:id="rId22"/>
-      <w:footerReference w:type="default" r:id="rId23"/>
-      <w:headerReference w:type="first" r:id="rId24"/>
-      <w:footerReference w:type="first" r:id="rId25"/>
+      <w:footerReference w:type="default" r:id="rId22"/>
+      <w:headerReference w:type="first" r:id="rId23"/>
+      <w:footerReference w:type="first" r:id="rId24"/>
       <w:pgSz w:w="12240" w:h="15840"/>
       <w:pgMar w:top="1440" w:right="1800" w:bottom="1440" w:left="1800" w:header="720" w:footer="144" w:gutter="0"/>
       <w:pgNumType w:start="1"/>
@@ -6721,16 +6972,6 @@
 </file>
 
 <file path=word/footer1.xml><?xml version="1.0" encoding="utf-8"?>
-<w:ftr xmlns:wpc="http://schemas.microsoft.com/office/word/2010/wordprocessingCanvas" xmlns:cx="http://schemas.microsoft.com/office/drawing/2014/chartex" xmlns:cx1="http://schemas.microsoft.com/office/drawing/2015/9/8/chartex" xmlns:cx2="http://schemas.microsoft.com/office/drawing/2015/10/21/chartex" xmlns:cx3="http://schemas.microsoft.com/office/drawing/2016/5/9/chartex" xmlns:cx4="http://schemas.microsoft.com/office/drawing/2016/5/10/chartex" xmlns:cx5="http://schemas.microsoft.com/office/drawing/2016/5/11/chartex" xmlns:cx6="http://schemas.microsoft.com/office/drawing/2016/5/12/chartex" xmlns:cx7="http://schemas.microsoft.com/office/drawing/2016/5/13/chartex" xmlns:cx8="http://schemas.microsoft.com/office/drawing/2016/5/14/chartex" xmlns:mc="http://schemas.openxmlformats.org/markup-compatibility/2006" xmlns:aink="http://schemas.microsoft.com/office/drawing/2016/ink" xmlns:am3d="http://schemas.microsoft.com/office/drawing/2017/model3d" xmlns:o="urn:schemas-microsoft-com:office:office" xmlns:r="http://schemas.openxmlformats.org/officeDocument/2006/relationships" xmlns:m="http://schemas.openxmlformats.org/officeDocument/2006/math" xmlns:v="urn:schemas-microsoft-com:vml" xmlns:wp14="http://schemas.microsoft.com/office/word/2010/wordprocessingDrawing" xmlns:wp="http://schemas.openxmlformats.org/drawingml/2006/wordprocessingDrawing" xmlns:w10="urn:schemas-microsoft-com:office:word" xmlns:w="http://schemas.openxmlformats.org/wordprocessingml/2006/main" xmlns:w14="http://schemas.microsoft.com/office/word/2010/wordml" xmlns:w15="http://schemas.microsoft.com/office/word/2012/wordml" xmlns:w16cid="http://schemas.microsoft.com/office/word/2016/wordml/cid" xmlns:w16se="http://schemas.microsoft.com/office/word/2015/wordml/symex" xmlns:wpg="http://schemas.microsoft.com/office/word/2010/wordprocessingGroup" xmlns:wpi="http://schemas.microsoft.com/office/word/2010/wordprocessingInk" xmlns:wne="http://schemas.microsoft.com/office/word/2006/wordml" xmlns:wps="http://schemas.microsoft.com/office/word/2010/wordprocessingShape" mc:Ignorable="w14 w15 w16se w16cid wp14">
-  <w:p>
-    <w:pPr>
-      <w:pStyle w:val="Footer"/>
-    </w:pPr>
-  </w:p>
-</w:ftr>
-</file>
-
-<file path=word/footer2.xml><?xml version="1.0" encoding="utf-8"?>
 <w:ftr xmlns:wpc="http://schemas.microsoft.com/office/word/2010/wordprocessingCanvas" xmlns:cx="http://schemas.microsoft.com/office/drawing/2014/chartex" xmlns:cx1="http://schemas.microsoft.com/office/drawing/2015/9/8/chartex" xmlns:cx2="http://schemas.microsoft.com/office/drawing/2015/10/21/chartex" xmlns:cx3="http://schemas.microsoft.com/office/drawing/2016/5/9/chartex" xmlns:cx4="http://schemas.microsoft.com/office/drawing/2016/5/10/chartex" xmlns:cx5="http://schemas.microsoft.com/office/drawing/2016/5/11/chartex" xmlns:cx6="http://schemas.microsoft.com/office/drawing/2016/5/12/chartex" xmlns:cx7="http://schemas.microsoft.com/office/drawing/2016/5/13/chartex" xmlns:cx8="http://schemas.microsoft.com/office/drawing/2016/5/14/chartex" xmlns:mc="http://schemas.openxmlformats.org/markup-compatibility/2006" xmlns:aink="http://schemas.microsoft.com/office/drawing/2016/ink" xmlns:am3d="http://schemas.microsoft.com/office/drawing/2017/model3d" xmlns:o="urn:schemas-microsoft-com:office:office" xmlns:r="http://schemas.openxmlformats.org/officeDocument/2006/relationships" xmlns:m="http://schemas.openxmlformats.org/officeDocument/2006/math" xmlns:v="urn:schemas-microsoft-com:vml" xmlns:wp14="http://schemas.microsoft.com/office/word/2010/wordprocessingDrawing" xmlns:wp="http://schemas.openxmlformats.org/drawingml/2006/wordprocessingDrawing" xmlns:w10="urn:schemas-microsoft-com:office:word" xmlns:w="http://schemas.openxmlformats.org/wordprocessingml/2006/main" xmlns:w14="http://schemas.microsoft.com/office/word/2010/wordml" xmlns:w15="http://schemas.microsoft.com/office/word/2012/wordml" xmlns:w16cid="http://schemas.microsoft.com/office/word/2016/wordml/cid" xmlns:w16se="http://schemas.microsoft.com/office/word/2015/wordml/symex" xmlns:wpg="http://schemas.microsoft.com/office/word/2010/wordprocessingGroup" xmlns:wpi="http://schemas.microsoft.com/office/word/2010/wordprocessingInk" xmlns:wne="http://schemas.microsoft.com/office/word/2006/wordml" xmlns:wps="http://schemas.microsoft.com/office/word/2010/wordprocessingShape" mc:Ignorable="w14 w15 w16se w16cid wp14">
   <w:p>
     <w:pPr>
@@ -6803,7 +7044,7 @@
 </w:ftr>
 </file>
 
-<file path=word/footer3.xml><?xml version="1.0" encoding="utf-8"?>
+<file path=word/footer2.xml><?xml version="1.0" encoding="utf-8"?>
 <w:ftr xmlns:wpc="http://schemas.microsoft.com/office/word/2010/wordprocessingCanvas" xmlns:cx="http://schemas.microsoft.com/office/drawing/2014/chartex" xmlns:cx1="http://schemas.microsoft.com/office/drawing/2015/9/8/chartex" xmlns:cx2="http://schemas.microsoft.com/office/drawing/2015/10/21/chartex" xmlns:cx3="http://schemas.microsoft.com/office/drawing/2016/5/9/chartex" xmlns:cx4="http://schemas.microsoft.com/office/drawing/2016/5/10/chartex" xmlns:cx5="http://schemas.microsoft.com/office/drawing/2016/5/11/chartex" xmlns:cx6="http://schemas.microsoft.com/office/drawing/2016/5/12/chartex" xmlns:cx7="http://schemas.microsoft.com/office/drawing/2016/5/13/chartex" xmlns:cx8="http://schemas.microsoft.com/office/drawing/2016/5/14/chartex" xmlns:mc="http://schemas.openxmlformats.org/markup-compatibility/2006" xmlns:aink="http://schemas.microsoft.com/office/drawing/2016/ink" xmlns:am3d="http://schemas.microsoft.com/office/drawing/2017/model3d" xmlns:o="urn:schemas-microsoft-com:office:office" xmlns:r="http://schemas.openxmlformats.org/officeDocument/2006/relationships" xmlns:m="http://schemas.openxmlformats.org/officeDocument/2006/math" xmlns:v="urn:schemas-microsoft-com:vml" xmlns:wp14="http://schemas.microsoft.com/office/word/2010/wordprocessingDrawing" xmlns:wp="http://schemas.openxmlformats.org/drawingml/2006/wordprocessingDrawing" xmlns:w10="urn:schemas-microsoft-com:office:word" xmlns:w="http://schemas.openxmlformats.org/wordprocessingml/2006/main" xmlns:w14="http://schemas.microsoft.com/office/word/2010/wordml" xmlns:w15="http://schemas.microsoft.com/office/word/2012/wordml" xmlns:w16cid="http://schemas.microsoft.com/office/word/2016/wordml/cid" xmlns:w16se="http://schemas.microsoft.com/office/word/2015/wordml/symex" xmlns:wpg="http://schemas.microsoft.com/office/word/2010/wordprocessingGroup" xmlns:wpi="http://schemas.microsoft.com/office/word/2010/wordprocessingInk" xmlns:wne="http://schemas.microsoft.com/office/word/2006/wordml" xmlns:wps="http://schemas.microsoft.com/office/word/2010/wordprocessingShape" mc:Ignorable="w14 w15 w16se w16cid wp14">
   <w:p>
     <w:pPr>
@@ -6870,7 +7111,7 @@
         <w:sz w:val="16"/>
         <w:szCs w:val="16"/>
       </w:rPr>
-      <w:t>8</w:t>
+      <w:t>9</w:t>
     </w:r>
     <w:r>
       <w:rPr>
@@ -9117,6 +9358,304 @@
     </w:lvl>
   </w:abstractNum>
   <w:abstractNum w:abstractNumId="22" w15:restartNumberingAfterBreak="0">
+    <w:nsid w:val="5EC738B6"/>
+    <w:multiLevelType w:val="multilevel"/>
+    <w:tmpl w:val="9D64B044"/>
+    <w:lvl w:ilvl="0">
+      <w:start w:val="1"/>
+      <w:numFmt w:val="bullet"/>
+      <w:lvlText w:val=""/>
+      <w:lvlJc w:val="left"/>
+      <w:pPr>
+        <w:tabs>
+          <w:tab w:val="num" w:pos="720"/>
+        </w:tabs>
+        <w:ind w:left="720" w:hanging="360"/>
+      </w:pPr>
+      <w:rPr>
+        <w:rFonts w:ascii="Symbol" w:hAnsi="Symbol" w:hint="default"/>
+        <w:sz w:val="20"/>
+      </w:rPr>
+    </w:lvl>
+    <w:lvl w:ilvl="1" w:tentative="1">
+      <w:start w:val="1"/>
+      <w:numFmt w:val="bullet"/>
+      <w:lvlText w:val="o"/>
+      <w:lvlJc w:val="left"/>
+      <w:pPr>
+        <w:tabs>
+          <w:tab w:val="num" w:pos="1440"/>
+        </w:tabs>
+        <w:ind w:left="1440" w:hanging="360"/>
+      </w:pPr>
+      <w:rPr>
+        <w:rFonts w:ascii="Courier New" w:hAnsi="Courier New" w:hint="default"/>
+        <w:sz w:val="20"/>
+      </w:rPr>
+    </w:lvl>
+    <w:lvl w:ilvl="2" w:tentative="1">
+      <w:start w:val="1"/>
+      <w:numFmt w:val="bullet"/>
+      <w:lvlText w:val=""/>
+      <w:lvlJc w:val="left"/>
+      <w:pPr>
+        <w:tabs>
+          <w:tab w:val="num" w:pos="2160"/>
+        </w:tabs>
+        <w:ind w:left="2160" w:hanging="360"/>
+      </w:pPr>
+      <w:rPr>
+        <w:rFonts w:ascii="Wingdings" w:hAnsi="Wingdings" w:hint="default"/>
+        <w:sz w:val="20"/>
+      </w:rPr>
+    </w:lvl>
+    <w:lvl w:ilvl="3" w:tentative="1">
+      <w:start w:val="1"/>
+      <w:numFmt w:val="bullet"/>
+      <w:lvlText w:val=""/>
+      <w:lvlJc w:val="left"/>
+      <w:pPr>
+        <w:tabs>
+          <w:tab w:val="num" w:pos="2880"/>
+        </w:tabs>
+        <w:ind w:left="2880" w:hanging="360"/>
+      </w:pPr>
+      <w:rPr>
+        <w:rFonts w:ascii="Wingdings" w:hAnsi="Wingdings" w:hint="default"/>
+        <w:sz w:val="20"/>
+      </w:rPr>
+    </w:lvl>
+    <w:lvl w:ilvl="4" w:tentative="1">
+      <w:start w:val="1"/>
+      <w:numFmt w:val="bullet"/>
+      <w:lvlText w:val=""/>
+      <w:lvlJc w:val="left"/>
+      <w:pPr>
+        <w:tabs>
+          <w:tab w:val="num" w:pos="3600"/>
+        </w:tabs>
+        <w:ind w:left="3600" w:hanging="360"/>
+      </w:pPr>
+      <w:rPr>
+        <w:rFonts w:ascii="Wingdings" w:hAnsi="Wingdings" w:hint="default"/>
+        <w:sz w:val="20"/>
+      </w:rPr>
+    </w:lvl>
+    <w:lvl w:ilvl="5" w:tentative="1">
+      <w:start w:val="1"/>
+      <w:numFmt w:val="bullet"/>
+      <w:lvlText w:val=""/>
+      <w:lvlJc w:val="left"/>
+      <w:pPr>
+        <w:tabs>
+          <w:tab w:val="num" w:pos="4320"/>
+        </w:tabs>
+        <w:ind w:left="4320" w:hanging="360"/>
+      </w:pPr>
+      <w:rPr>
+        <w:rFonts w:ascii="Wingdings" w:hAnsi="Wingdings" w:hint="default"/>
+        <w:sz w:val="20"/>
+      </w:rPr>
+    </w:lvl>
+    <w:lvl w:ilvl="6" w:tentative="1">
+      <w:start w:val="1"/>
+      <w:numFmt w:val="bullet"/>
+      <w:lvlText w:val=""/>
+      <w:lvlJc w:val="left"/>
+      <w:pPr>
+        <w:tabs>
+          <w:tab w:val="num" w:pos="5040"/>
+        </w:tabs>
+        <w:ind w:left="5040" w:hanging="360"/>
+      </w:pPr>
+      <w:rPr>
+        <w:rFonts w:ascii="Wingdings" w:hAnsi="Wingdings" w:hint="default"/>
+        <w:sz w:val="20"/>
+      </w:rPr>
+    </w:lvl>
+    <w:lvl w:ilvl="7" w:tentative="1">
+      <w:start w:val="1"/>
+      <w:numFmt w:val="bullet"/>
+      <w:lvlText w:val=""/>
+      <w:lvlJc w:val="left"/>
+      <w:pPr>
+        <w:tabs>
+          <w:tab w:val="num" w:pos="5760"/>
+        </w:tabs>
+        <w:ind w:left="5760" w:hanging="360"/>
+      </w:pPr>
+      <w:rPr>
+        <w:rFonts w:ascii="Wingdings" w:hAnsi="Wingdings" w:hint="default"/>
+        <w:sz w:val="20"/>
+      </w:rPr>
+    </w:lvl>
+    <w:lvl w:ilvl="8" w:tentative="1">
+      <w:start w:val="1"/>
+      <w:numFmt w:val="bullet"/>
+      <w:lvlText w:val=""/>
+      <w:lvlJc w:val="left"/>
+      <w:pPr>
+        <w:tabs>
+          <w:tab w:val="num" w:pos="6480"/>
+        </w:tabs>
+        <w:ind w:left="6480" w:hanging="360"/>
+      </w:pPr>
+      <w:rPr>
+        <w:rFonts w:ascii="Wingdings" w:hAnsi="Wingdings" w:hint="default"/>
+        <w:sz w:val="20"/>
+      </w:rPr>
+    </w:lvl>
+  </w:abstractNum>
+  <w:abstractNum w:abstractNumId="23" w15:restartNumberingAfterBreak="0">
+    <w:nsid w:val="6113681D"/>
+    <w:multiLevelType w:val="multilevel"/>
+    <w:tmpl w:val="CA0E0EAA"/>
+    <w:lvl w:ilvl="0">
+      <w:start w:val="1"/>
+      <w:numFmt w:val="bullet"/>
+      <w:lvlText w:val=""/>
+      <w:lvlJc w:val="left"/>
+      <w:pPr>
+        <w:tabs>
+          <w:tab w:val="num" w:pos="720"/>
+        </w:tabs>
+        <w:ind w:left="720" w:hanging="360"/>
+      </w:pPr>
+      <w:rPr>
+        <w:rFonts w:ascii="Symbol" w:hAnsi="Symbol" w:hint="default"/>
+        <w:sz w:val="20"/>
+      </w:rPr>
+    </w:lvl>
+    <w:lvl w:ilvl="1" w:tentative="1">
+      <w:start w:val="1"/>
+      <w:numFmt w:val="bullet"/>
+      <w:lvlText w:val="o"/>
+      <w:lvlJc w:val="left"/>
+      <w:pPr>
+        <w:tabs>
+          <w:tab w:val="num" w:pos="1440"/>
+        </w:tabs>
+        <w:ind w:left="1440" w:hanging="360"/>
+      </w:pPr>
+      <w:rPr>
+        <w:rFonts w:ascii="Courier New" w:hAnsi="Courier New" w:hint="default"/>
+        <w:sz w:val="20"/>
+      </w:rPr>
+    </w:lvl>
+    <w:lvl w:ilvl="2" w:tentative="1">
+      <w:start w:val="1"/>
+      <w:numFmt w:val="bullet"/>
+      <w:lvlText w:val=""/>
+      <w:lvlJc w:val="left"/>
+      <w:pPr>
+        <w:tabs>
+          <w:tab w:val="num" w:pos="2160"/>
+        </w:tabs>
+        <w:ind w:left="2160" w:hanging="360"/>
+      </w:pPr>
+      <w:rPr>
+        <w:rFonts w:ascii="Wingdings" w:hAnsi="Wingdings" w:hint="default"/>
+        <w:sz w:val="20"/>
+      </w:rPr>
+    </w:lvl>
+    <w:lvl w:ilvl="3" w:tentative="1">
+      <w:start w:val="1"/>
+      <w:numFmt w:val="bullet"/>
+      <w:lvlText w:val=""/>
+      <w:lvlJc w:val="left"/>
+      <w:pPr>
+        <w:tabs>
+          <w:tab w:val="num" w:pos="2880"/>
+        </w:tabs>
+        <w:ind w:left="2880" w:hanging="360"/>
+      </w:pPr>
+      <w:rPr>
+        <w:rFonts w:ascii="Wingdings" w:hAnsi="Wingdings" w:hint="default"/>
+        <w:sz w:val="20"/>
+      </w:rPr>
+    </w:lvl>
+    <w:lvl w:ilvl="4" w:tentative="1">
+      <w:start w:val="1"/>
+      <w:numFmt w:val="bullet"/>
+      <w:lvlText w:val=""/>
+      <w:lvlJc w:val="left"/>
+      <w:pPr>
+        <w:tabs>
+          <w:tab w:val="num" w:pos="3600"/>
+        </w:tabs>
+        <w:ind w:left="3600" w:hanging="360"/>
+      </w:pPr>
+      <w:rPr>
+        <w:rFonts w:ascii="Wingdings" w:hAnsi="Wingdings" w:hint="default"/>
+        <w:sz w:val="20"/>
+      </w:rPr>
+    </w:lvl>
+    <w:lvl w:ilvl="5" w:tentative="1">
+      <w:start w:val="1"/>
+      <w:numFmt w:val="bullet"/>
+      <w:lvlText w:val=""/>
+      <w:lvlJc w:val="left"/>
+      <w:pPr>
+        <w:tabs>
+          <w:tab w:val="num" w:pos="4320"/>
+        </w:tabs>
+        <w:ind w:left="4320" w:hanging="360"/>
+      </w:pPr>
+      <w:rPr>
+        <w:rFonts w:ascii="Wingdings" w:hAnsi="Wingdings" w:hint="default"/>
+        <w:sz w:val="20"/>
+      </w:rPr>
+    </w:lvl>
+    <w:lvl w:ilvl="6" w:tentative="1">
+      <w:start w:val="1"/>
+      <w:numFmt w:val="bullet"/>
+      <w:lvlText w:val=""/>
+      <w:lvlJc w:val="left"/>
+      <w:pPr>
+        <w:tabs>
+          <w:tab w:val="num" w:pos="5040"/>
+        </w:tabs>
+        <w:ind w:left="5040" w:hanging="360"/>
+      </w:pPr>
+      <w:rPr>
+        <w:rFonts w:ascii="Wingdings" w:hAnsi="Wingdings" w:hint="default"/>
+        <w:sz w:val="20"/>
+      </w:rPr>
+    </w:lvl>
+    <w:lvl w:ilvl="7" w:tentative="1">
+      <w:start w:val="1"/>
+      <w:numFmt w:val="bullet"/>
+      <w:lvlText w:val=""/>
+      <w:lvlJc w:val="left"/>
+      <w:pPr>
+        <w:tabs>
+          <w:tab w:val="num" w:pos="5760"/>
+        </w:tabs>
+        <w:ind w:left="5760" w:hanging="360"/>
+      </w:pPr>
+      <w:rPr>
+        <w:rFonts w:ascii="Wingdings" w:hAnsi="Wingdings" w:hint="default"/>
+        <w:sz w:val="20"/>
+      </w:rPr>
+    </w:lvl>
+    <w:lvl w:ilvl="8" w:tentative="1">
+      <w:start w:val="1"/>
+      <w:numFmt w:val="bullet"/>
+      <w:lvlText w:val=""/>
+      <w:lvlJc w:val="left"/>
+      <w:pPr>
+        <w:tabs>
+          <w:tab w:val="num" w:pos="6480"/>
+        </w:tabs>
+        <w:ind w:left="6480" w:hanging="360"/>
+      </w:pPr>
+      <w:rPr>
+        <w:rFonts w:ascii="Wingdings" w:hAnsi="Wingdings" w:hint="default"/>
+        <w:sz w:val="20"/>
+      </w:rPr>
+    </w:lvl>
+  </w:abstractNum>
+  <w:abstractNum w:abstractNumId="24" w15:restartNumberingAfterBreak="0">
     <w:nsid w:val="6A4070EB"/>
     <w:multiLevelType w:val="hybridMultilevel"/>
     <w:tmpl w:val="61D226EA"/>
@@ -9205,7 +9744,7 @@
       </w:pPr>
     </w:lvl>
   </w:abstractNum>
-  <w:abstractNum w:abstractNumId="23" w15:restartNumberingAfterBreak="0">
+  <w:abstractNum w:abstractNumId="25" w15:restartNumberingAfterBreak="0">
     <w:nsid w:val="6B336021"/>
     <w:multiLevelType w:val="multilevel"/>
     <w:tmpl w:val="3974804C"/>
@@ -9354,7 +9893,7 @@
       </w:rPr>
     </w:lvl>
   </w:abstractNum>
-  <w:abstractNum w:abstractNumId="24" w15:restartNumberingAfterBreak="0">
+  <w:abstractNum w:abstractNumId="26" w15:restartNumberingAfterBreak="0">
     <w:nsid w:val="6EA04465"/>
     <w:multiLevelType w:val="hybridMultilevel"/>
     <w:tmpl w:val="6C3806E2"/>
@@ -9467,7 +10006,7 @@
       </w:rPr>
     </w:lvl>
   </w:abstractNum>
-  <w:abstractNum w:abstractNumId="25" w15:restartNumberingAfterBreak="0">
+  <w:abstractNum w:abstractNumId="27" w15:restartNumberingAfterBreak="0">
     <w:nsid w:val="73BB1991"/>
     <w:multiLevelType w:val="hybridMultilevel"/>
     <w:tmpl w:val="3D58C05E"/>
@@ -9581,7 +10120,7 @@
       </w:rPr>
     </w:lvl>
   </w:abstractNum>
-  <w:abstractNum w:abstractNumId="26" w15:restartNumberingAfterBreak="0">
+  <w:abstractNum w:abstractNumId="28" w15:restartNumberingAfterBreak="0">
     <w:nsid w:val="78337C56"/>
     <w:multiLevelType w:val="multilevel"/>
     <w:tmpl w:val="23AE2340"/>
@@ -9694,7 +10233,7 @@
       </w:rPr>
     </w:lvl>
   </w:abstractNum>
-  <w:abstractNum w:abstractNumId="27" w15:restartNumberingAfterBreak="0">
+  <w:abstractNum w:abstractNumId="29" w15:restartNumberingAfterBreak="0">
     <w:nsid w:val="795C0914"/>
     <w:multiLevelType w:val="multilevel"/>
     <w:tmpl w:val="DC3A327C"/>
@@ -9843,7 +10382,7 @@
       </w:rPr>
     </w:lvl>
   </w:abstractNum>
-  <w:abstractNum w:abstractNumId="28" w15:restartNumberingAfterBreak="0">
+  <w:abstractNum w:abstractNumId="30" w15:restartNumberingAfterBreak="0">
     <w:nsid w:val="7E21193F"/>
     <w:multiLevelType w:val="multilevel"/>
     <w:tmpl w:val="23AE2340"/>
@@ -9956,7 +10495,7 @@
       </w:rPr>
     </w:lvl>
   </w:abstractNum>
-  <w:abstractNum w:abstractNumId="29" w15:restartNumberingAfterBreak="0">
+  <w:abstractNum w:abstractNumId="31" w15:restartNumberingAfterBreak="0">
     <w:nsid w:val="7FB773C7"/>
     <w:multiLevelType w:val="hybridMultilevel"/>
     <w:tmpl w:val="C68A27AC"/>
@@ -10073,28 +10612,28 @@
     <w:abstractNumId w:val="14"/>
   </w:num>
   <w:num w:numId="2">
-    <w:abstractNumId w:val="27"/>
+    <w:abstractNumId w:val="29"/>
   </w:num>
   <w:num w:numId="3">
     <w:abstractNumId w:val="2"/>
   </w:num>
   <w:num w:numId="4">
-    <w:abstractNumId w:val="26"/>
+    <w:abstractNumId w:val="28"/>
   </w:num>
   <w:num w:numId="5">
-    <w:abstractNumId w:val="28"/>
+    <w:abstractNumId w:val="30"/>
   </w:num>
   <w:num w:numId="6">
     <w:abstractNumId w:val="13"/>
   </w:num>
   <w:num w:numId="7">
-    <w:abstractNumId w:val="23"/>
+    <w:abstractNumId w:val="25"/>
   </w:num>
   <w:num w:numId="8">
     <w:abstractNumId w:val="8"/>
   </w:num>
   <w:num w:numId="9">
-    <w:abstractNumId w:val="24"/>
+    <w:abstractNumId w:val="26"/>
   </w:num>
   <w:num w:numId="10">
     <w:abstractNumId w:val="18"/>
@@ -10103,16 +10642,16 @@
     <w:abstractNumId w:val="9"/>
   </w:num>
   <w:num w:numId="12">
-    <w:abstractNumId w:val="22"/>
+    <w:abstractNumId w:val="24"/>
   </w:num>
   <w:num w:numId="13">
-    <w:abstractNumId w:val="29"/>
+    <w:abstractNumId w:val="31"/>
   </w:num>
   <w:num w:numId="14">
     <w:abstractNumId w:val="15"/>
   </w:num>
   <w:num w:numId="15">
-    <w:abstractNumId w:val="25"/>
+    <w:abstractNumId w:val="27"/>
   </w:num>
   <w:num w:numId="16">
     <w:abstractNumId w:val="0"/>
@@ -10121,19 +10660,19 @@
     <w:abstractNumId w:val="4"/>
   </w:num>
   <w:num w:numId="18">
-    <w:abstractNumId w:val="25"/>
+    <w:abstractNumId w:val="27"/>
   </w:num>
   <w:num w:numId="19">
-    <w:abstractNumId w:val="25"/>
+    <w:abstractNumId w:val="27"/>
   </w:num>
   <w:num w:numId="20">
-    <w:abstractNumId w:val="25"/>
+    <w:abstractNumId w:val="27"/>
   </w:num>
   <w:num w:numId="21">
-    <w:abstractNumId w:val="25"/>
+    <w:abstractNumId w:val="27"/>
   </w:num>
   <w:num w:numId="22">
-    <w:abstractNumId w:val="25"/>
+    <w:abstractNumId w:val="27"/>
   </w:num>
   <w:num w:numId="23">
     <w:abstractNumId w:val="16"/>
@@ -10173,6 +10712,12 @@
   </w:num>
   <w:num w:numId="35">
     <w:abstractNumId w:val="6"/>
+  </w:num>
+  <w:num w:numId="36">
+    <w:abstractNumId w:val="22"/>
+  </w:num>
+  <w:num w:numId="37">
+    <w:abstractNumId w:val="23"/>
   </w:num>
 </w:numbering>
 </file>
@@ -10676,7 +11221,6 @@
   <w:style w:type="character" w:default="1" w:styleId="DefaultParagraphFont">
     <w:name w:val="Default Paragraph Font"/>
     <w:uiPriority w:val="1"/>
-    <w:semiHidden/>
     <w:unhideWhenUsed/>
   </w:style>
   <w:style w:type="table" w:default="1" w:styleId="TableNormal">
@@ -11237,6 +11781,64 @@
       </w:tblBorders>
     </w:tblPr>
   </w:style>
+  <w:style w:type="table" w:customStyle="1" w:styleId="ICITABLE">
+    <w:name w:val="ICI_TABLE"/>
+    <w:basedOn w:val="TableNormal"/>
+    <w:uiPriority w:val="99"/>
+    <w:qFormat/>
+    <w:rsid w:val="0064478F"/>
+    <w:rPr>
+      <w:rFonts w:ascii="Arial" w:eastAsia="Times New Roman" w:hAnsi="Arial" w:cs="Times New Roman"/>
+      <w:color w:val="auto"/>
+      <w:sz w:val="18"/>
+    </w:rPr>
+    <w:tblPr>
+      <w:tblBorders>
+        <w:top w:val="single" w:sz="2" w:space="0" w:color="000000" w:themeColor="text1"/>
+        <w:left w:val="single" w:sz="2" w:space="0" w:color="000000" w:themeColor="text1"/>
+        <w:bottom w:val="single" w:sz="2" w:space="0" w:color="000000" w:themeColor="text1"/>
+        <w:right w:val="single" w:sz="2" w:space="0" w:color="000000" w:themeColor="text1"/>
+        <w:insideH w:val="single" w:sz="2" w:space="0" w:color="000000" w:themeColor="text1"/>
+        <w:insideV w:val="single" w:sz="2" w:space="0" w:color="000000" w:themeColor="text1"/>
+      </w:tblBorders>
+    </w:tblPr>
+    <w:tcPr>
+      <w:shd w:val="clear" w:color="auto" w:fill="FFFFFF" w:themeFill="background1"/>
+    </w:tcPr>
+    <w:tblStylePr w:type="firstRow">
+      <w:pPr>
+        <w:wordWrap/>
+        <w:jc w:val="center"/>
+      </w:pPr>
+      <w:rPr>
+        <w:rFonts w:ascii="Arial" w:hAnsi="Arial"/>
+        <w:b/>
+        <w:i w:val="0"/>
+        <w:caps w:val="0"/>
+        <w:smallCaps w:val="0"/>
+        <w:strike w:val="0"/>
+        <w:dstrike w:val="0"/>
+        <w:vanish w:val="0"/>
+        <w:color w:val="000000" w:themeColor="text1"/>
+        <w:sz w:val="18"/>
+        <w:vertAlign w:val="baseline"/>
+      </w:rPr>
+      <w:tblPr/>
+      <w:tcPr>
+        <w:tcBorders>
+          <w:top w:val="single" w:sz="6" w:space="0" w:color="auto"/>
+          <w:left w:val="single" w:sz="6" w:space="0" w:color="auto"/>
+          <w:bottom w:val="single" w:sz="6" w:space="0" w:color="auto"/>
+          <w:right w:val="single" w:sz="6" w:space="0" w:color="auto"/>
+          <w:insideH w:val="single" w:sz="6" w:space="0" w:color="auto"/>
+          <w:insideV w:val="single" w:sz="6" w:space="0" w:color="auto"/>
+          <w:tl2br w:val="nil"/>
+          <w:tr2bl w:val="nil"/>
+        </w:tcBorders>
+        <w:shd w:val="clear" w:color="auto" w:fill="FFFFFF" w:themeFill="background1"/>
+      </w:tcPr>
+    </w:tblStylePr>
+  </w:style>
 </w:styles>
 </file>
 
@@ -11565,7 +12167,7 @@
 </file>
 
 <file path=customXml/itemProps1.xml><?xml version="1.0" encoding="utf-8"?>
-<ds:datastoreItem xmlns:ds="http://schemas.openxmlformats.org/officeDocument/2006/customXml" ds:itemID="{A561ECA4-E9FE-144C-A91F-BA85CB18A0D5}">
+<ds:datastoreItem xmlns:ds="http://schemas.openxmlformats.org/officeDocument/2006/customXml" ds:itemID="{1643160B-3CD1-5E48-8596-F62B7C09A489}">
   <ds:schemaRefs>
     <ds:schemaRef ds:uri="http://schemas.openxmlformats.org/officeDocument/2006/bibliography"/>
   </ds:schemaRefs>

</xml_diff>

<commit_message>
Updates to the community apps
</commit_message>
<xml_diff>
--- a/fn_cisco_umbrella_inv/doc/Resilient Integrations Function Guide for Cisco Umbrella Investigate.docx
+++ b/fn_cisco_umbrella_inv/doc/Resilient Integrations Function Guide for Cisco Umbrella Investigate.docx
@@ -1,6 +1,6 @@
 
 <file path=word/document.xml><?xml version="1.0" encoding="utf-8"?>
-<w:document xmlns:wpc="http://schemas.microsoft.com/office/word/2010/wordprocessingCanvas" xmlns:mo="http://schemas.microsoft.com/office/mac/office/2008/main" xmlns:mc="http://schemas.openxmlformats.org/markup-compatibility/2006" xmlns:mv="urn:schemas-microsoft-com:mac:vml" xmlns:o="urn:schemas-microsoft-com:office:office" xmlns:r="http://schemas.openxmlformats.org/officeDocument/2006/relationships" xmlns:m="http://schemas.openxmlformats.org/officeDocument/2006/math" xmlns:v="urn:schemas-microsoft-com:vml" xmlns:wp14="http://schemas.microsoft.com/office/word/2010/wordprocessingDrawing" xmlns:wp="http://schemas.openxmlformats.org/drawingml/2006/wordprocessingDrawing" xmlns:w10="urn:schemas-microsoft-com:office:word" xmlns:w="http://schemas.openxmlformats.org/wordprocessingml/2006/main" xmlns:w14="http://schemas.microsoft.com/office/word/2010/wordml" xmlns:w15="http://schemas.microsoft.com/office/word/2012/wordml" xmlns:wpg="http://schemas.microsoft.com/office/word/2010/wordprocessingGroup" xmlns:wpi="http://schemas.microsoft.com/office/word/2010/wordprocessingInk" xmlns:wne="http://schemas.microsoft.com/office/word/2006/wordml" xmlns:wps="http://schemas.microsoft.com/office/word/2010/wordprocessingShape" mc:Ignorable="w14 w15 wp14">
+<w:document xmlns:wpc="http://schemas.microsoft.com/office/word/2010/wordprocessingCanvas" xmlns:cx="http://schemas.microsoft.com/office/drawing/2014/chartex" xmlns:cx1="http://schemas.microsoft.com/office/drawing/2015/9/8/chartex" xmlns:cx2="http://schemas.microsoft.com/office/drawing/2015/10/21/chartex" xmlns:cx3="http://schemas.microsoft.com/office/drawing/2016/5/9/chartex" xmlns:cx4="http://schemas.microsoft.com/office/drawing/2016/5/10/chartex" xmlns:cx5="http://schemas.microsoft.com/office/drawing/2016/5/11/chartex" xmlns:cx6="http://schemas.microsoft.com/office/drawing/2016/5/12/chartex" xmlns:cx7="http://schemas.microsoft.com/office/drawing/2016/5/13/chartex" xmlns:cx8="http://schemas.microsoft.com/office/drawing/2016/5/14/chartex" xmlns:mc="http://schemas.openxmlformats.org/markup-compatibility/2006" xmlns:aink="http://schemas.microsoft.com/office/drawing/2016/ink" xmlns:am3d="http://schemas.microsoft.com/office/drawing/2017/model3d" xmlns:o="urn:schemas-microsoft-com:office:office" xmlns:r="http://schemas.openxmlformats.org/officeDocument/2006/relationships" xmlns:m="http://schemas.openxmlformats.org/officeDocument/2006/math" xmlns:v="urn:schemas-microsoft-com:vml" xmlns:wp14="http://schemas.microsoft.com/office/word/2010/wordprocessingDrawing" xmlns:wp="http://schemas.openxmlformats.org/drawingml/2006/wordprocessingDrawing" xmlns:w10="urn:schemas-microsoft-com:office:word" xmlns:w="http://schemas.openxmlformats.org/wordprocessingml/2006/main" xmlns:w14="http://schemas.microsoft.com/office/word/2010/wordml" xmlns:w15="http://schemas.microsoft.com/office/word/2012/wordml" xmlns:w16cid="http://schemas.microsoft.com/office/word/2016/wordml/cid" xmlns:w16se="http://schemas.microsoft.com/office/word/2015/wordml/symex" xmlns:wpg="http://schemas.microsoft.com/office/word/2010/wordprocessingGroup" xmlns:wpi="http://schemas.microsoft.com/office/word/2010/wordprocessingInk" xmlns:wne="http://schemas.microsoft.com/office/word/2006/wordml" xmlns:wps="http://schemas.microsoft.com/office/word/2010/wordprocessingShape" mc:Ignorable="w14 w15 w16se w16cid wp14">
   <w:background w:color="FFFFFF"/>
   <w:body>
     <w:p>
@@ -175,25 +175,35 @@
           <w:rFonts w:ascii="Arial" w:hAnsi="Arial"/>
           <w:color w:val="FF8300"/>
         </w:rPr>
-        <w:t xml:space="preserve"> Function V1.0.0</w:t>
+        <w:t xml:space="preserve"> Function V1.0.</w:t>
+      </w:r>
+      <w:r>
+        <w:rPr>
+          <w:rFonts w:ascii="Arial" w:hAnsi="Arial"/>
+          <w:color w:val="FF8300"/>
+        </w:rPr>
+        <w:t>1</w:t>
       </w:r>
     </w:p>
     <w:p>
       <w:pPr>
         <w:pStyle w:val="Normal1"/>
         <w:jc w:val="center"/>
-      </w:pPr>
-      <w:r>
         <w:rPr>
           <w:rFonts w:ascii="Times New Roman" w:eastAsia="Times New Roman" w:hAnsi="Times New Roman" w:cs="Times New Roman"/>
         </w:rPr>
+      </w:pPr>
+      <w:r>
+        <w:rPr>
+          <w:rFonts w:ascii="Times New Roman" w:eastAsia="Times New Roman" w:hAnsi="Times New Roman" w:cs="Times New Roman"/>
+        </w:rPr>
         <w:t xml:space="preserve">Release Date: </w:t>
       </w:r>
       <w:r>
         <w:rPr>
           <w:rFonts w:ascii="Times New Roman" w:eastAsia="Times New Roman" w:hAnsi="Times New Roman" w:cs="Times New Roman"/>
         </w:rPr>
-        <w:t>June</w:t>
+        <w:t>August</w:t>
       </w:r>
       <w:r>
         <w:rPr>
@@ -205,9 +215,267 @@
         <w:rPr>
           <w:rFonts w:ascii="Times New Roman" w:eastAsia="Times New Roman" w:hAnsi="Times New Roman" w:cs="Times New Roman"/>
         </w:rPr>
-        <w:t>2018</w:t>
+        <w:t>201</w:t>
+      </w:r>
+      <w:r>
+        <w:rPr>
+          <w:rFonts w:ascii="Times New Roman" w:eastAsia="Times New Roman" w:hAnsi="Times New Roman" w:cs="Times New Roman"/>
+        </w:rPr>
+        <w:t>9</w:t>
       </w:r>
     </w:p>
+    <w:p>
+      <w:pPr>
+        <w:pStyle w:val="Normal1"/>
+        <w:jc w:val="center"/>
+      </w:pPr>
+    </w:p>
+    <w:tbl>
+      <w:tblPr>
+        <w:tblStyle w:val="ICITABLE"/>
+        <w:tblW w:w="8817" w:type="dxa"/>
+        <w:tblInd w:w="-15" w:type="dxa"/>
+        <w:tblLook w:val="04A0" w:firstRow="1" w:lastRow="0" w:firstColumn="1" w:lastColumn="0" w:noHBand="0" w:noVBand="1"/>
+      </w:tblPr>
+      <w:tblGrid>
+        <w:gridCol w:w="987"/>
+        <w:gridCol w:w="1556"/>
+        <w:gridCol w:w="6274"/>
+      </w:tblGrid>
+      <w:tr>
+        <w:trPr>
+          <w:cnfStyle w:val="100000000000" w:firstRow="1" w:lastRow="0" w:firstColumn="0" w:lastColumn="0" w:oddVBand="0" w:evenVBand="0" w:oddHBand="0" w:evenHBand="0" w:firstRowFirstColumn="0" w:firstRowLastColumn="0" w:lastRowFirstColumn="0" w:lastRowLastColumn="0"/>
+        </w:trPr>
+        <w:tc>
+          <w:tcPr>
+            <w:tcW w:w="987" w:type="dxa"/>
+          </w:tcPr>
+          <w:p>
+            <w:pPr>
+              <w:adjustRightInd w:val="0"/>
+              <w:rPr>
+                <w:rFonts w:cs="Arial"/>
+                <w:szCs w:val="18"/>
+              </w:rPr>
+            </w:pPr>
+            <w:r>
+              <w:rPr>
+                <w:rFonts w:cs="Arial"/>
+                <w:szCs w:val="18"/>
+              </w:rPr>
+              <w:t>Version</w:t>
+            </w:r>
+          </w:p>
+        </w:tc>
+        <w:tc>
+          <w:tcPr>
+            <w:tcW w:w="1556" w:type="dxa"/>
+          </w:tcPr>
+          <w:p>
+            <w:pPr>
+              <w:adjustRightInd w:val="0"/>
+              <w:rPr>
+                <w:rFonts w:cs="Arial"/>
+                <w:szCs w:val="18"/>
+              </w:rPr>
+            </w:pPr>
+            <w:r>
+              <w:rPr>
+                <w:rFonts w:cs="Arial"/>
+                <w:szCs w:val="18"/>
+              </w:rPr>
+              <w:t>Publication</w:t>
+            </w:r>
+          </w:p>
+        </w:tc>
+        <w:tc>
+          <w:tcPr>
+            <w:tcW w:w="6274" w:type="dxa"/>
+          </w:tcPr>
+          <w:p>
+            <w:pPr>
+              <w:adjustRightInd w:val="0"/>
+              <w:rPr>
+                <w:rFonts w:cs="Arial"/>
+                <w:szCs w:val="18"/>
+              </w:rPr>
+            </w:pPr>
+            <w:r>
+              <w:rPr>
+                <w:rFonts w:cs="Arial"/>
+                <w:szCs w:val="18"/>
+              </w:rPr>
+              <w:t>Notes</w:t>
+            </w:r>
+          </w:p>
+        </w:tc>
+      </w:tr>
+      <w:tr>
+        <w:tc>
+          <w:tcPr>
+            <w:tcW w:w="987" w:type="dxa"/>
+          </w:tcPr>
+          <w:p>
+            <w:pPr>
+              <w:adjustRightInd w:val="0"/>
+              <w:rPr>
+                <w:rFonts w:cs="Arial"/>
+                <w:szCs w:val="18"/>
+              </w:rPr>
+            </w:pPr>
+            <w:r>
+              <w:rPr>
+                <w:rFonts w:cs="Arial"/>
+                <w:szCs w:val="18"/>
+              </w:rPr>
+              <w:t>1.0</w:t>
+            </w:r>
+            <w:r>
+              <w:rPr>
+                <w:rFonts w:cs="Arial"/>
+                <w:szCs w:val="18"/>
+              </w:rPr>
+              <w:t>.1</w:t>
+            </w:r>
+          </w:p>
+        </w:tc>
+        <w:tc>
+          <w:tcPr>
+            <w:tcW w:w="1556" w:type="dxa"/>
+          </w:tcPr>
+          <w:p>
+            <w:pPr>
+              <w:adjustRightInd w:val="0"/>
+              <w:rPr>
+                <w:rFonts w:cs="Arial"/>
+                <w:szCs w:val="18"/>
+              </w:rPr>
+            </w:pPr>
+            <w:r>
+              <w:rPr>
+                <w:rFonts w:cs="Arial"/>
+                <w:szCs w:val="18"/>
+              </w:rPr>
+              <w:t>August 2019</w:t>
+            </w:r>
+          </w:p>
+        </w:tc>
+        <w:tc>
+          <w:tcPr>
+            <w:tcW w:w="6274" w:type="dxa"/>
+          </w:tcPr>
+          <w:p>
+            <w:pPr>
+              <w:adjustRightInd w:val="0"/>
+              <w:rPr>
+                <w:rFonts w:cs="Arial"/>
+                <w:szCs w:val="18"/>
+              </w:rPr>
+            </w:pPr>
+            <w:r>
+              <w:rPr>
+                <w:rFonts w:cs="Arial"/>
+                <w:szCs w:val="18"/>
+              </w:rPr>
+              <w:t>Configuration settings</w:t>
+            </w:r>
+            <w:r>
+              <w:rPr>
+                <w:rFonts w:cs="Arial"/>
+                <w:szCs w:val="18"/>
+              </w:rPr>
+              <w:t xml:space="preserve"> checking</w:t>
+            </w:r>
+            <w:r>
+              <w:rPr>
+                <w:rFonts w:cs="Arial"/>
+                <w:szCs w:val="18"/>
+              </w:rPr>
+              <w:t xml:space="preserve"> </w:t>
+            </w:r>
+            <w:r>
+              <w:rPr>
+                <w:rFonts w:cs="Arial"/>
+                <w:szCs w:val="18"/>
+              </w:rPr>
+              <w:t>less restrictive.</w:t>
+            </w:r>
+          </w:p>
+        </w:tc>
+      </w:tr>
+      <w:tr>
+        <w:tc>
+          <w:tcPr>
+            <w:tcW w:w="987" w:type="dxa"/>
+          </w:tcPr>
+          <w:p>
+            <w:pPr>
+              <w:adjustRightInd w:val="0"/>
+              <w:rPr>
+                <w:rFonts w:cs="Arial"/>
+                <w:szCs w:val="18"/>
+              </w:rPr>
+            </w:pPr>
+            <w:r>
+              <w:rPr>
+                <w:rFonts w:cs="Arial"/>
+                <w:szCs w:val="18"/>
+              </w:rPr>
+              <w:t>1.0</w:t>
+            </w:r>
+            <w:r>
+              <w:rPr>
+                <w:rFonts w:cs="Arial"/>
+                <w:szCs w:val="18"/>
+              </w:rPr>
+              <w:t>.0</w:t>
+            </w:r>
+          </w:p>
+        </w:tc>
+        <w:tc>
+          <w:tcPr>
+            <w:tcW w:w="1556" w:type="dxa"/>
+          </w:tcPr>
+          <w:p>
+            <w:pPr>
+              <w:adjustRightInd w:val="0"/>
+              <w:rPr>
+                <w:rFonts w:cs="Arial"/>
+                <w:szCs w:val="18"/>
+              </w:rPr>
+            </w:pPr>
+            <w:r>
+              <w:rPr>
+                <w:rFonts w:cs="Arial"/>
+                <w:szCs w:val="18"/>
+              </w:rPr>
+              <w:t>June 2018</w:t>
+            </w:r>
+          </w:p>
+        </w:tc>
+        <w:tc>
+          <w:tcPr>
+            <w:tcW w:w="6274" w:type="dxa"/>
+          </w:tcPr>
+          <w:p>
+            <w:pPr>
+              <w:adjustRightInd w:val="0"/>
+              <w:rPr>
+                <w:rFonts w:cs="Arial"/>
+                <w:szCs w:val="18"/>
+              </w:rPr>
+            </w:pPr>
+            <w:r>
+              <w:rPr>
+                <w:rFonts w:cs="Arial"/>
+                <w:szCs w:val="18"/>
+              </w:rPr>
+              <w:t>Initial publication.</w:t>
+            </w:r>
+          </w:p>
+        </w:tc>
+      </w:tr>
+    </w:tbl>
     <w:p>
       <w:pPr>
         <w:pStyle w:val="Normal1"/>
@@ -667,10 +935,18 @@
         <w:t>You must have a Resilient account to use for the integrations. T</w:t>
       </w:r>
       <w:r>
-        <w:t>his can be any account that has the permission to view and modify administrator and customization settings</w:t>
-      </w:r>
-      <w:r>
-        <w:t>, and read and update incidents</w:t>
+        <w:t xml:space="preserve">his can be any account that has the permission to view and modify administrator and customization </w:t>
+      </w:r>
+      <w:proofErr w:type="gramStart"/>
+      <w:r>
+        <w:t>settings</w:t>
+      </w:r>
+      <w:r>
+        <w:t>, and</w:t>
+      </w:r>
+      <w:proofErr w:type="gramEnd"/>
+      <w:r>
+        <w:t xml:space="preserve"> read and update incidents</w:t>
       </w:r>
       <w:r>
         <w:t xml:space="preserve">. You </w:t>
@@ -959,8 +1235,13 @@
         <w:ind w:left="547"/>
         <w:contextualSpacing/>
       </w:pPr>
-      <w:r>
-        <w:t>sudo pip install --upgrade pip</w:t>
+      <w:proofErr w:type="spellStart"/>
+      <w:r>
+        <w:t>sudo</w:t>
+      </w:r>
+      <w:proofErr w:type="spellEnd"/>
+      <w:r>
+        <w:t xml:space="preserve"> pip install --upgrade pip</w:t>
       </w:r>
     </w:p>
     <w:p>
@@ -969,9 +1250,19 @@
         <w:ind w:left="547"/>
         <w:contextualSpacing/>
       </w:pPr>
-      <w:r>
-        <w:t>sudo pip install --upgrade setuptools</w:t>
-      </w:r>
+      <w:proofErr w:type="spellStart"/>
+      <w:r>
+        <w:t>sudo</w:t>
+      </w:r>
+      <w:proofErr w:type="spellEnd"/>
+      <w:r>
+        <w:t xml:space="preserve"> pip install --upgrade </w:t>
+      </w:r>
+      <w:proofErr w:type="spellStart"/>
+      <w:r>
+        <w:t>setuptools</w:t>
+      </w:r>
+      <w:proofErr w:type="spellEnd"/>
     </w:p>
     <w:p>
       <w:pPr>
@@ -979,8 +1270,13 @@
         <w:ind w:left="547"/>
         <w:contextualSpacing/>
       </w:pPr>
-      <w:r>
-        <w:t>sudo pip install --upgrade resilient-circuits</w:t>
+      <w:proofErr w:type="spellStart"/>
+      <w:r>
+        <w:t>sudo</w:t>
+      </w:r>
+      <w:proofErr w:type="spellEnd"/>
+      <w:r>
+        <w:t xml:space="preserve"> pip install --upgrade resilient-circuits</w:t>
       </w:r>
     </w:p>
     <w:p>
@@ -1010,11 +1306,22 @@
         <w:ind w:left="547"/>
         <w:contextualSpacing/>
       </w:pPr>
-      <w:r>
-        <w:t xml:space="preserve">sudo pip install --upgrade </w:t>
-      </w:r>
-      <w:r>
-        <w:t>fn_cisco_umbrella_inv-1.0.0.tar.gz</w:t>
+      <w:proofErr w:type="spellStart"/>
+      <w:r>
+        <w:t>sudo</w:t>
+      </w:r>
+      <w:proofErr w:type="spellEnd"/>
+      <w:r>
+        <w:t xml:space="preserve"> pip install --upgrade </w:t>
+      </w:r>
+      <w:r>
+        <w:t>fn_cisco_umbrella_inv-1.0.</w:t>
+      </w:r>
+      <w:r>
+        <w:t>1</w:t>
+      </w:r>
+      <w:r>
+        <w:t>.tar.gz</w:t>
       </w:r>
     </w:p>
     <w:p>
@@ -1185,7 +1492,23 @@
           <w:rFonts w:cs="Arial"/>
           <w:color w:val="000000"/>
         </w:rPr>
-        <w:t xml:space="preserve">Using sudo, </w:t>
+        <w:t xml:space="preserve">Using </w:t>
+      </w:r>
+      <w:proofErr w:type="spellStart"/>
+      <w:r>
+        <w:rPr>
+          <w:rFonts w:cs="Arial"/>
+          <w:color w:val="000000"/>
+        </w:rPr>
+        <w:t>sudo</w:t>
+      </w:r>
+      <w:proofErr w:type="spellEnd"/>
+      <w:r>
+        <w:rPr>
+          <w:rFonts w:cs="Arial"/>
+          <w:color w:val="000000"/>
+        </w:rPr>
+        <w:t xml:space="preserve">, </w:t>
       </w:r>
       <w:r>
         <w:rPr>
@@ -1201,8 +1524,21 @@
         <w:keepNext/>
         <w:ind w:left="720"/>
       </w:pPr>
-      <w:r>
-        <w:t>sudo su - integration</w:t>
+      <w:proofErr w:type="spellStart"/>
+      <w:r>
+        <w:t>sudo</w:t>
+      </w:r>
+      <w:proofErr w:type="spellEnd"/>
+      <w:r>
+        <w:t xml:space="preserve"> </w:t>
+      </w:r>
+      <w:proofErr w:type="spellStart"/>
+      <w:r>
+        <w:t>su</w:t>
+      </w:r>
+      <w:proofErr w:type="spellEnd"/>
+      <w:r>
+        <w:t xml:space="preserve"> - integration</w:t>
       </w:r>
     </w:p>
     <w:p>
@@ -1270,8 +1606,6 @@
         <w:keepNext/>
         <w:ind w:left="720"/>
       </w:pPr>
-      <w:bookmarkStart w:id="3" w:name="_GoBack"/>
-      <w:bookmarkEnd w:id="3"/>
       <w:r>
         <w:t>resilient-circuits config -c</w:t>
       </w:r>
@@ -1379,7 +1713,23 @@
           <w:rFonts w:cs="Arial"/>
           <w:color w:val="000000"/>
         </w:rPr>
-        <w:t>[fn_cisco_umbrella_inv]</w:t>
+        <w:t>[</w:t>
+      </w:r>
+      <w:proofErr w:type="spellStart"/>
+      <w:r>
+        <w:rPr>
+          <w:rFonts w:cs="Arial"/>
+          <w:color w:val="000000"/>
+        </w:rPr>
+        <w:t>fn_cisco_umbrella_inv</w:t>
+      </w:r>
+      <w:proofErr w:type="spellEnd"/>
+      <w:r>
+        <w:rPr>
+          <w:rFonts w:cs="Arial"/>
+          <w:color w:val="000000"/>
+        </w:rPr>
+        <w:t>]</w:t>
       </w:r>
       <w:r>
         <w:rPr>
@@ -1395,8 +1745,13 @@
         <w:ind w:left="720"/>
         <w:contextualSpacing/>
       </w:pPr>
-      <w:r>
-        <w:t>base_url=https://investigate.api.umbrella.com/</w:t>
+      <w:proofErr w:type="spellStart"/>
+      <w:r>
+        <w:t>base_url</w:t>
+      </w:r>
+      <w:proofErr w:type="spellEnd"/>
+      <w:r>
+        <w:t>=https://investigate.api.umbrella.com/</w:t>
       </w:r>
     </w:p>
     <w:p>
@@ -1406,7 +1761,23 @@
         <w:contextualSpacing/>
       </w:pPr>
       <w:r>
-        <w:t># The api_token will be supplied by Cisco will be in uuid format.</w:t>
+        <w:t xml:space="preserve"># The </w:t>
+      </w:r>
+      <w:proofErr w:type="spellStart"/>
+      <w:r>
+        <w:t>api_token</w:t>
+      </w:r>
+      <w:proofErr w:type="spellEnd"/>
+      <w:r>
+        <w:t xml:space="preserve"> will be supplied by Cisco will be in </w:t>
+      </w:r>
+      <w:proofErr w:type="spellStart"/>
+      <w:r>
+        <w:t>uuid</w:t>
+      </w:r>
+      <w:proofErr w:type="spellEnd"/>
+      <w:r>
+        <w:t xml:space="preserve"> format.</w:t>
       </w:r>
     </w:p>
     <w:p>
@@ -1418,16 +1789,13 @@
           <w:lang w:val="en-GB"/>
         </w:rPr>
       </w:pPr>
-      <w:r>
-        <w:t>api_token=</w:t>
-      </w:r>
-      <w:r>
-        <w:rPr>
-          <w:rFonts w:ascii="Menlo" w:hAnsi="Menlo" w:cs="Menlo"/>
-          <w:szCs w:val="18"/>
-          <w:lang w:val="en-GB" w:eastAsia="en-GB"/>
-        </w:rPr>
-        <w:t xml:space="preserve"> </w:t>
+      <w:proofErr w:type="spellStart"/>
+      <w:r>
+        <w:t>api_token</w:t>
+      </w:r>
+      <w:proofErr w:type="spellEnd"/>
+      <w:r>
+        <w:t>=</w:t>
       </w:r>
       <w:r>
         <w:rPr>
@@ -1445,11 +1813,19 @@
           <w:lang w:val="en-GB"/>
         </w:rPr>
       </w:pPr>
+      <w:proofErr w:type="spellStart"/>
       <w:r>
         <w:rPr>
           <w:lang w:val="en-GB"/>
         </w:rPr>
-        <w:t>results_limit=20</w:t>
+        <w:t>results_limit</w:t>
+      </w:r>
+      <w:proofErr w:type="spellEnd"/>
+      <w:r>
+        <w:rPr>
+          <w:lang w:val="en-GB"/>
+        </w:rPr>
+        <w:t>=20</w:t>
       </w:r>
       <w:r>
         <w:rPr>
@@ -1477,7 +1853,15 @@
         <w:pStyle w:val="BodyText"/>
       </w:pPr>
       <w:r>
-        <w:t>The package contains function definitions that you can use in workflows, and includes example workflows and rules that show how to use these functions.</w:t>
+        <w:t xml:space="preserve">The package contains function definitions that you can use in </w:t>
+      </w:r>
+      <w:proofErr w:type="gramStart"/>
+      <w:r>
+        <w:t>workflows, and</w:t>
+      </w:r>
+      <w:proofErr w:type="gramEnd"/>
+      <w:r>
+        <w:t xml:space="preserve"> includes example workflows and rules that show how to use these functions.</w:t>
       </w:r>
     </w:p>
     <w:p>
@@ -1697,6 +2081,7 @@
         </w:rPr>
         <w:t xml:space="preserve">. The recommended way to do this is to configure it to automatically run at start up. On a Red Hat appliance, you can do this using a </w:t>
       </w:r>
+      <w:proofErr w:type="spellStart"/>
       <w:r>
         <w:rPr>
           <w:rFonts w:ascii="Courier New" w:hAnsi="Courier New" w:cs="Courier New"/>
@@ -1704,6 +2089,7 @@
         </w:rPr>
         <w:t>systemd</w:t>
       </w:r>
+      <w:proofErr w:type="spellEnd"/>
       <w:r>
         <w:rPr>
           <w:rFonts w:cs="Arial"/>
@@ -1711,6 +2097,7 @@
         </w:rPr>
         <w:t xml:space="preserve"> unit file such as the one below. You might need to change the paths to your working directory and </w:t>
       </w:r>
+      <w:proofErr w:type="spellStart"/>
       <w:r>
         <w:rPr>
           <w:rFonts w:cs="Arial"/>
@@ -1718,6 +2105,7 @@
         </w:rPr>
         <w:t>app.config</w:t>
       </w:r>
+      <w:proofErr w:type="spellEnd"/>
       <w:r>
         <w:rPr>
           <w:rFonts w:cs="Arial"/>
@@ -1746,12 +2134,22 @@
         </w:rPr>
         <w:t xml:space="preserve">The unit file must be named </w:t>
       </w:r>
+      <w:proofErr w:type="spellStart"/>
       <w:r>
         <w:rPr>
           <w:rFonts w:ascii="Courier New" w:hAnsi="Courier New" w:cs="Courier New"/>
         </w:rPr>
-        <w:t>resilient_circuits.service</w:t>
-      </w:r>
+        <w:t>resilient_</w:t>
+      </w:r>
+      <w:proofErr w:type="gramStart"/>
+      <w:r>
+        <w:rPr>
+          <w:rFonts w:ascii="Courier New" w:hAnsi="Courier New" w:cs="Courier New"/>
+        </w:rPr>
+        <w:t>circuits.service</w:t>
+      </w:r>
+      <w:proofErr w:type="spellEnd"/>
+      <w:proofErr w:type="gramEnd"/>
       <w:r>
         <w:rPr>
           <w:rFonts w:cs="Arial"/>
@@ -1766,9 +2164,35 @@
         <w:keepNext/>
         <w:ind w:left="360"/>
       </w:pPr>
-      <w:r>
-        <w:t>sudo vi /etc/systemd/system/resilient_circuits.service</w:t>
-      </w:r>
+      <w:proofErr w:type="spellStart"/>
+      <w:r>
+        <w:t>sudo</w:t>
+      </w:r>
+      <w:proofErr w:type="spellEnd"/>
+      <w:r>
+        <w:t xml:space="preserve"> vi /</w:t>
+      </w:r>
+      <w:proofErr w:type="spellStart"/>
+      <w:r>
+        <w:t>etc</w:t>
+      </w:r>
+      <w:proofErr w:type="spellEnd"/>
+      <w:r>
+        <w:t>/</w:t>
+      </w:r>
+      <w:proofErr w:type="spellStart"/>
+      <w:r>
+        <w:t>systemd</w:t>
+      </w:r>
+      <w:proofErr w:type="spellEnd"/>
+      <w:r>
+        <w:t>/system/</w:t>
+      </w:r>
+      <w:proofErr w:type="spellStart"/>
+      <w:r>
+        <w:t>resilient_circuits.service</w:t>
+      </w:r>
+      <w:proofErr w:type="spellEnd"/>
     </w:p>
     <w:p>
       <w:pPr>
@@ -1811,14 +2235,24 @@
         <w:br/>
       </w:r>
       <w:r>
-        <w:t>After=resilient.service</w:t>
-      </w:r>
+        <w:t>After=</w:t>
+      </w:r>
+      <w:proofErr w:type="spellStart"/>
+      <w:r>
+        <w:t>resilient.service</w:t>
+      </w:r>
+      <w:proofErr w:type="spellEnd"/>
       <w:r>
         <w:br/>
       </w:r>
       <w:r>
-        <w:t>Requires=resilient.service</w:t>
-      </w:r>
+        <w:t>Requires=</w:t>
+      </w:r>
+      <w:proofErr w:type="spellStart"/>
+      <w:r>
+        <w:t>resilient.service</w:t>
+      </w:r>
+      <w:proofErr w:type="spellEnd"/>
     </w:p>
     <w:p>
       <w:pPr>
@@ -1844,14 +2278,32 @@
       <w:r>
         <w:br/>
       </w:r>
-      <w:r>
-        <w:t>WorkingDirectory=/home/integration</w:t>
+      <w:proofErr w:type="spellStart"/>
+      <w:r>
+        <w:t>WorkingDirectory</w:t>
+      </w:r>
+      <w:proofErr w:type="spellEnd"/>
+      <w:r>
+        <w:t>=/home/integration</w:t>
       </w:r>
       <w:r>
         <w:br/>
       </w:r>
-      <w:r>
-        <w:t>ExecStart=/usr/local/bin/resilient-circuits run</w:t>
+      <w:proofErr w:type="spellStart"/>
+      <w:r>
+        <w:t>ExecStart</w:t>
+      </w:r>
+      <w:proofErr w:type="spellEnd"/>
+      <w:r>
+        <w:t>=/</w:t>
+      </w:r>
+      <w:proofErr w:type="spellStart"/>
+      <w:r>
+        <w:t>usr</w:t>
+      </w:r>
+      <w:proofErr w:type="spellEnd"/>
+      <w:r>
+        <w:t>/local/bin/resilient-circuits run</w:t>
       </w:r>
       <w:r>
         <w:br/>
@@ -1862,8 +2314,13 @@
       <w:r>
         <w:br/>
       </w:r>
-      <w:r>
-        <w:t>TimeoutSec=10</w:t>
+      <w:proofErr w:type="spellStart"/>
+      <w:r>
+        <w:t>TimeoutSec</w:t>
+      </w:r>
+      <w:proofErr w:type="spellEnd"/>
+      <w:r>
+        <w:t>=10</w:t>
       </w:r>
       <w:r>
         <w:br/>
@@ -1893,9 +2350,21 @@
       <w:r>
         <w:br/>
       </w:r>
-      <w:r>
-        <w:t>WantedBy=multi-user.target</w:t>
-      </w:r>
+      <w:proofErr w:type="spellStart"/>
+      <w:r>
+        <w:t>WantedBy</w:t>
+      </w:r>
+      <w:proofErr w:type="spellEnd"/>
+      <w:r>
+        <w:t>=multi-</w:t>
+      </w:r>
+      <w:proofErr w:type="spellStart"/>
+      <w:proofErr w:type="gramStart"/>
+      <w:r>
+        <w:t>user.target</w:t>
+      </w:r>
+      <w:proofErr w:type="spellEnd"/>
+      <w:proofErr w:type="gramEnd"/>
     </w:p>
     <w:p>
       <w:pPr>
@@ -1936,9 +2405,43 @@
         <w:pStyle w:val="Code0"/>
         <w:ind w:left="360"/>
       </w:pPr>
-      <w:r>
-        <w:t>sudo chmod 664 /etc/systemd/system/resilient_circuits.service</w:t>
-      </w:r>
+      <w:proofErr w:type="spellStart"/>
+      <w:r>
+        <w:t>sudo</w:t>
+      </w:r>
+      <w:proofErr w:type="spellEnd"/>
+      <w:r>
+        <w:t xml:space="preserve"> </w:t>
+      </w:r>
+      <w:proofErr w:type="spellStart"/>
+      <w:r>
+        <w:t>chmod</w:t>
+      </w:r>
+      <w:proofErr w:type="spellEnd"/>
+      <w:r>
+        <w:t xml:space="preserve"> 664 /</w:t>
+      </w:r>
+      <w:proofErr w:type="spellStart"/>
+      <w:r>
+        <w:t>etc</w:t>
+      </w:r>
+      <w:proofErr w:type="spellEnd"/>
+      <w:r>
+        <w:t>/</w:t>
+      </w:r>
+      <w:proofErr w:type="spellStart"/>
+      <w:r>
+        <w:t>systemd</w:t>
+      </w:r>
+      <w:proofErr w:type="spellEnd"/>
+      <w:r>
+        <w:t>/system/</w:t>
+      </w:r>
+      <w:proofErr w:type="spellStart"/>
+      <w:r>
+        <w:t>resilient_circuits.service</w:t>
+      </w:r>
+      <w:proofErr w:type="spellEnd"/>
     </w:p>
     <w:p>
       <w:pPr>
@@ -1952,7 +2455,7 @@
           <w:color w:val="000000"/>
         </w:rPr>
       </w:pPr>
-      <w:bookmarkStart w:id="4" w:name="_Toc510253268"/>
+      <w:bookmarkStart w:id="3" w:name="_Toc510253268"/>
       <w:r>
         <w:rPr>
           <w:rFonts w:cs="Arial"/>
@@ -1960,6 +2463,7 @@
         </w:rPr>
         <w:t xml:space="preserve">Use the </w:t>
       </w:r>
+      <w:proofErr w:type="spellStart"/>
       <w:r>
         <w:rPr>
           <w:rFonts w:ascii="Courier New" w:hAnsi="Courier New" w:cs="Courier New"/>
@@ -1967,6 +2471,7 @@
         </w:rPr>
         <w:t>systemctl</w:t>
       </w:r>
+      <w:proofErr w:type="spellEnd"/>
       <w:r>
         <w:rPr>
           <w:rFonts w:cs="Arial"/>
@@ -1980,8 +2485,37 @@
         <w:pStyle w:val="Code0"/>
         <w:ind w:left="360"/>
       </w:pPr>
-      <w:r>
-        <w:t>sudo systemctl resilient_circuits [start|stop|restart|status]</w:t>
+      <w:proofErr w:type="spellStart"/>
+      <w:r>
+        <w:t>sudo</w:t>
+      </w:r>
+      <w:proofErr w:type="spellEnd"/>
+      <w:r>
+        <w:t xml:space="preserve"> </w:t>
+      </w:r>
+      <w:proofErr w:type="spellStart"/>
+      <w:r>
+        <w:t>systemctl</w:t>
+      </w:r>
+      <w:proofErr w:type="spellEnd"/>
+      <w:r>
+        <w:t xml:space="preserve"> </w:t>
+      </w:r>
+      <w:proofErr w:type="spellStart"/>
+      <w:r>
+        <w:t>resilient_circuits</w:t>
+      </w:r>
+      <w:proofErr w:type="spellEnd"/>
+      <w:r>
+        <w:t xml:space="preserve"> [</w:t>
+      </w:r>
+      <w:proofErr w:type="spellStart"/>
+      <w:r>
+        <w:t>start|stop|restart|status</w:t>
+      </w:r>
+      <w:proofErr w:type="spellEnd"/>
+      <w:r>
+        <w:t>]</w:t>
       </w:r>
     </w:p>
     <w:p>
@@ -2006,6 +2540,7 @@
         </w:rPr>
         <w:t xml:space="preserve">or </w:t>
       </w:r>
+      <w:proofErr w:type="spellStart"/>
       <w:r>
         <w:rPr>
           <w:rFonts w:ascii="Courier New" w:hAnsi="Courier New" w:cs="Courier New"/>
@@ -2013,6 +2548,7 @@
         </w:rPr>
         <w:t>systemd</w:t>
       </w:r>
+      <w:proofErr w:type="spellEnd"/>
       <w:r>
         <w:rPr>
           <w:rFonts w:cs="Arial"/>
@@ -2048,6 +2584,7 @@
         </w:rPr>
         <w:t xml:space="preserve">the </w:t>
       </w:r>
+      <w:proofErr w:type="spellStart"/>
       <w:r>
         <w:rPr>
           <w:rFonts w:ascii="Courier New" w:hAnsi="Courier New" w:cs="Courier New"/>
@@ -2055,6 +2592,7 @@
         </w:rPr>
         <w:t>journalctl</w:t>
       </w:r>
+      <w:proofErr w:type="spellEnd"/>
       <w:r>
         <w:rPr>
           <w:rFonts w:cs="Arial"/>
@@ -2082,11 +2620,32 @@
         <w:pStyle w:val="Code0"/>
         <w:ind w:left="0"/>
       </w:pPr>
-      <w:r>
-        <w:t>sudo journalct</w:t>
-      </w:r>
-      <w:r>
-        <w:t>l -u resilient_circuits --since "</w:t>
+      <w:proofErr w:type="spellStart"/>
+      <w:r>
+        <w:t>sudo</w:t>
+      </w:r>
+      <w:proofErr w:type="spellEnd"/>
+      <w:r>
+        <w:t xml:space="preserve"> </w:t>
+      </w:r>
+      <w:proofErr w:type="spellStart"/>
+      <w:r>
+        <w:t>journalct</w:t>
+      </w:r>
+      <w:r>
+        <w:t>l</w:t>
+      </w:r>
+      <w:proofErr w:type="spellEnd"/>
+      <w:r>
+        <w:t xml:space="preserve"> -u </w:t>
+      </w:r>
+      <w:proofErr w:type="spellStart"/>
+      <w:r>
+        <w:t>resilient_circuits</w:t>
+      </w:r>
+      <w:proofErr w:type="spellEnd"/>
+      <w:r>
+        <w:t xml:space="preserve"> --since "</w:t>
       </w:r>
       <w:r>
         <w:t>2 hours ag</w:t>
@@ -2095,7 +2654,7 @@
         <w:t>o"</w:t>
       </w:r>
     </w:p>
-    <w:bookmarkEnd w:id="4"/>
+    <w:bookmarkEnd w:id="3"/>
     <w:p>
       <w:pPr>
         <w:pStyle w:val="Heading10"/>
@@ -2124,12 +2683,12 @@
         <w:pStyle w:val="BodyText"/>
         <w:keepNext/>
       </w:pPr>
-      <w:bookmarkStart w:id="5" w:name="_Toc510253269"/>
+      <w:bookmarkStart w:id="4" w:name="_Toc510253269"/>
       <w:r>
         <w:t>Once the function package deploys the functions, you can view them in the Resilient platform Functions tab, as shown below.</w:t>
       </w:r>
     </w:p>
-    <w:bookmarkEnd w:id="5"/>
+    <w:bookmarkEnd w:id="4"/>
     <w:p>
       <w:pPr>
         <w:pStyle w:val="Heading20"/>
@@ -2219,7 +2778,7 @@
       <w:pPr>
         <w:pStyle w:val="Heading20"/>
       </w:pPr>
-      <w:bookmarkStart w:id="6" w:name="_Toc510253270"/>
+      <w:bookmarkStart w:id="5" w:name="_Toc510253270"/>
       <w:r>
         <w:t>Functions and Components</w:t>
       </w:r>
@@ -2238,7 +2797,15 @@
         <w:t xml:space="preserve">The package </w:t>
       </w:r>
       <w:r>
-        <w:t xml:space="preserve">includes example workflows, rules and data tables that show how you can use the functions, as shown in the following table. Resilient users can view the rules in the Rules tab and the workflows in the Workflows tab, and modify them as needed. The </w:t>
+        <w:t xml:space="preserve">includes example workflows, rules and data tables that show how you can use the functions, as shown in the following table. Resilient users can view the rules in the Rules tab and the workflows in the Workflows </w:t>
+      </w:r>
+      <w:proofErr w:type="gramStart"/>
+      <w:r>
+        <w:t>tab, and</w:t>
+      </w:r>
+      <w:proofErr w:type="gramEnd"/>
+      <w:r>
+        <w:t xml:space="preserve"> modify them as needed. The </w:t>
       </w:r>
       <w:r>
         <w:t xml:space="preserve">object type for the </w:t>
@@ -2414,6 +2981,7 @@
                 <w:lang w:val="en-GB" w:eastAsia="en-GB"/>
               </w:rPr>
             </w:pPr>
+            <w:proofErr w:type="spellStart"/>
             <w:r>
               <w:rPr>
                 <w:rFonts w:ascii="Arial" w:hAnsi="Arial" w:cs="Menlo"/>
@@ -2425,6 +2993,7 @@
               </w:rPr>
               <w:t>umbrella_ip_as_info</w:t>
             </w:r>
+            <w:proofErr w:type="spellEnd"/>
           </w:p>
         </w:tc>
         <w:tc>
@@ -2451,7 +3020,31 @@
                 <w:szCs w:val="18"/>
                 <w:lang w:val="en-GB" w:eastAsia="en-GB"/>
               </w:rPr>
-              <w:t>Example: AS Information for an ip address or ASN</w:t>
+              <w:t xml:space="preserve">Example: AS Information for an </w:t>
+            </w:r>
+            <w:proofErr w:type="spellStart"/>
+            <w:r>
+              <w:rPr>
+                <w:rFonts w:ascii="Arial" w:hAnsi="Arial" w:cs="Menlo"/>
+                <w:iCs/>
+                <w:color w:val="000000" w:themeColor="text1"/>
+                <w:sz w:val="18"/>
+                <w:szCs w:val="18"/>
+                <w:lang w:val="en-GB" w:eastAsia="en-GB"/>
+              </w:rPr>
+              <w:t>ip</w:t>
+            </w:r>
+            <w:proofErr w:type="spellEnd"/>
+            <w:r>
+              <w:rPr>
+                <w:rFonts w:ascii="Arial" w:hAnsi="Arial" w:cs="Menlo"/>
+                <w:iCs/>
+                <w:color w:val="000000" w:themeColor="text1"/>
+                <w:sz w:val="18"/>
+                <w:szCs w:val="18"/>
+                <w:lang w:val="en-GB" w:eastAsia="en-GB"/>
+              </w:rPr>
+              <w:t xml:space="preserve"> address or ASN</w:t>
             </w:r>
           </w:p>
         </w:tc>
@@ -2476,7 +3069,31 @@
                 <w:szCs w:val="18"/>
                 <w:lang w:val="en-GB" w:eastAsia="en-GB"/>
               </w:rPr>
-              <w:t>Example: AS Information for an ip address or ASN</w:t>
+              <w:t xml:space="preserve">Example: AS Information for an </w:t>
+            </w:r>
+            <w:proofErr w:type="spellStart"/>
+            <w:r>
+              <w:rPr>
+                <w:rFonts w:ascii="Arial" w:hAnsi="Arial" w:cs="Menlo"/>
+                <w:iCs/>
+                <w:color w:val="000000" w:themeColor="text1"/>
+                <w:sz w:val="18"/>
+                <w:szCs w:val="18"/>
+                <w:lang w:val="en-GB" w:eastAsia="en-GB"/>
+              </w:rPr>
+              <w:t>ip</w:t>
+            </w:r>
+            <w:proofErr w:type="spellEnd"/>
+            <w:r>
+              <w:rPr>
+                <w:rFonts w:ascii="Arial" w:hAnsi="Arial" w:cs="Menlo"/>
+                <w:iCs/>
+                <w:color w:val="000000" w:themeColor="text1"/>
+                <w:sz w:val="18"/>
+                <w:szCs w:val="18"/>
+                <w:lang w:val="en-GB" w:eastAsia="en-GB"/>
+              </w:rPr>
+              <w:t xml:space="preserve"> address or ASN</w:t>
             </w:r>
           </w:p>
         </w:tc>
@@ -2501,7 +3118,31 @@
                 <w:szCs w:val="18"/>
                 <w:lang w:val="en-GB" w:eastAsia="en-GB"/>
               </w:rPr>
-              <w:t>Umbrella Investigate - AS Information for an ip address or ASN</w:t>
+              <w:t xml:space="preserve">Umbrella Investigate - AS Information for an </w:t>
+            </w:r>
+            <w:proofErr w:type="spellStart"/>
+            <w:r>
+              <w:rPr>
+                <w:rFonts w:ascii="Arial" w:hAnsi="Arial" w:cs="Menlo"/>
+                <w:iCs/>
+                <w:color w:val="000000" w:themeColor="text1"/>
+                <w:sz w:val="18"/>
+                <w:szCs w:val="18"/>
+                <w:lang w:val="en-GB" w:eastAsia="en-GB"/>
+              </w:rPr>
+              <w:t>ip</w:t>
+            </w:r>
+            <w:proofErr w:type="spellEnd"/>
+            <w:r>
+              <w:rPr>
+                <w:rFonts w:ascii="Arial" w:hAnsi="Arial" w:cs="Menlo"/>
+                <w:iCs/>
+                <w:color w:val="000000" w:themeColor="text1"/>
+                <w:sz w:val="18"/>
+                <w:szCs w:val="18"/>
+                <w:lang w:val="en-GB" w:eastAsia="en-GB"/>
+              </w:rPr>
+              <w:t xml:space="preserve"> address or ASN</w:t>
             </w:r>
           </w:p>
         </w:tc>
@@ -2525,6 +3166,7 @@
                 <w:lang w:val="en-GB" w:eastAsia="en-GB"/>
               </w:rPr>
             </w:pPr>
+            <w:proofErr w:type="spellStart"/>
             <w:r>
               <w:rPr>
                 <w:rFonts w:ascii="Arial" w:hAnsi="Arial" w:cs="Menlo"/>
@@ -2536,6 +3178,7 @@
               </w:rPr>
               <w:t>umbrella_domain_status_and_category</w:t>
             </w:r>
+            <w:proofErr w:type="spellEnd"/>
           </w:p>
         </w:tc>
         <w:tc>
@@ -2642,6 +3285,7 @@
                 <w:lang w:val="en-GB" w:eastAsia="en-GB"/>
               </w:rPr>
             </w:pPr>
+            <w:proofErr w:type="spellStart"/>
             <w:r>
               <w:rPr>
                 <w:rFonts w:ascii="Arial" w:hAnsi="Arial" w:cs="Menlo"/>
@@ -2653,6 +3297,7 @@
               </w:rPr>
               <w:t>umbrella_domain_status_and_category</w:t>
             </w:r>
+            <w:proofErr w:type="spellEnd"/>
           </w:p>
         </w:tc>
         <w:tc>
@@ -2759,6 +3404,7 @@
                 <w:lang w:val="en-GB" w:eastAsia="en-GB"/>
               </w:rPr>
             </w:pPr>
+            <w:proofErr w:type="spellStart"/>
             <w:r>
               <w:rPr>
                 <w:rFonts w:ascii="Arial" w:hAnsi="Arial" w:cs="Menlo"/>
@@ -2770,6 +3416,7 @@
               </w:rPr>
               <w:t>umbrella_classifiers</w:t>
             </w:r>
+            <w:proofErr w:type="spellEnd"/>
           </w:p>
         </w:tc>
         <w:tc>
@@ -2873,16 +3520,29 @@
                 <w:lang w:val="en-GB" w:eastAsia="en-GB"/>
               </w:rPr>
             </w:pPr>
-            <w:r>
-              <w:rPr>
-                <w:rFonts w:ascii="Arial" w:hAnsi="Arial" w:cs="Menlo"/>
-                <w:iCs/>
-                <w:color w:val="000000" w:themeColor="text1"/>
-                <w:sz w:val="18"/>
-                <w:szCs w:val="18"/>
-                <w:lang w:val="en-GB" w:eastAsia="en-GB"/>
-              </w:rPr>
-              <w:t>umbrella_domain_co_</w:t>
+            <w:proofErr w:type="spellStart"/>
+            <w:r>
+              <w:rPr>
+                <w:rFonts w:ascii="Arial" w:hAnsi="Arial" w:cs="Menlo"/>
+                <w:iCs/>
+                <w:color w:val="000000" w:themeColor="text1"/>
+                <w:sz w:val="18"/>
+                <w:szCs w:val="18"/>
+                <w:lang w:val="en-GB" w:eastAsia="en-GB"/>
+              </w:rPr>
+              <w:t>umbrella_domain_co</w:t>
+            </w:r>
+            <w:proofErr w:type="spellEnd"/>
+            <w:r>
+              <w:rPr>
+                <w:rFonts w:ascii="Arial" w:hAnsi="Arial" w:cs="Menlo"/>
+                <w:iCs/>
+                <w:color w:val="000000" w:themeColor="text1"/>
+                <w:sz w:val="18"/>
+                <w:szCs w:val="18"/>
+                <w:lang w:val="en-GB" w:eastAsia="en-GB"/>
+              </w:rPr>
+              <w:t>_</w:t>
             </w:r>
             <w:r>
               <w:rPr>
@@ -3034,6 +3694,7 @@
                 <w:lang w:val="en-GB" w:eastAsia="en-GB"/>
               </w:rPr>
             </w:pPr>
+            <w:proofErr w:type="spellStart"/>
             <w:r>
               <w:rPr>
                 <w:rFonts w:ascii="Arial" w:hAnsi="Arial" w:cs="Menlo"/>
@@ -3045,6 +3706,7 @@
               </w:rPr>
               <w:t>umbrella_dns_rr_hist</w:t>
             </w:r>
+            <w:proofErr w:type="spellEnd"/>
           </w:p>
         </w:tc>
         <w:tc>
@@ -3151,6 +3813,7 @@
                 <w:lang w:val="en-GB" w:eastAsia="en-GB"/>
               </w:rPr>
             </w:pPr>
+            <w:proofErr w:type="spellStart"/>
             <w:r>
               <w:rPr>
                 <w:rFonts w:ascii="Arial" w:hAnsi="Arial" w:cs="Menlo"/>
@@ -3162,6 +3825,7 @@
               </w:rPr>
               <w:t>umbrella_dns_rr_hist</w:t>
             </w:r>
+            <w:proofErr w:type="spellEnd"/>
           </w:p>
         </w:tc>
         <w:tc>
@@ -3188,7 +3852,31 @@
                 <w:szCs w:val="18"/>
                 <w:lang w:val="en-GB" w:eastAsia="en-GB"/>
               </w:rPr>
-              <w:t>Example: DNS RR history for an ip address</w:t>
+              <w:t xml:space="preserve">Example: DNS RR history for an </w:t>
+            </w:r>
+            <w:proofErr w:type="spellStart"/>
+            <w:r>
+              <w:rPr>
+                <w:rFonts w:ascii="Arial" w:hAnsi="Arial" w:cs="Menlo"/>
+                <w:iCs/>
+                <w:color w:val="000000" w:themeColor="text1"/>
+                <w:sz w:val="18"/>
+                <w:szCs w:val="18"/>
+                <w:lang w:val="en-GB" w:eastAsia="en-GB"/>
+              </w:rPr>
+              <w:t>ip</w:t>
+            </w:r>
+            <w:proofErr w:type="spellEnd"/>
+            <w:r>
+              <w:rPr>
+                <w:rFonts w:ascii="Arial" w:hAnsi="Arial" w:cs="Menlo"/>
+                <w:iCs/>
+                <w:color w:val="000000" w:themeColor="text1"/>
+                <w:sz w:val="18"/>
+                <w:szCs w:val="18"/>
+                <w:lang w:val="en-GB" w:eastAsia="en-GB"/>
+              </w:rPr>
+              <w:t xml:space="preserve"> address</w:t>
             </w:r>
           </w:p>
         </w:tc>
@@ -3216,7 +3904,31 @@
                 <w:szCs w:val="18"/>
                 <w:lang w:val="en-GB" w:eastAsia="en-GB"/>
               </w:rPr>
-              <w:t>Example: DNS RR history for an ip address</w:t>
+              <w:t xml:space="preserve">Example: DNS RR history for an </w:t>
+            </w:r>
+            <w:proofErr w:type="spellStart"/>
+            <w:r>
+              <w:rPr>
+                <w:rFonts w:ascii="Arial" w:hAnsi="Arial" w:cs="Menlo"/>
+                <w:iCs/>
+                <w:color w:val="000000" w:themeColor="text1"/>
+                <w:sz w:val="18"/>
+                <w:szCs w:val="18"/>
+                <w:lang w:val="en-GB" w:eastAsia="en-GB"/>
+              </w:rPr>
+              <w:t>ip</w:t>
+            </w:r>
+            <w:proofErr w:type="spellEnd"/>
+            <w:r>
+              <w:rPr>
+                <w:rFonts w:ascii="Arial" w:hAnsi="Arial" w:cs="Menlo"/>
+                <w:iCs/>
+                <w:color w:val="000000" w:themeColor="text1"/>
+                <w:sz w:val="18"/>
+                <w:szCs w:val="18"/>
+                <w:lang w:val="en-GB" w:eastAsia="en-GB"/>
+              </w:rPr>
+              <w:t xml:space="preserve"> address</w:t>
             </w:r>
           </w:p>
         </w:tc>
@@ -3244,7 +3956,31 @@
                 <w:szCs w:val="18"/>
                 <w:lang w:val="en-GB" w:eastAsia="en-GB"/>
               </w:rPr>
-              <w:t>Umbrella Investigate - DNS RR history for an ip address</w:t>
+              <w:t xml:space="preserve">Umbrella Investigate - DNS RR history for an </w:t>
+            </w:r>
+            <w:proofErr w:type="spellStart"/>
+            <w:r>
+              <w:rPr>
+                <w:rFonts w:ascii="Arial" w:hAnsi="Arial" w:cs="Menlo"/>
+                <w:iCs/>
+                <w:color w:val="000000" w:themeColor="text1"/>
+                <w:sz w:val="18"/>
+                <w:szCs w:val="18"/>
+                <w:lang w:val="en-GB" w:eastAsia="en-GB"/>
+              </w:rPr>
+              <w:t>ip</w:t>
+            </w:r>
+            <w:proofErr w:type="spellEnd"/>
+            <w:r>
+              <w:rPr>
+                <w:rFonts w:ascii="Arial" w:hAnsi="Arial" w:cs="Menlo"/>
+                <w:iCs/>
+                <w:color w:val="000000" w:themeColor="text1"/>
+                <w:sz w:val="18"/>
+                <w:szCs w:val="18"/>
+                <w:lang w:val="en-GB" w:eastAsia="en-GB"/>
+              </w:rPr>
+              <w:t xml:space="preserve"> address</w:t>
             </w:r>
           </w:p>
         </w:tc>
@@ -3268,6 +4004,7 @@
                 <w:lang w:val="en-GB" w:eastAsia="en-GB"/>
               </w:rPr>
             </w:pPr>
+            <w:proofErr w:type="spellStart"/>
             <w:r>
               <w:rPr>
                 <w:rFonts w:ascii="Arial" w:hAnsi="Arial" w:cs="Menlo"/>
@@ -3280,6 +4017,7 @@
               <w:lastRenderedPageBreak/>
               <w:t>umbrella_domain_volume</w:t>
             </w:r>
+            <w:proofErr w:type="spellEnd"/>
           </w:p>
         </w:tc>
         <w:tc>
@@ -3383,16 +4121,29 @@
                 <w:lang w:val="en-GB" w:eastAsia="en-GB"/>
               </w:rPr>
             </w:pPr>
-            <w:r>
-              <w:rPr>
-                <w:rFonts w:ascii="Arial" w:hAnsi="Arial" w:cs="Menlo"/>
-                <w:iCs/>
-                <w:color w:val="000000" w:themeColor="text1"/>
-                <w:sz w:val="18"/>
-                <w:szCs w:val="18"/>
-                <w:lang w:val="en-GB" w:eastAsia="en-GB"/>
-              </w:rPr>
-              <w:t>umbrella_domain_whois_</w:t>
+            <w:proofErr w:type="spellStart"/>
+            <w:r>
+              <w:rPr>
+                <w:rFonts w:ascii="Arial" w:hAnsi="Arial" w:cs="Menlo"/>
+                <w:iCs/>
+                <w:color w:val="000000" w:themeColor="text1"/>
+                <w:sz w:val="18"/>
+                <w:szCs w:val="18"/>
+                <w:lang w:val="en-GB" w:eastAsia="en-GB"/>
+              </w:rPr>
+              <w:t>umbrella_domain_whois</w:t>
+            </w:r>
+            <w:proofErr w:type="spellEnd"/>
+            <w:r>
+              <w:rPr>
+                <w:rFonts w:ascii="Arial" w:hAnsi="Arial" w:cs="Menlo"/>
+                <w:iCs/>
+                <w:color w:val="000000" w:themeColor="text1"/>
+                <w:sz w:val="18"/>
+                <w:szCs w:val="18"/>
+                <w:lang w:val="en-GB" w:eastAsia="en-GB"/>
+              </w:rPr>
+              <w:t>_</w:t>
             </w:r>
             <w:r>
               <w:rPr>
@@ -3566,16 +4317,29 @@
                 <w:lang w:val="en-GB" w:eastAsia="en-GB"/>
               </w:rPr>
             </w:pPr>
-            <w:r>
-              <w:rPr>
-                <w:rFonts w:ascii="Arial" w:hAnsi="Arial" w:cs="Menlo"/>
-                <w:iCs/>
-                <w:color w:val="000000" w:themeColor="text1"/>
-                <w:sz w:val="18"/>
-                <w:szCs w:val="18"/>
-                <w:lang w:val="en-GB" w:eastAsia="en-GB"/>
-              </w:rPr>
-              <w:t>umbrella_ip_latest_</w:t>
+            <w:proofErr w:type="spellStart"/>
+            <w:r>
+              <w:rPr>
+                <w:rFonts w:ascii="Arial" w:hAnsi="Arial" w:cs="Menlo"/>
+                <w:iCs/>
+                <w:color w:val="000000" w:themeColor="text1"/>
+                <w:sz w:val="18"/>
+                <w:szCs w:val="18"/>
+                <w:lang w:val="en-GB" w:eastAsia="en-GB"/>
+              </w:rPr>
+              <w:t>umbrella_ip_latest</w:t>
+            </w:r>
+            <w:proofErr w:type="spellEnd"/>
+            <w:r>
+              <w:rPr>
+                <w:rFonts w:ascii="Arial" w:hAnsi="Arial" w:cs="Menlo"/>
+                <w:iCs/>
+                <w:color w:val="000000" w:themeColor="text1"/>
+                <w:sz w:val="18"/>
+                <w:szCs w:val="18"/>
+                <w:lang w:val="en-GB" w:eastAsia="en-GB"/>
+              </w:rPr>
+              <w:t>_</w:t>
             </w:r>
             <w:r>
               <w:rPr>
@@ -3588,6 +4352,7 @@
               </w:rPr>
               <w:br/>
             </w:r>
+            <w:proofErr w:type="spellStart"/>
             <w:r>
               <w:rPr>
                 <w:rFonts w:ascii="Arial" w:hAnsi="Arial" w:cs="Menlo"/>
@@ -3599,6 +4364,7 @@
               </w:rPr>
               <w:t>malicious_domains</w:t>
             </w:r>
+            <w:proofErr w:type="spellEnd"/>
           </w:p>
         </w:tc>
         <w:tc>
@@ -3625,7 +4391,31 @@
                 <w:szCs w:val="18"/>
                 <w:lang w:val="en-GB" w:eastAsia="en-GB"/>
               </w:rPr>
-              <w:t>Example: Latest Malicious Domains for an ip address</w:t>
+              <w:t xml:space="preserve">Example: Latest Malicious Domains for an </w:t>
+            </w:r>
+            <w:proofErr w:type="spellStart"/>
+            <w:r>
+              <w:rPr>
+                <w:rFonts w:ascii="Arial" w:hAnsi="Arial" w:cs="Menlo"/>
+                <w:iCs/>
+                <w:color w:val="000000" w:themeColor="text1"/>
+                <w:sz w:val="18"/>
+                <w:szCs w:val="18"/>
+                <w:lang w:val="en-GB" w:eastAsia="en-GB"/>
+              </w:rPr>
+              <w:t>ip</w:t>
+            </w:r>
+            <w:proofErr w:type="spellEnd"/>
+            <w:r>
+              <w:rPr>
+                <w:rFonts w:ascii="Arial" w:hAnsi="Arial" w:cs="Menlo"/>
+                <w:iCs/>
+                <w:color w:val="000000" w:themeColor="text1"/>
+                <w:sz w:val="18"/>
+                <w:szCs w:val="18"/>
+                <w:lang w:val="en-GB" w:eastAsia="en-GB"/>
+              </w:rPr>
+              <w:t xml:space="preserve"> address</w:t>
             </w:r>
           </w:p>
         </w:tc>
@@ -3653,7 +4443,31 @@
                 <w:szCs w:val="18"/>
                 <w:lang w:val="en-GB" w:eastAsia="en-GB"/>
               </w:rPr>
-              <w:t>Example: Latest Malicious Domains for an ip address</w:t>
+              <w:t xml:space="preserve">Example: Latest Malicious Domains for an </w:t>
+            </w:r>
+            <w:proofErr w:type="spellStart"/>
+            <w:r>
+              <w:rPr>
+                <w:rFonts w:ascii="Arial" w:hAnsi="Arial" w:cs="Menlo"/>
+                <w:iCs/>
+                <w:color w:val="000000" w:themeColor="text1"/>
+                <w:sz w:val="18"/>
+                <w:szCs w:val="18"/>
+                <w:lang w:val="en-GB" w:eastAsia="en-GB"/>
+              </w:rPr>
+              <w:t>ip</w:t>
+            </w:r>
+            <w:proofErr w:type="spellEnd"/>
+            <w:r>
+              <w:rPr>
+                <w:rFonts w:ascii="Arial" w:hAnsi="Arial" w:cs="Menlo"/>
+                <w:iCs/>
+                <w:color w:val="000000" w:themeColor="text1"/>
+                <w:sz w:val="18"/>
+                <w:szCs w:val="18"/>
+                <w:lang w:val="en-GB" w:eastAsia="en-GB"/>
+              </w:rPr>
+              <w:t xml:space="preserve"> address</w:t>
             </w:r>
           </w:p>
         </w:tc>
@@ -3705,6 +4519,7 @@
                 <w:lang w:val="en-GB" w:eastAsia="en-GB"/>
               </w:rPr>
             </w:pPr>
+            <w:proofErr w:type="spellStart"/>
             <w:r>
               <w:rPr>
                 <w:rFonts w:ascii="Arial" w:hAnsi="Arial" w:cs="Menlo"/>
@@ -3716,6 +4531,7 @@
               </w:rPr>
               <w:t>umbrella_pattern_search</w:t>
             </w:r>
+            <w:proofErr w:type="spellEnd"/>
           </w:p>
         </w:tc>
         <w:tc>
@@ -3822,6 +4638,7 @@
                 <w:lang w:val="en-GB" w:eastAsia="en-GB"/>
               </w:rPr>
             </w:pPr>
+            <w:proofErr w:type="spellStart"/>
             <w:r>
               <w:rPr>
                 <w:rFonts w:ascii="Arial" w:hAnsi="Arial" w:cs="Menlo"/>
@@ -3833,6 +4650,7 @@
               </w:rPr>
               <w:t>umbrella_pattern_search</w:t>
             </w:r>
+            <w:proofErr w:type="spellEnd"/>
           </w:p>
         </w:tc>
         <w:tc>
@@ -3939,6 +4757,7 @@
                 <w:lang w:val="en-GB" w:eastAsia="en-GB"/>
               </w:rPr>
             </w:pPr>
+            <w:proofErr w:type="spellStart"/>
             <w:r>
               <w:rPr>
                 <w:rFonts w:ascii="Arial" w:hAnsi="Arial" w:cs="Menlo"/>
@@ -3950,6 +4769,7 @@
               </w:rPr>
               <w:t>umbrella_domain_related_domains</w:t>
             </w:r>
+            <w:proofErr w:type="spellEnd"/>
           </w:p>
         </w:tc>
         <w:tc>
@@ -4056,6 +4876,7 @@
                 <w:lang w:val="en-GB" w:eastAsia="en-GB"/>
               </w:rPr>
             </w:pPr>
+            <w:proofErr w:type="spellStart"/>
             <w:r>
               <w:rPr>
                 <w:rFonts w:ascii="Arial" w:hAnsi="Arial" w:cs="Menlo"/>
@@ -4067,6 +4888,7 @@
               </w:rPr>
               <w:t>umbrella_domain_security_info</w:t>
             </w:r>
+            <w:proofErr w:type="spellEnd"/>
           </w:p>
         </w:tc>
         <w:tc>
@@ -4173,16 +4995,29 @@
                 <w:lang w:val="en-GB" w:eastAsia="en-GB"/>
               </w:rPr>
             </w:pPr>
-            <w:r>
-              <w:rPr>
-                <w:rFonts w:ascii="Arial" w:hAnsi="Arial" w:cs="Menlo"/>
-                <w:iCs/>
-                <w:color w:val="000000" w:themeColor="text1"/>
-                <w:sz w:val="18"/>
-                <w:szCs w:val="18"/>
-                <w:lang w:val="en-GB" w:eastAsia="en-GB"/>
-              </w:rPr>
-              <w:t>umbrella_threat_grid_</w:t>
+            <w:proofErr w:type="spellStart"/>
+            <w:r>
+              <w:rPr>
+                <w:rFonts w:ascii="Arial" w:hAnsi="Arial" w:cs="Menlo"/>
+                <w:iCs/>
+                <w:color w:val="000000" w:themeColor="text1"/>
+                <w:sz w:val="18"/>
+                <w:szCs w:val="18"/>
+                <w:lang w:val="en-GB" w:eastAsia="en-GB"/>
+              </w:rPr>
+              <w:t>umbrella_threat_grid</w:t>
+            </w:r>
+            <w:proofErr w:type="spellEnd"/>
+            <w:r>
+              <w:rPr>
+                <w:rFonts w:ascii="Arial" w:hAnsi="Arial" w:cs="Menlo"/>
+                <w:iCs/>
+                <w:color w:val="000000" w:themeColor="text1"/>
+                <w:sz w:val="18"/>
+                <w:szCs w:val="18"/>
+                <w:lang w:val="en-GB" w:eastAsia="en-GB"/>
+              </w:rPr>
+              <w:t>_</w:t>
             </w:r>
             <w:r>
               <w:rPr>
@@ -4232,7 +5067,31 @@
                 <w:szCs w:val="18"/>
                 <w:lang w:val="en-GB" w:eastAsia="en-GB"/>
               </w:rPr>
-              <w:t>Example: ThreadGrid sample info</w:t>
+              <w:t xml:space="preserve">Example: </w:t>
+            </w:r>
+            <w:proofErr w:type="spellStart"/>
+            <w:r>
+              <w:rPr>
+                <w:rFonts w:ascii="Arial" w:hAnsi="Arial" w:cs="Menlo"/>
+                <w:iCs/>
+                <w:color w:val="000000" w:themeColor="text1"/>
+                <w:sz w:val="18"/>
+                <w:szCs w:val="18"/>
+                <w:lang w:val="en-GB" w:eastAsia="en-GB"/>
+              </w:rPr>
+              <w:t>ThreadGrid</w:t>
+            </w:r>
+            <w:proofErr w:type="spellEnd"/>
+            <w:r>
+              <w:rPr>
+                <w:rFonts w:ascii="Arial" w:hAnsi="Arial" w:cs="Menlo"/>
+                <w:iCs/>
+                <w:color w:val="000000" w:themeColor="text1"/>
+                <w:sz w:val="18"/>
+                <w:szCs w:val="18"/>
+                <w:lang w:val="en-GB" w:eastAsia="en-GB"/>
+              </w:rPr>
+              <w:t xml:space="preserve"> sample info</w:t>
             </w:r>
             <w:r>
               <w:rPr>
@@ -4282,7 +5141,31 @@
                 <w:szCs w:val="18"/>
                 <w:lang w:val="en-GB" w:eastAsia="en-GB"/>
               </w:rPr>
-              <w:t>Example: ThreadGrid sample info</w:t>
+              <w:t xml:space="preserve">Example: </w:t>
+            </w:r>
+            <w:proofErr w:type="spellStart"/>
+            <w:r>
+              <w:rPr>
+                <w:rFonts w:ascii="Arial" w:hAnsi="Arial" w:cs="Menlo"/>
+                <w:iCs/>
+                <w:color w:val="000000" w:themeColor="text1"/>
+                <w:sz w:val="18"/>
+                <w:szCs w:val="18"/>
+                <w:lang w:val="en-GB" w:eastAsia="en-GB"/>
+              </w:rPr>
+              <w:t>ThreadGrid</w:t>
+            </w:r>
+            <w:proofErr w:type="spellEnd"/>
+            <w:r>
+              <w:rPr>
+                <w:rFonts w:ascii="Arial" w:hAnsi="Arial" w:cs="Menlo"/>
+                <w:iCs/>
+                <w:color w:val="000000" w:themeColor="text1"/>
+                <w:sz w:val="18"/>
+                <w:szCs w:val="18"/>
+                <w:lang w:val="en-GB" w:eastAsia="en-GB"/>
+              </w:rPr>
+              <w:t xml:space="preserve"> sample info</w:t>
             </w:r>
             <w:r>
               <w:rPr>
@@ -4332,7 +5215,31 @@
                 <w:szCs w:val="18"/>
                 <w:lang w:val="en-GB" w:eastAsia="en-GB"/>
               </w:rPr>
-              <w:t>Umbrella Investigate - ThreadGrid sample info for a hash</w:t>
+              <w:t xml:space="preserve">Umbrella Investigate - </w:t>
+            </w:r>
+            <w:proofErr w:type="spellStart"/>
+            <w:r>
+              <w:rPr>
+                <w:rFonts w:ascii="Arial" w:hAnsi="Arial" w:cs="Menlo"/>
+                <w:iCs/>
+                <w:color w:val="000000" w:themeColor="text1"/>
+                <w:sz w:val="18"/>
+                <w:szCs w:val="18"/>
+                <w:lang w:val="en-GB" w:eastAsia="en-GB"/>
+              </w:rPr>
+              <w:t>ThreadGrid</w:t>
+            </w:r>
+            <w:proofErr w:type="spellEnd"/>
+            <w:r>
+              <w:rPr>
+                <w:rFonts w:ascii="Arial" w:hAnsi="Arial" w:cs="Menlo"/>
+                <w:iCs/>
+                <w:color w:val="000000" w:themeColor="text1"/>
+                <w:sz w:val="18"/>
+                <w:szCs w:val="18"/>
+                <w:lang w:val="en-GB" w:eastAsia="en-GB"/>
+              </w:rPr>
+              <w:t xml:space="preserve"> sample info for a hash</w:t>
             </w:r>
           </w:p>
         </w:tc>
@@ -4356,16 +5263,29 @@
                 <w:lang w:val="en-GB" w:eastAsia="en-GB"/>
               </w:rPr>
             </w:pPr>
-            <w:r>
-              <w:rPr>
-                <w:rFonts w:ascii="Arial" w:hAnsi="Arial" w:cs="Menlo"/>
-                <w:iCs/>
-                <w:color w:val="000000" w:themeColor="text1"/>
-                <w:sz w:val="18"/>
-                <w:szCs w:val="18"/>
-                <w:lang w:val="en-GB" w:eastAsia="en-GB"/>
-              </w:rPr>
-              <w:t>umbrella_threat_grid_</w:t>
+            <w:proofErr w:type="spellStart"/>
+            <w:r>
+              <w:rPr>
+                <w:rFonts w:ascii="Arial" w:hAnsi="Arial" w:cs="Menlo"/>
+                <w:iCs/>
+                <w:color w:val="000000" w:themeColor="text1"/>
+                <w:sz w:val="18"/>
+                <w:szCs w:val="18"/>
+                <w:lang w:val="en-GB" w:eastAsia="en-GB"/>
+              </w:rPr>
+              <w:t>umbrella_threat_grid</w:t>
+            </w:r>
+            <w:proofErr w:type="spellEnd"/>
+            <w:r>
+              <w:rPr>
+                <w:rFonts w:ascii="Arial" w:hAnsi="Arial" w:cs="Menlo"/>
+                <w:iCs/>
+                <w:color w:val="000000" w:themeColor="text1"/>
+                <w:sz w:val="18"/>
+                <w:szCs w:val="18"/>
+                <w:lang w:val="en-GB" w:eastAsia="en-GB"/>
+              </w:rPr>
+              <w:t>_</w:t>
             </w:r>
             <w:r>
               <w:rPr>
@@ -4415,7 +5335,31 @@
                 <w:szCs w:val="18"/>
                 <w:lang w:val="en-GB" w:eastAsia="en-GB"/>
               </w:rPr>
-              <w:t>Example: ThreadGrid samples for a resource</w:t>
+              <w:t xml:space="preserve">Example: </w:t>
+            </w:r>
+            <w:proofErr w:type="spellStart"/>
+            <w:r>
+              <w:rPr>
+                <w:rFonts w:ascii="Arial" w:hAnsi="Arial" w:cs="Menlo"/>
+                <w:iCs/>
+                <w:color w:val="000000" w:themeColor="text1"/>
+                <w:sz w:val="18"/>
+                <w:szCs w:val="18"/>
+                <w:lang w:val="en-GB" w:eastAsia="en-GB"/>
+              </w:rPr>
+              <w:t>ThreadGrid</w:t>
+            </w:r>
+            <w:proofErr w:type="spellEnd"/>
+            <w:r>
+              <w:rPr>
+                <w:rFonts w:ascii="Arial" w:hAnsi="Arial" w:cs="Menlo"/>
+                <w:iCs/>
+                <w:color w:val="000000" w:themeColor="text1"/>
+                <w:sz w:val="18"/>
+                <w:szCs w:val="18"/>
+                <w:lang w:val="en-GB" w:eastAsia="en-GB"/>
+              </w:rPr>
+              <w:t xml:space="preserve"> samples for a resource</w:t>
             </w:r>
           </w:p>
         </w:tc>
@@ -4443,7 +5387,31 @@
                 <w:szCs w:val="18"/>
                 <w:lang w:val="en-GB" w:eastAsia="en-GB"/>
               </w:rPr>
-              <w:t>Example: ThreadGrid samples for a resource</w:t>
+              <w:t xml:space="preserve">Example: </w:t>
+            </w:r>
+            <w:proofErr w:type="spellStart"/>
+            <w:r>
+              <w:rPr>
+                <w:rFonts w:ascii="Arial" w:hAnsi="Arial" w:cs="Menlo"/>
+                <w:iCs/>
+                <w:color w:val="000000" w:themeColor="text1"/>
+                <w:sz w:val="18"/>
+                <w:szCs w:val="18"/>
+                <w:lang w:val="en-GB" w:eastAsia="en-GB"/>
+              </w:rPr>
+              <w:t>ThreadGrid</w:t>
+            </w:r>
+            <w:proofErr w:type="spellEnd"/>
+            <w:r>
+              <w:rPr>
+                <w:rFonts w:ascii="Arial" w:hAnsi="Arial" w:cs="Menlo"/>
+                <w:iCs/>
+                <w:color w:val="000000" w:themeColor="text1"/>
+                <w:sz w:val="18"/>
+                <w:szCs w:val="18"/>
+                <w:lang w:val="en-GB" w:eastAsia="en-GB"/>
+              </w:rPr>
+              <w:t xml:space="preserve"> samples for a resource</w:t>
             </w:r>
           </w:p>
         </w:tc>
@@ -4471,7 +5439,31 @@
                 <w:szCs w:val="18"/>
                 <w:lang w:val="en-GB" w:eastAsia="en-GB"/>
               </w:rPr>
-              <w:t>Umbrella Investigate - ThreadGrid samples for a resource</w:t>
+              <w:t xml:space="preserve">Umbrella Investigate - </w:t>
+            </w:r>
+            <w:proofErr w:type="spellStart"/>
+            <w:r>
+              <w:rPr>
+                <w:rFonts w:ascii="Arial" w:hAnsi="Arial" w:cs="Menlo"/>
+                <w:iCs/>
+                <w:color w:val="000000" w:themeColor="text1"/>
+                <w:sz w:val="18"/>
+                <w:szCs w:val="18"/>
+                <w:lang w:val="en-GB" w:eastAsia="en-GB"/>
+              </w:rPr>
+              <w:t>ThreadGrid</w:t>
+            </w:r>
+            <w:proofErr w:type="spellEnd"/>
+            <w:r>
+              <w:rPr>
+                <w:rFonts w:ascii="Arial" w:hAnsi="Arial" w:cs="Menlo"/>
+                <w:iCs/>
+                <w:color w:val="000000" w:themeColor="text1"/>
+                <w:sz w:val="18"/>
+                <w:szCs w:val="18"/>
+                <w:lang w:val="en-GB" w:eastAsia="en-GB"/>
+              </w:rPr>
+              <w:t xml:space="preserve"> samples for a resource</w:t>
             </w:r>
           </w:p>
         </w:tc>
@@ -4495,6 +5487,7 @@
                 <w:lang w:val="en-GB" w:eastAsia="en-GB"/>
               </w:rPr>
             </w:pPr>
+            <w:proofErr w:type="spellStart"/>
             <w:r>
               <w:rPr>
                 <w:rFonts w:ascii="Arial" w:hAnsi="Arial" w:cs="Menlo"/>
@@ -4506,6 +5499,7 @@
               </w:rPr>
               <w:t>umbrella_timeline</w:t>
             </w:r>
+            <w:proofErr w:type="spellEnd"/>
           </w:p>
         </w:tc>
         <w:tc>
@@ -4594,7 +5588,7 @@
         </w:tc>
       </w:tr>
     </w:tbl>
-    <w:bookmarkEnd w:id="6"/>
+    <w:bookmarkEnd w:id="5"/>
     <w:p>
       <w:pPr>
         <w:pStyle w:val="Heading20"/>
@@ -4627,62 +5621,77 @@
       <w:r>
         <w:t xml:space="preserve">The Resilient functions use input parameters starting with </w:t>
       </w:r>
+      <w:proofErr w:type="spellStart"/>
       <w:r>
         <w:rPr>
           <w:rFonts w:ascii="Courier New" w:hAnsi="Courier New"/>
           <w:sz w:val="18"/>
         </w:rPr>
-        <w:t>umbinv_</w:t>
-      </w:r>
+        <w:t>umbinv</w:t>
+      </w:r>
+      <w:proofErr w:type="spellEnd"/>
       <w:r>
         <w:rPr>
           <w:rFonts w:ascii="Courier New" w:hAnsi="Courier New"/>
           <w:sz w:val="18"/>
         </w:rPr>
-        <w:t xml:space="preserve">, </w:t>
-      </w:r>
-      <w:r>
-        <w:t>examples</w:t>
-      </w:r>
-      <w:r>
-        <w:t xml:space="preserve"> include </w:t>
+        <w:t>_</w:t>
       </w:r>
       <w:r>
         <w:rPr>
           <w:rFonts w:ascii="Courier New" w:hAnsi="Courier New"/>
           <w:sz w:val="18"/>
         </w:rPr>
-        <w:t>umbinv_domains</w:t>
-      </w:r>
-      <w:r>
-        <w:rPr>
-          <w:rFonts w:ascii="Courier New" w:hAnsi="Courier New"/>
-        </w:rPr>
-        <w:t>,</w:t>
-      </w:r>
-      <w:r>
-        <w:t xml:space="preserve"> </w:t>
-      </w:r>
+        <w:t xml:space="preserve">, </w:t>
+      </w:r>
+      <w:r>
+        <w:t>examples</w:t>
+      </w:r>
+      <w:r>
+        <w:t xml:space="preserve"> include </w:t>
+      </w:r>
+      <w:proofErr w:type="spellStart"/>
       <w:r>
         <w:rPr>
           <w:rFonts w:ascii="Courier New" w:hAnsi="Courier New"/>
           <w:sz w:val="18"/>
         </w:rPr>
-        <w:t>umbinv_showlabels</w:t>
+        <w:t>umbinv_domains</w:t>
+      </w:r>
+      <w:proofErr w:type="spellEnd"/>
+      <w:r>
+        <w:rPr>
+          <w:rFonts w:ascii="Courier New" w:hAnsi="Courier New"/>
+        </w:rPr>
+        <w:t>,</w:t>
       </w:r>
       <w:r>
         <w:t xml:space="preserve"> </w:t>
       </w:r>
-      <w:r>
-        <w:t xml:space="preserve">and </w:t>
-      </w:r>
+      <w:proofErr w:type="spellStart"/>
       <w:r>
         <w:rPr>
           <w:rFonts w:ascii="Courier New" w:hAnsi="Courier New"/>
           <w:sz w:val="18"/>
         </w:rPr>
+        <w:t>umbinv_showlabels</w:t>
+      </w:r>
+      <w:proofErr w:type="spellEnd"/>
+      <w:r>
+        <w:t xml:space="preserve"> </w:t>
+      </w:r>
+      <w:r>
+        <w:t xml:space="preserve">and </w:t>
+      </w:r>
+      <w:proofErr w:type="spellStart"/>
+      <w:r>
+        <w:rPr>
+          <w:rFonts w:ascii="Courier New" w:hAnsi="Courier New"/>
+          <w:sz w:val="18"/>
+        </w:rPr>
         <w:t>umbinv_status_endpoint</w:t>
       </w:r>
+      <w:proofErr w:type="spellEnd"/>
       <w:r>
         <w:t xml:space="preserve">. These are equivalent to the input parameters, endpoints, and qualifiers used in the REST API call. Refer to </w:t>
       </w:r>
@@ -4723,15 +5732,30 @@
         <w:keepLines/>
         <w:ind w:left="353"/>
       </w:pPr>
-      <w:r>
-        <w:t>umbinv_resource e.g. ip_</w:t>
-      </w:r>
-      <w:r>
-        <w:t xml:space="preserve">address, </w:t>
-      </w:r>
+      <w:proofErr w:type="spellStart"/>
+      <w:r>
+        <w:t>umbinv_resource</w:t>
+      </w:r>
+      <w:proofErr w:type="spellEnd"/>
+      <w:r>
+        <w:t xml:space="preserve"> e.g. </w:t>
+      </w:r>
+      <w:proofErr w:type="spellStart"/>
+      <w:r>
+        <w:t>ip_</w:t>
+      </w:r>
+      <w:r>
+        <w:t>address</w:t>
+      </w:r>
+      <w:proofErr w:type="spellEnd"/>
+      <w:r>
+        <w:t xml:space="preserve">, </w:t>
+      </w:r>
+      <w:proofErr w:type="spellStart"/>
       <w:r>
         <w:t>email_address</w:t>
       </w:r>
+      <w:proofErr w:type="spellEnd"/>
       <w:r>
         <w:t xml:space="preserve"> or </w:t>
       </w:r>
@@ -4755,18 +5779,38 @@
         <w:keepLines/>
         <w:ind w:left="353"/>
       </w:pPr>
-      <w:r>
-        <w:t>unbinv_start_epoch or unbinv_stop_epoch</w:t>
-      </w:r>
+      <w:proofErr w:type="spellStart"/>
+      <w:r>
+        <w:t>unbinv_start_epoch</w:t>
+      </w:r>
+      <w:proofErr w:type="spellEnd"/>
+      <w:r>
+        <w:t xml:space="preserve"> or </w:t>
+      </w:r>
+      <w:proofErr w:type="spellStart"/>
+      <w:r>
+        <w:t>unbinv_stop_epoch</w:t>
+      </w:r>
+      <w:proofErr w:type="spellEnd"/>
       <w:r>
         <w:br/>
       </w:r>
+      <w:proofErr w:type="spellStart"/>
       <w:r>
         <w:t>umbinv_</w:t>
       </w:r>
       <w:r>
-        <w:t>start_relative or umbinv_stop_relative</w:t>
-      </w:r>
+        <w:t>start_relative</w:t>
+      </w:r>
+      <w:proofErr w:type="spellEnd"/>
+      <w:r>
+        <w:t xml:space="preserve"> or </w:t>
+      </w:r>
+      <w:proofErr w:type="spellStart"/>
+      <w:r>
+        <w:t>umbinv_stop_relative</w:t>
+      </w:r>
+      <w:proofErr w:type="spellEnd"/>
     </w:p>
     <w:p>
       <w:pPr>
@@ -4776,6 +5820,7 @@
       <w:r>
         <w:t xml:space="preserve">Parameters </w:t>
       </w:r>
+      <w:proofErr w:type="spellStart"/>
       <w:r>
         <w:rPr>
           <w:rFonts w:ascii="Courier New" w:hAnsi="Courier New"/>
@@ -4783,9 +5828,11 @@
         </w:rPr>
         <w:t>umbinv_start_epoch</w:t>
       </w:r>
+      <w:proofErr w:type="spellEnd"/>
       <w:r>
         <w:t xml:space="preserve"> and </w:t>
       </w:r>
+      <w:proofErr w:type="spellStart"/>
       <w:r>
         <w:rPr>
           <w:rFonts w:ascii="Courier New" w:hAnsi="Courier New"/>
@@ -4793,8 +5840,17 @@
         </w:rPr>
         <w:t>umbinv_stop_epoch</w:t>
       </w:r>
-      <w:r>
-        <w:t xml:space="preserve"> use a Datepicker to populate the value in the Workflow Input tab. This value is translated to a Unix epoch</w:t>
+      <w:proofErr w:type="spellEnd"/>
+      <w:r>
+        <w:t xml:space="preserve"> use a </w:t>
+      </w:r>
+      <w:proofErr w:type="spellStart"/>
+      <w:r>
+        <w:t>Datepicker</w:t>
+      </w:r>
+      <w:proofErr w:type="spellEnd"/>
+      <w:r>
+        <w:t xml:space="preserve"> to populate the value in the Workflow Input tab. This value is translated to a Unix epoch</w:t>
       </w:r>
       <w:r>
         <w:t xml:space="preserve"> timestamp</w:t>
@@ -4821,8 +5877,13 @@
         <w:t xml:space="preserve"> value</w:t>
       </w:r>
       <w:r>
-        <w:t xml:space="preserve"> in miliseconds</w:t>
-      </w:r>
+        <w:t xml:space="preserve"> in </w:t>
+      </w:r>
+      <w:proofErr w:type="spellStart"/>
+      <w:r>
+        <w:t>miliseconds</w:t>
+      </w:r>
+      <w:proofErr w:type="spellEnd"/>
       <w:r>
         <w:t xml:space="preserve">. </w:t>
       </w:r>
@@ -4835,6 +5896,7 @@
       <w:r>
         <w:t xml:space="preserve">Parameters </w:t>
       </w:r>
+      <w:proofErr w:type="spellStart"/>
       <w:r>
         <w:rPr>
           <w:rFonts w:ascii="Courier New" w:hAnsi="Courier New"/>
@@ -4842,9 +5904,11 @@
         </w:rPr>
         <w:t>umbinv_start_relative</w:t>
       </w:r>
+      <w:proofErr w:type="spellEnd"/>
       <w:r>
         <w:t xml:space="preserve"> and </w:t>
       </w:r>
+      <w:proofErr w:type="spellStart"/>
       <w:r>
         <w:rPr>
           <w:rFonts w:ascii="Courier New" w:hAnsi="Courier New"/>
@@ -4852,6 +5916,7 @@
         </w:rPr>
         <w:t>umbinv_stop_relative</w:t>
       </w:r>
+      <w:proofErr w:type="spellEnd"/>
       <w:r>
         <w:t xml:space="preserve"> use a text string, in English, to denote a point in time in the past using seconds, minutes, hours, days or weeks with a number and minus sign in front.</w:t>
       </w:r>
@@ -4861,6 +5926,7 @@
       <w:r>
         <w:t>Acceptable values include: ‘now’ (</w:t>
       </w:r>
+      <w:proofErr w:type="spellStart"/>
       <w:r>
         <w:rPr>
           <w:rFonts w:ascii="Courier New" w:hAnsi="Courier New"/>
@@ -4868,6 +5934,7 @@
         </w:rPr>
         <w:t>umbinv_stop_relative</w:t>
       </w:r>
+      <w:proofErr w:type="spellEnd"/>
       <w:r>
         <w:t xml:space="preserve"> only), ‘-2hours’, ‘-1days’, </w:t>
       </w:r>
@@ -4886,23 +5953,34 @@
       <w:r>
         <w:t xml:space="preserve">. Parameter </w:t>
       </w:r>
+      <w:proofErr w:type="spellStart"/>
       <w:r>
         <w:rPr>
           <w:rFonts w:ascii="Courier New" w:hAnsi="Courier New"/>
           <w:sz w:val="18"/>
         </w:rPr>
-        <w:t xml:space="preserve">umbinv_start_relative </w:t>
-      </w:r>
-      <w:r>
-        <w:t xml:space="preserve">must be &lt;= parameter </w:t>
-      </w:r>
+        <w:t>umbinv_start_relative</w:t>
+      </w:r>
+      <w:proofErr w:type="spellEnd"/>
       <w:r>
         <w:rPr>
           <w:rFonts w:ascii="Courier New" w:hAnsi="Courier New"/>
           <w:sz w:val="18"/>
         </w:rPr>
+        <w:t xml:space="preserve"> </w:t>
+      </w:r>
+      <w:r>
+        <w:t xml:space="preserve">must be &lt;= parameter </w:t>
+      </w:r>
+      <w:proofErr w:type="spellStart"/>
+      <w:r>
+        <w:rPr>
+          <w:rFonts w:ascii="Courier New" w:hAnsi="Courier New"/>
+          <w:sz w:val="18"/>
+        </w:rPr>
         <w:t>umbinv_stop_relative</w:t>
       </w:r>
+      <w:proofErr w:type="spellEnd"/>
       <w:r>
         <w:t>. The max allowable value is -30 days.</w:t>
       </w:r>
@@ -5012,7 +6090,7 @@
         <w:pStyle w:val="Heading10"/>
         <w:pageBreakBefore/>
       </w:pPr>
-      <w:bookmarkStart w:id="7" w:name="_Toc510253273"/>
+      <w:bookmarkStart w:id="6" w:name="_Toc510253273"/>
       <w:r>
         <w:lastRenderedPageBreak/>
         <w:t xml:space="preserve">Resilient </w:t>
@@ -5252,6 +6330,7 @@
       <w:pPr>
         <w:pStyle w:val="BodyText"/>
       </w:pPr>
+      <w:bookmarkStart w:id="7" w:name="_GoBack"/>
       <w:r>
         <w:rPr>
           <w:noProof/>
@@ -5332,6 +6411,7 @@
           </wp:inline>
         </w:drawing>
       </w:r>
+      <w:bookmarkEnd w:id="7"/>
     </w:p>
     <w:p>
       <w:pPr>
@@ -5636,7 +6716,7 @@
         <w:lastRenderedPageBreak/>
         <w:t>Troubleshooting</w:t>
       </w:r>
-      <w:bookmarkEnd w:id="7"/>
+      <w:bookmarkEnd w:id="6"/>
     </w:p>
     <w:p>
       <w:pPr>
@@ -5713,7 +6793,21 @@
         <w:rPr>
           <w:rStyle w:val="codeChar"/>
         </w:rPr>
-        <w:t>/usr/share/co3/logs</w:t>
+        <w:t>/</w:t>
+      </w:r>
+      <w:proofErr w:type="spellStart"/>
+      <w:r>
+        <w:rPr>
+          <w:rStyle w:val="codeChar"/>
+        </w:rPr>
+        <w:t>usr</w:t>
+      </w:r>
+      <w:proofErr w:type="spellEnd"/>
+      <w:r>
+        <w:rPr>
+          <w:rStyle w:val="codeChar"/>
+        </w:rPr>
+        <w:t>/share/co3/logs</w:t>
       </w:r>
       <w:r>
         <w:t xml:space="preserve">. The </w:t>
@@ -5748,8 +6842,16 @@
         <w:rPr>
           <w:rStyle w:val="codeChar"/>
         </w:rPr>
-        <w:t>.resilient/app.config</w:t>
-      </w:r>
+        <w:t>.resilient/</w:t>
+      </w:r>
+      <w:proofErr w:type="spellStart"/>
+      <w:r>
+        <w:rPr>
+          <w:rStyle w:val="codeChar"/>
+        </w:rPr>
+        <w:t>app.config</w:t>
+      </w:r>
+      <w:proofErr w:type="spellEnd"/>
       <w:r>
         <w:t xml:space="preserve"> file under the section </w:t>
       </w:r>
@@ -5762,12 +6864,14 @@
       <w:r>
         <w:t xml:space="preserve"> and the property </w:t>
       </w:r>
+      <w:proofErr w:type="spellStart"/>
       <w:r>
         <w:rPr>
           <w:rStyle w:val="codeChar"/>
         </w:rPr>
         <w:t>logdir</w:t>
       </w:r>
+      <w:proofErr w:type="spellEnd"/>
       <w:r>
         <w:t xml:space="preserve">. The default file name is </w:t>
       </w:r>
@@ -5832,8 +6936,11 @@
       </w:r>
     </w:p>
     <w:sectPr>
-      <w:footerReference w:type="default" r:id="rId20"/>
-      <w:footerReference w:type="first" r:id="rId21"/>
+      <w:headerReference w:type="even" r:id="rId20"/>
+      <w:headerReference w:type="default" r:id="rId21"/>
+      <w:footerReference w:type="default" r:id="rId22"/>
+      <w:headerReference w:type="first" r:id="rId23"/>
+      <w:footerReference w:type="first" r:id="rId24"/>
       <w:pgSz w:w="12240" w:h="15840"/>
       <w:pgMar w:top="1440" w:right="1800" w:bottom="1440" w:left="1800" w:header="720" w:footer="144" w:gutter="0"/>
       <w:pgNumType w:start="1"/>
@@ -5846,7 +6953,7 @@
 </file>
 
 <file path=word/endnotes.xml><?xml version="1.0" encoding="utf-8"?>
-<w:endnotes xmlns:wpc="http://schemas.microsoft.com/office/word/2010/wordprocessingCanvas" xmlns:mo="http://schemas.microsoft.com/office/mac/office/2008/main" xmlns:mc="http://schemas.openxmlformats.org/markup-compatibility/2006" xmlns:mv="urn:schemas-microsoft-com:mac:vml" xmlns:o="urn:schemas-microsoft-com:office:office" xmlns:r="http://schemas.openxmlformats.org/officeDocument/2006/relationships" xmlns:m="http://schemas.openxmlformats.org/officeDocument/2006/math" xmlns:v="urn:schemas-microsoft-com:vml" xmlns:wp14="http://schemas.microsoft.com/office/word/2010/wordprocessingDrawing" xmlns:wp="http://schemas.openxmlformats.org/drawingml/2006/wordprocessingDrawing" xmlns:w10="urn:schemas-microsoft-com:office:word" xmlns:w="http://schemas.openxmlformats.org/wordprocessingml/2006/main" xmlns:w14="http://schemas.microsoft.com/office/word/2010/wordml" xmlns:w15="http://schemas.microsoft.com/office/word/2012/wordml" xmlns:wpg="http://schemas.microsoft.com/office/word/2010/wordprocessingGroup" xmlns:wpi="http://schemas.microsoft.com/office/word/2010/wordprocessingInk" xmlns:wne="http://schemas.microsoft.com/office/word/2006/wordml" xmlns:wps="http://schemas.microsoft.com/office/word/2010/wordprocessingShape" mc:Ignorable="w14 w15 wp14">
+<w:endnotes xmlns:wpc="http://schemas.microsoft.com/office/word/2010/wordprocessingCanvas" xmlns:cx="http://schemas.microsoft.com/office/drawing/2014/chartex" xmlns:cx1="http://schemas.microsoft.com/office/drawing/2015/9/8/chartex" xmlns:cx2="http://schemas.microsoft.com/office/drawing/2015/10/21/chartex" xmlns:cx3="http://schemas.microsoft.com/office/drawing/2016/5/9/chartex" xmlns:cx4="http://schemas.microsoft.com/office/drawing/2016/5/10/chartex" xmlns:cx5="http://schemas.microsoft.com/office/drawing/2016/5/11/chartex" xmlns:cx6="http://schemas.microsoft.com/office/drawing/2016/5/12/chartex" xmlns:cx7="http://schemas.microsoft.com/office/drawing/2016/5/13/chartex" xmlns:cx8="http://schemas.microsoft.com/office/drawing/2016/5/14/chartex" xmlns:mc="http://schemas.openxmlformats.org/markup-compatibility/2006" xmlns:aink="http://schemas.microsoft.com/office/drawing/2016/ink" xmlns:am3d="http://schemas.microsoft.com/office/drawing/2017/model3d" xmlns:o="urn:schemas-microsoft-com:office:office" xmlns:r="http://schemas.openxmlformats.org/officeDocument/2006/relationships" xmlns:m="http://schemas.openxmlformats.org/officeDocument/2006/math" xmlns:v="urn:schemas-microsoft-com:vml" xmlns:wp14="http://schemas.microsoft.com/office/word/2010/wordprocessingDrawing" xmlns:wp="http://schemas.openxmlformats.org/drawingml/2006/wordprocessingDrawing" xmlns:w10="urn:schemas-microsoft-com:office:word" xmlns:w="http://schemas.openxmlformats.org/wordprocessingml/2006/main" xmlns:w14="http://schemas.microsoft.com/office/word/2010/wordml" xmlns:w15="http://schemas.microsoft.com/office/word/2012/wordml" xmlns:w16cid="http://schemas.microsoft.com/office/word/2016/wordml/cid" xmlns:w16se="http://schemas.microsoft.com/office/word/2015/wordml/symex" xmlns:wpg="http://schemas.microsoft.com/office/word/2010/wordprocessingGroup" xmlns:wpi="http://schemas.microsoft.com/office/word/2010/wordprocessingInk" xmlns:wne="http://schemas.microsoft.com/office/word/2006/wordml" xmlns:wps="http://schemas.microsoft.com/office/word/2010/wordprocessingShape" mc:Ignorable="w14 w15 w16se w16cid wp14">
   <w:endnote w:type="separator" w:id="-1">
     <w:p>
       <w:r>
@@ -5865,7 +6972,7 @@
 </file>
 
 <file path=word/footer1.xml><?xml version="1.0" encoding="utf-8"?>
-<w:ftr xmlns:wpc="http://schemas.microsoft.com/office/word/2010/wordprocessingCanvas" xmlns:mo="http://schemas.microsoft.com/office/mac/office/2008/main" xmlns:mc="http://schemas.openxmlformats.org/markup-compatibility/2006" xmlns:mv="urn:schemas-microsoft-com:mac:vml" xmlns:o="urn:schemas-microsoft-com:office:office" xmlns:r="http://schemas.openxmlformats.org/officeDocument/2006/relationships" xmlns:m="http://schemas.openxmlformats.org/officeDocument/2006/math" xmlns:v="urn:schemas-microsoft-com:vml" xmlns:wp14="http://schemas.microsoft.com/office/word/2010/wordprocessingDrawing" xmlns:wp="http://schemas.openxmlformats.org/drawingml/2006/wordprocessingDrawing" xmlns:w10="urn:schemas-microsoft-com:office:word" xmlns:w="http://schemas.openxmlformats.org/wordprocessingml/2006/main" xmlns:w14="http://schemas.microsoft.com/office/word/2010/wordml" xmlns:w15="http://schemas.microsoft.com/office/word/2012/wordml" xmlns:wpg="http://schemas.microsoft.com/office/word/2010/wordprocessingGroup" xmlns:wpi="http://schemas.microsoft.com/office/word/2010/wordprocessingInk" xmlns:wne="http://schemas.microsoft.com/office/word/2006/wordml" xmlns:wps="http://schemas.microsoft.com/office/word/2010/wordprocessingShape" mc:Ignorable="w14 w15 wp14">
+<w:ftr xmlns:wpc="http://schemas.microsoft.com/office/word/2010/wordprocessingCanvas" xmlns:cx="http://schemas.microsoft.com/office/drawing/2014/chartex" xmlns:cx1="http://schemas.microsoft.com/office/drawing/2015/9/8/chartex" xmlns:cx2="http://schemas.microsoft.com/office/drawing/2015/10/21/chartex" xmlns:cx3="http://schemas.microsoft.com/office/drawing/2016/5/9/chartex" xmlns:cx4="http://schemas.microsoft.com/office/drawing/2016/5/10/chartex" xmlns:cx5="http://schemas.microsoft.com/office/drawing/2016/5/11/chartex" xmlns:cx6="http://schemas.microsoft.com/office/drawing/2016/5/12/chartex" xmlns:cx7="http://schemas.microsoft.com/office/drawing/2016/5/13/chartex" xmlns:cx8="http://schemas.microsoft.com/office/drawing/2016/5/14/chartex" xmlns:mc="http://schemas.openxmlformats.org/markup-compatibility/2006" xmlns:aink="http://schemas.microsoft.com/office/drawing/2016/ink" xmlns:am3d="http://schemas.microsoft.com/office/drawing/2017/model3d" xmlns:o="urn:schemas-microsoft-com:office:office" xmlns:r="http://schemas.openxmlformats.org/officeDocument/2006/relationships" xmlns:m="http://schemas.openxmlformats.org/officeDocument/2006/math" xmlns:v="urn:schemas-microsoft-com:vml" xmlns:wp14="http://schemas.microsoft.com/office/word/2010/wordprocessingDrawing" xmlns:wp="http://schemas.openxmlformats.org/drawingml/2006/wordprocessingDrawing" xmlns:w10="urn:schemas-microsoft-com:office:word" xmlns:w="http://schemas.openxmlformats.org/wordprocessingml/2006/main" xmlns:w14="http://schemas.microsoft.com/office/word/2010/wordml" xmlns:w15="http://schemas.microsoft.com/office/word/2012/wordml" xmlns:w16cid="http://schemas.microsoft.com/office/word/2016/wordml/cid" xmlns:w16se="http://schemas.microsoft.com/office/word/2015/wordml/symex" xmlns:wpg="http://schemas.microsoft.com/office/word/2010/wordprocessingGroup" xmlns:wpi="http://schemas.microsoft.com/office/word/2010/wordprocessingInk" xmlns:wne="http://schemas.microsoft.com/office/word/2006/wordml" xmlns:wps="http://schemas.microsoft.com/office/word/2010/wordprocessingShape" mc:Ignorable="w14 w15 w16se w16cid wp14">
   <w:p>
     <w:pPr>
       <w:pStyle w:val="Normal1"/>
@@ -5938,7 +7045,7 @@
 </file>
 
 <file path=word/footer2.xml><?xml version="1.0" encoding="utf-8"?>
-<w:ftr xmlns:wpc="http://schemas.microsoft.com/office/word/2010/wordprocessingCanvas" xmlns:mo="http://schemas.microsoft.com/office/mac/office/2008/main" xmlns:mc="http://schemas.openxmlformats.org/markup-compatibility/2006" xmlns:mv="urn:schemas-microsoft-com:mac:vml" xmlns:o="urn:schemas-microsoft-com:office:office" xmlns:r="http://schemas.openxmlformats.org/officeDocument/2006/relationships" xmlns:m="http://schemas.openxmlformats.org/officeDocument/2006/math" xmlns:v="urn:schemas-microsoft-com:vml" xmlns:wp14="http://schemas.microsoft.com/office/word/2010/wordprocessingDrawing" xmlns:wp="http://schemas.openxmlformats.org/drawingml/2006/wordprocessingDrawing" xmlns:w10="urn:schemas-microsoft-com:office:word" xmlns:w="http://schemas.openxmlformats.org/wordprocessingml/2006/main" xmlns:w14="http://schemas.microsoft.com/office/word/2010/wordml" xmlns:w15="http://schemas.microsoft.com/office/word/2012/wordml" xmlns:wpg="http://schemas.microsoft.com/office/word/2010/wordprocessingGroup" xmlns:wpi="http://schemas.microsoft.com/office/word/2010/wordprocessingInk" xmlns:wne="http://schemas.microsoft.com/office/word/2006/wordml" xmlns:wps="http://schemas.microsoft.com/office/word/2010/wordprocessingShape" mc:Ignorable="w14 w15 wp14">
+<w:ftr xmlns:wpc="http://schemas.microsoft.com/office/word/2010/wordprocessingCanvas" xmlns:cx="http://schemas.microsoft.com/office/drawing/2014/chartex" xmlns:cx1="http://schemas.microsoft.com/office/drawing/2015/9/8/chartex" xmlns:cx2="http://schemas.microsoft.com/office/drawing/2015/10/21/chartex" xmlns:cx3="http://schemas.microsoft.com/office/drawing/2016/5/9/chartex" xmlns:cx4="http://schemas.microsoft.com/office/drawing/2016/5/10/chartex" xmlns:cx5="http://schemas.microsoft.com/office/drawing/2016/5/11/chartex" xmlns:cx6="http://schemas.microsoft.com/office/drawing/2016/5/12/chartex" xmlns:cx7="http://schemas.microsoft.com/office/drawing/2016/5/13/chartex" xmlns:cx8="http://schemas.microsoft.com/office/drawing/2016/5/14/chartex" xmlns:mc="http://schemas.openxmlformats.org/markup-compatibility/2006" xmlns:aink="http://schemas.microsoft.com/office/drawing/2016/ink" xmlns:am3d="http://schemas.microsoft.com/office/drawing/2017/model3d" xmlns:o="urn:schemas-microsoft-com:office:office" xmlns:r="http://schemas.openxmlformats.org/officeDocument/2006/relationships" xmlns:m="http://schemas.openxmlformats.org/officeDocument/2006/math" xmlns:v="urn:schemas-microsoft-com:vml" xmlns:wp14="http://schemas.microsoft.com/office/word/2010/wordprocessingDrawing" xmlns:wp="http://schemas.openxmlformats.org/drawingml/2006/wordprocessingDrawing" xmlns:w10="urn:schemas-microsoft-com:office:word" xmlns:w="http://schemas.openxmlformats.org/wordprocessingml/2006/main" xmlns:w14="http://schemas.microsoft.com/office/word/2010/wordml" xmlns:w15="http://schemas.microsoft.com/office/word/2012/wordml" xmlns:w16cid="http://schemas.microsoft.com/office/word/2016/wordml/cid" xmlns:w16se="http://schemas.microsoft.com/office/word/2015/wordml/symex" xmlns:wpg="http://schemas.microsoft.com/office/word/2010/wordprocessingGroup" xmlns:wpi="http://schemas.microsoft.com/office/word/2010/wordprocessingInk" xmlns:wne="http://schemas.microsoft.com/office/word/2006/wordml" xmlns:wps="http://schemas.microsoft.com/office/word/2010/wordprocessingShape" mc:Ignorable="w14 w15 w16se w16cid wp14">
   <w:p>
     <w:pPr>
       <w:tabs>
@@ -6004,7 +7111,7 @@
         <w:sz w:val="16"/>
         <w:szCs w:val="16"/>
       </w:rPr>
-      <w:t>8</w:t>
+      <w:t>9</w:t>
     </w:r>
     <w:r>
       <w:rPr>
@@ -6091,7 +7198,7 @@
 </file>
 
 <file path=word/footnotes.xml><?xml version="1.0" encoding="utf-8"?>
-<w:footnotes xmlns:wpc="http://schemas.microsoft.com/office/word/2010/wordprocessingCanvas" xmlns:mo="http://schemas.microsoft.com/office/mac/office/2008/main" xmlns:mc="http://schemas.openxmlformats.org/markup-compatibility/2006" xmlns:mv="urn:schemas-microsoft-com:mac:vml" xmlns:o="urn:schemas-microsoft-com:office:office" xmlns:r="http://schemas.openxmlformats.org/officeDocument/2006/relationships" xmlns:m="http://schemas.openxmlformats.org/officeDocument/2006/math" xmlns:v="urn:schemas-microsoft-com:vml" xmlns:wp14="http://schemas.microsoft.com/office/word/2010/wordprocessingDrawing" xmlns:wp="http://schemas.openxmlformats.org/drawingml/2006/wordprocessingDrawing" xmlns:w10="urn:schemas-microsoft-com:office:word" xmlns:w="http://schemas.openxmlformats.org/wordprocessingml/2006/main" xmlns:w14="http://schemas.microsoft.com/office/word/2010/wordml" xmlns:w15="http://schemas.microsoft.com/office/word/2012/wordml" xmlns:wpg="http://schemas.microsoft.com/office/word/2010/wordprocessingGroup" xmlns:wpi="http://schemas.microsoft.com/office/word/2010/wordprocessingInk" xmlns:wne="http://schemas.microsoft.com/office/word/2006/wordml" xmlns:wps="http://schemas.microsoft.com/office/word/2010/wordprocessingShape" mc:Ignorable="w14 w15 wp14">
+<w:footnotes xmlns:wpc="http://schemas.microsoft.com/office/word/2010/wordprocessingCanvas" xmlns:cx="http://schemas.microsoft.com/office/drawing/2014/chartex" xmlns:cx1="http://schemas.microsoft.com/office/drawing/2015/9/8/chartex" xmlns:cx2="http://schemas.microsoft.com/office/drawing/2015/10/21/chartex" xmlns:cx3="http://schemas.microsoft.com/office/drawing/2016/5/9/chartex" xmlns:cx4="http://schemas.microsoft.com/office/drawing/2016/5/10/chartex" xmlns:cx5="http://schemas.microsoft.com/office/drawing/2016/5/11/chartex" xmlns:cx6="http://schemas.microsoft.com/office/drawing/2016/5/12/chartex" xmlns:cx7="http://schemas.microsoft.com/office/drawing/2016/5/13/chartex" xmlns:cx8="http://schemas.microsoft.com/office/drawing/2016/5/14/chartex" xmlns:mc="http://schemas.openxmlformats.org/markup-compatibility/2006" xmlns:aink="http://schemas.microsoft.com/office/drawing/2016/ink" xmlns:am3d="http://schemas.microsoft.com/office/drawing/2017/model3d" xmlns:o="urn:schemas-microsoft-com:office:office" xmlns:r="http://schemas.openxmlformats.org/officeDocument/2006/relationships" xmlns:m="http://schemas.openxmlformats.org/officeDocument/2006/math" xmlns:v="urn:schemas-microsoft-com:vml" xmlns:wp14="http://schemas.microsoft.com/office/word/2010/wordprocessingDrawing" xmlns:wp="http://schemas.openxmlformats.org/drawingml/2006/wordprocessingDrawing" xmlns:w10="urn:schemas-microsoft-com:office:word" xmlns:w="http://schemas.openxmlformats.org/wordprocessingml/2006/main" xmlns:w14="http://schemas.microsoft.com/office/word/2010/wordml" xmlns:w15="http://schemas.microsoft.com/office/word/2012/wordml" xmlns:w16cid="http://schemas.microsoft.com/office/word/2016/wordml/cid" xmlns:w16se="http://schemas.microsoft.com/office/word/2015/wordml/symex" xmlns:wpg="http://schemas.microsoft.com/office/word/2010/wordprocessingGroup" xmlns:wpi="http://schemas.microsoft.com/office/word/2010/wordprocessingInk" xmlns:wne="http://schemas.microsoft.com/office/word/2006/wordml" xmlns:wps="http://schemas.microsoft.com/office/word/2010/wordprocessingShape" mc:Ignorable="w14 w15 w16se w16cid wp14">
   <w:footnote w:type="separator" w:id="-1">
     <w:p>
       <w:r>
@@ -6109,9 +7216,39 @@
 </w:footnotes>
 </file>
 
+<file path=word/header1.xml><?xml version="1.0" encoding="utf-8"?>
+<w:hdr xmlns:wpc="http://schemas.microsoft.com/office/word/2010/wordprocessingCanvas" xmlns:cx="http://schemas.microsoft.com/office/drawing/2014/chartex" xmlns:cx1="http://schemas.microsoft.com/office/drawing/2015/9/8/chartex" xmlns:cx2="http://schemas.microsoft.com/office/drawing/2015/10/21/chartex" xmlns:cx3="http://schemas.microsoft.com/office/drawing/2016/5/9/chartex" xmlns:cx4="http://schemas.microsoft.com/office/drawing/2016/5/10/chartex" xmlns:cx5="http://schemas.microsoft.com/office/drawing/2016/5/11/chartex" xmlns:cx6="http://schemas.microsoft.com/office/drawing/2016/5/12/chartex" xmlns:cx7="http://schemas.microsoft.com/office/drawing/2016/5/13/chartex" xmlns:cx8="http://schemas.microsoft.com/office/drawing/2016/5/14/chartex" xmlns:mc="http://schemas.openxmlformats.org/markup-compatibility/2006" xmlns:aink="http://schemas.microsoft.com/office/drawing/2016/ink" xmlns:am3d="http://schemas.microsoft.com/office/drawing/2017/model3d" xmlns:o="urn:schemas-microsoft-com:office:office" xmlns:r="http://schemas.openxmlformats.org/officeDocument/2006/relationships" xmlns:m="http://schemas.openxmlformats.org/officeDocument/2006/math" xmlns:v="urn:schemas-microsoft-com:vml" xmlns:wp14="http://schemas.microsoft.com/office/word/2010/wordprocessingDrawing" xmlns:wp="http://schemas.openxmlformats.org/drawingml/2006/wordprocessingDrawing" xmlns:w10="urn:schemas-microsoft-com:office:word" xmlns:w="http://schemas.openxmlformats.org/wordprocessingml/2006/main" xmlns:w14="http://schemas.microsoft.com/office/word/2010/wordml" xmlns:w15="http://schemas.microsoft.com/office/word/2012/wordml" xmlns:w16cid="http://schemas.microsoft.com/office/word/2016/wordml/cid" xmlns:w16se="http://schemas.microsoft.com/office/word/2015/wordml/symex" xmlns:wpg="http://schemas.microsoft.com/office/word/2010/wordprocessingGroup" xmlns:wpi="http://schemas.microsoft.com/office/word/2010/wordprocessingInk" xmlns:wne="http://schemas.microsoft.com/office/word/2006/wordml" xmlns:wps="http://schemas.microsoft.com/office/word/2010/wordprocessingShape" mc:Ignorable="w14 w15 w16se w16cid wp14">
+  <w:p>
+    <w:pPr>
+      <w:pStyle w:val="Header"/>
+    </w:pPr>
+  </w:p>
+</w:hdr>
+</file>
+
+<file path=word/header2.xml><?xml version="1.0" encoding="utf-8"?>
+<w:hdr xmlns:wpc="http://schemas.microsoft.com/office/word/2010/wordprocessingCanvas" xmlns:cx="http://schemas.microsoft.com/office/drawing/2014/chartex" xmlns:cx1="http://schemas.microsoft.com/office/drawing/2015/9/8/chartex" xmlns:cx2="http://schemas.microsoft.com/office/drawing/2015/10/21/chartex" xmlns:cx3="http://schemas.microsoft.com/office/drawing/2016/5/9/chartex" xmlns:cx4="http://schemas.microsoft.com/office/drawing/2016/5/10/chartex" xmlns:cx5="http://schemas.microsoft.com/office/drawing/2016/5/11/chartex" xmlns:cx6="http://schemas.microsoft.com/office/drawing/2016/5/12/chartex" xmlns:cx7="http://schemas.microsoft.com/office/drawing/2016/5/13/chartex" xmlns:cx8="http://schemas.microsoft.com/office/drawing/2016/5/14/chartex" xmlns:mc="http://schemas.openxmlformats.org/markup-compatibility/2006" xmlns:aink="http://schemas.microsoft.com/office/drawing/2016/ink" xmlns:am3d="http://schemas.microsoft.com/office/drawing/2017/model3d" xmlns:o="urn:schemas-microsoft-com:office:office" xmlns:r="http://schemas.openxmlformats.org/officeDocument/2006/relationships" xmlns:m="http://schemas.openxmlformats.org/officeDocument/2006/math" xmlns:v="urn:schemas-microsoft-com:vml" xmlns:wp14="http://schemas.microsoft.com/office/word/2010/wordprocessingDrawing" xmlns:wp="http://schemas.openxmlformats.org/drawingml/2006/wordprocessingDrawing" xmlns:w10="urn:schemas-microsoft-com:office:word" xmlns:w="http://schemas.openxmlformats.org/wordprocessingml/2006/main" xmlns:w14="http://schemas.microsoft.com/office/word/2010/wordml" xmlns:w15="http://schemas.microsoft.com/office/word/2012/wordml" xmlns:w16cid="http://schemas.microsoft.com/office/word/2016/wordml/cid" xmlns:w16se="http://schemas.microsoft.com/office/word/2015/wordml/symex" xmlns:wpg="http://schemas.microsoft.com/office/word/2010/wordprocessingGroup" xmlns:wpi="http://schemas.microsoft.com/office/word/2010/wordprocessingInk" xmlns:wne="http://schemas.microsoft.com/office/word/2006/wordml" xmlns:wps="http://schemas.microsoft.com/office/word/2010/wordprocessingShape" mc:Ignorable="w14 w15 w16se w16cid wp14">
+  <w:p>
+    <w:pPr>
+      <w:pStyle w:val="Header"/>
+    </w:pPr>
+  </w:p>
+</w:hdr>
+</file>
+
+<file path=word/header3.xml><?xml version="1.0" encoding="utf-8"?>
+<w:hdr xmlns:wpc="http://schemas.microsoft.com/office/word/2010/wordprocessingCanvas" xmlns:cx="http://schemas.microsoft.com/office/drawing/2014/chartex" xmlns:cx1="http://schemas.microsoft.com/office/drawing/2015/9/8/chartex" xmlns:cx2="http://schemas.microsoft.com/office/drawing/2015/10/21/chartex" xmlns:cx3="http://schemas.microsoft.com/office/drawing/2016/5/9/chartex" xmlns:cx4="http://schemas.microsoft.com/office/drawing/2016/5/10/chartex" xmlns:cx5="http://schemas.microsoft.com/office/drawing/2016/5/11/chartex" xmlns:cx6="http://schemas.microsoft.com/office/drawing/2016/5/12/chartex" xmlns:cx7="http://schemas.microsoft.com/office/drawing/2016/5/13/chartex" xmlns:cx8="http://schemas.microsoft.com/office/drawing/2016/5/14/chartex" xmlns:mc="http://schemas.openxmlformats.org/markup-compatibility/2006" xmlns:aink="http://schemas.microsoft.com/office/drawing/2016/ink" xmlns:am3d="http://schemas.microsoft.com/office/drawing/2017/model3d" xmlns:o="urn:schemas-microsoft-com:office:office" xmlns:r="http://schemas.openxmlformats.org/officeDocument/2006/relationships" xmlns:m="http://schemas.openxmlformats.org/officeDocument/2006/math" xmlns:v="urn:schemas-microsoft-com:vml" xmlns:wp14="http://schemas.microsoft.com/office/word/2010/wordprocessingDrawing" xmlns:wp="http://schemas.openxmlformats.org/drawingml/2006/wordprocessingDrawing" xmlns:w10="urn:schemas-microsoft-com:office:word" xmlns:w="http://schemas.openxmlformats.org/wordprocessingml/2006/main" xmlns:w14="http://schemas.microsoft.com/office/word/2010/wordml" xmlns:w15="http://schemas.microsoft.com/office/word/2012/wordml" xmlns:w16cid="http://schemas.microsoft.com/office/word/2016/wordml/cid" xmlns:w16se="http://schemas.microsoft.com/office/word/2015/wordml/symex" xmlns:wpg="http://schemas.microsoft.com/office/word/2010/wordprocessingGroup" xmlns:wpi="http://schemas.microsoft.com/office/word/2010/wordprocessingInk" xmlns:wne="http://schemas.microsoft.com/office/word/2006/wordml" xmlns:wps="http://schemas.microsoft.com/office/word/2010/wordprocessingShape" mc:Ignorable="w14 w15 w16se w16cid wp14">
+  <w:p>
+    <w:pPr>
+      <w:pStyle w:val="Header"/>
+    </w:pPr>
+  </w:p>
+</w:hdr>
+</file>
+
 <file path=word/numbering.xml><?xml version="1.0" encoding="utf-8"?>
-<w:numbering xmlns:wpc="http://schemas.microsoft.com/office/word/2010/wordprocessingCanvas" xmlns:mo="http://schemas.microsoft.com/office/mac/office/2008/main" xmlns:mc="http://schemas.openxmlformats.org/markup-compatibility/2006" xmlns:mv="urn:schemas-microsoft-com:mac:vml" xmlns:o="urn:schemas-microsoft-com:office:office" xmlns:r="http://schemas.openxmlformats.org/officeDocument/2006/relationships" xmlns:m="http://schemas.openxmlformats.org/officeDocument/2006/math" xmlns:v="urn:schemas-microsoft-com:vml" xmlns:wp14="http://schemas.microsoft.com/office/word/2010/wordprocessingDrawing" xmlns:wp="http://schemas.openxmlformats.org/drawingml/2006/wordprocessingDrawing" xmlns:w10="urn:schemas-microsoft-com:office:word" xmlns:w="http://schemas.openxmlformats.org/wordprocessingml/2006/main" xmlns:w14="http://schemas.microsoft.com/office/word/2010/wordml" xmlns:w15="http://schemas.microsoft.com/office/word/2012/wordml" xmlns:wpg="http://schemas.microsoft.com/office/word/2010/wordprocessingGroup" xmlns:wpi="http://schemas.microsoft.com/office/word/2010/wordprocessingInk" xmlns:wne="http://schemas.microsoft.com/office/word/2006/wordml" xmlns:wps="http://schemas.microsoft.com/office/word/2010/wordprocessingShape" mc:Ignorable="w14 w15 wp14">
-  <w:abstractNum w:abstractNumId="0">
+<w:numbering xmlns:wpc="http://schemas.microsoft.com/office/word/2010/wordprocessingCanvas" xmlns:cx="http://schemas.microsoft.com/office/drawing/2014/chartex" xmlns:cx1="http://schemas.microsoft.com/office/drawing/2015/9/8/chartex" xmlns:cx2="http://schemas.microsoft.com/office/drawing/2015/10/21/chartex" xmlns:cx3="http://schemas.microsoft.com/office/drawing/2016/5/9/chartex" xmlns:cx4="http://schemas.microsoft.com/office/drawing/2016/5/10/chartex" xmlns:cx5="http://schemas.microsoft.com/office/drawing/2016/5/11/chartex" xmlns:cx6="http://schemas.microsoft.com/office/drawing/2016/5/12/chartex" xmlns:cx7="http://schemas.microsoft.com/office/drawing/2016/5/13/chartex" xmlns:cx8="http://schemas.microsoft.com/office/drawing/2016/5/14/chartex" xmlns:mc="http://schemas.openxmlformats.org/markup-compatibility/2006" xmlns:aink="http://schemas.microsoft.com/office/drawing/2016/ink" xmlns:am3d="http://schemas.microsoft.com/office/drawing/2017/model3d" xmlns:o="urn:schemas-microsoft-com:office:office" xmlns:r="http://schemas.openxmlformats.org/officeDocument/2006/relationships" xmlns:m="http://schemas.openxmlformats.org/officeDocument/2006/math" xmlns:v="urn:schemas-microsoft-com:vml" xmlns:wp14="http://schemas.microsoft.com/office/word/2010/wordprocessingDrawing" xmlns:wp="http://schemas.openxmlformats.org/drawingml/2006/wordprocessingDrawing" xmlns:w10="urn:schemas-microsoft-com:office:word" xmlns:w="http://schemas.openxmlformats.org/wordprocessingml/2006/main" xmlns:w14="http://schemas.microsoft.com/office/word/2010/wordml" xmlns:w15="http://schemas.microsoft.com/office/word/2012/wordml" xmlns:w16cid="http://schemas.microsoft.com/office/word/2016/wordml/cid" xmlns:w16se="http://schemas.microsoft.com/office/word/2015/wordml/symex" xmlns:wpg="http://schemas.microsoft.com/office/word/2010/wordprocessingGroup" xmlns:wpi="http://schemas.microsoft.com/office/word/2010/wordprocessingInk" xmlns:wne="http://schemas.microsoft.com/office/word/2006/wordml" xmlns:wps="http://schemas.microsoft.com/office/word/2010/wordprocessingShape" mc:Ignorable="w14 w15 w16se w16cid wp14">
+  <w:abstractNum w:abstractNumId="0" w15:restartNumberingAfterBreak="0">
     <w:nsid w:val="FFFFFF89"/>
     <w:multiLevelType w:val="singleLevel"/>
     <w:tmpl w:val="CBB6866E"/>
@@ -6131,7 +7268,7 @@
       </w:rPr>
     </w:lvl>
   </w:abstractNum>
-  <w:abstractNum w:abstractNumId="1">
+  <w:abstractNum w:abstractNumId="1" w15:restartNumberingAfterBreak="0">
     <w:nsid w:val="00000001"/>
     <w:multiLevelType w:val="hybridMultilevel"/>
     <w:tmpl w:val="00000001"/>
@@ -6185,7 +7322,7 @@
       <w:lvlJc w:val="left"/>
     </w:lvl>
   </w:abstractNum>
-  <w:abstractNum w:abstractNumId="2">
+  <w:abstractNum w:abstractNumId="2" w15:restartNumberingAfterBreak="0">
     <w:nsid w:val="006B3401"/>
     <w:multiLevelType w:val="multilevel"/>
     <w:tmpl w:val="99A4D4FC"/>
@@ -6298,7 +7435,7 @@
       </w:rPr>
     </w:lvl>
   </w:abstractNum>
-  <w:abstractNum w:abstractNumId="3">
+  <w:abstractNum w:abstractNumId="3" w15:restartNumberingAfterBreak="0">
     <w:nsid w:val="07807899"/>
     <w:multiLevelType w:val="hybridMultilevel"/>
     <w:tmpl w:val="9DB0F5F6"/>
@@ -6384,7 +7521,7 @@
       </w:pPr>
     </w:lvl>
   </w:abstractNum>
-  <w:abstractNum w:abstractNumId="4">
+  <w:abstractNum w:abstractNumId="4" w15:restartNumberingAfterBreak="0">
     <w:nsid w:val="0B0A3FA6"/>
     <w:multiLevelType w:val="hybridMultilevel"/>
     <w:tmpl w:val="0680A61E"/>
@@ -6497,7 +7634,7 @@
       </w:rPr>
     </w:lvl>
   </w:abstractNum>
-  <w:abstractNum w:abstractNumId="5">
+  <w:abstractNum w:abstractNumId="5" w15:restartNumberingAfterBreak="0">
     <w:nsid w:val="0CEF6077"/>
     <w:multiLevelType w:val="hybridMultilevel"/>
     <w:tmpl w:val="B914E82E"/>
@@ -6583,7 +7720,7 @@
       </w:pPr>
     </w:lvl>
   </w:abstractNum>
-  <w:abstractNum w:abstractNumId="6">
+  <w:abstractNum w:abstractNumId="6" w15:restartNumberingAfterBreak="0">
     <w:nsid w:val="0E7C642B"/>
     <w:multiLevelType w:val="hybridMultilevel"/>
     <w:tmpl w:val="2C2CF044"/>
@@ -6672,7 +7809,7 @@
       </w:pPr>
     </w:lvl>
   </w:abstractNum>
-  <w:abstractNum w:abstractNumId="7">
+  <w:abstractNum w:abstractNumId="7" w15:restartNumberingAfterBreak="0">
     <w:nsid w:val="0EDE12E2"/>
     <w:multiLevelType w:val="hybridMultilevel"/>
     <w:tmpl w:val="428A159C"/>
@@ -6785,7 +7922,7 @@
       </w:rPr>
     </w:lvl>
   </w:abstractNum>
-  <w:abstractNum w:abstractNumId="8">
+  <w:abstractNum w:abstractNumId="8" w15:restartNumberingAfterBreak="0">
     <w:nsid w:val="13240AFC"/>
     <w:multiLevelType w:val="hybridMultilevel"/>
     <w:tmpl w:val="359CECB0"/>
@@ -6898,7 +8035,7 @@
       </w:rPr>
     </w:lvl>
   </w:abstractNum>
-  <w:abstractNum w:abstractNumId="9">
+  <w:abstractNum w:abstractNumId="9" w15:restartNumberingAfterBreak="0">
     <w:nsid w:val="1AE5697B"/>
     <w:multiLevelType w:val="hybridMultilevel"/>
     <w:tmpl w:val="0F72E3D4"/>
@@ -6987,7 +8124,7 @@
       </w:pPr>
     </w:lvl>
   </w:abstractNum>
-  <w:abstractNum w:abstractNumId="10">
+  <w:abstractNum w:abstractNumId="10" w15:restartNumberingAfterBreak="0">
     <w:nsid w:val="1C4002DD"/>
     <w:multiLevelType w:val="hybridMultilevel"/>
     <w:tmpl w:val="092654E2"/>
@@ -7100,7 +8237,7 @@
       </w:rPr>
     </w:lvl>
   </w:abstractNum>
-  <w:abstractNum w:abstractNumId="11">
+  <w:abstractNum w:abstractNumId="11" w15:restartNumberingAfterBreak="0">
     <w:nsid w:val="1EC76384"/>
     <w:multiLevelType w:val="hybridMultilevel"/>
     <w:tmpl w:val="15E0893C"/>
@@ -7213,7 +8350,7 @@
       </w:rPr>
     </w:lvl>
   </w:abstractNum>
-  <w:abstractNum w:abstractNumId="12">
+  <w:abstractNum w:abstractNumId="12" w15:restartNumberingAfterBreak="0">
     <w:nsid w:val="2D152AD4"/>
     <w:multiLevelType w:val="hybridMultilevel"/>
     <w:tmpl w:val="56D47CBE"/>
@@ -7299,7 +8436,7 @@
       </w:pPr>
     </w:lvl>
   </w:abstractNum>
-  <w:abstractNum w:abstractNumId="13">
+  <w:abstractNum w:abstractNumId="13" w15:restartNumberingAfterBreak="0">
     <w:nsid w:val="316D5A22"/>
     <w:multiLevelType w:val="multilevel"/>
     <w:tmpl w:val="1F14B29A"/>
@@ -7448,7 +8585,7 @@
       </w:rPr>
     </w:lvl>
   </w:abstractNum>
-  <w:abstractNum w:abstractNumId="14">
+  <w:abstractNum w:abstractNumId="14" w15:restartNumberingAfterBreak="0">
     <w:nsid w:val="32662758"/>
     <w:multiLevelType w:val="multilevel"/>
     <w:tmpl w:val="23AE2340"/>
@@ -7561,7 +8698,7 @@
       </w:rPr>
     </w:lvl>
   </w:abstractNum>
-  <w:abstractNum w:abstractNumId="15">
+  <w:abstractNum w:abstractNumId="15" w15:restartNumberingAfterBreak="0">
     <w:nsid w:val="352632C8"/>
     <w:multiLevelType w:val="hybridMultilevel"/>
     <w:tmpl w:val="9DB0F5F6"/>
@@ -7647,7 +8784,7 @@
       </w:pPr>
     </w:lvl>
   </w:abstractNum>
-  <w:abstractNum w:abstractNumId="16">
+  <w:abstractNum w:abstractNumId="16" w15:restartNumberingAfterBreak="0">
     <w:nsid w:val="3C2225E6"/>
     <w:multiLevelType w:val="hybridMultilevel"/>
     <w:tmpl w:val="85C0AA42"/>
@@ -7733,7 +8870,7 @@
       </w:pPr>
     </w:lvl>
   </w:abstractNum>
-  <w:abstractNum w:abstractNumId="17">
+  <w:abstractNum w:abstractNumId="17" w15:restartNumberingAfterBreak="0">
     <w:nsid w:val="3E40625F"/>
     <w:multiLevelType w:val="hybridMultilevel"/>
     <w:tmpl w:val="7D4413D4"/>
@@ -7819,7 +8956,7 @@
       </w:pPr>
     </w:lvl>
   </w:abstractNum>
-  <w:abstractNum w:abstractNumId="18">
+  <w:abstractNum w:abstractNumId="18" w15:restartNumberingAfterBreak="0">
     <w:nsid w:val="4B3C7B62"/>
     <w:multiLevelType w:val="hybridMultilevel"/>
     <w:tmpl w:val="D0B64FFA"/>
@@ -7932,7 +9069,7 @@
       </w:rPr>
     </w:lvl>
   </w:abstractNum>
-  <w:abstractNum w:abstractNumId="19">
+  <w:abstractNum w:abstractNumId="19" w15:restartNumberingAfterBreak="0">
     <w:nsid w:val="4DB26FB9"/>
     <w:multiLevelType w:val="hybridMultilevel"/>
     <w:tmpl w:val="CE56314E"/>
@@ -8018,7 +9155,7 @@
       </w:pPr>
     </w:lvl>
   </w:abstractNum>
-  <w:abstractNum w:abstractNumId="20">
+  <w:abstractNum w:abstractNumId="20" w15:restartNumberingAfterBreak="0">
     <w:nsid w:val="545763FA"/>
     <w:multiLevelType w:val="hybridMultilevel"/>
     <w:tmpl w:val="52B8EDF2"/>
@@ -8131,7 +9268,7 @@
       </w:rPr>
     </w:lvl>
   </w:abstractNum>
-  <w:abstractNum w:abstractNumId="21">
+  <w:abstractNum w:abstractNumId="21" w15:restartNumberingAfterBreak="0">
     <w:nsid w:val="5A315452"/>
     <w:multiLevelType w:val="hybridMultilevel"/>
     <w:tmpl w:val="23723A64"/>
@@ -8220,7 +9357,305 @@
       </w:pPr>
     </w:lvl>
   </w:abstractNum>
-  <w:abstractNum w:abstractNumId="22">
+  <w:abstractNum w:abstractNumId="22" w15:restartNumberingAfterBreak="0">
+    <w:nsid w:val="5EC738B6"/>
+    <w:multiLevelType w:val="multilevel"/>
+    <w:tmpl w:val="9D64B044"/>
+    <w:lvl w:ilvl="0">
+      <w:start w:val="1"/>
+      <w:numFmt w:val="bullet"/>
+      <w:lvlText w:val=""/>
+      <w:lvlJc w:val="left"/>
+      <w:pPr>
+        <w:tabs>
+          <w:tab w:val="num" w:pos="720"/>
+        </w:tabs>
+        <w:ind w:left="720" w:hanging="360"/>
+      </w:pPr>
+      <w:rPr>
+        <w:rFonts w:ascii="Symbol" w:hAnsi="Symbol" w:hint="default"/>
+        <w:sz w:val="20"/>
+      </w:rPr>
+    </w:lvl>
+    <w:lvl w:ilvl="1" w:tentative="1">
+      <w:start w:val="1"/>
+      <w:numFmt w:val="bullet"/>
+      <w:lvlText w:val="o"/>
+      <w:lvlJc w:val="left"/>
+      <w:pPr>
+        <w:tabs>
+          <w:tab w:val="num" w:pos="1440"/>
+        </w:tabs>
+        <w:ind w:left="1440" w:hanging="360"/>
+      </w:pPr>
+      <w:rPr>
+        <w:rFonts w:ascii="Courier New" w:hAnsi="Courier New" w:hint="default"/>
+        <w:sz w:val="20"/>
+      </w:rPr>
+    </w:lvl>
+    <w:lvl w:ilvl="2" w:tentative="1">
+      <w:start w:val="1"/>
+      <w:numFmt w:val="bullet"/>
+      <w:lvlText w:val=""/>
+      <w:lvlJc w:val="left"/>
+      <w:pPr>
+        <w:tabs>
+          <w:tab w:val="num" w:pos="2160"/>
+        </w:tabs>
+        <w:ind w:left="2160" w:hanging="360"/>
+      </w:pPr>
+      <w:rPr>
+        <w:rFonts w:ascii="Wingdings" w:hAnsi="Wingdings" w:hint="default"/>
+        <w:sz w:val="20"/>
+      </w:rPr>
+    </w:lvl>
+    <w:lvl w:ilvl="3" w:tentative="1">
+      <w:start w:val="1"/>
+      <w:numFmt w:val="bullet"/>
+      <w:lvlText w:val=""/>
+      <w:lvlJc w:val="left"/>
+      <w:pPr>
+        <w:tabs>
+          <w:tab w:val="num" w:pos="2880"/>
+        </w:tabs>
+        <w:ind w:left="2880" w:hanging="360"/>
+      </w:pPr>
+      <w:rPr>
+        <w:rFonts w:ascii="Wingdings" w:hAnsi="Wingdings" w:hint="default"/>
+        <w:sz w:val="20"/>
+      </w:rPr>
+    </w:lvl>
+    <w:lvl w:ilvl="4" w:tentative="1">
+      <w:start w:val="1"/>
+      <w:numFmt w:val="bullet"/>
+      <w:lvlText w:val=""/>
+      <w:lvlJc w:val="left"/>
+      <w:pPr>
+        <w:tabs>
+          <w:tab w:val="num" w:pos="3600"/>
+        </w:tabs>
+        <w:ind w:left="3600" w:hanging="360"/>
+      </w:pPr>
+      <w:rPr>
+        <w:rFonts w:ascii="Wingdings" w:hAnsi="Wingdings" w:hint="default"/>
+        <w:sz w:val="20"/>
+      </w:rPr>
+    </w:lvl>
+    <w:lvl w:ilvl="5" w:tentative="1">
+      <w:start w:val="1"/>
+      <w:numFmt w:val="bullet"/>
+      <w:lvlText w:val=""/>
+      <w:lvlJc w:val="left"/>
+      <w:pPr>
+        <w:tabs>
+          <w:tab w:val="num" w:pos="4320"/>
+        </w:tabs>
+        <w:ind w:left="4320" w:hanging="360"/>
+      </w:pPr>
+      <w:rPr>
+        <w:rFonts w:ascii="Wingdings" w:hAnsi="Wingdings" w:hint="default"/>
+        <w:sz w:val="20"/>
+      </w:rPr>
+    </w:lvl>
+    <w:lvl w:ilvl="6" w:tentative="1">
+      <w:start w:val="1"/>
+      <w:numFmt w:val="bullet"/>
+      <w:lvlText w:val=""/>
+      <w:lvlJc w:val="left"/>
+      <w:pPr>
+        <w:tabs>
+          <w:tab w:val="num" w:pos="5040"/>
+        </w:tabs>
+        <w:ind w:left="5040" w:hanging="360"/>
+      </w:pPr>
+      <w:rPr>
+        <w:rFonts w:ascii="Wingdings" w:hAnsi="Wingdings" w:hint="default"/>
+        <w:sz w:val="20"/>
+      </w:rPr>
+    </w:lvl>
+    <w:lvl w:ilvl="7" w:tentative="1">
+      <w:start w:val="1"/>
+      <w:numFmt w:val="bullet"/>
+      <w:lvlText w:val=""/>
+      <w:lvlJc w:val="left"/>
+      <w:pPr>
+        <w:tabs>
+          <w:tab w:val="num" w:pos="5760"/>
+        </w:tabs>
+        <w:ind w:left="5760" w:hanging="360"/>
+      </w:pPr>
+      <w:rPr>
+        <w:rFonts w:ascii="Wingdings" w:hAnsi="Wingdings" w:hint="default"/>
+        <w:sz w:val="20"/>
+      </w:rPr>
+    </w:lvl>
+    <w:lvl w:ilvl="8" w:tentative="1">
+      <w:start w:val="1"/>
+      <w:numFmt w:val="bullet"/>
+      <w:lvlText w:val=""/>
+      <w:lvlJc w:val="left"/>
+      <w:pPr>
+        <w:tabs>
+          <w:tab w:val="num" w:pos="6480"/>
+        </w:tabs>
+        <w:ind w:left="6480" w:hanging="360"/>
+      </w:pPr>
+      <w:rPr>
+        <w:rFonts w:ascii="Wingdings" w:hAnsi="Wingdings" w:hint="default"/>
+        <w:sz w:val="20"/>
+      </w:rPr>
+    </w:lvl>
+  </w:abstractNum>
+  <w:abstractNum w:abstractNumId="23" w15:restartNumberingAfterBreak="0">
+    <w:nsid w:val="6113681D"/>
+    <w:multiLevelType w:val="multilevel"/>
+    <w:tmpl w:val="CA0E0EAA"/>
+    <w:lvl w:ilvl="0">
+      <w:start w:val="1"/>
+      <w:numFmt w:val="bullet"/>
+      <w:lvlText w:val=""/>
+      <w:lvlJc w:val="left"/>
+      <w:pPr>
+        <w:tabs>
+          <w:tab w:val="num" w:pos="720"/>
+        </w:tabs>
+        <w:ind w:left="720" w:hanging="360"/>
+      </w:pPr>
+      <w:rPr>
+        <w:rFonts w:ascii="Symbol" w:hAnsi="Symbol" w:hint="default"/>
+        <w:sz w:val="20"/>
+      </w:rPr>
+    </w:lvl>
+    <w:lvl w:ilvl="1" w:tentative="1">
+      <w:start w:val="1"/>
+      <w:numFmt w:val="bullet"/>
+      <w:lvlText w:val="o"/>
+      <w:lvlJc w:val="left"/>
+      <w:pPr>
+        <w:tabs>
+          <w:tab w:val="num" w:pos="1440"/>
+        </w:tabs>
+        <w:ind w:left="1440" w:hanging="360"/>
+      </w:pPr>
+      <w:rPr>
+        <w:rFonts w:ascii="Courier New" w:hAnsi="Courier New" w:hint="default"/>
+        <w:sz w:val="20"/>
+      </w:rPr>
+    </w:lvl>
+    <w:lvl w:ilvl="2" w:tentative="1">
+      <w:start w:val="1"/>
+      <w:numFmt w:val="bullet"/>
+      <w:lvlText w:val=""/>
+      <w:lvlJc w:val="left"/>
+      <w:pPr>
+        <w:tabs>
+          <w:tab w:val="num" w:pos="2160"/>
+        </w:tabs>
+        <w:ind w:left="2160" w:hanging="360"/>
+      </w:pPr>
+      <w:rPr>
+        <w:rFonts w:ascii="Wingdings" w:hAnsi="Wingdings" w:hint="default"/>
+        <w:sz w:val="20"/>
+      </w:rPr>
+    </w:lvl>
+    <w:lvl w:ilvl="3" w:tentative="1">
+      <w:start w:val="1"/>
+      <w:numFmt w:val="bullet"/>
+      <w:lvlText w:val=""/>
+      <w:lvlJc w:val="left"/>
+      <w:pPr>
+        <w:tabs>
+          <w:tab w:val="num" w:pos="2880"/>
+        </w:tabs>
+        <w:ind w:left="2880" w:hanging="360"/>
+      </w:pPr>
+      <w:rPr>
+        <w:rFonts w:ascii="Wingdings" w:hAnsi="Wingdings" w:hint="default"/>
+        <w:sz w:val="20"/>
+      </w:rPr>
+    </w:lvl>
+    <w:lvl w:ilvl="4" w:tentative="1">
+      <w:start w:val="1"/>
+      <w:numFmt w:val="bullet"/>
+      <w:lvlText w:val=""/>
+      <w:lvlJc w:val="left"/>
+      <w:pPr>
+        <w:tabs>
+          <w:tab w:val="num" w:pos="3600"/>
+        </w:tabs>
+        <w:ind w:left="3600" w:hanging="360"/>
+      </w:pPr>
+      <w:rPr>
+        <w:rFonts w:ascii="Wingdings" w:hAnsi="Wingdings" w:hint="default"/>
+        <w:sz w:val="20"/>
+      </w:rPr>
+    </w:lvl>
+    <w:lvl w:ilvl="5" w:tentative="1">
+      <w:start w:val="1"/>
+      <w:numFmt w:val="bullet"/>
+      <w:lvlText w:val=""/>
+      <w:lvlJc w:val="left"/>
+      <w:pPr>
+        <w:tabs>
+          <w:tab w:val="num" w:pos="4320"/>
+        </w:tabs>
+        <w:ind w:left="4320" w:hanging="360"/>
+      </w:pPr>
+      <w:rPr>
+        <w:rFonts w:ascii="Wingdings" w:hAnsi="Wingdings" w:hint="default"/>
+        <w:sz w:val="20"/>
+      </w:rPr>
+    </w:lvl>
+    <w:lvl w:ilvl="6" w:tentative="1">
+      <w:start w:val="1"/>
+      <w:numFmt w:val="bullet"/>
+      <w:lvlText w:val=""/>
+      <w:lvlJc w:val="left"/>
+      <w:pPr>
+        <w:tabs>
+          <w:tab w:val="num" w:pos="5040"/>
+        </w:tabs>
+        <w:ind w:left="5040" w:hanging="360"/>
+      </w:pPr>
+      <w:rPr>
+        <w:rFonts w:ascii="Wingdings" w:hAnsi="Wingdings" w:hint="default"/>
+        <w:sz w:val="20"/>
+      </w:rPr>
+    </w:lvl>
+    <w:lvl w:ilvl="7" w:tentative="1">
+      <w:start w:val="1"/>
+      <w:numFmt w:val="bullet"/>
+      <w:lvlText w:val=""/>
+      <w:lvlJc w:val="left"/>
+      <w:pPr>
+        <w:tabs>
+          <w:tab w:val="num" w:pos="5760"/>
+        </w:tabs>
+        <w:ind w:left="5760" w:hanging="360"/>
+      </w:pPr>
+      <w:rPr>
+        <w:rFonts w:ascii="Wingdings" w:hAnsi="Wingdings" w:hint="default"/>
+        <w:sz w:val="20"/>
+      </w:rPr>
+    </w:lvl>
+    <w:lvl w:ilvl="8" w:tentative="1">
+      <w:start w:val="1"/>
+      <w:numFmt w:val="bullet"/>
+      <w:lvlText w:val=""/>
+      <w:lvlJc w:val="left"/>
+      <w:pPr>
+        <w:tabs>
+          <w:tab w:val="num" w:pos="6480"/>
+        </w:tabs>
+        <w:ind w:left="6480" w:hanging="360"/>
+      </w:pPr>
+      <w:rPr>
+        <w:rFonts w:ascii="Wingdings" w:hAnsi="Wingdings" w:hint="default"/>
+        <w:sz w:val="20"/>
+      </w:rPr>
+    </w:lvl>
+  </w:abstractNum>
+  <w:abstractNum w:abstractNumId="24" w15:restartNumberingAfterBreak="0">
     <w:nsid w:val="6A4070EB"/>
     <w:multiLevelType w:val="hybridMultilevel"/>
     <w:tmpl w:val="61D226EA"/>
@@ -8309,7 +9744,7 @@
       </w:pPr>
     </w:lvl>
   </w:abstractNum>
-  <w:abstractNum w:abstractNumId="23">
+  <w:abstractNum w:abstractNumId="25" w15:restartNumberingAfterBreak="0">
     <w:nsid w:val="6B336021"/>
     <w:multiLevelType w:val="multilevel"/>
     <w:tmpl w:val="3974804C"/>
@@ -8458,7 +9893,7 @@
       </w:rPr>
     </w:lvl>
   </w:abstractNum>
-  <w:abstractNum w:abstractNumId="24">
+  <w:abstractNum w:abstractNumId="26" w15:restartNumberingAfterBreak="0">
     <w:nsid w:val="6EA04465"/>
     <w:multiLevelType w:val="hybridMultilevel"/>
     <w:tmpl w:val="6C3806E2"/>
@@ -8571,7 +10006,7 @@
       </w:rPr>
     </w:lvl>
   </w:abstractNum>
-  <w:abstractNum w:abstractNumId="25">
+  <w:abstractNum w:abstractNumId="27" w15:restartNumberingAfterBreak="0">
     <w:nsid w:val="73BB1991"/>
     <w:multiLevelType w:val="hybridMultilevel"/>
     <w:tmpl w:val="3D58C05E"/>
@@ -8685,7 +10120,7 @@
       </w:rPr>
     </w:lvl>
   </w:abstractNum>
-  <w:abstractNum w:abstractNumId="26">
+  <w:abstractNum w:abstractNumId="28" w15:restartNumberingAfterBreak="0">
     <w:nsid w:val="78337C56"/>
     <w:multiLevelType w:val="multilevel"/>
     <w:tmpl w:val="23AE2340"/>
@@ -8798,7 +10233,7 @@
       </w:rPr>
     </w:lvl>
   </w:abstractNum>
-  <w:abstractNum w:abstractNumId="27">
+  <w:abstractNum w:abstractNumId="29" w15:restartNumberingAfterBreak="0">
     <w:nsid w:val="795C0914"/>
     <w:multiLevelType w:val="multilevel"/>
     <w:tmpl w:val="DC3A327C"/>
@@ -8947,7 +10382,7 @@
       </w:rPr>
     </w:lvl>
   </w:abstractNum>
-  <w:abstractNum w:abstractNumId="28">
+  <w:abstractNum w:abstractNumId="30" w15:restartNumberingAfterBreak="0">
     <w:nsid w:val="7E21193F"/>
     <w:multiLevelType w:val="multilevel"/>
     <w:tmpl w:val="23AE2340"/>
@@ -9060,7 +10495,7 @@
       </w:rPr>
     </w:lvl>
   </w:abstractNum>
-  <w:abstractNum w:abstractNumId="29">
+  <w:abstractNum w:abstractNumId="31" w15:restartNumberingAfterBreak="0">
     <w:nsid w:val="7FB773C7"/>
     <w:multiLevelType w:val="hybridMultilevel"/>
     <w:tmpl w:val="C68A27AC"/>
@@ -9177,28 +10612,28 @@
     <w:abstractNumId w:val="14"/>
   </w:num>
   <w:num w:numId="2">
-    <w:abstractNumId w:val="27"/>
+    <w:abstractNumId w:val="29"/>
   </w:num>
   <w:num w:numId="3">
     <w:abstractNumId w:val="2"/>
   </w:num>
   <w:num w:numId="4">
-    <w:abstractNumId w:val="26"/>
+    <w:abstractNumId w:val="28"/>
   </w:num>
   <w:num w:numId="5">
-    <w:abstractNumId w:val="28"/>
+    <w:abstractNumId w:val="30"/>
   </w:num>
   <w:num w:numId="6">
     <w:abstractNumId w:val="13"/>
   </w:num>
   <w:num w:numId="7">
-    <w:abstractNumId w:val="23"/>
+    <w:abstractNumId w:val="25"/>
   </w:num>
   <w:num w:numId="8">
     <w:abstractNumId w:val="8"/>
   </w:num>
   <w:num w:numId="9">
-    <w:abstractNumId w:val="24"/>
+    <w:abstractNumId w:val="26"/>
   </w:num>
   <w:num w:numId="10">
     <w:abstractNumId w:val="18"/>
@@ -9207,16 +10642,16 @@
     <w:abstractNumId w:val="9"/>
   </w:num>
   <w:num w:numId="12">
-    <w:abstractNumId w:val="22"/>
+    <w:abstractNumId w:val="24"/>
   </w:num>
   <w:num w:numId="13">
-    <w:abstractNumId w:val="29"/>
+    <w:abstractNumId w:val="31"/>
   </w:num>
   <w:num w:numId="14">
     <w:abstractNumId w:val="15"/>
   </w:num>
   <w:num w:numId="15">
-    <w:abstractNumId w:val="25"/>
+    <w:abstractNumId w:val="27"/>
   </w:num>
   <w:num w:numId="16">
     <w:abstractNumId w:val="0"/>
@@ -9225,19 +10660,19 @@
     <w:abstractNumId w:val="4"/>
   </w:num>
   <w:num w:numId="18">
-    <w:abstractNumId w:val="25"/>
+    <w:abstractNumId w:val="27"/>
   </w:num>
   <w:num w:numId="19">
-    <w:abstractNumId w:val="25"/>
+    <w:abstractNumId w:val="27"/>
   </w:num>
   <w:num w:numId="20">
-    <w:abstractNumId w:val="25"/>
+    <w:abstractNumId w:val="27"/>
   </w:num>
   <w:num w:numId="21">
-    <w:abstractNumId w:val="25"/>
+    <w:abstractNumId w:val="27"/>
   </w:num>
   <w:num w:numId="22">
-    <w:abstractNumId w:val="25"/>
+    <w:abstractNumId w:val="27"/>
   </w:num>
   <w:num w:numId="23">
     <w:abstractNumId w:val="16"/>
@@ -9278,11 +10713,17 @@
   <w:num w:numId="35">
     <w:abstractNumId w:val="6"/>
   </w:num>
+  <w:num w:numId="36">
+    <w:abstractNumId w:val="22"/>
+  </w:num>
+  <w:num w:numId="37">
+    <w:abstractNumId w:val="23"/>
+  </w:num>
 </w:numbering>
 </file>
 
 <file path=word/styles.xml><?xml version="1.0" encoding="utf-8"?>
-<w:styles xmlns:mc="http://schemas.openxmlformats.org/markup-compatibility/2006" xmlns:r="http://schemas.openxmlformats.org/officeDocument/2006/relationships" xmlns:w="http://schemas.openxmlformats.org/wordprocessingml/2006/main" xmlns:w14="http://schemas.microsoft.com/office/word/2010/wordml" xmlns:w15="http://schemas.microsoft.com/office/word/2012/wordml" mc:Ignorable="w14 w15">
+<w:styles xmlns:mc="http://schemas.openxmlformats.org/markup-compatibility/2006" xmlns:r="http://schemas.openxmlformats.org/officeDocument/2006/relationships" xmlns:w="http://schemas.openxmlformats.org/wordprocessingml/2006/main" xmlns:w14="http://schemas.microsoft.com/office/word/2010/wordml" xmlns:w15="http://schemas.microsoft.com/office/word/2012/wordml" xmlns:w16cid="http://schemas.microsoft.com/office/word/2016/wordml/cid" xmlns:w16se="http://schemas.microsoft.com/office/word/2015/wordml/symex" mc:Ignorable="w14 w15 w16se w16cid">
   <w:docDefaults>
     <w:rPrDefault>
       <w:rPr>
@@ -9295,7 +10736,7 @@
     </w:rPrDefault>
     <w:pPrDefault/>
   </w:docDefaults>
-  <w:latentStyles w:defLockedState="0" w:defUIPriority="99" w:defSemiHidden="0" w:defUnhideWhenUsed="0" w:defQFormat="0" w:count="382">
+  <w:latentStyles w:defLockedState="0" w:defUIPriority="99" w:defSemiHidden="0" w:defUnhideWhenUsed="0" w:defQFormat="0" w:count="376">
     <w:lsdException w:name="Normal" w:uiPriority="0" w:qFormat="1"/>
     <w:lsdException w:name="heading 1" w:uiPriority="0" w:qFormat="1"/>
     <w:lsdException w:name="heading 2" w:semiHidden="1" w:uiPriority="9" w:unhideWhenUsed="1" w:qFormat="1"/>
@@ -9780,7 +11221,6 @@
   <w:style w:type="character" w:default="1" w:styleId="DefaultParagraphFont">
     <w:name w:val="Default Paragraph Font"/>
     <w:uiPriority w:val="1"/>
-    <w:semiHidden/>
     <w:unhideWhenUsed/>
   </w:style>
   <w:style w:type="table" w:default="1" w:styleId="TableNormal">
@@ -9847,11 +11287,8 @@
     <w:tblPr>
       <w:tblStyleRowBandSize w:val="1"/>
       <w:tblStyleColBandSize w:val="1"/>
-      <w:tblInd w:w="0" w:type="dxa"/>
       <w:tblCellMar>
-        <w:top w:w="0" w:type="dxa"/>
         <w:left w:w="115" w:type="dxa"/>
-        <w:bottom w:w="0" w:type="dxa"/>
         <w:right w:w="115" w:type="dxa"/>
       </w:tblCellMar>
     </w:tblPr>
@@ -9862,11 +11299,8 @@
     <w:tblPr>
       <w:tblStyleRowBandSize w:val="1"/>
       <w:tblStyleColBandSize w:val="1"/>
-      <w:tblInd w:w="0" w:type="dxa"/>
       <w:tblCellMar>
-        <w:top w:w="0" w:type="dxa"/>
         <w:left w:w="115" w:type="dxa"/>
-        <w:bottom w:w="0" w:type="dxa"/>
         <w:right w:w="115" w:type="dxa"/>
       </w:tblCellMar>
     </w:tblPr>
@@ -10294,8 +11728,8 @@
       <w:shd w:val="clear" w:color="auto" w:fill="F2F2F2" w:themeFill="background1" w:themeFillShade="F2"/>
     </w:rPr>
   </w:style>
-  <w:style w:type="character" w:customStyle="1" w:styleId="UnresolvedMention">
-    <w:name w:val="Unresolved Mention"/>
+  <w:style w:type="character" w:customStyle="1" w:styleId="UnresolvedMention2">
+    <w:name w:val="Unresolved Mention2"/>
     <w:basedOn w:val="DefaultParagraphFont"/>
     <w:uiPriority w:val="99"/>
     <w:semiHidden/>
@@ -10337,7 +11771,6 @@
     <w:uiPriority w:val="59"/>
     <w:rsid w:val="00D604D5"/>
     <w:tblPr>
-      <w:tblInd w:w="0" w:type="dxa"/>
       <w:tblBorders>
         <w:top w:val="single" w:sz="4" w:space="0" w:color="auto"/>
         <w:left w:val="single" w:sz="4" w:space="0" w:color="auto"/>
@@ -10346,13 +11779,65 @@
         <w:insideH w:val="single" w:sz="4" w:space="0" w:color="auto"/>
         <w:insideV w:val="single" w:sz="4" w:space="0" w:color="auto"/>
       </w:tblBorders>
-      <w:tblCellMar>
-        <w:top w:w="0" w:type="dxa"/>
-        <w:left w:w="108" w:type="dxa"/>
-        <w:bottom w:w="0" w:type="dxa"/>
-        <w:right w:w="108" w:type="dxa"/>
-      </w:tblCellMar>
     </w:tblPr>
+  </w:style>
+  <w:style w:type="table" w:customStyle="1" w:styleId="ICITABLE">
+    <w:name w:val="ICI_TABLE"/>
+    <w:basedOn w:val="TableNormal"/>
+    <w:uiPriority w:val="99"/>
+    <w:qFormat/>
+    <w:rsid w:val="0064478F"/>
+    <w:rPr>
+      <w:rFonts w:ascii="Arial" w:eastAsia="Times New Roman" w:hAnsi="Arial" w:cs="Times New Roman"/>
+      <w:color w:val="auto"/>
+      <w:sz w:val="18"/>
+    </w:rPr>
+    <w:tblPr>
+      <w:tblBorders>
+        <w:top w:val="single" w:sz="2" w:space="0" w:color="000000" w:themeColor="text1"/>
+        <w:left w:val="single" w:sz="2" w:space="0" w:color="000000" w:themeColor="text1"/>
+        <w:bottom w:val="single" w:sz="2" w:space="0" w:color="000000" w:themeColor="text1"/>
+        <w:right w:val="single" w:sz="2" w:space="0" w:color="000000" w:themeColor="text1"/>
+        <w:insideH w:val="single" w:sz="2" w:space="0" w:color="000000" w:themeColor="text1"/>
+        <w:insideV w:val="single" w:sz="2" w:space="0" w:color="000000" w:themeColor="text1"/>
+      </w:tblBorders>
+    </w:tblPr>
+    <w:tcPr>
+      <w:shd w:val="clear" w:color="auto" w:fill="FFFFFF" w:themeFill="background1"/>
+    </w:tcPr>
+    <w:tblStylePr w:type="firstRow">
+      <w:pPr>
+        <w:wordWrap/>
+        <w:jc w:val="center"/>
+      </w:pPr>
+      <w:rPr>
+        <w:rFonts w:ascii="Arial" w:hAnsi="Arial"/>
+        <w:b/>
+        <w:i w:val="0"/>
+        <w:caps w:val="0"/>
+        <w:smallCaps w:val="0"/>
+        <w:strike w:val="0"/>
+        <w:dstrike w:val="0"/>
+        <w:vanish w:val="0"/>
+        <w:color w:val="000000" w:themeColor="text1"/>
+        <w:sz w:val="18"/>
+        <w:vertAlign w:val="baseline"/>
+      </w:rPr>
+      <w:tblPr/>
+      <w:tcPr>
+        <w:tcBorders>
+          <w:top w:val="single" w:sz="6" w:space="0" w:color="auto"/>
+          <w:left w:val="single" w:sz="6" w:space="0" w:color="auto"/>
+          <w:bottom w:val="single" w:sz="6" w:space="0" w:color="auto"/>
+          <w:right w:val="single" w:sz="6" w:space="0" w:color="auto"/>
+          <w:insideH w:val="single" w:sz="6" w:space="0" w:color="auto"/>
+          <w:insideV w:val="single" w:sz="6" w:space="0" w:color="auto"/>
+          <w:tl2br w:val="nil"/>
+          <w:tr2bl w:val="nil"/>
+        </w:tcBorders>
+        <w:shd w:val="clear" w:color="auto" w:fill="FFFFFF" w:themeFill="background1"/>
+      </w:tcPr>
+    </w:tblStylePr>
   </w:style>
 </w:styles>
 </file>
@@ -10682,7 +12167,7 @@
 </file>
 
 <file path=customXml/itemProps1.xml><?xml version="1.0" encoding="utf-8"?>
-<ds:datastoreItem xmlns:ds="http://schemas.openxmlformats.org/officeDocument/2006/customXml" ds:itemID="{BF97D24F-9AD2-1C41-8A66-7A6CA15CB7EC}">
+<ds:datastoreItem xmlns:ds="http://schemas.openxmlformats.org/officeDocument/2006/customXml" ds:itemID="{1643160B-3CD1-5E48-8596-F62B7C09A489}">
   <ds:schemaRefs>
     <ds:schemaRef ds:uri="http://schemas.openxmlformats.org/officeDocument/2006/bibliography"/>
   </ds:schemaRefs>

</xml_diff>

<commit_message>
INT-2963 - added proxy support
</commit_message>
<xml_diff>
--- a/fn_cisco_umbrella_inv/doc/Resilient Integrations Function Guide for Cisco Umbrella Investigate.docx
+++ b/fn_cisco_umbrella_inv/doc/Resilient Integrations Function Guide for Cisco Umbrella Investigate.docx
@@ -1,6 +1,6 @@
 
 <file path=word/document.xml><?xml version="1.0" encoding="utf-8"?>
-<w:document xmlns:wpc="http://schemas.microsoft.com/office/word/2010/wordprocessingCanvas" xmlns:cx="http://schemas.microsoft.com/office/drawing/2014/chartex" xmlns:cx1="http://schemas.microsoft.com/office/drawing/2015/9/8/chartex" xmlns:cx2="http://schemas.microsoft.com/office/drawing/2015/10/21/chartex" xmlns:cx3="http://schemas.microsoft.com/office/drawing/2016/5/9/chartex" xmlns:cx4="http://schemas.microsoft.com/office/drawing/2016/5/10/chartex" xmlns:cx5="http://schemas.microsoft.com/office/drawing/2016/5/11/chartex" xmlns:cx6="http://schemas.microsoft.com/office/drawing/2016/5/12/chartex" xmlns:cx7="http://schemas.microsoft.com/office/drawing/2016/5/13/chartex" xmlns:cx8="http://schemas.microsoft.com/office/drawing/2016/5/14/chartex" xmlns:mc="http://schemas.openxmlformats.org/markup-compatibility/2006" xmlns:aink="http://schemas.microsoft.com/office/drawing/2016/ink" xmlns:am3d="http://schemas.microsoft.com/office/drawing/2017/model3d" xmlns:o="urn:schemas-microsoft-com:office:office" xmlns:r="http://schemas.openxmlformats.org/officeDocument/2006/relationships" xmlns:m="http://schemas.openxmlformats.org/officeDocument/2006/math" xmlns:v="urn:schemas-microsoft-com:vml" xmlns:wp14="http://schemas.microsoft.com/office/word/2010/wordprocessingDrawing" xmlns:wp="http://schemas.openxmlformats.org/drawingml/2006/wordprocessingDrawing" xmlns:w10="urn:schemas-microsoft-com:office:word" xmlns:w="http://schemas.openxmlformats.org/wordprocessingml/2006/main" xmlns:w14="http://schemas.microsoft.com/office/word/2010/wordml" xmlns:w15="http://schemas.microsoft.com/office/word/2012/wordml" xmlns:w16cid="http://schemas.microsoft.com/office/word/2016/wordml/cid" xmlns:w16se="http://schemas.microsoft.com/office/word/2015/wordml/symex" xmlns:wpg="http://schemas.microsoft.com/office/word/2010/wordprocessingGroup" xmlns:wpi="http://schemas.microsoft.com/office/word/2010/wordprocessingInk" xmlns:wne="http://schemas.microsoft.com/office/word/2006/wordml" xmlns:wps="http://schemas.microsoft.com/office/word/2010/wordprocessingShape" mc:Ignorable="w14 w15 w16se w16cid wp14">
+<w:document xmlns:wpc="http://schemas.microsoft.com/office/word/2010/wordprocessingCanvas" xmlns:cx="http://schemas.microsoft.com/office/drawing/2014/chartex" xmlns:cx1="http://schemas.microsoft.com/office/drawing/2015/9/8/chartex" xmlns:cx2="http://schemas.microsoft.com/office/drawing/2015/10/21/chartex" xmlns:cx3="http://schemas.microsoft.com/office/drawing/2016/5/9/chartex" xmlns:cx4="http://schemas.microsoft.com/office/drawing/2016/5/10/chartex" xmlns:cx5="http://schemas.microsoft.com/office/drawing/2016/5/11/chartex" xmlns:cx6="http://schemas.microsoft.com/office/drawing/2016/5/12/chartex" xmlns:cx7="http://schemas.microsoft.com/office/drawing/2016/5/13/chartex" xmlns:cx8="http://schemas.microsoft.com/office/drawing/2016/5/14/chartex" xmlns:mc="http://schemas.openxmlformats.org/markup-compatibility/2006" xmlns:aink="http://schemas.microsoft.com/office/drawing/2016/ink" xmlns:am3d="http://schemas.microsoft.com/office/drawing/2017/model3d" xmlns:o="urn:schemas-microsoft-com:office:office" xmlns:r="http://schemas.openxmlformats.org/officeDocument/2006/relationships" xmlns:m="http://schemas.openxmlformats.org/officeDocument/2006/math" xmlns:v="urn:schemas-microsoft-com:vml" xmlns:wp14="http://schemas.microsoft.com/office/word/2010/wordprocessingDrawing" xmlns:wp="http://schemas.openxmlformats.org/drawingml/2006/wordprocessingDrawing" xmlns:w10="urn:schemas-microsoft-com:office:word" xmlns:w="http://schemas.openxmlformats.org/wordprocessingml/2006/main" xmlns:w14="http://schemas.microsoft.com/office/word/2010/wordml" xmlns:w15="http://schemas.microsoft.com/office/word/2012/wordml" xmlns:w16cex="http://schemas.microsoft.com/office/word/2018/wordml/cex" xmlns:w16cid="http://schemas.microsoft.com/office/word/2016/wordml/cid" xmlns:w16="http://schemas.microsoft.com/office/word/2018/wordml" xmlns:w16se="http://schemas.microsoft.com/office/word/2015/wordml/symex" xmlns:wpg="http://schemas.microsoft.com/office/word/2010/wordprocessingGroup" xmlns:wpi="http://schemas.microsoft.com/office/word/2010/wordprocessingInk" xmlns:wne="http://schemas.microsoft.com/office/word/2006/wordml" xmlns:wps="http://schemas.microsoft.com/office/word/2010/wordprocessingShape" mc:Ignorable="w14 w15 w16se w16cid w16 w16cex wp14">
   <w:background w:color="FFFFFF"/>
   <w:body>
     <w:p>
@@ -182,46 +182,7 @@
           <w:rFonts w:ascii="Arial" w:hAnsi="Arial"/>
           <w:color w:val="FF8300"/>
         </w:rPr>
-        <w:t>1</w:t>
-      </w:r>
-    </w:p>
-    <w:p>
-      <w:pPr>
-        <w:pStyle w:val="Normal1"/>
-        <w:jc w:val="center"/>
-        <w:rPr>
-          <w:rFonts w:ascii="Times New Roman" w:eastAsia="Times New Roman" w:hAnsi="Times New Roman" w:cs="Times New Roman"/>
-        </w:rPr>
-      </w:pPr>
-      <w:r>
-        <w:rPr>
-          <w:rFonts w:ascii="Times New Roman" w:eastAsia="Times New Roman" w:hAnsi="Times New Roman" w:cs="Times New Roman"/>
-        </w:rPr>
-        <w:t xml:space="preserve">Release Date: </w:t>
-      </w:r>
-      <w:r>
-        <w:rPr>
-          <w:rFonts w:ascii="Times New Roman" w:eastAsia="Times New Roman" w:hAnsi="Times New Roman" w:cs="Times New Roman"/>
-        </w:rPr>
-        <w:t>August</w:t>
-      </w:r>
-      <w:r>
-        <w:rPr>
-          <w:rFonts w:ascii="Times New Roman" w:eastAsia="Times New Roman" w:hAnsi="Times New Roman" w:cs="Times New Roman"/>
-        </w:rPr>
-        <w:t xml:space="preserve"> </w:t>
-      </w:r>
-      <w:r>
-        <w:rPr>
-          <w:rFonts w:ascii="Times New Roman" w:eastAsia="Times New Roman" w:hAnsi="Times New Roman" w:cs="Times New Roman"/>
-        </w:rPr>
-        <w:t>201</w:t>
-      </w:r>
-      <w:r>
-        <w:rPr>
-          <w:rFonts w:ascii="Times New Roman" w:eastAsia="Times New Roman" w:hAnsi="Times New Roman" w:cs="Times New Roman"/>
-        </w:rPr>
-        <w:t>9</w:t>
+        <w:t>3</w:t>
       </w:r>
     </w:p>
     <w:p>
@@ -328,14 +289,7 @@
                 <w:rFonts w:cs="Arial"/>
                 <w:szCs w:val="18"/>
               </w:rPr>
-              <w:t>1.0</w:t>
-            </w:r>
-            <w:r>
-              <w:rPr>
-                <w:rFonts w:cs="Arial"/>
-                <w:szCs w:val="18"/>
-              </w:rPr>
-              <w:t>.1</w:t>
+              <w:t>1.0.3</w:t>
             </w:r>
           </w:p>
         </w:tc>
@@ -356,7 +310,7 @@
                 <w:rFonts w:cs="Arial"/>
                 <w:szCs w:val="18"/>
               </w:rPr>
-              <w:t>August 2019</w:t>
+              <w:t>September 2020</w:t>
             </w:r>
           </w:p>
         </w:tc>
@@ -377,28 +331,7 @@
                 <w:rFonts w:cs="Arial"/>
                 <w:szCs w:val="18"/>
               </w:rPr>
-              <w:t>Configuration settings</w:t>
-            </w:r>
-            <w:r>
-              <w:rPr>
-                <w:rFonts w:cs="Arial"/>
-                <w:szCs w:val="18"/>
-              </w:rPr>
-              <w:t xml:space="preserve"> checking</w:t>
-            </w:r>
-            <w:r>
-              <w:rPr>
-                <w:rFonts w:cs="Arial"/>
-                <w:szCs w:val="18"/>
-              </w:rPr>
-              <w:t xml:space="preserve"> </w:t>
-            </w:r>
-            <w:r>
-              <w:rPr>
-                <w:rFonts w:cs="Arial"/>
-                <w:szCs w:val="18"/>
-              </w:rPr>
-              <w:t>less restrictive.</w:t>
+              <w:t>Proxy Support</w:t>
             </w:r>
           </w:p>
         </w:tc>
@@ -421,14 +354,7 @@
                 <w:rFonts w:cs="Arial"/>
                 <w:szCs w:val="18"/>
               </w:rPr>
-              <w:t>1.0</w:t>
-            </w:r>
-            <w:r>
-              <w:rPr>
-                <w:rFonts w:cs="Arial"/>
-                <w:szCs w:val="18"/>
-              </w:rPr>
-              <w:t>.0</w:t>
+              <w:t>1.0.2</w:t>
             </w:r>
           </w:p>
         </w:tc>
@@ -449,7 +375,7 @@
                 <w:rFonts w:cs="Arial"/>
                 <w:szCs w:val="18"/>
               </w:rPr>
-              <w:t>June 2018</w:t>
+              <w:t>May 2020</w:t>
             </w:r>
           </w:p>
         </w:tc>
@@ -470,6 +396,157 @@
                 <w:rFonts w:cs="Arial"/>
                 <w:szCs w:val="18"/>
               </w:rPr>
+              <w:t>App Host support added</w:t>
+            </w:r>
+          </w:p>
+        </w:tc>
+      </w:tr>
+      <w:tr>
+        <w:tc>
+          <w:tcPr>
+            <w:tcW w:w="987" w:type="dxa"/>
+          </w:tcPr>
+          <w:p>
+            <w:pPr>
+              <w:adjustRightInd w:val="0"/>
+              <w:rPr>
+                <w:rFonts w:cs="Arial"/>
+                <w:szCs w:val="18"/>
+              </w:rPr>
+            </w:pPr>
+            <w:r>
+              <w:rPr>
+                <w:rFonts w:cs="Arial"/>
+                <w:szCs w:val="18"/>
+              </w:rPr>
+              <w:t>1.0.1</w:t>
+            </w:r>
+          </w:p>
+        </w:tc>
+        <w:tc>
+          <w:tcPr>
+            <w:tcW w:w="1556" w:type="dxa"/>
+          </w:tcPr>
+          <w:p>
+            <w:pPr>
+              <w:adjustRightInd w:val="0"/>
+              <w:rPr>
+                <w:rFonts w:cs="Arial"/>
+                <w:szCs w:val="18"/>
+              </w:rPr>
+            </w:pPr>
+            <w:r>
+              <w:rPr>
+                <w:rFonts w:cs="Arial"/>
+                <w:szCs w:val="18"/>
+              </w:rPr>
+              <w:t>August 2019</w:t>
+            </w:r>
+          </w:p>
+        </w:tc>
+        <w:tc>
+          <w:tcPr>
+            <w:tcW w:w="6274" w:type="dxa"/>
+          </w:tcPr>
+          <w:p>
+            <w:pPr>
+              <w:adjustRightInd w:val="0"/>
+              <w:rPr>
+                <w:rFonts w:cs="Arial"/>
+                <w:szCs w:val="18"/>
+              </w:rPr>
+            </w:pPr>
+            <w:r>
+              <w:rPr>
+                <w:rFonts w:cs="Arial"/>
+                <w:szCs w:val="18"/>
+              </w:rPr>
+              <w:t>Configuration settings</w:t>
+            </w:r>
+            <w:r>
+              <w:rPr>
+                <w:rFonts w:cs="Arial"/>
+                <w:szCs w:val="18"/>
+              </w:rPr>
+              <w:t xml:space="preserve"> checking</w:t>
+            </w:r>
+            <w:r>
+              <w:rPr>
+                <w:rFonts w:cs="Arial"/>
+                <w:szCs w:val="18"/>
+              </w:rPr>
+              <w:t xml:space="preserve"> </w:t>
+            </w:r>
+            <w:r>
+              <w:rPr>
+                <w:rFonts w:cs="Arial"/>
+                <w:szCs w:val="18"/>
+              </w:rPr>
+              <w:t>less restrictive.</w:t>
+            </w:r>
+          </w:p>
+        </w:tc>
+      </w:tr>
+      <w:tr>
+        <w:tc>
+          <w:tcPr>
+            <w:tcW w:w="987" w:type="dxa"/>
+          </w:tcPr>
+          <w:p>
+            <w:pPr>
+              <w:adjustRightInd w:val="0"/>
+              <w:rPr>
+                <w:rFonts w:cs="Arial"/>
+                <w:szCs w:val="18"/>
+              </w:rPr>
+            </w:pPr>
+            <w:r>
+              <w:rPr>
+                <w:rFonts w:cs="Arial"/>
+                <w:szCs w:val="18"/>
+              </w:rPr>
+              <w:t>1.0.0</w:t>
+            </w:r>
+          </w:p>
+        </w:tc>
+        <w:tc>
+          <w:tcPr>
+            <w:tcW w:w="1556" w:type="dxa"/>
+          </w:tcPr>
+          <w:p>
+            <w:pPr>
+              <w:adjustRightInd w:val="0"/>
+              <w:rPr>
+                <w:rFonts w:cs="Arial"/>
+                <w:szCs w:val="18"/>
+              </w:rPr>
+            </w:pPr>
+            <w:r>
+              <w:rPr>
+                <w:rFonts w:cs="Arial"/>
+                <w:szCs w:val="18"/>
+              </w:rPr>
+              <w:t>June 2018</w:t>
+            </w:r>
+          </w:p>
+        </w:tc>
+        <w:tc>
+          <w:tcPr>
+            <w:tcW w:w="6274" w:type="dxa"/>
+          </w:tcPr>
+          <w:p>
+            <w:pPr>
+              <w:adjustRightInd w:val="0"/>
+              <w:rPr>
+                <w:rFonts w:cs="Arial"/>
+                <w:szCs w:val="18"/>
+              </w:rPr>
+            </w:pPr>
+            <w:r>
+              <w:rPr>
+                <w:rFonts w:cs="Arial"/>
+                <w:szCs w:val="18"/>
+              </w:rPr>
               <w:t>Initial publication.</w:t>
             </w:r>
           </w:p>
@@ -887,6 +964,278 @@
         </w:rPr>
         <w:lastRenderedPageBreak/>
         <w:t>Installation</w:t>
+      </w:r>
+    </w:p>
+    <w:p>
+      <w:pPr>
+        <w:pStyle w:val="Heading20"/>
+      </w:pPr>
+      <w:r>
+        <w:t>App Host</w:t>
+      </w:r>
+    </w:p>
+    <w:p>
+      <w:pPr>
+        <w:pStyle w:val="BodyText"/>
+        <w:rPr>
+          <w:rFonts w:eastAsia="Calibri"/>
+        </w:rPr>
+      </w:pPr>
+      <w:r>
+        <w:rPr>
+          <w:rFonts w:eastAsia="Calibri"/>
+        </w:rPr>
+        <w:t>All the components for running this integration in a container already exist when using the App Host app.</w:t>
+      </w:r>
+      <w:r>
+        <w:rPr>
+          <w:rFonts w:eastAsia="Calibri"/>
+        </w:rPr>
+        <w:br/>
+      </w:r>
+      <w:r>
+        <w:rPr>
+          <w:rFonts w:eastAsia="Calibri"/>
+        </w:rPr>
+        <w:br/>
+        <w:t>To install,</w:t>
+      </w:r>
+    </w:p>
+    <w:p>
+      <w:pPr>
+        <w:pStyle w:val="BodyText"/>
+        <w:numPr>
+          <w:ilvl w:val="0"/>
+          <w:numId w:val="38"/>
+        </w:numPr>
+        <w:rPr>
+          <w:rFonts w:eastAsia="Calibri"/>
+        </w:rPr>
+      </w:pPr>
+      <w:r>
+        <w:rPr>
+          <w:rFonts w:eastAsia="Calibri"/>
+        </w:rPr>
+        <w:t>Navigate to Administrative Settings and then the Apps tab.</w:t>
+      </w:r>
+    </w:p>
+    <w:p>
+      <w:pPr>
+        <w:pStyle w:val="BodyText"/>
+        <w:numPr>
+          <w:ilvl w:val="0"/>
+          <w:numId w:val="38"/>
+        </w:numPr>
+        <w:rPr>
+          <w:rFonts w:eastAsia="Calibri"/>
+        </w:rPr>
+      </w:pPr>
+      <w:r>
+        <w:rPr>
+          <w:rFonts w:eastAsia="Calibri"/>
+        </w:rPr>
+        <w:t>Click the Install button and select the downloaded file: app-fn_</w:t>
+      </w:r>
+      <w:r>
+        <w:rPr>
+          <w:rFonts w:eastAsia="Calibri"/>
+        </w:rPr>
+        <w:t>cisco_umbrella_inv</w:t>
+      </w:r>
+      <w:r>
+        <w:rPr>
+          <w:rFonts w:eastAsia="Calibri"/>
+        </w:rPr>
+        <w:t>-x.x.x.zip.</w:t>
+      </w:r>
+    </w:p>
+    <w:p>
+      <w:pPr>
+        <w:pStyle w:val="BodyText"/>
+        <w:numPr>
+          <w:ilvl w:val="0"/>
+          <w:numId w:val="38"/>
+        </w:numPr>
+        <w:rPr>
+          <w:rFonts w:eastAsia="Calibri"/>
+        </w:rPr>
+      </w:pPr>
+      <w:r>
+        <w:rPr>
+          <w:rFonts w:eastAsia="Calibri"/>
+        </w:rPr>
+        <w:t xml:space="preserve">Go to the Configuration tab and edit the </w:t>
+      </w:r>
+      <w:proofErr w:type="spellStart"/>
+      <w:r>
+        <w:rPr>
+          <w:rFonts w:eastAsia="Calibri"/>
+        </w:rPr>
+        <w:t>app.config</w:t>
+      </w:r>
+      <w:proofErr w:type="spellEnd"/>
+      <w:r>
+        <w:rPr>
+          <w:rFonts w:eastAsia="Calibri"/>
+        </w:rPr>
+        <w:t xml:space="preserve"> file, editing the </w:t>
+      </w:r>
+      <w:proofErr w:type="spellStart"/>
+      <w:r>
+        <w:rPr>
+          <w:rFonts w:eastAsia="Calibri"/>
+        </w:rPr>
+        <w:t>api_token</w:t>
+      </w:r>
+      <w:proofErr w:type="spellEnd"/>
+      <w:r>
+        <w:rPr>
+          <w:rFonts w:eastAsia="Calibri"/>
+        </w:rPr>
+        <w:t xml:space="preserve"> for </w:t>
+      </w:r>
+      <w:r>
+        <w:rPr>
+          <w:rFonts w:eastAsia="Calibri"/>
+        </w:rPr>
+        <w:t>Cisco Umbrella access and adjusting any other setting as needed</w:t>
+      </w:r>
+      <w:r>
+        <w:rPr>
+          <w:rFonts w:eastAsia="Calibri"/>
+        </w:rPr>
+        <w:t>.</w:t>
+      </w:r>
+    </w:p>
+    <w:p>
+      <w:pPr>
+        <w:shd w:val="clear" w:color="auto" w:fill="FFFFFF"/>
+        <w:tabs>
+          <w:tab w:val="left" w:pos="916"/>
+          <w:tab w:val="left" w:pos="1832"/>
+          <w:tab w:val="left" w:pos="2748"/>
+          <w:tab w:val="left" w:pos="3664"/>
+          <w:tab w:val="left" w:pos="4580"/>
+          <w:tab w:val="left" w:pos="5496"/>
+          <w:tab w:val="left" w:pos="6412"/>
+          <w:tab w:val="left" w:pos="7328"/>
+          <w:tab w:val="left" w:pos="8244"/>
+          <w:tab w:val="left" w:pos="9160"/>
+          <w:tab w:val="left" w:pos="10076"/>
+          <w:tab w:val="left" w:pos="10992"/>
+          <w:tab w:val="left" w:pos="11908"/>
+          <w:tab w:val="left" w:pos="12824"/>
+          <w:tab w:val="left" w:pos="13740"/>
+          <w:tab w:val="left" w:pos="14656"/>
+        </w:tabs>
+        <w:rPr>
+          <w:rFonts w:ascii="Courier New" w:eastAsia="Times New Roman" w:hAnsi="Courier New" w:cs="Courier New"/>
+          <w:b/>
+          <w:bCs/>
+          <w:color w:val="008080"/>
+          <w:sz w:val="21"/>
+          <w:szCs w:val="21"/>
+        </w:rPr>
+      </w:pPr>
+    </w:p>
+    <w:p>
+      <w:pPr>
+        <w:pStyle w:val="Code0"/>
+        <w:rPr>
+          <w:color w:val="080808"/>
+        </w:rPr>
+      </w:pPr>
+      <w:r>
+        <w:t>[</w:t>
+      </w:r>
+      <w:proofErr w:type="spellStart"/>
+      <w:r>
+        <w:t>fn_cisco_umbrella_inv</w:t>
+      </w:r>
+      <w:proofErr w:type="spellEnd"/>
+      <w:r>
+        <w:t>]</w:t>
+      </w:r>
+      <w:r>
+        <w:br/>
+      </w:r>
+      <w:proofErr w:type="spellStart"/>
+      <w:r>
+        <w:t>base_url</w:t>
+      </w:r>
+      <w:proofErr w:type="spellEnd"/>
+      <w:r>
+        <w:t>=https://investigate.api.umbrella.com/</w:t>
+      </w:r>
+      <w:r>
+        <w:br/>
+        <w:t xml:space="preserve"># The </w:t>
+      </w:r>
+      <w:proofErr w:type="spellStart"/>
+      <w:r>
+        <w:t>api_token</w:t>
+      </w:r>
+      <w:proofErr w:type="spellEnd"/>
+      <w:r>
+        <w:t xml:space="preserve"> will be supplied by Cisco will be in </w:t>
+      </w:r>
+      <w:proofErr w:type="spellStart"/>
+      <w:r>
+        <w:t>uuid</w:t>
+      </w:r>
+      <w:proofErr w:type="spellEnd"/>
+      <w:r>
+        <w:t xml:space="preserve"> format.</w:t>
+      </w:r>
+      <w:r>
+        <w:br/>
+      </w:r>
+      <w:proofErr w:type="spellStart"/>
+      <w:r>
+        <w:t>api_token</w:t>
+      </w:r>
+      <w:proofErr w:type="spellEnd"/>
+      <w:r>
+        <w:t>=&lt;</w:t>
+      </w:r>
+      <w:proofErr w:type="spellStart"/>
+      <w:r>
+        <w:t>api</w:t>
+      </w:r>
+      <w:proofErr w:type="spellEnd"/>
+      <w:r>
+        <w:t xml:space="preserve"> token&gt;</w:t>
+      </w:r>
+      <w:r>
+        <w:br/>
+      </w:r>
+      <w:proofErr w:type="spellStart"/>
+      <w:r>
+        <w:t>results_limit</w:t>
+      </w:r>
+      <w:proofErr w:type="spellEnd"/>
+      <w:r>
+        <w:t>=200</w:t>
+      </w:r>
+      <w:r>
+        <w:br/>
+        <w:t># uncomment to specify proxy settings</w:t>
+      </w:r>
+      <w:r>
+        <w:br/>
+        <w:t>#https_proxy=https://your.proxy.com</w:t>
+      </w:r>
+      <w:r>
+        <w:br/>
+        <w:t>#http_proxy=http://your.proxy.com</w:t>
+      </w:r>
+    </w:p>
+    <w:p>
+      <w:pPr>
+        <w:pStyle w:val="Heading20"/>
+      </w:pPr>
+      <w:r>
+        <w:t>Integration Server</w:t>
       </w:r>
     </w:p>
     <w:p>
@@ -971,14 +1320,16 @@
       </w:r>
     </w:p>
     <w:p>
-      <w:pPr>
-        <w:pStyle w:val="Heading20"/>
+      <w:bookmarkStart w:id="2" w:name="_Toc509305886"/>
+    </w:p>
+    <w:p>
+      <w:pPr>
+        <w:pStyle w:val="Heading7"/>
         <w:rPr>
           <w:bCs/>
           <w:lang w:val="en-GB"/>
         </w:rPr>
       </w:pPr>
-      <w:bookmarkStart w:id="2" w:name="_Toc509305886"/>
       <w:r>
         <w:t xml:space="preserve">Configure </w:t>
       </w:r>
@@ -1068,6 +1419,7 @@
           <w:noProof/>
           <w:lang w:val="en-GB" w:eastAsia="en-GB"/>
         </w:rPr>
+        <w:lastRenderedPageBreak/>
         <w:drawing>
           <wp:inline distT="0" distB="0" distL="0" distR="0" wp14:anchorId="4945ED9D" wp14:editId="1AB97635">
             <wp:extent cx="5486400" cy="1739900"/>
@@ -1147,6 +1499,9 @@
     <w:p>
       <w:pPr>
         <w:pStyle w:val="BodyText"/>
+        <w:rPr>
+          <w:rStyle w:val="Hyperlink"/>
+        </w:rPr>
       </w:pPr>
       <w:r>
         <w:t xml:space="preserve">More information is available at </w:t>
@@ -1168,15 +1523,14 @@
     </w:p>
     <w:p>
       <w:pPr>
-        <w:pStyle w:val="Heading20"/>
-        <w:rPr>
-          <w:rFonts w:ascii="Arial" w:hAnsi="Arial"/>
-        </w:rPr>
-      </w:pPr>
-      <w:r>
-        <w:rPr>
-          <w:rFonts w:ascii="Arial" w:hAnsi="Arial"/>
-        </w:rPr>
+        <w:pStyle w:val="BodyText"/>
+      </w:pPr>
+    </w:p>
+    <w:p>
+      <w:pPr>
+        <w:pStyle w:val="Heading7"/>
+      </w:pPr>
+      <w:r>
         <w:t>Install the Python components</w:t>
       </w:r>
       <w:bookmarkEnd w:id="2"/>
@@ -1326,16 +1680,9 @@
     </w:p>
     <w:p>
       <w:pPr>
-        <w:pStyle w:val="Heading20"/>
-        <w:rPr>
-          <w:rFonts w:ascii="Arial" w:hAnsi="Arial"/>
-        </w:rPr>
-      </w:pPr>
-      <w:r>
-        <w:rPr>
-          <w:rFonts w:ascii="Arial" w:hAnsi="Arial"/>
-        </w:rPr>
-        <w:lastRenderedPageBreak/>
+        <w:pStyle w:val="Heading7"/>
+      </w:pPr>
+      <w:r>
         <w:t>Configure the Python components</w:t>
       </w:r>
     </w:p>
@@ -1761,6 +2108,7 @@
         <w:contextualSpacing/>
       </w:pPr>
       <w:r>
+        <w:lastRenderedPageBreak/>
         <w:t xml:space="preserve"># The </w:t>
       </w:r>
       <w:proofErr w:type="spellStart"/>
@@ -1834,17 +2182,12 @@
         <w:t>0</w:t>
       </w:r>
     </w:p>
-    <w:p>
-      <w:pPr>
-        <w:pStyle w:val="Heading20"/>
-        <w:rPr>
-          <w:rFonts w:ascii="Arial" w:hAnsi="Arial"/>
-        </w:rPr>
-      </w:pPr>
-      <w:r>
-        <w:rPr>
-          <w:rFonts w:ascii="Arial" w:hAnsi="Arial"/>
-        </w:rPr>
+    <w:p/>
+    <w:p>
+      <w:pPr>
+        <w:pStyle w:val="Heading7"/>
+      </w:pPr>
+      <w:r>
         <w:t>Deploy customizations to the Resilient platform</w:t>
       </w:r>
     </w:p>
@@ -1913,15 +2256,9 @@
     <w:bookmarkEnd w:id="1"/>
     <w:p>
       <w:pPr>
-        <w:pStyle w:val="Heading20"/>
-        <w:rPr>
-          <w:rFonts w:ascii="Arial" w:hAnsi="Arial"/>
-        </w:rPr>
-      </w:pPr>
-      <w:r>
-        <w:rPr>
-          <w:rFonts w:ascii="Arial" w:hAnsi="Arial"/>
-        </w:rPr>
+        <w:pStyle w:val="Heading7"/>
+      </w:pPr>
+      <w:r>
         <w:t>Run the integration framework</w:t>
       </w:r>
     </w:p>
@@ -1984,42 +2321,24 @@
         <w:t xml:space="preserve"> command starts, loads its components, and continues to run until interrupted. If it stops immediately with an error message, check your configuration values and retry.</w:t>
       </w:r>
     </w:p>
-    <w:p>
-      <w:pPr>
-        <w:pStyle w:val="Heading20"/>
-        <w:rPr>
-          <w:rFonts w:ascii="Arial" w:hAnsi="Arial" w:cs="Arial"/>
-        </w:rPr>
-      </w:pPr>
-      <w:r>
-        <w:rPr>
-          <w:rFonts w:ascii="Arial" w:hAnsi="Arial" w:cs="Arial"/>
-        </w:rPr>
-        <w:lastRenderedPageBreak/>
+    <w:p/>
+    <w:p>
+      <w:pPr>
+        <w:pStyle w:val="Heading7"/>
+      </w:pPr>
+      <w:r>
         <w:t>Configur</w:t>
       </w:r>
       <w:r>
-        <w:rPr>
-          <w:rFonts w:ascii="Arial" w:hAnsi="Arial" w:cs="Arial"/>
-        </w:rPr>
         <w:t>e R</w:t>
       </w:r>
       <w:r>
-        <w:rPr>
-          <w:rFonts w:ascii="Arial" w:hAnsi="Arial" w:cs="Arial"/>
-        </w:rPr>
         <w:t>esilient</w:t>
       </w:r>
       <w:r>
-        <w:rPr>
-          <w:rFonts w:ascii="Arial" w:hAnsi="Arial" w:cs="Arial"/>
-        </w:rPr>
         <w:t xml:space="preserve"> C</w:t>
       </w:r>
       <w:r>
-        <w:rPr>
-          <w:rFonts w:ascii="Arial" w:hAnsi="Arial" w:cs="Arial"/>
-        </w:rPr>
         <w:t>ircuits for restart</w:t>
       </w:r>
     </w:p>
@@ -2487,6 +2806,7 @@
       </w:pPr>
       <w:proofErr w:type="spellStart"/>
       <w:r>
+        <w:lastRenderedPageBreak/>
         <w:t>sudo</w:t>
       </w:r>
       <w:proofErr w:type="spellEnd"/>
@@ -2668,7 +2988,6 @@
         <w:rPr>
           <w:rFonts w:ascii="Arial" w:hAnsi="Arial"/>
         </w:rPr>
-        <w:lastRenderedPageBreak/>
         <w:t>Function</w:t>
       </w:r>
       <w:r>
@@ -3530,6 +3849,7 @@
                 <w:szCs w:val="18"/>
                 <w:lang w:val="en-GB" w:eastAsia="en-GB"/>
               </w:rPr>
+              <w:lastRenderedPageBreak/>
               <w:t>umbrella_domain_co</w:t>
             </w:r>
             <w:proofErr w:type="spellEnd"/>
@@ -4014,7 +4334,6 @@
                 <w:szCs w:val="18"/>
                 <w:lang w:val="en-GB" w:eastAsia="en-GB"/>
               </w:rPr>
-              <w:lastRenderedPageBreak/>
               <w:t>umbrella_domain_volume</w:t>
             </w:r>
             <w:proofErr w:type="spellEnd"/>
@@ -6330,7 +6649,6 @@
       <w:pPr>
         <w:pStyle w:val="BodyText"/>
       </w:pPr>
-      <w:bookmarkStart w:id="7" w:name="_GoBack"/>
       <w:r>
         <w:rPr>
           <w:noProof/>
@@ -6411,7 +6729,6 @@
           </wp:inline>
         </w:drawing>
       </w:r>
-      <w:bookmarkEnd w:id="7"/>
     </w:p>
     <w:p>
       <w:pPr>
@@ -6892,14 +7209,14 @@
           <w:rFonts w:ascii="Arial" w:hAnsi="Arial"/>
         </w:rPr>
       </w:pPr>
-      <w:bookmarkStart w:id="8" w:name="_Toc510253274"/>
+      <w:bookmarkStart w:id="7" w:name="_Toc510253274"/>
       <w:r>
         <w:rPr>
           <w:rFonts w:ascii="Arial" w:hAnsi="Arial"/>
         </w:rPr>
         <w:t>Support</w:t>
       </w:r>
-      <w:bookmarkEnd w:id="8"/>
+      <w:bookmarkEnd w:id="7"/>
     </w:p>
     <w:p>
       <w:pPr>
@@ -6953,7 +7270,7 @@
 </file>
 
 <file path=word/endnotes.xml><?xml version="1.0" encoding="utf-8"?>
-<w:endnotes xmlns:wpc="http://schemas.microsoft.com/office/word/2010/wordprocessingCanvas" xmlns:cx="http://schemas.microsoft.com/office/drawing/2014/chartex" xmlns:cx1="http://schemas.microsoft.com/office/drawing/2015/9/8/chartex" xmlns:cx2="http://schemas.microsoft.com/office/drawing/2015/10/21/chartex" xmlns:cx3="http://schemas.microsoft.com/office/drawing/2016/5/9/chartex" xmlns:cx4="http://schemas.microsoft.com/office/drawing/2016/5/10/chartex" xmlns:cx5="http://schemas.microsoft.com/office/drawing/2016/5/11/chartex" xmlns:cx6="http://schemas.microsoft.com/office/drawing/2016/5/12/chartex" xmlns:cx7="http://schemas.microsoft.com/office/drawing/2016/5/13/chartex" xmlns:cx8="http://schemas.microsoft.com/office/drawing/2016/5/14/chartex" xmlns:mc="http://schemas.openxmlformats.org/markup-compatibility/2006" xmlns:aink="http://schemas.microsoft.com/office/drawing/2016/ink" xmlns:am3d="http://schemas.microsoft.com/office/drawing/2017/model3d" xmlns:o="urn:schemas-microsoft-com:office:office" xmlns:r="http://schemas.openxmlformats.org/officeDocument/2006/relationships" xmlns:m="http://schemas.openxmlformats.org/officeDocument/2006/math" xmlns:v="urn:schemas-microsoft-com:vml" xmlns:wp14="http://schemas.microsoft.com/office/word/2010/wordprocessingDrawing" xmlns:wp="http://schemas.openxmlformats.org/drawingml/2006/wordprocessingDrawing" xmlns:w10="urn:schemas-microsoft-com:office:word" xmlns:w="http://schemas.openxmlformats.org/wordprocessingml/2006/main" xmlns:w14="http://schemas.microsoft.com/office/word/2010/wordml" xmlns:w15="http://schemas.microsoft.com/office/word/2012/wordml" xmlns:w16cid="http://schemas.microsoft.com/office/word/2016/wordml/cid" xmlns:w16se="http://schemas.microsoft.com/office/word/2015/wordml/symex" xmlns:wpg="http://schemas.microsoft.com/office/word/2010/wordprocessingGroup" xmlns:wpi="http://schemas.microsoft.com/office/word/2010/wordprocessingInk" xmlns:wne="http://schemas.microsoft.com/office/word/2006/wordml" xmlns:wps="http://schemas.microsoft.com/office/word/2010/wordprocessingShape" mc:Ignorable="w14 w15 w16se w16cid wp14">
+<w:endnotes xmlns:wpc="http://schemas.microsoft.com/office/word/2010/wordprocessingCanvas" xmlns:cx="http://schemas.microsoft.com/office/drawing/2014/chartex" xmlns:cx1="http://schemas.microsoft.com/office/drawing/2015/9/8/chartex" xmlns:cx2="http://schemas.microsoft.com/office/drawing/2015/10/21/chartex" xmlns:cx3="http://schemas.microsoft.com/office/drawing/2016/5/9/chartex" xmlns:cx4="http://schemas.microsoft.com/office/drawing/2016/5/10/chartex" xmlns:cx5="http://schemas.microsoft.com/office/drawing/2016/5/11/chartex" xmlns:cx6="http://schemas.microsoft.com/office/drawing/2016/5/12/chartex" xmlns:cx7="http://schemas.microsoft.com/office/drawing/2016/5/13/chartex" xmlns:cx8="http://schemas.microsoft.com/office/drawing/2016/5/14/chartex" xmlns:mc="http://schemas.openxmlformats.org/markup-compatibility/2006" xmlns:aink="http://schemas.microsoft.com/office/drawing/2016/ink" xmlns:am3d="http://schemas.microsoft.com/office/drawing/2017/model3d" xmlns:o="urn:schemas-microsoft-com:office:office" xmlns:r="http://schemas.openxmlformats.org/officeDocument/2006/relationships" xmlns:m="http://schemas.openxmlformats.org/officeDocument/2006/math" xmlns:v="urn:schemas-microsoft-com:vml" xmlns:wp14="http://schemas.microsoft.com/office/word/2010/wordprocessingDrawing" xmlns:wp="http://schemas.openxmlformats.org/drawingml/2006/wordprocessingDrawing" xmlns:w10="urn:schemas-microsoft-com:office:word" xmlns:w="http://schemas.openxmlformats.org/wordprocessingml/2006/main" xmlns:w14="http://schemas.microsoft.com/office/word/2010/wordml" xmlns:w15="http://schemas.microsoft.com/office/word/2012/wordml" xmlns:w16cex="http://schemas.microsoft.com/office/word/2018/wordml/cex" xmlns:w16cid="http://schemas.microsoft.com/office/word/2016/wordml/cid" xmlns:w16="http://schemas.microsoft.com/office/word/2018/wordml" xmlns:w16se="http://schemas.microsoft.com/office/word/2015/wordml/symex" xmlns:wpg="http://schemas.microsoft.com/office/word/2010/wordprocessingGroup" xmlns:wpi="http://schemas.microsoft.com/office/word/2010/wordprocessingInk" xmlns:wne="http://schemas.microsoft.com/office/word/2006/wordml" xmlns:wps="http://schemas.microsoft.com/office/word/2010/wordprocessingShape" mc:Ignorable="w14 w15 w16se w16cid w16 w16cex wp14">
   <w:endnote w:type="separator" w:id="-1">
     <w:p>
       <w:r>
@@ -6972,7 +7289,7 @@
 </file>
 
 <file path=word/footer1.xml><?xml version="1.0" encoding="utf-8"?>
-<w:ftr xmlns:wpc="http://schemas.microsoft.com/office/word/2010/wordprocessingCanvas" xmlns:cx="http://schemas.microsoft.com/office/drawing/2014/chartex" xmlns:cx1="http://schemas.microsoft.com/office/drawing/2015/9/8/chartex" xmlns:cx2="http://schemas.microsoft.com/office/drawing/2015/10/21/chartex" xmlns:cx3="http://schemas.microsoft.com/office/drawing/2016/5/9/chartex" xmlns:cx4="http://schemas.microsoft.com/office/drawing/2016/5/10/chartex" xmlns:cx5="http://schemas.microsoft.com/office/drawing/2016/5/11/chartex" xmlns:cx6="http://schemas.microsoft.com/office/drawing/2016/5/12/chartex" xmlns:cx7="http://schemas.microsoft.com/office/drawing/2016/5/13/chartex" xmlns:cx8="http://schemas.microsoft.com/office/drawing/2016/5/14/chartex" xmlns:mc="http://schemas.openxmlformats.org/markup-compatibility/2006" xmlns:aink="http://schemas.microsoft.com/office/drawing/2016/ink" xmlns:am3d="http://schemas.microsoft.com/office/drawing/2017/model3d" xmlns:o="urn:schemas-microsoft-com:office:office" xmlns:r="http://schemas.openxmlformats.org/officeDocument/2006/relationships" xmlns:m="http://schemas.openxmlformats.org/officeDocument/2006/math" xmlns:v="urn:schemas-microsoft-com:vml" xmlns:wp14="http://schemas.microsoft.com/office/word/2010/wordprocessingDrawing" xmlns:wp="http://schemas.openxmlformats.org/drawingml/2006/wordprocessingDrawing" xmlns:w10="urn:schemas-microsoft-com:office:word" xmlns:w="http://schemas.openxmlformats.org/wordprocessingml/2006/main" xmlns:w14="http://schemas.microsoft.com/office/word/2010/wordml" xmlns:w15="http://schemas.microsoft.com/office/word/2012/wordml" xmlns:w16cid="http://schemas.microsoft.com/office/word/2016/wordml/cid" xmlns:w16se="http://schemas.microsoft.com/office/word/2015/wordml/symex" xmlns:wpg="http://schemas.microsoft.com/office/word/2010/wordprocessingGroup" xmlns:wpi="http://schemas.microsoft.com/office/word/2010/wordprocessingInk" xmlns:wne="http://schemas.microsoft.com/office/word/2006/wordml" xmlns:wps="http://schemas.microsoft.com/office/word/2010/wordprocessingShape" mc:Ignorable="w14 w15 w16se w16cid wp14">
+<w:ftr xmlns:wpc="http://schemas.microsoft.com/office/word/2010/wordprocessingCanvas" xmlns:cx="http://schemas.microsoft.com/office/drawing/2014/chartex" xmlns:cx1="http://schemas.microsoft.com/office/drawing/2015/9/8/chartex" xmlns:cx2="http://schemas.microsoft.com/office/drawing/2015/10/21/chartex" xmlns:cx3="http://schemas.microsoft.com/office/drawing/2016/5/9/chartex" xmlns:cx4="http://schemas.microsoft.com/office/drawing/2016/5/10/chartex" xmlns:cx5="http://schemas.microsoft.com/office/drawing/2016/5/11/chartex" xmlns:cx6="http://schemas.microsoft.com/office/drawing/2016/5/12/chartex" xmlns:cx7="http://schemas.microsoft.com/office/drawing/2016/5/13/chartex" xmlns:cx8="http://schemas.microsoft.com/office/drawing/2016/5/14/chartex" xmlns:mc="http://schemas.openxmlformats.org/markup-compatibility/2006" xmlns:aink="http://schemas.microsoft.com/office/drawing/2016/ink" xmlns:am3d="http://schemas.microsoft.com/office/drawing/2017/model3d" xmlns:o="urn:schemas-microsoft-com:office:office" xmlns:r="http://schemas.openxmlformats.org/officeDocument/2006/relationships" xmlns:m="http://schemas.openxmlformats.org/officeDocument/2006/math" xmlns:v="urn:schemas-microsoft-com:vml" xmlns:wp14="http://schemas.microsoft.com/office/word/2010/wordprocessingDrawing" xmlns:wp="http://schemas.openxmlformats.org/drawingml/2006/wordprocessingDrawing" xmlns:w10="urn:schemas-microsoft-com:office:word" xmlns:w="http://schemas.openxmlformats.org/wordprocessingml/2006/main" xmlns:w14="http://schemas.microsoft.com/office/word/2010/wordml" xmlns:w15="http://schemas.microsoft.com/office/word/2012/wordml" xmlns:w16cex="http://schemas.microsoft.com/office/word/2018/wordml/cex" xmlns:w16cid="http://schemas.microsoft.com/office/word/2016/wordml/cid" xmlns:w16="http://schemas.microsoft.com/office/word/2018/wordml" xmlns:w16se="http://schemas.microsoft.com/office/word/2015/wordml/symex" xmlns:wpg="http://schemas.microsoft.com/office/word/2010/wordprocessingGroup" xmlns:wpi="http://schemas.microsoft.com/office/word/2010/wordprocessingInk" xmlns:wne="http://schemas.microsoft.com/office/word/2006/wordml" xmlns:wps="http://schemas.microsoft.com/office/word/2010/wordprocessingShape" mc:Ignorable="w14 w15 w16se w16cid w16 w16cex wp14">
   <w:p>
     <w:pPr>
       <w:pStyle w:val="Normal1"/>
@@ -7045,7 +7362,7 @@
 </file>
 
 <file path=word/footer2.xml><?xml version="1.0" encoding="utf-8"?>
-<w:ftr xmlns:wpc="http://schemas.microsoft.com/office/word/2010/wordprocessingCanvas" xmlns:cx="http://schemas.microsoft.com/office/drawing/2014/chartex" xmlns:cx1="http://schemas.microsoft.com/office/drawing/2015/9/8/chartex" xmlns:cx2="http://schemas.microsoft.com/office/drawing/2015/10/21/chartex" xmlns:cx3="http://schemas.microsoft.com/office/drawing/2016/5/9/chartex" xmlns:cx4="http://schemas.microsoft.com/office/drawing/2016/5/10/chartex" xmlns:cx5="http://schemas.microsoft.com/office/drawing/2016/5/11/chartex" xmlns:cx6="http://schemas.microsoft.com/office/drawing/2016/5/12/chartex" xmlns:cx7="http://schemas.microsoft.com/office/drawing/2016/5/13/chartex" xmlns:cx8="http://schemas.microsoft.com/office/drawing/2016/5/14/chartex" xmlns:mc="http://schemas.openxmlformats.org/markup-compatibility/2006" xmlns:aink="http://schemas.microsoft.com/office/drawing/2016/ink" xmlns:am3d="http://schemas.microsoft.com/office/drawing/2017/model3d" xmlns:o="urn:schemas-microsoft-com:office:office" xmlns:r="http://schemas.openxmlformats.org/officeDocument/2006/relationships" xmlns:m="http://schemas.openxmlformats.org/officeDocument/2006/math" xmlns:v="urn:schemas-microsoft-com:vml" xmlns:wp14="http://schemas.microsoft.com/office/word/2010/wordprocessingDrawing" xmlns:wp="http://schemas.openxmlformats.org/drawingml/2006/wordprocessingDrawing" xmlns:w10="urn:schemas-microsoft-com:office:word" xmlns:w="http://schemas.openxmlformats.org/wordprocessingml/2006/main" xmlns:w14="http://schemas.microsoft.com/office/word/2010/wordml" xmlns:w15="http://schemas.microsoft.com/office/word/2012/wordml" xmlns:w16cid="http://schemas.microsoft.com/office/word/2016/wordml/cid" xmlns:w16se="http://schemas.microsoft.com/office/word/2015/wordml/symex" xmlns:wpg="http://schemas.microsoft.com/office/word/2010/wordprocessingGroup" xmlns:wpi="http://schemas.microsoft.com/office/word/2010/wordprocessingInk" xmlns:wne="http://schemas.microsoft.com/office/word/2006/wordml" xmlns:wps="http://schemas.microsoft.com/office/word/2010/wordprocessingShape" mc:Ignorable="w14 w15 w16se w16cid wp14">
+<w:ftr xmlns:wpc="http://schemas.microsoft.com/office/word/2010/wordprocessingCanvas" xmlns:cx="http://schemas.microsoft.com/office/drawing/2014/chartex" xmlns:cx1="http://schemas.microsoft.com/office/drawing/2015/9/8/chartex" xmlns:cx2="http://schemas.microsoft.com/office/drawing/2015/10/21/chartex" xmlns:cx3="http://schemas.microsoft.com/office/drawing/2016/5/9/chartex" xmlns:cx4="http://schemas.microsoft.com/office/drawing/2016/5/10/chartex" xmlns:cx5="http://schemas.microsoft.com/office/drawing/2016/5/11/chartex" xmlns:cx6="http://schemas.microsoft.com/office/drawing/2016/5/12/chartex" xmlns:cx7="http://schemas.microsoft.com/office/drawing/2016/5/13/chartex" xmlns:cx8="http://schemas.microsoft.com/office/drawing/2016/5/14/chartex" xmlns:mc="http://schemas.openxmlformats.org/markup-compatibility/2006" xmlns:aink="http://schemas.microsoft.com/office/drawing/2016/ink" xmlns:am3d="http://schemas.microsoft.com/office/drawing/2017/model3d" xmlns:o="urn:schemas-microsoft-com:office:office" xmlns:r="http://schemas.openxmlformats.org/officeDocument/2006/relationships" xmlns:m="http://schemas.openxmlformats.org/officeDocument/2006/math" xmlns:v="urn:schemas-microsoft-com:vml" xmlns:wp14="http://schemas.microsoft.com/office/word/2010/wordprocessingDrawing" xmlns:wp="http://schemas.openxmlformats.org/drawingml/2006/wordprocessingDrawing" xmlns:w10="urn:schemas-microsoft-com:office:word" xmlns:w="http://schemas.openxmlformats.org/wordprocessingml/2006/main" xmlns:w14="http://schemas.microsoft.com/office/word/2010/wordml" xmlns:w15="http://schemas.microsoft.com/office/word/2012/wordml" xmlns:w16cex="http://schemas.microsoft.com/office/word/2018/wordml/cex" xmlns:w16cid="http://schemas.microsoft.com/office/word/2016/wordml/cid" xmlns:w16="http://schemas.microsoft.com/office/word/2018/wordml" xmlns:w16se="http://schemas.microsoft.com/office/word/2015/wordml/symex" xmlns:wpg="http://schemas.microsoft.com/office/word/2010/wordprocessingGroup" xmlns:wpi="http://schemas.microsoft.com/office/word/2010/wordprocessingInk" xmlns:wne="http://schemas.microsoft.com/office/word/2006/wordml" xmlns:wps="http://schemas.microsoft.com/office/word/2010/wordprocessingShape" mc:Ignorable="w14 w15 w16se w16cid w16 w16cex wp14">
   <w:p>
     <w:pPr>
       <w:tabs>
@@ -7103,7 +7420,7 @@
         <w:sz w:val="16"/>
         <w:szCs w:val="16"/>
       </w:rPr>
-      <w:t>© Copyright IBM Corp. 2010, 201</w:t>
+      <w:t>© Copyright IBM Corp. 2010, 20</w:t>
     </w:r>
     <w:r>
       <w:rPr>
@@ -7111,7 +7428,7 @@
         <w:sz w:val="16"/>
         <w:szCs w:val="16"/>
       </w:rPr>
-      <w:t>9</w:t>
+      <w:t>20</w:t>
     </w:r>
     <w:r>
       <w:rPr>
@@ -7198,7 +7515,7 @@
 </file>
 
 <file path=word/footnotes.xml><?xml version="1.0" encoding="utf-8"?>
-<w:footnotes xmlns:wpc="http://schemas.microsoft.com/office/word/2010/wordprocessingCanvas" xmlns:cx="http://schemas.microsoft.com/office/drawing/2014/chartex" xmlns:cx1="http://schemas.microsoft.com/office/drawing/2015/9/8/chartex" xmlns:cx2="http://schemas.microsoft.com/office/drawing/2015/10/21/chartex" xmlns:cx3="http://schemas.microsoft.com/office/drawing/2016/5/9/chartex" xmlns:cx4="http://schemas.microsoft.com/office/drawing/2016/5/10/chartex" xmlns:cx5="http://schemas.microsoft.com/office/drawing/2016/5/11/chartex" xmlns:cx6="http://schemas.microsoft.com/office/drawing/2016/5/12/chartex" xmlns:cx7="http://schemas.microsoft.com/office/drawing/2016/5/13/chartex" xmlns:cx8="http://schemas.microsoft.com/office/drawing/2016/5/14/chartex" xmlns:mc="http://schemas.openxmlformats.org/markup-compatibility/2006" xmlns:aink="http://schemas.microsoft.com/office/drawing/2016/ink" xmlns:am3d="http://schemas.microsoft.com/office/drawing/2017/model3d" xmlns:o="urn:schemas-microsoft-com:office:office" xmlns:r="http://schemas.openxmlformats.org/officeDocument/2006/relationships" xmlns:m="http://schemas.openxmlformats.org/officeDocument/2006/math" xmlns:v="urn:schemas-microsoft-com:vml" xmlns:wp14="http://schemas.microsoft.com/office/word/2010/wordprocessingDrawing" xmlns:wp="http://schemas.openxmlformats.org/drawingml/2006/wordprocessingDrawing" xmlns:w10="urn:schemas-microsoft-com:office:word" xmlns:w="http://schemas.openxmlformats.org/wordprocessingml/2006/main" xmlns:w14="http://schemas.microsoft.com/office/word/2010/wordml" xmlns:w15="http://schemas.microsoft.com/office/word/2012/wordml" xmlns:w16cid="http://schemas.microsoft.com/office/word/2016/wordml/cid" xmlns:w16se="http://schemas.microsoft.com/office/word/2015/wordml/symex" xmlns:wpg="http://schemas.microsoft.com/office/word/2010/wordprocessingGroup" xmlns:wpi="http://schemas.microsoft.com/office/word/2010/wordprocessingInk" xmlns:wne="http://schemas.microsoft.com/office/word/2006/wordml" xmlns:wps="http://schemas.microsoft.com/office/word/2010/wordprocessingShape" mc:Ignorable="w14 w15 w16se w16cid wp14">
+<w:footnotes xmlns:wpc="http://schemas.microsoft.com/office/word/2010/wordprocessingCanvas" xmlns:cx="http://schemas.microsoft.com/office/drawing/2014/chartex" xmlns:cx1="http://schemas.microsoft.com/office/drawing/2015/9/8/chartex" xmlns:cx2="http://schemas.microsoft.com/office/drawing/2015/10/21/chartex" xmlns:cx3="http://schemas.microsoft.com/office/drawing/2016/5/9/chartex" xmlns:cx4="http://schemas.microsoft.com/office/drawing/2016/5/10/chartex" xmlns:cx5="http://schemas.microsoft.com/office/drawing/2016/5/11/chartex" xmlns:cx6="http://schemas.microsoft.com/office/drawing/2016/5/12/chartex" xmlns:cx7="http://schemas.microsoft.com/office/drawing/2016/5/13/chartex" xmlns:cx8="http://schemas.microsoft.com/office/drawing/2016/5/14/chartex" xmlns:mc="http://schemas.openxmlformats.org/markup-compatibility/2006" xmlns:aink="http://schemas.microsoft.com/office/drawing/2016/ink" xmlns:am3d="http://schemas.microsoft.com/office/drawing/2017/model3d" xmlns:o="urn:schemas-microsoft-com:office:office" xmlns:r="http://schemas.openxmlformats.org/officeDocument/2006/relationships" xmlns:m="http://schemas.openxmlformats.org/officeDocument/2006/math" xmlns:v="urn:schemas-microsoft-com:vml" xmlns:wp14="http://schemas.microsoft.com/office/word/2010/wordprocessingDrawing" xmlns:wp="http://schemas.openxmlformats.org/drawingml/2006/wordprocessingDrawing" xmlns:w10="urn:schemas-microsoft-com:office:word" xmlns:w="http://schemas.openxmlformats.org/wordprocessingml/2006/main" xmlns:w14="http://schemas.microsoft.com/office/word/2010/wordml" xmlns:w15="http://schemas.microsoft.com/office/word/2012/wordml" xmlns:w16cex="http://schemas.microsoft.com/office/word/2018/wordml/cex" xmlns:w16cid="http://schemas.microsoft.com/office/word/2016/wordml/cid" xmlns:w16="http://schemas.microsoft.com/office/word/2018/wordml" xmlns:w16se="http://schemas.microsoft.com/office/word/2015/wordml/symex" xmlns:wpg="http://schemas.microsoft.com/office/word/2010/wordprocessingGroup" xmlns:wpi="http://schemas.microsoft.com/office/word/2010/wordprocessingInk" xmlns:wne="http://schemas.microsoft.com/office/word/2006/wordml" xmlns:wps="http://schemas.microsoft.com/office/word/2010/wordprocessingShape" mc:Ignorable="w14 w15 w16se w16cid w16 w16cex wp14">
   <w:footnote w:type="separator" w:id="-1">
     <w:p>
       <w:r>
@@ -7217,7 +7534,7 @@
 </file>
 
 <file path=word/header1.xml><?xml version="1.0" encoding="utf-8"?>
-<w:hdr xmlns:wpc="http://schemas.microsoft.com/office/word/2010/wordprocessingCanvas" xmlns:cx="http://schemas.microsoft.com/office/drawing/2014/chartex" xmlns:cx1="http://schemas.microsoft.com/office/drawing/2015/9/8/chartex" xmlns:cx2="http://schemas.microsoft.com/office/drawing/2015/10/21/chartex" xmlns:cx3="http://schemas.microsoft.com/office/drawing/2016/5/9/chartex" xmlns:cx4="http://schemas.microsoft.com/office/drawing/2016/5/10/chartex" xmlns:cx5="http://schemas.microsoft.com/office/drawing/2016/5/11/chartex" xmlns:cx6="http://schemas.microsoft.com/office/drawing/2016/5/12/chartex" xmlns:cx7="http://schemas.microsoft.com/office/drawing/2016/5/13/chartex" xmlns:cx8="http://schemas.microsoft.com/office/drawing/2016/5/14/chartex" xmlns:mc="http://schemas.openxmlformats.org/markup-compatibility/2006" xmlns:aink="http://schemas.microsoft.com/office/drawing/2016/ink" xmlns:am3d="http://schemas.microsoft.com/office/drawing/2017/model3d" xmlns:o="urn:schemas-microsoft-com:office:office" xmlns:r="http://schemas.openxmlformats.org/officeDocument/2006/relationships" xmlns:m="http://schemas.openxmlformats.org/officeDocument/2006/math" xmlns:v="urn:schemas-microsoft-com:vml" xmlns:wp14="http://schemas.microsoft.com/office/word/2010/wordprocessingDrawing" xmlns:wp="http://schemas.openxmlformats.org/drawingml/2006/wordprocessingDrawing" xmlns:w10="urn:schemas-microsoft-com:office:word" xmlns:w="http://schemas.openxmlformats.org/wordprocessingml/2006/main" xmlns:w14="http://schemas.microsoft.com/office/word/2010/wordml" xmlns:w15="http://schemas.microsoft.com/office/word/2012/wordml" xmlns:w16cid="http://schemas.microsoft.com/office/word/2016/wordml/cid" xmlns:w16se="http://schemas.microsoft.com/office/word/2015/wordml/symex" xmlns:wpg="http://schemas.microsoft.com/office/word/2010/wordprocessingGroup" xmlns:wpi="http://schemas.microsoft.com/office/word/2010/wordprocessingInk" xmlns:wne="http://schemas.microsoft.com/office/word/2006/wordml" xmlns:wps="http://schemas.microsoft.com/office/word/2010/wordprocessingShape" mc:Ignorable="w14 w15 w16se w16cid wp14">
+<w:hdr xmlns:wpc="http://schemas.microsoft.com/office/word/2010/wordprocessingCanvas" xmlns:cx="http://schemas.microsoft.com/office/drawing/2014/chartex" xmlns:cx1="http://schemas.microsoft.com/office/drawing/2015/9/8/chartex" xmlns:cx2="http://schemas.microsoft.com/office/drawing/2015/10/21/chartex" xmlns:cx3="http://schemas.microsoft.com/office/drawing/2016/5/9/chartex" xmlns:cx4="http://schemas.microsoft.com/office/drawing/2016/5/10/chartex" xmlns:cx5="http://schemas.microsoft.com/office/drawing/2016/5/11/chartex" xmlns:cx6="http://schemas.microsoft.com/office/drawing/2016/5/12/chartex" xmlns:cx7="http://schemas.microsoft.com/office/drawing/2016/5/13/chartex" xmlns:cx8="http://schemas.microsoft.com/office/drawing/2016/5/14/chartex" xmlns:mc="http://schemas.openxmlformats.org/markup-compatibility/2006" xmlns:aink="http://schemas.microsoft.com/office/drawing/2016/ink" xmlns:am3d="http://schemas.microsoft.com/office/drawing/2017/model3d" xmlns:o="urn:schemas-microsoft-com:office:office" xmlns:r="http://schemas.openxmlformats.org/officeDocument/2006/relationships" xmlns:m="http://schemas.openxmlformats.org/officeDocument/2006/math" xmlns:v="urn:schemas-microsoft-com:vml" xmlns:wp14="http://schemas.microsoft.com/office/word/2010/wordprocessingDrawing" xmlns:wp="http://schemas.openxmlformats.org/drawingml/2006/wordprocessingDrawing" xmlns:w10="urn:schemas-microsoft-com:office:word" xmlns:w="http://schemas.openxmlformats.org/wordprocessingml/2006/main" xmlns:w14="http://schemas.microsoft.com/office/word/2010/wordml" xmlns:w15="http://schemas.microsoft.com/office/word/2012/wordml" xmlns:w16cex="http://schemas.microsoft.com/office/word/2018/wordml/cex" xmlns:w16cid="http://schemas.microsoft.com/office/word/2016/wordml/cid" xmlns:w16="http://schemas.microsoft.com/office/word/2018/wordml" xmlns:w16se="http://schemas.microsoft.com/office/word/2015/wordml/symex" xmlns:wpg="http://schemas.microsoft.com/office/word/2010/wordprocessingGroup" xmlns:wpi="http://schemas.microsoft.com/office/word/2010/wordprocessingInk" xmlns:wne="http://schemas.microsoft.com/office/word/2006/wordml" xmlns:wps="http://schemas.microsoft.com/office/word/2010/wordprocessingShape" mc:Ignorable="w14 w15 w16se w16cid w16 w16cex wp14">
   <w:p>
     <w:pPr>
       <w:pStyle w:val="Header"/>
@@ -7227,7 +7544,7 @@
 </file>
 
 <file path=word/header2.xml><?xml version="1.0" encoding="utf-8"?>
-<w:hdr xmlns:wpc="http://schemas.microsoft.com/office/word/2010/wordprocessingCanvas" xmlns:cx="http://schemas.microsoft.com/office/drawing/2014/chartex" xmlns:cx1="http://schemas.microsoft.com/office/drawing/2015/9/8/chartex" xmlns:cx2="http://schemas.microsoft.com/office/drawing/2015/10/21/chartex" xmlns:cx3="http://schemas.microsoft.com/office/drawing/2016/5/9/chartex" xmlns:cx4="http://schemas.microsoft.com/office/drawing/2016/5/10/chartex" xmlns:cx5="http://schemas.microsoft.com/office/drawing/2016/5/11/chartex" xmlns:cx6="http://schemas.microsoft.com/office/drawing/2016/5/12/chartex" xmlns:cx7="http://schemas.microsoft.com/office/drawing/2016/5/13/chartex" xmlns:cx8="http://schemas.microsoft.com/office/drawing/2016/5/14/chartex" xmlns:mc="http://schemas.openxmlformats.org/markup-compatibility/2006" xmlns:aink="http://schemas.microsoft.com/office/drawing/2016/ink" xmlns:am3d="http://schemas.microsoft.com/office/drawing/2017/model3d" xmlns:o="urn:schemas-microsoft-com:office:office" xmlns:r="http://schemas.openxmlformats.org/officeDocument/2006/relationships" xmlns:m="http://schemas.openxmlformats.org/officeDocument/2006/math" xmlns:v="urn:schemas-microsoft-com:vml" xmlns:wp14="http://schemas.microsoft.com/office/word/2010/wordprocessingDrawing" xmlns:wp="http://schemas.openxmlformats.org/drawingml/2006/wordprocessingDrawing" xmlns:w10="urn:schemas-microsoft-com:office:word" xmlns:w="http://schemas.openxmlformats.org/wordprocessingml/2006/main" xmlns:w14="http://schemas.microsoft.com/office/word/2010/wordml" xmlns:w15="http://schemas.microsoft.com/office/word/2012/wordml" xmlns:w16cid="http://schemas.microsoft.com/office/word/2016/wordml/cid" xmlns:w16se="http://schemas.microsoft.com/office/word/2015/wordml/symex" xmlns:wpg="http://schemas.microsoft.com/office/word/2010/wordprocessingGroup" xmlns:wpi="http://schemas.microsoft.com/office/word/2010/wordprocessingInk" xmlns:wne="http://schemas.microsoft.com/office/word/2006/wordml" xmlns:wps="http://schemas.microsoft.com/office/word/2010/wordprocessingShape" mc:Ignorable="w14 w15 w16se w16cid wp14">
+<w:hdr xmlns:wpc="http://schemas.microsoft.com/office/word/2010/wordprocessingCanvas" xmlns:cx="http://schemas.microsoft.com/office/drawing/2014/chartex" xmlns:cx1="http://schemas.microsoft.com/office/drawing/2015/9/8/chartex" xmlns:cx2="http://schemas.microsoft.com/office/drawing/2015/10/21/chartex" xmlns:cx3="http://schemas.microsoft.com/office/drawing/2016/5/9/chartex" xmlns:cx4="http://schemas.microsoft.com/office/drawing/2016/5/10/chartex" xmlns:cx5="http://schemas.microsoft.com/office/drawing/2016/5/11/chartex" xmlns:cx6="http://schemas.microsoft.com/office/drawing/2016/5/12/chartex" xmlns:cx7="http://schemas.microsoft.com/office/drawing/2016/5/13/chartex" xmlns:cx8="http://schemas.microsoft.com/office/drawing/2016/5/14/chartex" xmlns:mc="http://schemas.openxmlformats.org/markup-compatibility/2006" xmlns:aink="http://schemas.microsoft.com/office/drawing/2016/ink" xmlns:am3d="http://schemas.microsoft.com/office/drawing/2017/model3d" xmlns:o="urn:schemas-microsoft-com:office:office" xmlns:r="http://schemas.openxmlformats.org/officeDocument/2006/relationships" xmlns:m="http://schemas.openxmlformats.org/officeDocument/2006/math" xmlns:v="urn:schemas-microsoft-com:vml" xmlns:wp14="http://schemas.microsoft.com/office/word/2010/wordprocessingDrawing" xmlns:wp="http://schemas.openxmlformats.org/drawingml/2006/wordprocessingDrawing" xmlns:w10="urn:schemas-microsoft-com:office:word" xmlns:w="http://schemas.openxmlformats.org/wordprocessingml/2006/main" xmlns:w14="http://schemas.microsoft.com/office/word/2010/wordml" xmlns:w15="http://schemas.microsoft.com/office/word/2012/wordml" xmlns:w16cex="http://schemas.microsoft.com/office/word/2018/wordml/cex" xmlns:w16cid="http://schemas.microsoft.com/office/word/2016/wordml/cid" xmlns:w16="http://schemas.microsoft.com/office/word/2018/wordml" xmlns:w16se="http://schemas.microsoft.com/office/word/2015/wordml/symex" xmlns:wpg="http://schemas.microsoft.com/office/word/2010/wordprocessingGroup" xmlns:wpi="http://schemas.microsoft.com/office/word/2010/wordprocessingInk" xmlns:wne="http://schemas.microsoft.com/office/word/2006/wordml" xmlns:wps="http://schemas.microsoft.com/office/word/2010/wordprocessingShape" mc:Ignorable="w14 w15 w16se w16cid w16 w16cex wp14">
   <w:p>
     <w:pPr>
       <w:pStyle w:val="Header"/>
@@ -7237,7 +7554,7 @@
 </file>
 
 <file path=word/header3.xml><?xml version="1.0" encoding="utf-8"?>
-<w:hdr xmlns:wpc="http://schemas.microsoft.com/office/word/2010/wordprocessingCanvas" xmlns:cx="http://schemas.microsoft.com/office/drawing/2014/chartex" xmlns:cx1="http://schemas.microsoft.com/office/drawing/2015/9/8/chartex" xmlns:cx2="http://schemas.microsoft.com/office/drawing/2015/10/21/chartex" xmlns:cx3="http://schemas.microsoft.com/office/drawing/2016/5/9/chartex" xmlns:cx4="http://schemas.microsoft.com/office/drawing/2016/5/10/chartex" xmlns:cx5="http://schemas.microsoft.com/office/drawing/2016/5/11/chartex" xmlns:cx6="http://schemas.microsoft.com/office/drawing/2016/5/12/chartex" xmlns:cx7="http://schemas.microsoft.com/office/drawing/2016/5/13/chartex" xmlns:cx8="http://schemas.microsoft.com/office/drawing/2016/5/14/chartex" xmlns:mc="http://schemas.openxmlformats.org/markup-compatibility/2006" xmlns:aink="http://schemas.microsoft.com/office/drawing/2016/ink" xmlns:am3d="http://schemas.microsoft.com/office/drawing/2017/model3d" xmlns:o="urn:schemas-microsoft-com:office:office" xmlns:r="http://schemas.openxmlformats.org/officeDocument/2006/relationships" xmlns:m="http://schemas.openxmlformats.org/officeDocument/2006/math" xmlns:v="urn:schemas-microsoft-com:vml" xmlns:wp14="http://schemas.microsoft.com/office/word/2010/wordprocessingDrawing" xmlns:wp="http://schemas.openxmlformats.org/drawingml/2006/wordprocessingDrawing" xmlns:w10="urn:schemas-microsoft-com:office:word" xmlns:w="http://schemas.openxmlformats.org/wordprocessingml/2006/main" xmlns:w14="http://schemas.microsoft.com/office/word/2010/wordml" xmlns:w15="http://schemas.microsoft.com/office/word/2012/wordml" xmlns:w16cid="http://schemas.microsoft.com/office/word/2016/wordml/cid" xmlns:w16se="http://schemas.microsoft.com/office/word/2015/wordml/symex" xmlns:wpg="http://schemas.microsoft.com/office/word/2010/wordprocessingGroup" xmlns:wpi="http://schemas.microsoft.com/office/word/2010/wordprocessingInk" xmlns:wne="http://schemas.microsoft.com/office/word/2006/wordml" xmlns:wps="http://schemas.microsoft.com/office/word/2010/wordprocessingShape" mc:Ignorable="w14 w15 w16se w16cid wp14">
+<w:hdr xmlns:wpc="http://schemas.microsoft.com/office/word/2010/wordprocessingCanvas" xmlns:cx="http://schemas.microsoft.com/office/drawing/2014/chartex" xmlns:cx1="http://schemas.microsoft.com/office/drawing/2015/9/8/chartex" xmlns:cx2="http://schemas.microsoft.com/office/drawing/2015/10/21/chartex" xmlns:cx3="http://schemas.microsoft.com/office/drawing/2016/5/9/chartex" xmlns:cx4="http://schemas.microsoft.com/office/drawing/2016/5/10/chartex" xmlns:cx5="http://schemas.microsoft.com/office/drawing/2016/5/11/chartex" xmlns:cx6="http://schemas.microsoft.com/office/drawing/2016/5/12/chartex" xmlns:cx7="http://schemas.microsoft.com/office/drawing/2016/5/13/chartex" xmlns:cx8="http://schemas.microsoft.com/office/drawing/2016/5/14/chartex" xmlns:mc="http://schemas.openxmlformats.org/markup-compatibility/2006" xmlns:aink="http://schemas.microsoft.com/office/drawing/2016/ink" xmlns:am3d="http://schemas.microsoft.com/office/drawing/2017/model3d" xmlns:o="urn:schemas-microsoft-com:office:office" xmlns:r="http://schemas.openxmlformats.org/officeDocument/2006/relationships" xmlns:m="http://schemas.openxmlformats.org/officeDocument/2006/math" xmlns:v="urn:schemas-microsoft-com:vml" xmlns:wp14="http://schemas.microsoft.com/office/word/2010/wordprocessingDrawing" xmlns:wp="http://schemas.openxmlformats.org/drawingml/2006/wordprocessingDrawing" xmlns:w10="urn:schemas-microsoft-com:office:word" xmlns:w="http://schemas.openxmlformats.org/wordprocessingml/2006/main" xmlns:w14="http://schemas.microsoft.com/office/word/2010/wordml" xmlns:w15="http://schemas.microsoft.com/office/word/2012/wordml" xmlns:w16cex="http://schemas.microsoft.com/office/word/2018/wordml/cex" xmlns:w16cid="http://schemas.microsoft.com/office/word/2016/wordml/cid" xmlns:w16="http://schemas.microsoft.com/office/word/2018/wordml" xmlns:w16se="http://schemas.microsoft.com/office/word/2015/wordml/symex" xmlns:wpg="http://schemas.microsoft.com/office/word/2010/wordprocessingGroup" xmlns:wpi="http://schemas.microsoft.com/office/word/2010/wordprocessingInk" xmlns:wne="http://schemas.microsoft.com/office/word/2006/wordml" xmlns:wps="http://schemas.microsoft.com/office/word/2010/wordprocessingShape" mc:Ignorable="w14 w15 w16se w16cid w16 w16cex wp14">
   <w:p>
     <w:pPr>
       <w:pStyle w:val="Header"/>
@@ -7247,7 +7564,7 @@
 </file>
 
 <file path=word/numbering.xml><?xml version="1.0" encoding="utf-8"?>
-<w:numbering xmlns:wpc="http://schemas.microsoft.com/office/word/2010/wordprocessingCanvas" xmlns:cx="http://schemas.microsoft.com/office/drawing/2014/chartex" xmlns:cx1="http://schemas.microsoft.com/office/drawing/2015/9/8/chartex" xmlns:cx2="http://schemas.microsoft.com/office/drawing/2015/10/21/chartex" xmlns:cx3="http://schemas.microsoft.com/office/drawing/2016/5/9/chartex" xmlns:cx4="http://schemas.microsoft.com/office/drawing/2016/5/10/chartex" xmlns:cx5="http://schemas.microsoft.com/office/drawing/2016/5/11/chartex" xmlns:cx6="http://schemas.microsoft.com/office/drawing/2016/5/12/chartex" xmlns:cx7="http://schemas.microsoft.com/office/drawing/2016/5/13/chartex" xmlns:cx8="http://schemas.microsoft.com/office/drawing/2016/5/14/chartex" xmlns:mc="http://schemas.openxmlformats.org/markup-compatibility/2006" xmlns:aink="http://schemas.microsoft.com/office/drawing/2016/ink" xmlns:am3d="http://schemas.microsoft.com/office/drawing/2017/model3d" xmlns:o="urn:schemas-microsoft-com:office:office" xmlns:r="http://schemas.openxmlformats.org/officeDocument/2006/relationships" xmlns:m="http://schemas.openxmlformats.org/officeDocument/2006/math" xmlns:v="urn:schemas-microsoft-com:vml" xmlns:wp14="http://schemas.microsoft.com/office/word/2010/wordprocessingDrawing" xmlns:wp="http://schemas.openxmlformats.org/drawingml/2006/wordprocessingDrawing" xmlns:w10="urn:schemas-microsoft-com:office:word" xmlns:w="http://schemas.openxmlformats.org/wordprocessingml/2006/main" xmlns:w14="http://schemas.microsoft.com/office/word/2010/wordml" xmlns:w15="http://schemas.microsoft.com/office/word/2012/wordml" xmlns:w16cid="http://schemas.microsoft.com/office/word/2016/wordml/cid" xmlns:w16se="http://schemas.microsoft.com/office/word/2015/wordml/symex" xmlns:wpg="http://schemas.microsoft.com/office/word/2010/wordprocessingGroup" xmlns:wpi="http://schemas.microsoft.com/office/word/2010/wordprocessingInk" xmlns:wne="http://schemas.microsoft.com/office/word/2006/wordml" xmlns:wps="http://schemas.microsoft.com/office/word/2010/wordprocessingShape" mc:Ignorable="w14 w15 w16se w16cid wp14">
+<w:numbering xmlns:wpc="http://schemas.microsoft.com/office/word/2010/wordprocessingCanvas" xmlns:cx="http://schemas.microsoft.com/office/drawing/2014/chartex" xmlns:cx1="http://schemas.microsoft.com/office/drawing/2015/9/8/chartex" xmlns:cx2="http://schemas.microsoft.com/office/drawing/2015/10/21/chartex" xmlns:cx3="http://schemas.microsoft.com/office/drawing/2016/5/9/chartex" xmlns:cx4="http://schemas.microsoft.com/office/drawing/2016/5/10/chartex" xmlns:cx5="http://schemas.microsoft.com/office/drawing/2016/5/11/chartex" xmlns:cx6="http://schemas.microsoft.com/office/drawing/2016/5/12/chartex" xmlns:cx7="http://schemas.microsoft.com/office/drawing/2016/5/13/chartex" xmlns:cx8="http://schemas.microsoft.com/office/drawing/2016/5/14/chartex" xmlns:mc="http://schemas.openxmlformats.org/markup-compatibility/2006" xmlns:aink="http://schemas.microsoft.com/office/drawing/2016/ink" xmlns:am3d="http://schemas.microsoft.com/office/drawing/2017/model3d" xmlns:o="urn:schemas-microsoft-com:office:office" xmlns:r="http://schemas.openxmlformats.org/officeDocument/2006/relationships" xmlns:m="http://schemas.openxmlformats.org/officeDocument/2006/math" xmlns:v="urn:schemas-microsoft-com:vml" xmlns:wp14="http://schemas.microsoft.com/office/word/2010/wordprocessingDrawing" xmlns:wp="http://schemas.openxmlformats.org/drawingml/2006/wordprocessingDrawing" xmlns:w10="urn:schemas-microsoft-com:office:word" xmlns:w="http://schemas.openxmlformats.org/wordprocessingml/2006/main" xmlns:w14="http://schemas.microsoft.com/office/word/2010/wordml" xmlns:w15="http://schemas.microsoft.com/office/word/2012/wordml" xmlns:w16cex="http://schemas.microsoft.com/office/word/2018/wordml/cex" xmlns:w16cid="http://schemas.microsoft.com/office/word/2016/wordml/cid" xmlns:w16="http://schemas.microsoft.com/office/word/2018/wordml" xmlns:w16se="http://schemas.microsoft.com/office/word/2015/wordml/symex" xmlns:wpg="http://schemas.microsoft.com/office/word/2010/wordprocessingGroup" xmlns:wpi="http://schemas.microsoft.com/office/word/2010/wordprocessingInk" xmlns:wne="http://schemas.microsoft.com/office/word/2006/wordml" xmlns:wps="http://schemas.microsoft.com/office/word/2010/wordprocessingShape" mc:Ignorable="w14 w15 w16se w16cid w16 w16cex wp14">
   <w:abstractNum w:abstractNumId="0" w15:restartNumberingAfterBreak="0">
     <w:nsid w:val="FFFFFF89"/>
     <w:multiLevelType w:val="singleLevel"/>
@@ -8125,6 +8442,119 @@
     </w:lvl>
   </w:abstractNum>
   <w:abstractNum w:abstractNumId="10" w15:restartNumberingAfterBreak="0">
+    <w:nsid w:val="1B345933"/>
+    <w:multiLevelType w:val="hybridMultilevel"/>
+    <w:tmpl w:val="70585532"/>
+    <w:lvl w:ilvl="0" w:tplc="04090001">
+      <w:start w:val="1"/>
+      <w:numFmt w:val="bullet"/>
+      <w:lvlText w:val=""/>
+      <w:lvlJc w:val="left"/>
+      <w:pPr>
+        <w:ind w:left="720" w:hanging="360"/>
+      </w:pPr>
+      <w:rPr>
+        <w:rFonts w:ascii="Symbol" w:hAnsi="Symbol" w:hint="default"/>
+      </w:rPr>
+    </w:lvl>
+    <w:lvl w:ilvl="1" w:tplc="04090003" w:tentative="1">
+      <w:start w:val="1"/>
+      <w:numFmt w:val="bullet"/>
+      <w:lvlText w:val="o"/>
+      <w:lvlJc w:val="left"/>
+      <w:pPr>
+        <w:ind w:left="1440" w:hanging="360"/>
+      </w:pPr>
+      <w:rPr>
+        <w:rFonts w:ascii="Courier New" w:hAnsi="Courier New" w:cs="Courier New" w:hint="default"/>
+      </w:rPr>
+    </w:lvl>
+    <w:lvl w:ilvl="2" w:tplc="04090005" w:tentative="1">
+      <w:start w:val="1"/>
+      <w:numFmt w:val="bullet"/>
+      <w:lvlText w:val=""/>
+      <w:lvlJc w:val="left"/>
+      <w:pPr>
+        <w:ind w:left="2160" w:hanging="360"/>
+      </w:pPr>
+      <w:rPr>
+        <w:rFonts w:ascii="Wingdings" w:hAnsi="Wingdings" w:hint="default"/>
+      </w:rPr>
+    </w:lvl>
+    <w:lvl w:ilvl="3" w:tplc="04090001" w:tentative="1">
+      <w:start w:val="1"/>
+      <w:numFmt w:val="bullet"/>
+      <w:lvlText w:val=""/>
+      <w:lvlJc w:val="left"/>
+      <w:pPr>
+        <w:ind w:left="2880" w:hanging="360"/>
+      </w:pPr>
+      <w:rPr>
+        <w:rFonts w:ascii="Symbol" w:hAnsi="Symbol" w:hint="default"/>
+      </w:rPr>
+    </w:lvl>
+    <w:lvl w:ilvl="4" w:tplc="04090003" w:tentative="1">
+      <w:start w:val="1"/>
+      <w:numFmt w:val="bullet"/>
+      <w:lvlText w:val="o"/>
+      <w:lvlJc w:val="left"/>
+      <w:pPr>
+        <w:ind w:left="3600" w:hanging="360"/>
+      </w:pPr>
+      <w:rPr>
+        <w:rFonts w:ascii="Courier New" w:hAnsi="Courier New" w:cs="Courier New" w:hint="default"/>
+      </w:rPr>
+    </w:lvl>
+    <w:lvl w:ilvl="5" w:tplc="04090005" w:tentative="1">
+      <w:start w:val="1"/>
+      <w:numFmt w:val="bullet"/>
+      <w:lvlText w:val=""/>
+      <w:lvlJc w:val="left"/>
+      <w:pPr>
+        <w:ind w:left="4320" w:hanging="360"/>
+      </w:pPr>
+      <w:rPr>
+        <w:rFonts w:ascii="Wingdings" w:hAnsi="Wingdings" w:hint="default"/>
+      </w:rPr>
+    </w:lvl>
+    <w:lvl w:ilvl="6" w:tplc="04090001" w:tentative="1">
+      <w:start w:val="1"/>
+      <w:numFmt w:val="bullet"/>
+      <w:lvlText w:val=""/>
+      <w:lvlJc w:val="left"/>
+      <w:pPr>
+        <w:ind w:left="5040" w:hanging="360"/>
+      </w:pPr>
+      <w:rPr>
+        <w:rFonts w:ascii="Symbol" w:hAnsi="Symbol" w:hint="default"/>
+      </w:rPr>
+    </w:lvl>
+    <w:lvl w:ilvl="7" w:tplc="04090003" w:tentative="1">
+      <w:start w:val="1"/>
+      <w:numFmt w:val="bullet"/>
+      <w:lvlText w:val="o"/>
+      <w:lvlJc w:val="left"/>
+      <w:pPr>
+        <w:ind w:left="5760" w:hanging="360"/>
+      </w:pPr>
+      <w:rPr>
+        <w:rFonts w:ascii="Courier New" w:hAnsi="Courier New" w:cs="Courier New" w:hint="default"/>
+      </w:rPr>
+    </w:lvl>
+    <w:lvl w:ilvl="8" w:tplc="04090005" w:tentative="1">
+      <w:start w:val="1"/>
+      <w:numFmt w:val="bullet"/>
+      <w:lvlText w:val=""/>
+      <w:lvlJc w:val="left"/>
+      <w:pPr>
+        <w:ind w:left="6480" w:hanging="360"/>
+      </w:pPr>
+      <w:rPr>
+        <w:rFonts w:ascii="Wingdings" w:hAnsi="Wingdings" w:hint="default"/>
+      </w:rPr>
+    </w:lvl>
+  </w:abstractNum>
+  <w:abstractNum w:abstractNumId="11" w15:restartNumberingAfterBreak="0">
     <w:nsid w:val="1C4002DD"/>
     <w:multiLevelType w:val="hybridMultilevel"/>
     <w:tmpl w:val="092654E2"/>
@@ -8237,7 +8667,7 @@
       </w:rPr>
     </w:lvl>
   </w:abstractNum>
-  <w:abstractNum w:abstractNumId="11" w15:restartNumberingAfterBreak="0">
+  <w:abstractNum w:abstractNumId="12" w15:restartNumberingAfterBreak="0">
     <w:nsid w:val="1EC76384"/>
     <w:multiLevelType w:val="hybridMultilevel"/>
     <w:tmpl w:val="15E0893C"/>
@@ -8350,7 +8780,7 @@
       </w:rPr>
     </w:lvl>
   </w:abstractNum>
-  <w:abstractNum w:abstractNumId="12" w15:restartNumberingAfterBreak="0">
+  <w:abstractNum w:abstractNumId="13" w15:restartNumberingAfterBreak="0">
     <w:nsid w:val="2D152AD4"/>
     <w:multiLevelType w:val="hybridMultilevel"/>
     <w:tmpl w:val="56D47CBE"/>
@@ -8436,7 +8866,7 @@
       </w:pPr>
     </w:lvl>
   </w:abstractNum>
-  <w:abstractNum w:abstractNumId="13" w15:restartNumberingAfterBreak="0">
+  <w:abstractNum w:abstractNumId="14" w15:restartNumberingAfterBreak="0">
     <w:nsid w:val="316D5A22"/>
     <w:multiLevelType w:val="multilevel"/>
     <w:tmpl w:val="1F14B29A"/>
@@ -8585,7 +9015,7 @@
       </w:rPr>
     </w:lvl>
   </w:abstractNum>
-  <w:abstractNum w:abstractNumId="14" w15:restartNumberingAfterBreak="0">
+  <w:abstractNum w:abstractNumId="15" w15:restartNumberingAfterBreak="0">
     <w:nsid w:val="32662758"/>
     <w:multiLevelType w:val="multilevel"/>
     <w:tmpl w:val="23AE2340"/>
@@ -8698,7 +9128,7 @@
       </w:rPr>
     </w:lvl>
   </w:abstractNum>
-  <w:abstractNum w:abstractNumId="15" w15:restartNumberingAfterBreak="0">
+  <w:abstractNum w:abstractNumId="16" w15:restartNumberingAfterBreak="0">
     <w:nsid w:val="352632C8"/>
     <w:multiLevelType w:val="hybridMultilevel"/>
     <w:tmpl w:val="9DB0F5F6"/>
@@ -8784,7 +9214,7 @@
       </w:pPr>
     </w:lvl>
   </w:abstractNum>
-  <w:abstractNum w:abstractNumId="16" w15:restartNumberingAfterBreak="0">
+  <w:abstractNum w:abstractNumId="17" w15:restartNumberingAfterBreak="0">
     <w:nsid w:val="3C2225E6"/>
     <w:multiLevelType w:val="hybridMultilevel"/>
     <w:tmpl w:val="85C0AA42"/>
@@ -8870,7 +9300,7 @@
       </w:pPr>
     </w:lvl>
   </w:abstractNum>
-  <w:abstractNum w:abstractNumId="17" w15:restartNumberingAfterBreak="0">
+  <w:abstractNum w:abstractNumId="18" w15:restartNumberingAfterBreak="0">
     <w:nsid w:val="3E40625F"/>
     <w:multiLevelType w:val="hybridMultilevel"/>
     <w:tmpl w:val="7D4413D4"/>
@@ -8956,7 +9386,7 @@
       </w:pPr>
     </w:lvl>
   </w:abstractNum>
-  <w:abstractNum w:abstractNumId="18" w15:restartNumberingAfterBreak="0">
+  <w:abstractNum w:abstractNumId="19" w15:restartNumberingAfterBreak="0">
     <w:nsid w:val="4B3C7B62"/>
     <w:multiLevelType w:val="hybridMultilevel"/>
     <w:tmpl w:val="D0B64FFA"/>
@@ -9069,7 +9499,7 @@
       </w:rPr>
     </w:lvl>
   </w:abstractNum>
-  <w:abstractNum w:abstractNumId="19" w15:restartNumberingAfterBreak="0">
+  <w:abstractNum w:abstractNumId="20" w15:restartNumberingAfterBreak="0">
     <w:nsid w:val="4DB26FB9"/>
     <w:multiLevelType w:val="hybridMultilevel"/>
     <w:tmpl w:val="CE56314E"/>
@@ -9155,7 +9585,7 @@
       </w:pPr>
     </w:lvl>
   </w:abstractNum>
-  <w:abstractNum w:abstractNumId="20" w15:restartNumberingAfterBreak="0">
+  <w:abstractNum w:abstractNumId="21" w15:restartNumberingAfterBreak="0">
     <w:nsid w:val="545763FA"/>
     <w:multiLevelType w:val="hybridMultilevel"/>
     <w:tmpl w:val="52B8EDF2"/>
@@ -9268,7 +9698,7 @@
       </w:rPr>
     </w:lvl>
   </w:abstractNum>
-  <w:abstractNum w:abstractNumId="21" w15:restartNumberingAfterBreak="0">
+  <w:abstractNum w:abstractNumId="22" w15:restartNumberingAfterBreak="0">
     <w:nsid w:val="5A315452"/>
     <w:multiLevelType w:val="hybridMultilevel"/>
     <w:tmpl w:val="23723A64"/>
@@ -9357,7 +9787,7 @@
       </w:pPr>
     </w:lvl>
   </w:abstractNum>
-  <w:abstractNum w:abstractNumId="22" w15:restartNumberingAfterBreak="0">
+  <w:abstractNum w:abstractNumId="23" w15:restartNumberingAfterBreak="0">
     <w:nsid w:val="5EC738B6"/>
     <w:multiLevelType w:val="multilevel"/>
     <w:tmpl w:val="9D64B044"/>
@@ -9506,7 +9936,7 @@
       </w:rPr>
     </w:lvl>
   </w:abstractNum>
-  <w:abstractNum w:abstractNumId="23" w15:restartNumberingAfterBreak="0">
+  <w:abstractNum w:abstractNumId="24" w15:restartNumberingAfterBreak="0">
     <w:nsid w:val="6113681D"/>
     <w:multiLevelType w:val="multilevel"/>
     <w:tmpl w:val="CA0E0EAA"/>
@@ -9655,7 +10085,7 @@
       </w:rPr>
     </w:lvl>
   </w:abstractNum>
-  <w:abstractNum w:abstractNumId="24" w15:restartNumberingAfterBreak="0">
+  <w:abstractNum w:abstractNumId="25" w15:restartNumberingAfterBreak="0">
     <w:nsid w:val="6A4070EB"/>
     <w:multiLevelType w:val="hybridMultilevel"/>
     <w:tmpl w:val="61D226EA"/>
@@ -9744,7 +10174,7 @@
       </w:pPr>
     </w:lvl>
   </w:abstractNum>
-  <w:abstractNum w:abstractNumId="25" w15:restartNumberingAfterBreak="0">
+  <w:abstractNum w:abstractNumId="26" w15:restartNumberingAfterBreak="0">
     <w:nsid w:val="6B336021"/>
     <w:multiLevelType w:val="multilevel"/>
     <w:tmpl w:val="3974804C"/>
@@ -9893,7 +10323,7 @@
       </w:rPr>
     </w:lvl>
   </w:abstractNum>
-  <w:abstractNum w:abstractNumId="26" w15:restartNumberingAfterBreak="0">
+  <w:abstractNum w:abstractNumId="27" w15:restartNumberingAfterBreak="0">
     <w:nsid w:val="6EA04465"/>
     <w:multiLevelType w:val="hybridMultilevel"/>
     <w:tmpl w:val="6C3806E2"/>
@@ -10006,7 +10436,7 @@
       </w:rPr>
     </w:lvl>
   </w:abstractNum>
-  <w:abstractNum w:abstractNumId="27" w15:restartNumberingAfterBreak="0">
+  <w:abstractNum w:abstractNumId="28" w15:restartNumberingAfterBreak="0">
     <w:nsid w:val="73BB1991"/>
     <w:multiLevelType w:val="hybridMultilevel"/>
     <w:tmpl w:val="3D58C05E"/>
@@ -10120,7 +10550,7 @@
       </w:rPr>
     </w:lvl>
   </w:abstractNum>
-  <w:abstractNum w:abstractNumId="28" w15:restartNumberingAfterBreak="0">
+  <w:abstractNum w:abstractNumId="29" w15:restartNumberingAfterBreak="0">
     <w:nsid w:val="78337C56"/>
     <w:multiLevelType w:val="multilevel"/>
     <w:tmpl w:val="23AE2340"/>
@@ -10233,7 +10663,7 @@
       </w:rPr>
     </w:lvl>
   </w:abstractNum>
-  <w:abstractNum w:abstractNumId="29" w15:restartNumberingAfterBreak="0">
+  <w:abstractNum w:abstractNumId="30" w15:restartNumberingAfterBreak="0">
     <w:nsid w:val="795C0914"/>
     <w:multiLevelType w:val="multilevel"/>
     <w:tmpl w:val="DC3A327C"/>
@@ -10382,7 +10812,7 @@
       </w:rPr>
     </w:lvl>
   </w:abstractNum>
-  <w:abstractNum w:abstractNumId="30" w15:restartNumberingAfterBreak="0">
+  <w:abstractNum w:abstractNumId="31" w15:restartNumberingAfterBreak="0">
     <w:nsid w:val="7E21193F"/>
     <w:multiLevelType w:val="multilevel"/>
     <w:tmpl w:val="23AE2340"/>
@@ -10495,7 +10925,7 @@
       </w:rPr>
     </w:lvl>
   </w:abstractNum>
-  <w:abstractNum w:abstractNumId="31" w15:restartNumberingAfterBreak="0">
+  <w:abstractNum w:abstractNumId="32" w15:restartNumberingAfterBreak="0">
     <w:nsid w:val="7FB773C7"/>
     <w:multiLevelType w:val="hybridMultilevel"/>
     <w:tmpl w:val="C68A27AC"/>
@@ -10609,49 +11039,49 @@
     </w:lvl>
   </w:abstractNum>
   <w:num w:numId="1">
-    <w:abstractNumId w:val="14"/>
+    <w:abstractNumId w:val="15"/>
   </w:num>
   <w:num w:numId="2">
-    <w:abstractNumId w:val="29"/>
+    <w:abstractNumId w:val="30"/>
   </w:num>
   <w:num w:numId="3">
     <w:abstractNumId w:val="2"/>
   </w:num>
   <w:num w:numId="4">
-    <w:abstractNumId w:val="28"/>
+    <w:abstractNumId w:val="29"/>
   </w:num>
   <w:num w:numId="5">
-    <w:abstractNumId w:val="30"/>
+    <w:abstractNumId w:val="31"/>
   </w:num>
   <w:num w:numId="6">
-    <w:abstractNumId w:val="13"/>
+    <w:abstractNumId w:val="14"/>
   </w:num>
   <w:num w:numId="7">
-    <w:abstractNumId w:val="25"/>
+    <w:abstractNumId w:val="26"/>
   </w:num>
   <w:num w:numId="8">
     <w:abstractNumId w:val="8"/>
   </w:num>
   <w:num w:numId="9">
-    <w:abstractNumId w:val="26"/>
+    <w:abstractNumId w:val="27"/>
   </w:num>
   <w:num w:numId="10">
-    <w:abstractNumId w:val="18"/>
+    <w:abstractNumId w:val="19"/>
   </w:num>
   <w:num w:numId="11">
     <w:abstractNumId w:val="9"/>
   </w:num>
   <w:num w:numId="12">
-    <w:abstractNumId w:val="24"/>
+    <w:abstractNumId w:val="25"/>
   </w:num>
   <w:num w:numId="13">
-    <w:abstractNumId w:val="31"/>
+    <w:abstractNumId w:val="32"/>
   </w:num>
   <w:num w:numId="14">
-    <w:abstractNumId w:val="15"/>
+    <w:abstractNumId w:val="16"/>
   </w:num>
   <w:num w:numId="15">
-    <w:abstractNumId w:val="27"/>
+    <w:abstractNumId w:val="28"/>
   </w:num>
   <w:num w:numId="16">
     <w:abstractNumId w:val="0"/>
@@ -10660,52 +11090,52 @@
     <w:abstractNumId w:val="4"/>
   </w:num>
   <w:num w:numId="18">
-    <w:abstractNumId w:val="27"/>
+    <w:abstractNumId w:val="28"/>
   </w:num>
   <w:num w:numId="19">
-    <w:abstractNumId w:val="27"/>
+    <w:abstractNumId w:val="28"/>
   </w:num>
   <w:num w:numId="20">
-    <w:abstractNumId w:val="27"/>
+    <w:abstractNumId w:val="28"/>
   </w:num>
   <w:num w:numId="21">
-    <w:abstractNumId w:val="27"/>
+    <w:abstractNumId w:val="28"/>
   </w:num>
   <w:num w:numId="22">
-    <w:abstractNumId w:val="27"/>
+    <w:abstractNumId w:val="28"/>
   </w:num>
   <w:num w:numId="23">
-    <w:abstractNumId w:val="16"/>
+    <w:abstractNumId w:val="17"/>
   </w:num>
   <w:num w:numId="24">
     <w:abstractNumId w:val="3"/>
   </w:num>
   <w:num w:numId="25">
-    <w:abstractNumId w:val="19"/>
+    <w:abstractNumId w:val="20"/>
   </w:num>
   <w:num w:numId="26">
-    <w:abstractNumId w:val="11"/>
+    <w:abstractNumId w:val="12"/>
   </w:num>
   <w:num w:numId="27">
-    <w:abstractNumId w:val="20"/>
+    <w:abstractNumId w:val="21"/>
   </w:num>
   <w:num w:numId="28">
     <w:abstractNumId w:val="1"/>
   </w:num>
   <w:num w:numId="29">
-    <w:abstractNumId w:val="21"/>
+    <w:abstractNumId w:val="22"/>
   </w:num>
   <w:num w:numId="30">
     <w:abstractNumId w:val="7"/>
   </w:num>
   <w:num w:numId="31">
-    <w:abstractNumId w:val="10"/>
+    <w:abstractNumId w:val="11"/>
   </w:num>
   <w:num w:numId="32">
-    <w:abstractNumId w:val="17"/>
+    <w:abstractNumId w:val="18"/>
   </w:num>
   <w:num w:numId="33">
-    <w:abstractNumId w:val="12"/>
+    <w:abstractNumId w:val="13"/>
   </w:num>
   <w:num w:numId="34">
     <w:abstractNumId w:val="5"/>
@@ -10714,16 +11144,19 @@
     <w:abstractNumId w:val="6"/>
   </w:num>
   <w:num w:numId="36">
-    <w:abstractNumId w:val="22"/>
+    <w:abstractNumId w:val="23"/>
   </w:num>
   <w:num w:numId="37">
-    <w:abstractNumId w:val="23"/>
+    <w:abstractNumId w:val="24"/>
+  </w:num>
+  <w:num w:numId="38">
+    <w:abstractNumId w:val="10"/>
   </w:num>
 </w:numbering>
 </file>
 
 <file path=word/styles.xml><?xml version="1.0" encoding="utf-8"?>
-<w:styles xmlns:mc="http://schemas.openxmlformats.org/markup-compatibility/2006" xmlns:r="http://schemas.openxmlformats.org/officeDocument/2006/relationships" xmlns:w="http://schemas.openxmlformats.org/wordprocessingml/2006/main" xmlns:w14="http://schemas.microsoft.com/office/word/2010/wordml" xmlns:w15="http://schemas.microsoft.com/office/word/2012/wordml" xmlns:w16cid="http://schemas.microsoft.com/office/word/2016/wordml/cid" xmlns:w16se="http://schemas.microsoft.com/office/word/2015/wordml/symex" mc:Ignorable="w14 w15 w16se w16cid">
+<w:styles xmlns:mc="http://schemas.openxmlformats.org/markup-compatibility/2006" xmlns:r="http://schemas.openxmlformats.org/officeDocument/2006/relationships" xmlns:w="http://schemas.openxmlformats.org/wordprocessingml/2006/main" xmlns:w14="http://schemas.microsoft.com/office/word/2010/wordml" xmlns:w15="http://schemas.microsoft.com/office/word/2012/wordml" xmlns:w16cex="http://schemas.microsoft.com/office/word/2018/wordml/cex" xmlns:w16cid="http://schemas.microsoft.com/office/word/2016/wordml/cid" xmlns:w16="http://schemas.microsoft.com/office/word/2018/wordml" xmlns:w16se="http://schemas.microsoft.com/office/word/2015/wordml/symex" mc:Ignorable="w14 w15 w16se w16cid w16 w16cex">
   <w:docDefaults>
     <w:rPrDefault>
       <w:rPr>
@@ -11216,6 +11649,28 @@
       <w:b/>
       <w:sz w:val="20"/>
       <w:szCs w:val="20"/>
+    </w:rPr>
+  </w:style>
+  <w:style w:type="paragraph" w:styleId="Heading7">
+    <w:name w:val="heading 7"/>
+    <w:basedOn w:val="Normal"/>
+    <w:next w:val="Normal"/>
+    <w:link w:val="Heading7Char"/>
+    <w:uiPriority w:val="9"/>
+    <w:unhideWhenUsed/>
+    <w:qFormat/>
+    <w:rsid w:val="00A91747"/>
+    <w:pPr>
+      <w:keepNext/>
+      <w:keepLines/>
+      <w:spacing w:before="40"/>
+      <w:outlineLvl w:val="6"/>
+    </w:pPr>
+    <w:rPr>
+      <w:rFonts w:asciiTheme="majorHAnsi" w:eastAsiaTheme="majorEastAsia" w:hAnsiTheme="majorHAnsi" w:cstheme="majorBidi"/>
+      <w:i/>
+      <w:iCs/>
+      <w:color w:val="243F60" w:themeColor="accent1" w:themeShade="7F"/>
     </w:rPr>
   </w:style>
   <w:style w:type="character" w:default="1" w:styleId="DefaultParagraphFont">
@@ -11839,6 +12294,19 @@
       </w:tcPr>
     </w:tblStylePr>
   </w:style>
+  <w:style w:type="character" w:customStyle="1" w:styleId="Heading7Char">
+    <w:name w:val="Heading 7 Char"/>
+    <w:basedOn w:val="DefaultParagraphFont"/>
+    <w:link w:val="Heading7"/>
+    <w:uiPriority w:val="9"/>
+    <w:rsid w:val="00A91747"/>
+    <w:rPr>
+      <w:rFonts w:asciiTheme="majorHAnsi" w:eastAsiaTheme="majorEastAsia" w:hAnsiTheme="majorHAnsi" w:cstheme="majorBidi"/>
+      <w:i/>
+      <w:iCs/>
+      <w:color w:val="243F60" w:themeColor="accent1" w:themeShade="7F"/>
+    </w:rPr>
+  </w:style>
 </w:styles>
 </file>
 

</xml_diff>

<commit_message>
INT-2963 - Added default config references to docs.
</commit_message>
<xml_diff>
--- a/fn_cisco_umbrella_inv/doc/Resilient Integrations Function Guide for Cisco Umbrella Investigate.docx
+++ b/fn_cisco_umbrella_inv/doc/Resilient Integrations Function Guide for Cisco Umbrella Investigate.docx
@@ -2182,6 +2182,54 @@
         <w:t>0</w:t>
       </w:r>
     </w:p>
+    <w:p>
+      <w:pPr>
+        <w:pStyle w:val="Code0"/>
+        <w:ind w:left="720"/>
+        <w:contextualSpacing/>
+        <w:rPr>
+          <w:lang w:val="en-GB"/>
+        </w:rPr>
+      </w:pPr>
+      <w:r>
+        <w:rPr>
+          <w:lang w:val="en-GB"/>
+        </w:rPr>
+        <w:t># uncomment to specify proxy settings</w:t>
+      </w:r>
+    </w:p>
+    <w:p>
+      <w:pPr>
+        <w:pStyle w:val="Code0"/>
+        <w:ind w:left="720"/>
+        <w:contextualSpacing/>
+        <w:rPr>
+          <w:lang w:val="en-GB"/>
+        </w:rPr>
+      </w:pPr>
+      <w:r>
+        <w:rPr>
+          <w:lang w:val="en-GB"/>
+        </w:rPr>
+        <w:t>#https_proxy=https://your.proxy.com</w:t>
+      </w:r>
+    </w:p>
+    <w:p>
+      <w:pPr>
+        <w:pStyle w:val="Code0"/>
+        <w:ind w:left="720"/>
+        <w:contextualSpacing/>
+        <w:rPr>
+          <w:lang w:val="en-GB"/>
+        </w:rPr>
+      </w:pPr>
+      <w:r>
+        <w:rPr>
+          <w:lang w:val="en-GB"/>
+        </w:rPr>
+        <w:t>#http_proxy=http://your.proxy.com</w:t>
+      </w:r>
+    </w:p>
     <w:p/>
     <w:p>
       <w:pPr>
@@ -2780,6 +2828,7 @@
           <w:rFonts w:cs="Arial"/>
           <w:color w:val="000000"/>
         </w:rPr>
+        <w:lastRenderedPageBreak/>
         <w:t xml:space="preserve">Use the </w:t>
       </w:r>
       <w:proofErr w:type="spellStart"/>
@@ -2806,7 +2855,6 @@
       </w:pPr>
       <w:proofErr w:type="spellStart"/>
       <w:r>
-        <w:lastRenderedPageBreak/>
         <w:t>sudo</w:t>
       </w:r>
       <w:proofErr w:type="spellEnd"/>
@@ -3733,6 +3781,7 @@
                 <w:szCs w:val="18"/>
                 <w:lang w:val="en-GB" w:eastAsia="en-GB"/>
               </w:rPr>
+              <w:lastRenderedPageBreak/>
               <w:t>umbrella_classifiers</w:t>
             </w:r>
             <w:proofErr w:type="spellEnd"/>
@@ -3849,7 +3898,6 @@
                 <w:szCs w:val="18"/>
                 <w:lang w:val="en-GB" w:eastAsia="en-GB"/>
               </w:rPr>
-              <w:lastRenderedPageBreak/>
               <w:t>umbrella_domain_co</w:t>
             </w:r>
             <w:proofErr w:type="spellEnd"/>
@@ -7255,9 +7303,10 @@
     <w:sectPr>
       <w:headerReference w:type="even" r:id="rId20"/>
       <w:headerReference w:type="default" r:id="rId21"/>
-      <w:footerReference w:type="default" r:id="rId22"/>
-      <w:headerReference w:type="first" r:id="rId23"/>
-      <w:footerReference w:type="first" r:id="rId24"/>
+      <w:footerReference w:type="even" r:id="rId22"/>
+      <w:footerReference w:type="default" r:id="rId23"/>
+      <w:headerReference w:type="first" r:id="rId24"/>
+      <w:footerReference w:type="first" r:id="rId25"/>
       <w:pgSz w:w="12240" w:h="15840"/>
       <w:pgMar w:top="1440" w:right="1800" w:bottom="1440" w:left="1800" w:header="720" w:footer="144" w:gutter="0"/>
       <w:pgNumType w:start="1"/>
@@ -7289,6 +7338,16 @@
 </file>
 
 <file path=word/footer1.xml><?xml version="1.0" encoding="utf-8"?>
+<w:ftr xmlns:wpc="http://schemas.microsoft.com/office/word/2010/wordprocessingCanvas" xmlns:cx="http://schemas.microsoft.com/office/drawing/2014/chartex" xmlns:cx1="http://schemas.microsoft.com/office/drawing/2015/9/8/chartex" xmlns:cx2="http://schemas.microsoft.com/office/drawing/2015/10/21/chartex" xmlns:cx3="http://schemas.microsoft.com/office/drawing/2016/5/9/chartex" xmlns:cx4="http://schemas.microsoft.com/office/drawing/2016/5/10/chartex" xmlns:cx5="http://schemas.microsoft.com/office/drawing/2016/5/11/chartex" xmlns:cx6="http://schemas.microsoft.com/office/drawing/2016/5/12/chartex" xmlns:cx7="http://schemas.microsoft.com/office/drawing/2016/5/13/chartex" xmlns:cx8="http://schemas.microsoft.com/office/drawing/2016/5/14/chartex" xmlns:mc="http://schemas.openxmlformats.org/markup-compatibility/2006" xmlns:aink="http://schemas.microsoft.com/office/drawing/2016/ink" xmlns:am3d="http://schemas.microsoft.com/office/drawing/2017/model3d" xmlns:o="urn:schemas-microsoft-com:office:office" xmlns:r="http://schemas.openxmlformats.org/officeDocument/2006/relationships" xmlns:m="http://schemas.openxmlformats.org/officeDocument/2006/math" xmlns:v="urn:schemas-microsoft-com:vml" xmlns:wp14="http://schemas.microsoft.com/office/word/2010/wordprocessingDrawing" xmlns:wp="http://schemas.openxmlformats.org/drawingml/2006/wordprocessingDrawing" xmlns:w10="urn:schemas-microsoft-com:office:word" xmlns:w="http://schemas.openxmlformats.org/wordprocessingml/2006/main" xmlns:w14="http://schemas.microsoft.com/office/word/2010/wordml" xmlns:w15="http://schemas.microsoft.com/office/word/2012/wordml" xmlns:w16cex="http://schemas.microsoft.com/office/word/2018/wordml/cex" xmlns:w16cid="http://schemas.microsoft.com/office/word/2016/wordml/cid" xmlns:w16="http://schemas.microsoft.com/office/word/2018/wordml" xmlns:w16se="http://schemas.microsoft.com/office/word/2015/wordml/symex" xmlns:wpg="http://schemas.microsoft.com/office/word/2010/wordprocessingGroup" xmlns:wpi="http://schemas.microsoft.com/office/word/2010/wordprocessingInk" xmlns:wne="http://schemas.microsoft.com/office/word/2006/wordml" xmlns:wps="http://schemas.microsoft.com/office/word/2010/wordprocessingShape" mc:Ignorable="w14 w15 w16se w16cid w16 w16cex wp14">
+  <w:p>
+    <w:pPr>
+      <w:pStyle w:val="Footer"/>
+    </w:pPr>
+  </w:p>
+</w:ftr>
+</file>
+
+<file path=word/footer2.xml><?xml version="1.0" encoding="utf-8"?>
 <w:ftr xmlns:wpc="http://schemas.microsoft.com/office/word/2010/wordprocessingCanvas" xmlns:cx="http://schemas.microsoft.com/office/drawing/2014/chartex" xmlns:cx1="http://schemas.microsoft.com/office/drawing/2015/9/8/chartex" xmlns:cx2="http://schemas.microsoft.com/office/drawing/2015/10/21/chartex" xmlns:cx3="http://schemas.microsoft.com/office/drawing/2016/5/9/chartex" xmlns:cx4="http://schemas.microsoft.com/office/drawing/2016/5/10/chartex" xmlns:cx5="http://schemas.microsoft.com/office/drawing/2016/5/11/chartex" xmlns:cx6="http://schemas.microsoft.com/office/drawing/2016/5/12/chartex" xmlns:cx7="http://schemas.microsoft.com/office/drawing/2016/5/13/chartex" xmlns:cx8="http://schemas.microsoft.com/office/drawing/2016/5/14/chartex" xmlns:mc="http://schemas.openxmlformats.org/markup-compatibility/2006" xmlns:aink="http://schemas.microsoft.com/office/drawing/2016/ink" xmlns:am3d="http://schemas.microsoft.com/office/drawing/2017/model3d" xmlns:o="urn:schemas-microsoft-com:office:office" xmlns:r="http://schemas.openxmlformats.org/officeDocument/2006/relationships" xmlns:m="http://schemas.openxmlformats.org/officeDocument/2006/math" xmlns:v="urn:schemas-microsoft-com:vml" xmlns:wp14="http://schemas.microsoft.com/office/word/2010/wordprocessingDrawing" xmlns:wp="http://schemas.openxmlformats.org/drawingml/2006/wordprocessingDrawing" xmlns:w10="urn:schemas-microsoft-com:office:word" xmlns:w="http://schemas.openxmlformats.org/wordprocessingml/2006/main" xmlns:w14="http://schemas.microsoft.com/office/word/2010/wordml" xmlns:w15="http://schemas.microsoft.com/office/word/2012/wordml" xmlns:w16cex="http://schemas.microsoft.com/office/word/2018/wordml/cex" xmlns:w16cid="http://schemas.microsoft.com/office/word/2016/wordml/cid" xmlns:w16="http://schemas.microsoft.com/office/word/2018/wordml" xmlns:w16se="http://schemas.microsoft.com/office/word/2015/wordml/symex" xmlns:wpg="http://schemas.microsoft.com/office/word/2010/wordprocessingGroup" xmlns:wpi="http://schemas.microsoft.com/office/word/2010/wordprocessingInk" xmlns:wne="http://schemas.microsoft.com/office/word/2006/wordml" xmlns:wps="http://schemas.microsoft.com/office/word/2010/wordprocessingShape" mc:Ignorable="w14 w15 w16se w16cid w16 w16cex wp14">
   <w:p>
     <w:pPr>
@@ -7361,7 +7420,7 @@
 </w:ftr>
 </file>
 
-<file path=word/footer2.xml><?xml version="1.0" encoding="utf-8"?>
+<file path=word/footer3.xml><?xml version="1.0" encoding="utf-8"?>
 <w:ftr xmlns:wpc="http://schemas.microsoft.com/office/word/2010/wordprocessingCanvas" xmlns:cx="http://schemas.microsoft.com/office/drawing/2014/chartex" xmlns:cx1="http://schemas.microsoft.com/office/drawing/2015/9/8/chartex" xmlns:cx2="http://schemas.microsoft.com/office/drawing/2015/10/21/chartex" xmlns:cx3="http://schemas.microsoft.com/office/drawing/2016/5/9/chartex" xmlns:cx4="http://schemas.microsoft.com/office/drawing/2016/5/10/chartex" xmlns:cx5="http://schemas.microsoft.com/office/drawing/2016/5/11/chartex" xmlns:cx6="http://schemas.microsoft.com/office/drawing/2016/5/12/chartex" xmlns:cx7="http://schemas.microsoft.com/office/drawing/2016/5/13/chartex" xmlns:cx8="http://schemas.microsoft.com/office/drawing/2016/5/14/chartex" xmlns:mc="http://schemas.openxmlformats.org/markup-compatibility/2006" xmlns:aink="http://schemas.microsoft.com/office/drawing/2016/ink" xmlns:am3d="http://schemas.microsoft.com/office/drawing/2017/model3d" xmlns:o="urn:schemas-microsoft-com:office:office" xmlns:r="http://schemas.openxmlformats.org/officeDocument/2006/relationships" xmlns:m="http://schemas.openxmlformats.org/officeDocument/2006/math" xmlns:v="urn:schemas-microsoft-com:vml" xmlns:wp14="http://schemas.microsoft.com/office/word/2010/wordprocessingDrawing" xmlns:wp="http://schemas.openxmlformats.org/drawingml/2006/wordprocessingDrawing" xmlns:w10="urn:schemas-microsoft-com:office:word" xmlns:w="http://schemas.openxmlformats.org/wordprocessingml/2006/main" xmlns:w14="http://schemas.microsoft.com/office/word/2010/wordml" xmlns:w15="http://schemas.microsoft.com/office/word/2012/wordml" xmlns:w16cex="http://schemas.microsoft.com/office/word/2018/wordml/cex" xmlns:w16cid="http://schemas.microsoft.com/office/word/2016/wordml/cid" xmlns:w16="http://schemas.microsoft.com/office/word/2018/wordml" xmlns:w16se="http://schemas.microsoft.com/office/word/2015/wordml/symex" xmlns:wpg="http://schemas.microsoft.com/office/word/2010/wordprocessingGroup" xmlns:wpi="http://schemas.microsoft.com/office/word/2010/wordprocessingInk" xmlns:wne="http://schemas.microsoft.com/office/word/2006/wordml" xmlns:wps="http://schemas.microsoft.com/office/word/2010/wordprocessingShape" mc:Ignorable="w14 w15 w16se w16cid w16 w16cex wp14">
   <w:p>
     <w:pPr>
@@ -11676,6 +11735,7 @@
   <w:style w:type="character" w:default="1" w:styleId="DefaultParagraphFont">
     <w:name w:val="Default Paragraph Font"/>
     <w:uiPriority w:val="1"/>
+    <w:semiHidden/>
     <w:unhideWhenUsed/>
   </w:style>
   <w:style w:type="table" w:default="1" w:styleId="TableNormal">

</xml_diff>